<commit_message>
changed the storyboard of customersignup to match database
</commit_message>
<xml_diff>
--- a/WebsitePlanning.docx
+++ b/WebsitePlanning.docx
@@ -3413,116 +3413,6 @@
         <mc:AlternateContent>
           <mc:Choice Requires="wps">
             <w:drawing>
-              <wp:anchor distT="0" distB="0" distL="114300" distR="114300" simplePos="0" relativeHeight="251718656" behindDoc="0" locked="0" layoutInCell="1" allowOverlap="1" wp14:anchorId="7CD5B4CA" wp14:editId="2D85AD2F">
-                <wp:simplePos x="0" y="0"/>
-                <wp:positionH relativeFrom="column">
-                  <wp:posOffset>1701478</wp:posOffset>
-                </wp:positionH>
-                <wp:positionV relativeFrom="paragraph">
-                  <wp:posOffset>4375230</wp:posOffset>
-                </wp:positionV>
-                <wp:extent cx="1064871" cy="462988"/>
-                <wp:effectExtent l="0" t="0" r="21590" b="13335"/>
-                <wp:wrapNone/>
-                <wp:docPr id="43" name="Rectangle 43"/>
-                <wp:cNvGraphicFramePr/>
-                <a:graphic xmlns:a="http://schemas.openxmlformats.org/drawingml/2006/main">
-                  <a:graphicData uri="http://schemas.microsoft.com/office/word/2010/wordprocessingShape">
-                    <wps:wsp>
-                      <wps:cNvSpPr/>
-                      <wps:spPr>
-                        <a:xfrm>
-                          <a:off x="0" y="0"/>
-                          <a:ext cx="1064871" cy="462988"/>
-                        </a:xfrm>
-                        <a:prstGeom prst="rect">
-                          <a:avLst/>
-                        </a:prstGeom>
-                      </wps:spPr>
-                      <wps:style>
-                        <a:lnRef idx="2">
-                          <a:schemeClr val="dk1"/>
-                        </a:lnRef>
-                        <a:fillRef idx="1">
-                          <a:schemeClr val="lt1"/>
-                        </a:fillRef>
-                        <a:effectRef idx="0">
-                          <a:schemeClr val="dk1"/>
-                        </a:effectRef>
-                        <a:fontRef idx="minor">
-                          <a:schemeClr val="dk1"/>
-                        </a:fontRef>
-                      </wps:style>
-                      <wps:txbx>
-                        <w:txbxContent>
-                          <w:p>
-                            <w:pPr>
-                              <w:jc w:val="center"/>
-                              <w:rPr>
-                                <w:sz w:val="24"/>
-                              </w:rPr>
-                            </w:pPr>
-                            <w:r>
-                              <w:rPr>
-                                <w:sz w:val="24"/>
-                              </w:rPr>
-                              <w:t>Submit button</w:t>
-                            </w:r>
-                          </w:p>
-                        </w:txbxContent>
-                      </wps:txbx>
-                      <wps:bodyPr rot="0" spcFirstLastPara="0" vertOverflow="overflow" horzOverflow="overflow" vert="horz" wrap="square" lIns="91440" tIns="45720" rIns="91440" bIns="45720" numCol="1" spcCol="0" rtlCol="0" fromWordArt="0" anchor="ctr" anchorCtr="0" forceAA="0" compatLnSpc="1">
-                        <a:prstTxWarp prst="textNoShape">
-                          <a:avLst/>
-                        </a:prstTxWarp>
-                        <a:noAutofit/>
-                      </wps:bodyPr>
-                    </wps:wsp>
-                  </a:graphicData>
-                </a:graphic>
-                <wp14:sizeRelH relativeFrom="margin">
-                  <wp14:pctWidth>0</wp14:pctWidth>
-                </wp14:sizeRelH>
-                <wp14:sizeRelV relativeFrom="margin">
-                  <wp14:pctHeight>0</wp14:pctHeight>
-                </wp14:sizeRelV>
-              </wp:anchor>
-            </w:drawing>
-          </mc:Choice>
-          <mc:Fallback>
-            <w:pict>
-              <v:rect w14:anchorId="7CD5B4CA" id="Rectangle 43" o:spid="_x0000_s1057" style="position:absolute;margin-left:133.95pt;margin-top:344.5pt;width:83.85pt;height:36.45pt;z-index:251718656;visibility:visible;mso-wrap-style:square;mso-width-percent:0;mso-height-percent:0;mso-wrap-distance-left:9pt;mso-wrap-distance-top:0;mso-wrap-distance-right:9pt;mso-wrap-distance-bottom:0;mso-position-horizontal:absolute;mso-position-horizontal-relative:text;mso-position-vertical:absolute;mso-position-vertical-relative:text;mso-width-percent:0;mso-height-percent:0;mso-width-relative:margin;mso-height-relative:margin;v-text-anchor:middle" o:gfxdata="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" fillcolor="white [3201]" strokecolor="black [3200]" strokeweight="1pt">
-                <v:textbox>
-                  <w:txbxContent>
-                    <w:p>
-                      <w:pPr>
-                        <w:jc w:val="center"/>
-                        <w:rPr>
-                          <w:sz w:val="24"/>
-                        </w:rPr>
-                      </w:pPr>
-                      <w:r>
-                        <w:rPr>
-                          <w:sz w:val="24"/>
-                        </w:rPr>
-                        <w:t>Submit button</w:t>
-                      </w:r>
-                    </w:p>
-                  </w:txbxContent>
-                </v:textbox>
-              </v:rect>
-            </w:pict>
-          </mc:Fallback>
-        </mc:AlternateContent>
-      </w:r>
-      <w:r>
-        <w:rPr>
-          <w:noProof/>
-          <w:lang w:eastAsia="en-GB"/>
-        </w:rPr>
-        <mc:AlternateContent>
-          <mc:Choice Requires="wps">
-            <w:drawing>
               <wp:anchor distT="0" distB="0" distL="114300" distR="114300" simplePos="0" relativeHeight="251716608" behindDoc="0" locked="0" layoutInCell="1" allowOverlap="1" wp14:anchorId="0505A48D" wp14:editId="44866E05">
                 <wp:simplePos x="0" y="0"/>
                 <wp:positionH relativeFrom="margin">
@@ -3601,7 +3491,7 @@
           </mc:Choice>
           <mc:Fallback>
             <w:pict>
-              <v:rect w14:anchorId="0505A48D" id="Rectangle 42" o:spid="_x0000_s1058" style="position:absolute;margin-left:134.9pt;margin-top:211.05pt;width:270.65pt;height:27.35pt;z-index:251716608;visibility:visible;mso-wrap-style:square;mso-width-percent:0;mso-height-percent:0;mso-wrap-distance-left:9pt;mso-wrap-distance-top:0;mso-wrap-distance-right:9pt;mso-wrap-distance-bottom:0;mso-position-horizontal:absolute;mso-position-horizontal-relative:margin;mso-position-vertical:absolute;mso-position-vertical-relative:text;mso-width-percent:0;mso-height-percent:0;mso-width-relative:margin;mso-height-relative:margin;v-text-anchor:middle" o:gfxdata="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" fillcolor="white [3201]" strokecolor="black [3200]" strokeweight="1pt">
+              <v:rect w14:anchorId="0505A48D" id="Rectangle 42" o:spid="_x0000_s1057" style="position:absolute;margin-left:134.9pt;margin-top:211.05pt;width:270.65pt;height:27.35pt;z-index:251716608;visibility:visible;mso-wrap-style:square;mso-width-percent:0;mso-height-percent:0;mso-wrap-distance-left:9pt;mso-wrap-distance-top:0;mso-wrap-distance-right:9pt;mso-wrap-distance-bottom:0;mso-position-horizontal:absolute;mso-position-horizontal-relative:margin;mso-position-vertical:absolute;mso-position-vertical-relative:text;mso-width-percent:0;mso-height-percent:0;mso-width-relative:margin;mso-height-relative:margin;v-text-anchor:middle" o:gfxdata="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" fillcolor="white [3201]" strokecolor="black [3200]" strokeweight="1pt">
                 <v:textbox>
                   <w:txbxContent>
                     <w:p>
@@ -3621,226 +3511,6 @@
                   </w:txbxContent>
                 </v:textbox>
                 <w10:wrap anchorx="margin"/>
-              </v:rect>
-            </w:pict>
-          </mc:Fallback>
-        </mc:AlternateContent>
-      </w:r>
-      <w:r>
-        <w:rPr>
-          <w:noProof/>
-          <w:lang w:eastAsia="en-GB"/>
-        </w:rPr>
-        <mc:AlternateContent>
-          <mc:Choice Requires="wps">
-            <w:drawing>
-              <wp:anchor distT="0" distB="0" distL="114300" distR="114300" simplePos="0" relativeHeight="251712512" behindDoc="0" locked="0" layoutInCell="1" allowOverlap="1" wp14:anchorId="0C3EF9F8" wp14:editId="670867EC">
-                <wp:simplePos x="0" y="0"/>
-                <wp:positionH relativeFrom="column">
-                  <wp:posOffset>1713053</wp:posOffset>
-                </wp:positionH>
-                <wp:positionV relativeFrom="paragraph">
-                  <wp:posOffset>3837996</wp:posOffset>
-                </wp:positionV>
-                <wp:extent cx="3437255" cy="346710"/>
-                <wp:effectExtent l="0" t="0" r="10795" b="15240"/>
-                <wp:wrapNone/>
-                <wp:docPr id="39" name="Rectangle 39"/>
-                <wp:cNvGraphicFramePr/>
-                <a:graphic xmlns:a="http://schemas.openxmlformats.org/drawingml/2006/main">
-                  <a:graphicData uri="http://schemas.microsoft.com/office/word/2010/wordprocessingShape">
-                    <wps:wsp>
-                      <wps:cNvSpPr/>
-                      <wps:spPr>
-                        <a:xfrm>
-                          <a:off x="0" y="0"/>
-                          <a:ext cx="3437255" cy="346710"/>
-                        </a:xfrm>
-                        <a:prstGeom prst="rect">
-                          <a:avLst/>
-                        </a:prstGeom>
-                      </wps:spPr>
-                      <wps:style>
-                        <a:lnRef idx="2">
-                          <a:schemeClr val="dk1"/>
-                        </a:lnRef>
-                        <a:fillRef idx="1">
-                          <a:schemeClr val="lt1"/>
-                        </a:fillRef>
-                        <a:effectRef idx="0">
-                          <a:schemeClr val="dk1"/>
-                        </a:effectRef>
-                        <a:fontRef idx="minor">
-                          <a:schemeClr val="dk1"/>
-                        </a:fontRef>
-                      </wps:style>
-                      <wps:txbx>
-                        <w:txbxContent>
-                          <w:p>
-                            <w:pPr>
-                              <w:jc w:val="center"/>
-                              <w:rPr>
-                                <w:sz w:val="36"/>
-                              </w:rPr>
-                            </w:pPr>
-                            <w:r>
-                              <w:rPr>
-                                <w:sz w:val="36"/>
-                              </w:rPr>
-                              <w:t>Password input box</w:t>
-                            </w:r>
-                          </w:p>
-                        </w:txbxContent>
-                      </wps:txbx>
-                      <wps:bodyPr rot="0" spcFirstLastPara="0" vertOverflow="overflow" horzOverflow="overflow" vert="horz" wrap="square" lIns="91440" tIns="45720" rIns="91440" bIns="45720" numCol="1" spcCol="0" rtlCol="0" fromWordArt="0" anchor="ctr" anchorCtr="0" forceAA="0" compatLnSpc="1">
-                        <a:prstTxWarp prst="textNoShape">
-                          <a:avLst/>
-                        </a:prstTxWarp>
-                        <a:noAutofit/>
-                      </wps:bodyPr>
-                    </wps:wsp>
-                  </a:graphicData>
-                </a:graphic>
-                <wp14:sizeRelH relativeFrom="margin">
-                  <wp14:pctWidth>0</wp14:pctWidth>
-                </wp14:sizeRelH>
-                <wp14:sizeRelV relativeFrom="margin">
-                  <wp14:pctHeight>0</wp14:pctHeight>
-                </wp14:sizeRelV>
-              </wp:anchor>
-            </w:drawing>
-          </mc:Choice>
-          <mc:Fallback>
-            <w:pict>
-              <v:rect w14:anchorId="0C3EF9F8" id="Rectangle 39" o:spid="_x0000_s1059" style="position:absolute;margin-left:134.9pt;margin-top:302.2pt;width:270.65pt;height:27.3pt;z-index:251712512;visibility:visible;mso-wrap-style:square;mso-width-percent:0;mso-height-percent:0;mso-wrap-distance-left:9pt;mso-wrap-distance-top:0;mso-wrap-distance-right:9pt;mso-wrap-distance-bottom:0;mso-position-horizontal:absolute;mso-position-horizontal-relative:text;mso-position-vertical:absolute;mso-position-vertical-relative:text;mso-width-percent:0;mso-height-percent:0;mso-width-relative:margin;mso-height-relative:margin;v-text-anchor:middle" o:gfxdata="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" fillcolor="white [3201]" strokecolor="black [3200]" strokeweight="1pt">
-                <v:textbox>
-                  <w:txbxContent>
-                    <w:p>
-                      <w:pPr>
-                        <w:jc w:val="center"/>
-                        <w:rPr>
-                          <w:sz w:val="36"/>
-                        </w:rPr>
-                      </w:pPr>
-                      <w:r>
-                        <w:rPr>
-                          <w:sz w:val="36"/>
-                        </w:rPr>
-                        <w:t>Password input box</w:t>
-                      </w:r>
-                    </w:p>
-                  </w:txbxContent>
-                </v:textbox>
-              </v:rect>
-            </w:pict>
-          </mc:Fallback>
-        </mc:AlternateContent>
-      </w:r>
-      <w:r>
-        <w:rPr>
-          <w:noProof/>
-          <w:lang w:eastAsia="en-GB"/>
-        </w:rPr>
-        <mc:AlternateContent>
-          <mc:Choice Requires="wps">
-            <w:drawing>
-              <wp:anchor distT="0" distB="0" distL="114300" distR="114300" simplePos="0" relativeHeight="251711488" behindDoc="0" locked="0" layoutInCell="1" allowOverlap="1" wp14:anchorId="508C66C8" wp14:editId="354FE717">
-                <wp:simplePos x="0" y="0"/>
-                <wp:positionH relativeFrom="column">
-                  <wp:posOffset>1713053</wp:posOffset>
-                </wp:positionH>
-                <wp:positionV relativeFrom="paragraph">
-                  <wp:posOffset>3201389</wp:posOffset>
-                </wp:positionV>
-                <wp:extent cx="3437255" cy="381635"/>
-                <wp:effectExtent l="0" t="0" r="10795" b="18415"/>
-                <wp:wrapNone/>
-                <wp:docPr id="38" name="Rectangle 38"/>
-                <wp:cNvGraphicFramePr/>
-                <a:graphic xmlns:a="http://schemas.openxmlformats.org/drawingml/2006/main">
-                  <a:graphicData uri="http://schemas.microsoft.com/office/word/2010/wordprocessingShape">
-                    <wps:wsp>
-                      <wps:cNvSpPr/>
-                      <wps:spPr>
-                        <a:xfrm>
-                          <a:off x="0" y="0"/>
-                          <a:ext cx="3437255" cy="381635"/>
-                        </a:xfrm>
-                        <a:prstGeom prst="rect">
-                          <a:avLst/>
-                        </a:prstGeom>
-                      </wps:spPr>
-                      <wps:style>
-                        <a:lnRef idx="2">
-                          <a:schemeClr val="dk1"/>
-                        </a:lnRef>
-                        <a:fillRef idx="1">
-                          <a:schemeClr val="lt1"/>
-                        </a:fillRef>
-                        <a:effectRef idx="0">
-                          <a:schemeClr val="dk1"/>
-                        </a:effectRef>
-                        <a:fontRef idx="minor">
-                          <a:schemeClr val="dk1"/>
-                        </a:fontRef>
-                      </wps:style>
-                      <wps:txbx>
-                        <w:txbxContent>
-                          <w:p>
-                            <w:pPr>
-                              <w:jc w:val="center"/>
-                              <w:rPr>
-                                <w:sz w:val="36"/>
-                              </w:rPr>
-                            </w:pPr>
-                            <w:r>
-                              <w:rPr>
-                                <w:sz w:val="36"/>
-                              </w:rPr>
-                              <w:t>Email input box</w:t>
-                            </w:r>
-                          </w:p>
-                        </w:txbxContent>
-                      </wps:txbx>
-                      <wps:bodyPr rot="0" spcFirstLastPara="0" vertOverflow="overflow" horzOverflow="overflow" vert="horz" wrap="square" lIns="91440" tIns="45720" rIns="91440" bIns="45720" numCol="1" spcCol="0" rtlCol="0" fromWordArt="0" anchor="ctr" anchorCtr="0" forceAA="0" compatLnSpc="1">
-                        <a:prstTxWarp prst="textNoShape">
-                          <a:avLst/>
-                        </a:prstTxWarp>
-                        <a:noAutofit/>
-                      </wps:bodyPr>
-                    </wps:wsp>
-                  </a:graphicData>
-                </a:graphic>
-                <wp14:sizeRelH relativeFrom="margin">
-                  <wp14:pctWidth>0</wp14:pctWidth>
-                </wp14:sizeRelH>
-                <wp14:sizeRelV relativeFrom="margin">
-                  <wp14:pctHeight>0</wp14:pctHeight>
-                </wp14:sizeRelV>
-              </wp:anchor>
-            </w:drawing>
-          </mc:Choice>
-          <mc:Fallback>
-            <w:pict>
-              <v:rect w14:anchorId="508C66C8" id="Rectangle 38" o:spid="_x0000_s1060" style="position:absolute;margin-left:134.9pt;margin-top:252.1pt;width:270.65pt;height:30.05pt;z-index:251711488;visibility:visible;mso-wrap-style:square;mso-width-percent:0;mso-height-percent:0;mso-wrap-distance-left:9pt;mso-wrap-distance-top:0;mso-wrap-distance-right:9pt;mso-wrap-distance-bottom:0;mso-position-horizontal:absolute;mso-position-horizontal-relative:text;mso-position-vertical:absolute;mso-position-vertical-relative:text;mso-width-percent:0;mso-height-percent:0;mso-width-relative:margin;mso-height-relative:margin;v-text-anchor:middle" o:gfxdata="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" fillcolor="white [3201]" strokecolor="black [3200]" strokeweight="1pt">
-                <v:textbox>
-                  <w:txbxContent>
-                    <w:p>
-                      <w:pPr>
-                        <w:jc w:val="center"/>
-                        <w:rPr>
-                          <w:sz w:val="36"/>
-                        </w:rPr>
-                      </w:pPr>
-                      <w:r>
-                        <w:rPr>
-                          <w:sz w:val="36"/>
-                        </w:rPr>
-                        <w:t>Email input box</w:t>
-                      </w:r>
-                    </w:p>
-                  </w:txbxContent>
-                </v:textbox>
               </v:rect>
             </w:pict>
           </mc:Fallback>
@@ -3932,7 +3602,7 @@
           </mc:Choice>
           <mc:Fallback>
             <w:pict>
-              <v:rect w14:anchorId="0505A48D" id="Rectangle 41" o:spid="_x0000_s1061" style="position:absolute;margin-left:134.9pt;margin-top:167.3pt;width:270.7pt;height:27.35pt;z-index:251714560;visibility:visible;mso-wrap-style:square;mso-width-percent:0;mso-height-percent:0;mso-wrap-distance-left:9pt;mso-wrap-distance-top:0;mso-wrap-distance-right:9pt;mso-wrap-distance-bottom:0;mso-position-horizontal:absolute;mso-position-horizontal-relative:margin;mso-position-vertical:absolute;mso-position-vertical-relative:text;mso-width-percent:0;mso-height-percent:0;mso-width-relative:margin;mso-height-relative:margin;v-text-anchor:middle" o:gfxdata="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" fillcolor="white [3201]" strokecolor="black [3200]" strokeweight="1pt">
+              <v:rect w14:anchorId="0505A48D" id="Rectangle 41" o:spid="_x0000_s1058" style="position:absolute;margin-left:134.9pt;margin-top:167.3pt;width:270.7pt;height:27.35pt;z-index:251714560;visibility:visible;mso-wrap-style:square;mso-width-percent:0;mso-height-percent:0;mso-wrap-distance-left:9pt;mso-wrap-distance-top:0;mso-wrap-distance-right:9pt;mso-wrap-distance-bottom:0;mso-position-horizontal:absolute;mso-position-horizontal-relative:margin;mso-position-vertical:absolute;mso-position-vertical-relative:text;mso-width-percent:0;mso-height-percent:0;mso-width-relative:margin;mso-height-relative:margin;v-text-anchor:middle" o:gfxdata="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" fillcolor="white [3201]" strokecolor="black [3200]" strokeweight="1pt">
                 <v:textbox>
                   <w:txbxContent>
                     <w:p>
@@ -4124,7 +3794,7 @@
           </mc:Choice>
           <mc:Fallback>
             <w:pict>
-              <v:rect w14:anchorId="165EAF07" id="Rectangle 35" o:spid="_x0000_s1026" style="position:absolute;margin-left:97.2pt;margin-top:81.1pt;width:369.1pt;height:493.95pt;z-index:251707392;visibility:visible;mso-wrap-style:square;mso-wrap-distance-left:9pt;mso-wrap-distance-top:0;mso-wrap-distance-right:9pt;mso-wrap-distance-bottom:0;mso-position-horizontal:absolute;mso-position-horizontal-relative:margin;mso-position-vertical:absolute;mso-position-vertical-relative:text;v-text-anchor:middle" o:gfxdata="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" fillcolor="white [3201]" strokecolor="black [3200]" strokeweight="1pt">
+              <v:rect w14:anchorId="20B4ADD6" id="Rectangle 35" o:spid="_x0000_s1026" style="position:absolute;margin-left:97.2pt;margin-top:81.1pt;width:369.1pt;height:493.95pt;z-index:251707392;visibility:visible;mso-wrap-style:square;mso-wrap-distance-left:9pt;mso-wrap-distance-top:0;mso-wrap-distance-right:9pt;mso-wrap-distance-bottom:0;mso-position-horizontal:absolute;mso-position-horizontal-relative:margin;mso-position-vertical:absolute;mso-position-vertical-relative:text;v-text-anchor:middle" o:gfxdata="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" fillcolor="white [3201]" strokecolor="black [3200]" strokeweight="1pt">
                 <w10:wrap anchorx="margin"/>
               </v:rect>
             </w:pict>
@@ -4142,17 +3812,830 @@
     <w:p/>
     <w:p/>
     <w:p/>
-    <w:p/>
-    <w:p/>
-    <w:p/>
-    <w:p/>
-    <w:p/>
-    <w:p/>
-    <w:p/>
-    <w:p/>
-    <w:p/>
-    <w:p/>
-    <w:p/>
+    <w:p>
+      <w:r>
+        <w:rPr>
+          <w:noProof/>
+          <w:lang w:eastAsia="en-GB"/>
+        </w:rPr>
+        <mc:AlternateContent>
+          <mc:Choice Requires="wps">
+            <w:drawing>
+              <wp:anchor distT="0" distB="0" distL="114300" distR="114300" simplePos="0" relativeHeight="251782144" behindDoc="0" locked="0" layoutInCell="1" allowOverlap="1" wp14:anchorId="1608D054" wp14:editId="6B2CD2A5">
+                <wp:simplePos x="0" y="0"/>
+                <wp:positionH relativeFrom="column">
+                  <wp:posOffset>1691640</wp:posOffset>
+                </wp:positionH>
+                <wp:positionV relativeFrom="paragraph">
+                  <wp:posOffset>15240</wp:posOffset>
+                </wp:positionV>
+                <wp:extent cx="3437255" cy="381635"/>
+                <wp:effectExtent l="0" t="0" r="10795" b="18415"/>
+                <wp:wrapNone/>
+                <wp:docPr id="117" name="Rectangle 117"/>
+                <wp:cNvGraphicFramePr/>
+                <a:graphic xmlns:a="http://schemas.openxmlformats.org/drawingml/2006/main">
+                  <a:graphicData uri="http://schemas.microsoft.com/office/word/2010/wordprocessingShape">
+                    <wps:wsp>
+                      <wps:cNvSpPr/>
+                      <wps:spPr>
+                        <a:xfrm>
+                          <a:off x="0" y="0"/>
+                          <a:ext cx="3437255" cy="381635"/>
+                        </a:xfrm>
+                        <a:prstGeom prst="rect">
+                          <a:avLst/>
+                        </a:prstGeom>
+                      </wps:spPr>
+                      <wps:style>
+                        <a:lnRef idx="2">
+                          <a:schemeClr val="dk1"/>
+                        </a:lnRef>
+                        <a:fillRef idx="1">
+                          <a:schemeClr val="lt1"/>
+                        </a:fillRef>
+                        <a:effectRef idx="0">
+                          <a:schemeClr val="dk1"/>
+                        </a:effectRef>
+                        <a:fontRef idx="minor">
+                          <a:schemeClr val="dk1"/>
+                        </a:fontRef>
+                      </wps:style>
+                      <wps:txbx>
+                        <w:txbxContent>
+                          <w:p>
+                            <w:pPr>
+                              <w:jc w:val="center"/>
+                              <w:rPr>
+                                <w:sz w:val="36"/>
+                              </w:rPr>
+                            </w:pPr>
+                            <w:r>
+                              <w:rPr>
+                                <w:sz w:val="36"/>
+                              </w:rPr>
+                              <w:t>Phone Number input box</w:t>
+                            </w:r>
+                          </w:p>
+                        </w:txbxContent>
+                      </wps:txbx>
+                      <wps:bodyPr rot="0" spcFirstLastPara="0" vertOverflow="overflow" horzOverflow="overflow" vert="horz" wrap="square" lIns="91440" tIns="45720" rIns="91440" bIns="45720" numCol="1" spcCol="0" rtlCol="0" fromWordArt="0" anchor="ctr" anchorCtr="0" forceAA="0" compatLnSpc="1">
+                        <a:prstTxWarp prst="textNoShape">
+                          <a:avLst/>
+                        </a:prstTxWarp>
+                        <a:noAutofit/>
+                      </wps:bodyPr>
+                    </wps:wsp>
+                  </a:graphicData>
+                </a:graphic>
+                <wp14:sizeRelH relativeFrom="margin">
+                  <wp14:pctWidth>0</wp14:pctWidth>
+                </wp14:sizeRelH>
+                <wp14:sizeRelV relativeFrom="margin">
+                  <wp14:pctHeight>0</wp14:pctHeight>
+                </wp14:sizeRelV>
+              </wp:anchor>
+            </w:drawing>
+          </mc:Choice>
+          <mc:Fallback>
+            <w:pict>
+              <v:rect w14:anchorId="1608D054" id="Rectangle 117" o:spid="_x0000_s1060" style="position:absolute;margin-left:133.2pt;margin-top:1.2pt;width:270.65pt;height:30.05pt;z-index:251782144;visibility:visible;mso-wrap-style:square;mso-width-percent:0;mso-height-percent:0;mso-wrap-distance-left:9pt;mso-wrap-distance-top:0;mso-wrap-distance-right:9pt;mso-wrap-distance-bottom:0;mso-position-horizontal:absolute;mso-position-horizontal-relative:text;mso-position-vertical:absolute;mso-position-vertical-relative:text;mso-width-percent:0;mso-height-percent:0;mso-width-relative:margin;mso-height-relative:margin;v-text-anchor:middle" o:gfxdata="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" fillcolor="white [3201]" strokecolor="black [3200]" strokeweight="1pt">
+                <v:textbox>
+                  <w:txbxContent>
+                    <w:p>
+                      <w:pPr>
+                        <w:jc w:val="center"/>
+                        <w:rPr>
+                          <w:sz w:val="36"/>
+                        </w:rPr>
+                      </w:pPr>
+                      <w:r>
+                        <w:rPr>
+                          <w:sz w:val="36"/>
+                        </w:rPr>
+                        <w:t>Phone Number input box</w:t>
+                      </w:r>
+                    </w:p>
+                  </w:txbxContent>
+                </v:textbox>
+              </v:rect>
+            </w:pict>
+          </mc:Fallback>
+        </mc:AlternateContent>
+      </w:r>
+    </w:p>
+    <w:p/>
+    <w:p>
+      <w:r>
+        <w:rPr>
+          <w:noProof/>
+          <w:lang w:eastAsia="en-GB"/>
+        </w:rPr>
+        <mc:AlternateContent>
+          <mc:Choice Requires="wps">
+            <w:drawing>
+              <wp:anchor distT="0" distB="0" distL="114300" distR="114300" simplePos="0" relativeHeight="251784192" behindDoc="0" locked="0" layoutInCell="1" allowOverlap="1" wp14:anchorId="4BDBD5C3" wp14:editId="4BA47926">
+                <wp:simplePos x="0" y="0"/>
+                <wp:positionH relativeFrom="column">
+                  <wp:posOffset>1714500</wp:posOffset>
+                </wp:positionH>
+                <wp:positionV relativeFrom="paragraph">
+                  <wp:posOffset>7620</wp:posOffset>
+                </wp:positionV>
+                <wp:extent cx="3437255" cy="381635"/>
+                <wp:effectExtent l="0" t="0" r="10795" b="18415"/>
+                <wp:wrapNone/>
+                <wp:docPr id="118" name="Rectangle 118"/>
+                <wp:cNvGraphicFramePr/>
+                <a:graphic xmlns:a="http://schemas.openxmlformats.org/drawingml/2006/main">
+                  <a:graphicData uri="http://schemas.microsoft.com/office/word/2010/wordprocessingShape">
+                    <wps:wsp>
+                      <wps:cNvSpPr/>
+                      <wps:spPr>
+                        <a:xfrm>
+                          <a:off x="0" y="0"/>
+                          <a:ext cx="3437255" cy="381635"/>
+                        </a:xfrm>
+                        <a:prstGeom prst="rect">
+                          <a:avLst/>
+                        </a:prstGeom>
+                      </wps:spPr>
+                      <wps:style>
+                        <a:lnRef idx="2">
+                          <a:schemeClr val="dk1"/>
+                        </a:lnRef>
+                        <a:fillRef idx="1">
+                          <a:schemeClr val="lt1"/>
+                        </a:fillRef>
+                        <a:effectRef idx="0">
+                          <a:schemeClr val="dk1"/>
+                        </a:effectRef>
+                        <a:fontRef idx="minor">
+                          <a:schemeClr val="dk1"/>
+                        </a:fontRef>
+                      </wps:style>
+                      <wps:txbx>
+                        <w:txbxContent>
+                          <w:p>
+                            <w:pPr>
+                              <w:jc w:val="center"/>
+                              <w:rPr>
+                                <w:sz w:val="36"/>
+                              </w:rPr>
+                            </w:pPr>
+                            <w:r>
+                              <w:rPr>
+                                <w:sz w:val="36"/>
+                              </w:rPr>
+                              <w:t>Date of Birth</w:t>
+                            </w:r>
+                            <w:r>
+                              <w:rPr>
+                                <w:sz w:val="36"/>
+                              </w:rPr>
+                              <w:t xml:space="preserve"> input box</w:t>
+                            </w:r>
+                          </w:p>
+                        </w:txbxContent>
+                      </wps:txbx>
+                      <wps:bodyPr rot="0" spcFirstLastPara="0" vertOverflow="overflow" horzOverflow="overflow" vert="horz" wrap="square" lIns="91440" tIns="45720" rIns="91440" bIns="45720" numCol="1" spcCol="0" rtlCol="0" fromWordArt="0" anchor="ctr" anchorCtr="0" forceAA="0" compatLnSpc="1">
+                        <a:prstTxWarp prst="textNoShape">
+                          <a:avLst/>
+                        </a:prstTxWarp>
+                        <a:noAutofit/>
+                      </wps:bodyPr>
+                    </wps:wsp>
+                  </a:graphicData>
+                </a:graphic>
+                <wp14:sizeRelH relativeFrom="margin">
+                  <wp14:pctWidth>0</wp14:pctWidth>
+                </wp14:sizeRelH>
+                <wp14:sizeRelV relativeFrom="margin">
+                  <wp14:pctHeight>0</wp14:pctHeight>
+                </wp14:sizeRelV>
+              </wp:anchor>
+            </w:drawing>
+          </mc:Choice>
+          <mc:Fallback>
+            <w:pict>
+              <v:rect w14:anchorId="4BDBD5C3" id="Rectangle 118" o:spid="_x0000_s1061" style="position:absolute;margin-left:135pt;margin-top:.6pt;width:270.65pt;height:30.05pt;z-index:251784192;visibility:visible;mso-wrap-style:square;mso-width-percent:0;mso-height-percent:0;mso-wrap-distance-left:9pt;mso-wrap-distance-top:0;mso-wrap-distance-right:9pt;mso-wrap-distance-bottom:0;mso-position-horizontal:absolute;mso-position-horizontal-relative:text;mso-position-vertical:absolute;mso-position-vertical-relative:text;mso-width-percent:0;mso-height-percent:0;mso-width-relative:margin;mso-height-relative:margin;v-text-anchor:middle" o:gfxdata="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" fillcolor="white [3201]" strokecolor="black [3200]" strokeweight="1pt">
+                <v:textbox>
+                  <w:txbxContent>
+                    <w:p>
+                      <w:pPr>
+                        <w:jc w:val="center"/>
+                        <w:rPr>
+                          <w:sz w:val="36"/>
+                        </w:rPr>
+                      </w:pPr>
+                      <w:r>
+                        <w:rPr>
+                          <w:sz w:val="36"/>
+                        </w:rPr>
+                        <w:t>Date of Birth</w:t>
+                      </w:r>
+                      <w:r>
+                        <w:rPr>
+                          <w:sz w:val="36"/>
+                        </w:rPr>
+                        <w:t xml:space="preserve"> input box</w:t>
+                      </w:r>
+                    </w:p>
+                  </w:txbxContent>
+                </v:textbox>
+              </v:rect>
+            </w:pict>
+          </mc:Fallback>
+        </mc:AlternateContent>
+      </w:r>
+    </w:p>
+    <w:p>
+      <w:r>
+        <w:rPr>
+          <w:noProof/>
+          <w:lang w:eastAsia="en-GB"/>
+        </w:rPr>
+        <mc:AlternateContent>
+          <mc:Choice Requires="wps">
+            <w:drawing>
+              <wp:anchor distT="0" distB="0" distL="114300" distR="114300" simplePos="0" relativeHeight="251786240" behindDoc="0" locked="0" layoutInCell="1" allowOverlap="1" wp14:anchorId="4BDBD5C3" wp14:editId="4BA47926">
+                <wp:simplePos x="0" y="0"/>
+                <wp:positionH relativeFrom="column">
+                  <wp:posOffset>1691640</wp:posOffset>
+                </wp:positionH>
+                <wp:positionV relativeFrom="paragraph">
+                  <wp:posOffset>236220</wp:posOffset>
+                </wp:positionV>
+                <wp:extent cx="3437255" cy="381635"/>
+                <wp:effectExtent l="0" t="0" r="10795" b="18415"/>
+                <wp:wrapNone/>
+                <wp:docPr id="119" name="Rectangle 119"/>
+                <wp:cNvGraphicFramePr/>
+                <a:graphic xmlns:a="http://schemas.openxmlformats.org/drawingml/2006/main">
+                  <a:graphicData uri="http://schemas.microsoft.com/office/word/2010/wordprocessingShape">
+                    <wps:wsp>
+                      <wps:cNvSpPr/>
+                      <wps:spPr>
+                        <a:xfrm>
+                          <a:off x="0" y="0"/>
+                          <a:ext cx="3437255" cy="381635"/>
+                        </a:xfrm>
+                        <a:prstGeom prst="rect">
+                          <a:avLst/>
+                        </a:prstGeom>
+                      </wps:spPr>
+                      <wps:style>
+                        <a:lnRef idx="2">
+                          <a:schemeClr val="dk1"/>
+                        </a:lnRef>
+                        <a:fillRef idx="1">
+                          <a:schemeClr val="lt1"/>
+                        </a:fillRef>
+                        <a:effectRef idx="0">
+                          <a:schemeClr val="dk1"/>
+                        </a:effectRef>
+                        <a:fontRef idx="minor">
+                          <a:schemeClr val="dk1"/>
+                        </a:fontRef>
+                      </wps:style>
+                      <wps:txbx>
+                        <w:txbxContent>
+                          <w:p>
+                            <w:pPr>
+                              <w:jc w:val="center"/>
+                              <w:rPr>
+                                <w:sz w:val="36"/>
+                              </w:rPr>
+                            </w:pPr>
+                            <w:r>
+                              <w:rPr>
+                                <w:sz w:val="36"/>
+                              </w:rPr>
+                              <w:t>Address</w:t>
+                            </w:r>
+                            <w:r>
+                              <w:rPr>
+                                <w:sz w:val="36"/>
+                              </w:rPr>
+                              <w:t xml:space="preserve"> input box</w:t>
+                            </w:r>
+                          </w:p>
+                        </w:txbxContent>
+                      </wps:txbx>
+                      <wps:bodyPr rot="0" spcFirstLastPara="0" vertOverflow="overflow" horzOverflow="overflow" vert="horz" wrap="square" lIns="91440" tIns="45720" rIns="91440" bIns="45720" numCol="1" spcCol="0" rtlCol="0" fromWordArt="0" anchor="ctr" anchorCtr="0" forceAA="0" compatLnSpc="1">
+                        <a:prstTxWarp prst="textNoShape">
+                          <a:avLst/>
+                        </a:prstTxWarp>
+                        <a:noAutofit/>
+                      </wps:bodyPr>
+                    </wps:wsp>
+                  </a:graphicData>
+                </a:graphic>
+                <wp14:sizeRelH relativeFrom="margin">
+                  <wp14:pctWidth>0</wp14:pctWidth>
+                </wp14:sizeRelH>
+                <wp14:sizeRelV relativeFrom="margin">
+                  <wp14:pctHeight>0</wp14:pctHeight>
+                </wp14:sizeRelV>
+              </wp:anchor>
+            </w:drawing>
+          </mc:Choice>
+          <mc:Fallback>
+            <w:pict>
+              <v:rect w14:anchorId="4BDBD5C3" id="Rectangle 119" o:spid="_x0000_s1062" style="position:absolute;margin-left:133.2pt;margin-top:18.6pt;width:270.65pt;height:30.05pt;z-index:251786240;visibility:visible;mso-wrap-style:square;mso-width-percent:0;mso-height-percent:0;mso-wrap-distance-left:9pt;mso-wrap-distance-top:0;mso-wrap-distance-right:9pt;mso-wrap-distance-bottom:0;mso-position-horizontal:absolute;mso-position-horizontal-relative:text;mso-position-vertical:absolute;mso-position-vertical-relative:text;mso-width-percent:0;mso-height-percent:0;mso-width-relative:margin;mso-height-relative:margin;v-text-anchor:middle" o:gfxdata="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" fillcolor="white [3201]" strokecolor="black [3200]" strokeweight="1pt">
+                <v:textbox>
+                  <w:txbxContent>
+                    <w:p>
+                      <w:pPr>
+                        <w:jc w:val="center"/>
+                        <w:rPr>
+                          <w:sz w:val="36"/>
+                        </w:rPr>
+                      </w:pPr>
+                      <w:r>
+                        <w:rPr>
+                          <w:sz w:val="36"/>
+                        </w:rPr>
+                        <w:t>Address</w:t>
+                      </w:r>
+                      <w:r>
+                        <w:rPr>
+                          <w:sz w:val="36"/>
+                        </w:rPr>
+                        <w:t xml:space="preserve"> input box</w:t>
+                      </w:r>
+                    </w:p>
+                  </w:txbxContent>
+                </v:textbox>
+              </v:rect>
+            </w:pict>
+          </mc:Fallback>
+        </mc:AlternateContent>
+      </w:r>
+    </w:p>
+    <w:p/>
+    <w:p>
+      <w:r>
+        <w:rPr>
+          <w:noProof/>
+          <w:lang w:eastAsia="en-GB"/>
+        </w:rPr>
+        <mc:AlternateContent>
+          <mc:Choice Requires="wps">
+            <w:drawing>
+              <wp:anchor distT="0" distB="0" distL="114300" distR="114300" simplePos="0" relativeHeight="251788288" behindDoc="0" locked="0" layoutInCell="1" allowOverlap="1" wp14:anchorId="4BDBD5C3" wp14:editId="4BA47926">
+                <wp:simplePos x="0" y="0"/>
+                <wp:positionH relativeFrom="column">
+                  <wp:posOffset>1691640</wp:posOffset>
+                </wp:positionH>
+                <wp:positionV relativeFrom="paragraph">
+                  <wp:posOffset>129540</wp:posOffset>
+                </wp:positionV>
+                <wp:extent cx="3437255" cy="381635"/>
+                <wp:effectExtent l="0" t="0" r="10795" b="18415"/>
+                <wp:wrapNone/>
+                <wp:docPr id="120" name="Rectangle 120"/>
+                <wp:cNvGraphicFramePr/>
+                <a:graphic xmlns:a="http://schemas.openxmlformats.org/drawingml/2006/main">
+                  <a:graphicData uri="http://schemas.microsoft.com/office/word/2010/wordprocessingShape">
+                    <wps:wsp>
+                      <wps:cNvSpPr/>
+                      <wps:spPr>
+                        <a:xfrm>
+                          <a:off x="0" y="0"/>
+                          <a:ext cx="3437255" cy="381635"/>
+                        </a:xfrm>
+                        <a:prstGeom prst="rect">
+                          <a:avLst/>
+                        </a:prstGeom>
+                      </wps:spPr>
+                      <wps:style>
+                        <a:lnRef idx="2">
+                          <a:schemeClr val="dk1"/>
+                        </a:lnRef>
+                        <a:fillRef idx="1">
+                          <a:schemeClr val="lt1"/>
+                        </a:fillRef>
+                        <a:effectRef idx="0">
+                          <a:schemeClr val="dk1"/>
+                        </a:effectRef>
+                        <a:fontRef idx="minor">
+                          <a:schemeClr val="dk1"/>
+                        </a:fontRef>
+                      </wps:style>
+                      <wps:txbx>
+                        <w:txbxContent>
+                          <w:p>
+                            <w:pPr>
+                              <w:jc w:val="center"/>
+                              <w:rPr>
+                                <w:sz w:val="36"/>
+                              </w:rPr>
+                            </w:pPr>
+                            <w:r>
+                              <w:rPr>
+                                <w:sz w:val="36"/>
+                              </w:rPr>
+                              <w:t>Postcode</w:t>
+                            </w:r>
+                            <w:r>
+                              <w:rPr>
+                                <w:sz w:val="36"/>
+                              </w:rPr>
+                              <w:t xml:space="preserve"> input box</w:t>
+                            </w:r>
+                          </w:p>
+                        </w:txbxContent>
+                      </wps:txbx>
+                      <wps:bodyPr rot="0" spcFirstLastPara="0" vertOverflow="overflow" horzOverflow="overflow" vert="horz" wrap="square" lIns="91440" tIns="45720" rIns="91440" bIns="45720" numCol="1" spcCol="0" rtlCol="0" fromWordArt="0" anchor="ctr" anchorCtr="0" forceAA="0" compatLnSpc="1">
+                        <a:prstTxWarp prst="textNoShape">
+                          <a:avLst/>
+                        </a:prstTxWarp>
+                        <a:noAutofit/>
+                      </wps:bodyPr>
+                    </wps:wsp>
+                  </a:graphicData>
+                </a:graphic>
+                <wp14:sizeRelH relativeFrom="margin">
+                  <wp14:pctWidth>0</wp14:pctWidth>
+                </wp14:sizeRelH>
+                <wp14:sizeRelV relativeFrom="margin">
+                  <wp14:pctHeight>0</wp14:pctHeight>
+                </wp14:sizeRelV>
+              </wp:anchor>
+            </w:drawing>
+          </mc:Choice>
+          <mc:Fallback>
+            <w:pict>
+              <v:rect w14:anchorId="4BDBD5C3" id="Rectangle 120" o:spid="_x0000_s1063" style="position:absolute;margin-left:133.2pt;margin-top:10.2pt;width:270.65pt;height:30.05pt;z-index:251788288;visibility:visible;mso-wrap-style:square;mso-width-percent:0;mso-height-percent:0;mso-wrap-distance-left:9pt;mso-wrap-distance-top:0;mso-wrap-distance-right:9pt;mso-wrap-distance-bottom:0;mso-position-horizontal:absolute;mso-position-horizontal-relative:text;mso-position-vertical:absolute;mso-position-vertical-relative:text;mso-width-percent:0;mso-height-percent:0;mso-width-relative:margin;mso-height-relative:margin;v-text-anchor:middle" o:gfxdata="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" fillcolor="white [3201]" strokecolor="black [3200]" strokeweight="1pt">
+                <v:textbox>
+                  <w:txbxContent>
+                    <w:p>
+                      <w:pPr>
+                        <w:jc w:val="center"/>
+                        <w:rPr>
+                          <w:sz w:val="36"/>
+                        </w:rPr>
+                      </w:pPr>
+                      <w:r>
+                        <w:rPr>
+                          <w:sz w:val="36"/>
+                        </w:rPr>
+                        <w:t>Postcode</w:t>
+                      </w:r>
+                      <w:r>
+                        <w:rPr>
+                          <w:sz w:val="36"/>
+                        </w:rPr>
+                        <w:t xml:space="preserve"> input box</w:t>
+                      </w:r>
+                    </w:p>
+                  </w:txbxContent>
+                </v:textbox>
+              </v:rect>
+            </w:pict>
+          </mc:Fallback>
+        </mc:AlternateContent>
+      </w:r>
+    </w:p>
+    <w:p/>
+    <w:p>
+      <w:r>
+        <w:rPr>
+          <w:noProof/>
+          <w:lang w:eastAsia="en-GB"/>
+        </w:rPr>
+        <mc:AlternateContent>
+          <mc:Choice Requires="wps">
+            <w:drawing>
+              <wp:anchor distT="0" distB="0" distL="114300" distR="114300" simplePos="0" relativeHeight="251711488" behindDoc="0" locked="0" layoutInCell="1" allowOverlap="1" wp14:anchorId="508C66C8" wp14:editId="354FE717">
+                <wp:simplePos x="0" y="0"/>
+                <wp:positionH relativeFrom="column">
+                  <wp:posOffset>1689735</wp:posOffset>
+                </wp:positionH>
+                <wp:positionV relativeFrom="paragraph">
+                  <wp:posOffset>10160</wp:posOffset>
+                </wp:positionV>
+                <wp:extent cx="3437255" cy="381635"/>
+                <wp:effectExtent l="0" t="0" r="10795" b="18415"/>
+                <wp:wrapNone/>
+                <wp:docPr id="38" name="Rectangle 38"/>
+                <wp:cNvGraphicFramePr/>
+                <a:graphic xmlns:a="http://schemas.openxmlformats.org/drawingml/2006/main">
+                  <a:graphicData uri="http://schemas.microsoft.com/office/word/2010/wordprocessingShape">
+                    <wps:wsp>
+                      <wps:cNvSpPr/>
+                      <wps:spPr>
+                        <a:xfrm>
+                          <a:off x="0" y="0"/>
+                          <a:ext cx="3437255" cy="381635"/>
+                        </a:xfrm>
+                        <a:prstGeom prst="rect">
+                          <a:avLst/>
+                        </a:prstGeom>
+                      </wps:spPr>
+                      <wps:style>
+                        <a:lnRef idx="2">
+                          <a:schemeClr val="dk1"/>
+                        </a:lnRef>
+                        <a:fillRef idx="1">
+                          <a:schemeClr val="lt1"/>
+                        </a:fillRef>
+                        <a:effectRef idx="0">
+                          <a:schemeClr val="dk1"/>
+                        </a:effectRef>
+                        <a:fontRef idx="minor">
+                          <a:schemeClr val="dk1"/>
+                        </a:fontRef>
+                      </wps:style>
+                      <wps:txbx>
+                        <w:txbxContent>
+                          <w:p>
+                            <w:pPr>
+                              <w:jc w:val="center"/>
+                              <w:rPr>
+                                <w:sz w:val="36"/>
+                              </w:rPr>
+                            </w:pPr>
+                            <w:r>
+                              <w:rPr>
+                                <w:sz w:val="36"/>
+                              </w:rPr>
+                              <w:t>Email input box</w:t>
+                            </w:r>
+                          </w:p>
+                        </w:txbxContent>
+                      </wps:txbx>
+                      <wps:bodyPr rot="0" spcFirstLastPara="0" vertOverflow="overflow" horzOverflow="overflow" vert="horz" wrap="square" lIns="91440" tIns="45720" rIns="91440" bIns="45720" numCol="1" spcCol="0" rtlCol="0" fromWordArt="0" anchor="ctr" anchorCtr="0" forceAA="0" compatLnSpc="1">
+                        <a:prstTxWarp prst="textNoShape">
+                          <a:avLst/>
+                        </a:prstTxWarp>
+                        <a:noAutofit/>
+                      </wps:bodyPr>
+                    </wps:wsp>
+                  </a:graphicData>
+                </a:graphic>
+                <wp14:sizeRelH relativeFrom="margin">
+                  <wp14:pctWidth>0</wp14:pctWidth>
+                </wp14:sizeRelH>
+                <wp14:sizeRelV relativeFrom="margin">
+                  <wp14:pctHeight>0</wp14:pctHeight>
+                </wp14:sizeRelV>
+              </wp:anchor>
+            </w:drawing>
+          </mc:Choice>
+          <mc:Fallback>
+            <w:pict>
+              <v:rect w14:anchorId="508C66C8" id="Rectangle 38" o:spid="_x0000_s1064" style="position:absolute;margin-left:133.05pt;margin-top:.8pt;width:270.65pt;height:30.05pt;z-index:251711488;visibility:visible;mso-wrap-style:square;mso-width-percent:0;mso-height-percent:0;mso-wrap-distance-left:9pt;mso-wrap-distance-top:0;mso-wrap-distance-right:9pt;mso-wrap-distance-bottom:0;mso-position-horizontal:absolute;mso-position-horizontal-relative:text;mso-position-vertical:absolute;mso-position-vertical-relative:text;mso-width-percent:0;mso-height-percent:0;mso-width-relative:margin;mso-height-relative:margin;v-text-anchor:middle" o:gfxdata="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" fillcolor="white [3201]" strokecolor="black [3200]" strokeweight="1pt">
+                <v:textbox>
+                  <w:txbxContent>
+                    <w:p>
+                      <w:pPr>
+                        <w:jc w:val="center"/>
+                        <w:rPr>
+                          <w:sz w:val="36"/>
+                        </w:rPr>
+                      </w:pPr>
+                      <w:r>
+                        <w:rPr>
+                          <w:sz w:val="36"/>
+                        </w:rPr>
+                        <w:t>Email input box</w:t>
+                      </w:r>
+                    </w:p>
+                  </w:txbxContent>
+                </v:textbox>
+              </v:rect>
+            </w:pict>
+          </mc:Fallback>
+        </mc:AlternateContent>
+      </w:r>
+    </w:p>
+    <w:p>
+      <w:r>
+        <w:rPr>
+          <w:noProof/>
+          <w:lang w:eastAsia="en-GB"/>
+        </w:rPr>
+        <mc:AlternateContent>
+          <mc:Choice Requires="wps">
+            <w:drawing>
+              <wp:anchor distT="0" distB="0" distL="114300" distR="114300" simplePos="0" relativeHeight="251712512" behindDoc="0" locked="0" layoutInCell="1" allowOverlap="1" wp14:anchorId="0C3EF9F8" wp14:editId="670867EC">
+                <wp:simplePos x="0" y="0"/>
+                <wp:positionH relativeFrom="column">
+                  <wp:posOffset>1682115</wp:posOffset>
+                </wp:positionH>
+                <wp:positionV relativeFrom="paragraph">
+                  <wp:posOffset>254635</wp:posOffset>
+                </wp:positionV>
+                <wp:extent cx="3437255" cy="346710"/>
+                <wp:effectExtent l="0" t="0" r="10795" b="15240"/>
+                <wp:wrapNone/>
+                <wp:docPr id="39" name="Rectangle 39"/>
+                <wp:cNvGraphicFramePr/>
+                <a:graphic xmlns:a="http://schemas.openxmlformats.org/drawingml/2006/main">
+                  <a:graphicData uri="http://schemas.microsoft.com/office/word/2010/wordprocessingShape">
+                    <wps:wsp>
+                      <wps:cNvSpPr/>
+                      <wps:spPr>
+                        <a:xfrm>
+                          <a:off x="0" y="0"/>
+                          <a:ext cx="3437255" cy="346710"/>
+                        </a:xfrm>
+                        <a:prstGeom prst="rect">
+                          <a:avLst/>
+                        </a:prstGeom>
+                      </wps:spPr>
+                      <wps:style>
+                        <a:lnRef idx="2">
+                          <a:schemeClr val="dk1"/>
+                        </a:lnRef>
+                        <a:fillRef idx="1">
+                          <a:schemeClr val="lt1"/>
+                        </a:fillRef>
+                        <a:effectRef idx="0">
+                          <a:schemeClr val="dk1"/>
+                        </a:effectRef>
+                        <a:fontRef idx="minor">
+                          <a:schemeClr val="dk1"/>
+                        </a:fontRef>
+                      </wps:style>
+                      <wps:txbx>
+                        <w:txbxContent>
+                          <w:p>
+                            <w:pPr>
+                              <w:jc w:val="center"/>
+                              <w:rPr>
+                                <w:sz w:val="36"/>
+                              </w:rPr>
+                            </w:pPr>
+                            <w:r>
+                              <w:rPr>
+                                <w:sz w:val="36"/>
+                              </w:rPr>
+                              <w:t>Password input box</w:t>
+                            </w:r>
+                          </w:p>
+                        </w:txbxContent>
+                      </wps:txbx>
+                      <wps:bodyPr rot="0" spcFirstLastPara="0" vertOverflow="overflow" horzOverflow="overflow" vert="horz" wrap="square" lIns="91440" tIns="45720" rIns="91440" bIns="45720" numCol="1" spcCol="0" rtlCol="0" fromWordArt="0" anchor="ctr" anchorCtr="0" forceAA="0" compatLnSpc="1">
+                        <a:prstTxWarp prst="textNoShape">
+                          <a:avLst/>
+                        </a:prstTxWarp>
+                        <a:noAutofit/>
+                      </wps:bodyPr>
+                    </wps:wsp>
+                  </a:graphicData>
+                </a:graphic>
+                <wp14:sizeRelH relativeFrom="margin">
+                  <wp14:pctWidth>0</wp14:pctWidth>
+                </wp14:sizeRelH>
+                <wp14:sizeRelV relativeFrom="margin">
+                  <wp14:pctHeight>0</wp14:pctHeight>
+                </wp14:sizeRelV>
+              </wp:anchor>
+            </w:drawing>
+          </mc:Choice>
+          <mc:Fallback>
+            <w:pict>
+              <v:rect w14:anchorId="0C3EF9F8" id="Rectangle 39" o:spid="_x0000_s1065" style="position:absolute;margin-left:132.45pt;margin-top:20.05pt;width:270.65pt;height:27.3pt;z-index:251712512;visibility:visible;mso-wrap-style:square;mso-width-percent:0;mso-height-percent:0;mso-wrap-distance-left:9pt;mso-wrap-distance-top:0;mso-wrap-distance-right:9pt;mso-wrap-distance-bottom:0;mso-position-horizontal:absolute;mso-position-horizontal-relative:text;mso-position-vertical:absolute;mso-position-vertical-relative:text;mso-width-percent:0;mso-height-percent:0;mso-width-relative:margin;mso-height-relative:margin;v-text-anchor:middle" o:gfxdata="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" fillcolor="white [3201]" strokecolor="black [3200]" strokeweight="1pt">
+                <v:textbox>
+                  <w:txbxContent>
+                    <w:p>
+                      <w:pPr>
+                        <w:jc w:val="center"/>
+                        <w:rPr>
+                          <w:sz w:val="36"/>
+                        </w:rPr>
+                      </w:pPr>
+                      <w:r>
+                        <w:rPr>
+                          <w:sz w:val="36"/>
+                        </w:rPr>
+                        <w:t>Password input box</w:t>
+                      </w:r>
+                    </w:p>
+                  </w:txbxContent>
+                </v:textbox>
+              </v:rect>
+            </w:pict>
+          </mc:Fallback>
+        </mc:AlternateContent>
+      </w:r>
+    </w:p>
+    <w:p/>
+    <w:p>
+      <w:r>
+        <w:rPr>
+          <w:noProof/>
+          <w:lang w:eastAsia="en-GB"/>
+        </w:rPr>
+        <mc:AlternateContent>
+          <mc:Choice Requires="wps">
+            <w:drawing>
+              <wp:anchor distT="0" distB="0" distL="114300" distR="114300" simplePos="0" relativeHeight="251718656" behindDoc="0" locked="0" layoutInCell="1" allowOverlap="1" wp14:anchorId="7CD5B4CA" wp14:editId="2D85AD2F">
+                <wp:simplePos x="0" y="0"/>
+                <wp:positionH relativeFrom="column">
+                  <wp:posOffset>1685925</wp:posOffset>
+                </wp:positionH>
+                <wp:positionV relativeFrom="paragraph">
+                  <wp:posOffset>241935</wp:posOffset>
+                </wp:positionV>
+                <wp:extent cx="1064871" cy="462988"/>
+                <wp:effectExtent l="0" t="0" r="21590" b="13335"/>
+                <wp:wrapNone/>
+                <wp:docPr id="43" name="Rectangle 43"/>
+                <wp:cNvGraphicFramePr/>
+                <a:graphic xmlns:a="http://schemas.openxmlformats.org/drawingml/2006/main">
+                  <a:graphicData uri="http://schemas.microsoft.com/office/word/2010/wordprocessingShape">
+                    <wps:wsp>
+                      <wps:cNvSpPr/>
+                      <wps:spPr>
+                        <a:xfrm>
+                          <a:off x="0" y="0"/>
+                          <a:ext cx="1064871" cy="462988"/>
+                        </a:xfrm>
+                        <a:prstGeom prst="rect">
+                          <a:avLst/>
+                        </a:prstGeom>
+                      </wps:spPr>
+                      <wps:style>
+                        <a:lnRef idx="2">
+                          <a:schemeClr val="dk1"/>
+                        </a:lnRef>
+                        <a:fillRef idx="1">
+                          <a:schemeClr val="lt1"/>
+                        </a:fillRef>
+                        <a:effectRef idx="0">
+                          <a:schemeClr val="dk1"/>
+                        </a:effectRef>
+                        <a:fontRef idx="minor">
+                          <a:schemeClr val="dk1"/>
+                        </a:fontRef>
+                      </wps:style>
+                      <wps:txbx>
+                        <w:txbxContent>
+                          <w:p>
+                            <w:pPr>
+                              <w:jc w:val="center"/>
+                              <w:rPr>
+                                <w:sz w:val="24"/>
+                              </w:rPr>
+                            </w:pPr>
+                            <w:r>
+                              <w:rPr>
+                                <w:sz w:val="24"/>
+                              </w:rPr>
+                              <w:t>Submit button</w:t>
+                            </w:r>
+                          </w:p>
+                        </w:txbxContent>
+                      </wps:txbx>
+                      <wps:bodyPr rot="0" spcFirstLastPara="0" vertOverflow="overflow" horzOverflow="overflow" vert="horz" wrap="square" lIns="91440" tIns="45720" rIns="91440" bIns="45720" numCol="1" spcCol="0" rtlCol="0" fromWordArt="0" anchor="ctr" anchorCtr="0" forceAA="0" compatLnSpc="1">
+                        <a:prstTxWarp prst="textNoShape">
+                          <a:avLst/>
+                        </a:prstTxWarp>
+                        <a:noAutofit/>
+                      </wps:bodyPr>
+                    </wps:wsp>
+                  </a:graphicData>
+                </a:graphic>
+                <wp14:sizeRelH relativeFrom="margin">
+                  <wp14:pctWidth>0</wp14:pctWidth>
+                </wp14:sizeRelH>
+                <wp14:sizeRelV relativeFrom="margin">
+                  <wp14:pctHeight>0</wp14:pctHeight>
+                </wp14:sizeRelV>
+              </wp:anchor>
+            </w:drawing>
+          </mc:Choice>
+          <mc:Fallback>
+            <w:pict>
+              <v:rect w14:anchorId="7CD5B4CA" id="Rectangle 43" o:spid="_x0000_s1066" style="position:absolute;margin-left:132.75pt;margin-top:19.05pt;width:83.85pt;height:36.45pt;z-index:251718656;visibility:visible;mso-wrap-style:square;mso-width-percent:0;mso-height-percent:0;mso-wrap-distance-left:9pt;mso-wrap-distance-top:0;mso-wrap-distance-right:9pt;mso-wrap-distance-bottom:0;mso-position-horizontal:absolute;mso-position-horizontal-relative:text;mso-position-vertical:absolute;mso-position-vertical-relative:text;mso-width-percent:0;mso-height-percent:0;mso-width-relative:margin;mso-height-relative:margin;v-text-anchor:middle" o:gfxdata="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" fillcolor="white [3201]" strokecolor="black [3200]" strokeweight="1pt">
+                <v:textbox>
+                  <w:txbxContent>
+                    <w:p>
+                      <w:pPr>
+                        <w:jc w:val="center"/>
+                        <w:rPr>
+                          <w:sz w:val="24"/>
+                        </w:rPr>
+                      </w:pPr>
+                      <w:r>
+                        <w:rPr>
+                          <w:sz w:val="24"/>
+                        </w:rPr>
+                        <w:t>Submit button</w:t>
+                      </w:r>
+                    </w:p>
+                  </w:txbxContent>
+                </v:textbox>
+              </v:rect>
+            </w:pict>
+          </mc:Fallback>
+        </mc:AlternateContent>
+      </w:r>
+    </w:p>
     <w:p/>
     <w:p/>
     <w:p/>
@@ -4243,7 +4726,21 @@
         <w:rPr>
           <w:sz w:val="32"/>
         </w:rPr>
-        <w:t>After speaking with the business analysist and database administrator, I was told what input we needed from the user, which was their first name, last name, email and a password for the account.</w:t>
+        <w:t>After speaking with the business analysist and database administrator, I was told what input we needed from the user, which was their first name, last name,</w:t>
+      </w:r>
+      <w:r>
+        <w:rPr>
+          <w:sz w:val="32"/>
+        </w:rPr>
+        <w:t xml:space="preserve"> phone number, date of birth, address, postcode,</w:t>
+      </w:r>
+      <w:bookmarkStart w:id="4" w:name="_GoBack"/>
+      <w:bookmarkEnd w:id="4"/>
+      <w:r>
+        <w:rPr>
+          <w:sz w:val="32"/>
+        </w:rPr>
+        <w:t xml:space="preserve"> email and a password for the account.</w:t>
       </w:r>
     </w:p>
     <w:p>
@@ -4376,7 +4873,7 @@
         <w:br w:type="page"/>
       </w:r>
     </w:p>
-    <w:bookmarkStart w:id="4" w:name="_Toc98093820"/>
+    <w:bookmarkStart w:id="5" w:name="_Toc98093820"/>
     <w:p>
       <w:pPr>
         <w:pStyle w:val="Heading1"/>
@@ -4716,7 +5213,7 @@
       <w:r>
         <w:t>FrackHubMenu.html</w:t>
       </w:r>
-      <w:bookmarkEnd w:id="4"/>
+      <w:bookmarkEnd w:id="5"/>
     </w:p>
     <w:p/>
     <w:p>
@@ -5521,12 +6018,12 @@
         <w:pStyle w:val="Heading1"/>
         <w:jc w:val="center"/>
       </w:pPr>
-      <w:bookmarkStart w:id="5" w:name="_Toc98093821"/>
+      <w:bookmarkStart w:id="6" w:name="_Toc98093821"/>
       <w:r>
         <w:lastRenderedPageBreak/>
         <w:t>MyItems.html Storyboard</w:t>
       </w:r>
-      <w:bookmarkEnd w:id="5"/>
+      <w:bookmarkEnd w:id="6"/>
     </w:p>
     <w:p/>
     <w:p/>
@@ -6947,7 +7444,7 @@
         <w:br w:type="page"/>
       </w:r>
     </w:p>
-    <w:bookmarkStart w:id="6" w:name="_Toc98093822"/>
+    <w:bookmarkStart w:id="7" w:name="_Toc98093822"/>
     <w:p>
       <w:pPr>
         <w:pStyle w:val="Heading1"/>
@@ -8118,7 +8615,7 @@
       <w:r>
         <w:t>MyItemsRented.html Storyboard</w:t>
       </w:r>
-      <w:bookmarkEnd w:id="6"/>
+      <w:bookmarkEnd w:id="7"/>
     </w:p>
     <w:p/>
     <w:p/>
@@ -8367,12 +8864,12 @@
         <w:pStyle w:val="Heading1"/>
         <w:jc w:val="center"/>
       </w:pPr>
-      <w:bookmarkStart w:id="7" w:name="_Toc98093823"/>
+      <w:bookmarkStart w:id="8" w:name="_Toc98093823"/>
       <w:r>
         <w:lastRenderedPageBreak/>
         <w:t>RentItems.html Storyboard</w:t>
       </w:r>
-      <w:bookmarkEnd w:id="7"/>
+      <w:bookmarkEnd w:id="8"/>
     </w:p>
     <w:p/>
     <w:p>
@@ -9761,12 +10258,12 @@
         <w:br w:type="page"/>
       </w:r>
     </w:p>
+    <w:bookmarkStart w:id="9" w:name="_Toc98093824"/>
     <w:p>
       <w:pPr>
         <w:pStyle w:val="Heading1"/>
         <w:jc w:val="center"/>
       </w:pPr>
-      <w:bookmarkStart w:id="8" w:name="_Toc98093824"/>
       <w:r>
         <w:rPr>
           <w:noProof/>
@@ -9875,7 +10372,7 @@
       <w:r>
         <w:t>UploadItems.html</w:t>
       </w:r>
-      <w:bookmarkEnd w:id="8"/>
+      <w:bookmarkEnd w:id="9"/>
     </w:p>
     <w:p/>
     <w:p/>
@@ -11136,8 +11633,6 @@
           <w:tab w:val="left" w:pos="3445"/>
         </w:tabs>
       </w:pPr>
-      <w:bookmarkStart w:id="9" w:name="_GoBack"/>
-      <w:bookmarkEnd w:id="9"/>
     </w:p>
     <w:p/>
     <w:p/>
@@ -11381,7 +11876,7 @@
           <w:rPr>
             <w:noProof/>
           </w:rPr>
-          <w:t>18</w:t>
+          <w:t>8</w:t>
         </w:r>
         <w:r>
           <w:rPr>
@@ -12323,7 +12818,7 @@
 </file>
 
 <file path=customXml/itemProps1.xml><?xml version="1.0" encoding="utf-8"?>
-<ds:datastoreItem xmlns:ds="http://schemas.openxmlformats.org/officeDocument/2006/customXml" ds:itemID="{11E42974-CA4A-4585-9AB4-95D7E95A1E0D}">
+<ds:datastoreItem xmlns:ds="http://schemas.openxmlformats.org/officeDocument/2006/customXml" ds:itemID="{C4CC2ED9-D70C-4FC3-825C-DDF3E24091D3}">
   <ds:schemaRefs>
     <ds:schemaRef ds:uri="http://schemas.openxmlformats.org/officeDocument/2006/bibliography"/>
   </ds:schemaRefs>

</xml_diff>

<commit_message>
altered FrackHubMenu.html storyboard and FrackHubMenu.html Testing
</commit_message>
<xml_diff>
--- a/WebsitePlanning.docx
+++ b/WebsitePlanning.docx
@@ -67,6 +67,8 @@
             </w:rPr>
             <w:t>Contents</w:t>
           </w:r>
+          <w:bookmarkStart w:id="0" w:name="_GoBack"/>
+          <w:bookmarkEnd w:id="0"/>
         </w:p>
         <w:p>
           <w:pPr>
@@ -107,7 +109,7 @@
             </w:rPr>
             <w:fldChar w:fldCharType="separate"/>
           </w:r>
-          <w:hyperlink w:anchor="_Toc98093816" w:history="1">
+          <w:hyperlink w:anchor="_Toc99100177" w:history="1">
             <w:r>
               <w:rPr>
                 <w:rStyle w:val="Hyperlink"/>
@@ -134,7 +136,7 @@
                 <w:noProof/>
                 <w:webHidden/>
               </w:rPr>
-              <w:instrText xml:space="preserve"> PAGEREF _Toc98093816 \h </w:instrText>
+              <w:instrText xml:space="preserve"> PAGEREF _Toc99100177 \h </w:instrText>
             </w:r>
             <w:r>
               <w:rPr>
@@ -177,7 +179,7 @@
               <w:lang w:eastAsia="en-GB"/>
             </w:rPr>
           </w:pPr>
-          <w:hyperlink w:anchor="_Toc98093817" w:history="1">
+          <w:hyperlink w:anchor="_Toc99100178" w:history="1">
             <w:r>
               <w:rPr>
                 <w:rStyle w:val="Hyperlink"/>
@@ -204,7 +206,7 @@
                 <w:noProof/>
                 <w:webHidden/>
               </w:rPr>
-              <w:instrText xml:space="preserve"> PAGEREF _Toc98093817 \h </w:instrText>
+              <w:instrText xml:space="preserve"> PAGEREF _Toc99100178 \h </w:instrText>
             </w:r>
             <w:r>
               <w:rPr>
@@ -247,7 +249,7 @@
               <w:lang w:eastAsia="en-GB"/>
             </w:rPr>
           </w:pPr>
-          <w:hyperlink w:anchor="_Toc98093818" w:history="1">
+          <w:hyperlink w:anchor="_Toc99100179" w:history="1">
             <w:r>
               <w:rPr>
                 <w:rStyle w:val="Hyperlink"/>
@@ -274,7 +276,7 @@
                 <w:noProof/>
                 <w:webHidden/>
               </w:rPr>
-              <w:instrText xml:space="preserve"> PAGEREF _Toc98093818 \h </w:instrText>
+              <w:instrText xml:space="preserve"> PAGEREF _Toc99100179 \h </w:instrText>
             </w:r>
             <w:r>
               <w:rPr>
@@ -317,7 +319,7 @@
               <w:lang w:eastAsia="en-GB"/>
             </w:rPr>
           </w:pPr>
-          <w:hyperlink w:anchor="_Toc98093819" w:history="1">
+          <w:hyperlink w:anchor="_Toc99100180" w:history="1">
             <w:r>
               <w:rPr>
                 <w:rStyle w:val="Hyperlink"/>
@@ -344,7 +346,7 @@
                 <w:noProof/>
                 <w:webHidden/>
               </w:rPr>
-              <w:instrText xml:space="preserve"> PAGEREF _Toc98093819 \h </w:instrText>
+              <w:instrText xml:space="preserve"> PAGEREF _Toc99100180 \h </w:instrText>
             </w:r>
             <w:r>
               <w:rPr>
@@ -387,7 +389,7 @@
               <w:lang w:eastAsia="en-GB"/>
             </w:rPr>
           </w:pPr>
-          <w:hyperlink w:anchor="_Toc98093820" w:history="1">
+          <w:hyperlink w:anchor="_Toc99100181" w:history="1">
             <w:r>
               <w:rPr>
                 <w:rStyle w:val="Hyperlink"/>
@@ -414,7 +416,7 @@
                 <w:noProof/>
                 <w:webHidden/>
               </w:rPr>
-              <w:instrText xml:space="preserve"> PAGEREF _Toc98093820 \h </w:instrText>
+              <w:instrText xml:space="preserve"> PAGEREF _Toc99100181 \h </w:instrText>
             </w:r>
             <w:r>
               <w:rPr>
@@ -457,7 +459,7 @@
               <w:lang w:eastAsia="en-GB"/>
             </w:rPr>
           </w:pPr>
-          <w:hyperlink w:anchor="_Toc98093821" w:history="1">
+          <w:hyperlink w:anchor="_Toc99100182" w:history="1">
             <w:r>
               <w:rPr>
                 <w:rStyle w:val="Hyperlink"/>
@@ -484,7 +486,7 @@
                 <w:noProof/>
                 <w:webHidden/>
               </w:rPr>
-              <w:instrText xml:space="preserve"> PAGEREF _Toc98093821 \h </w:instrText>
+              <w:instrText xml:space="preserve"> PAGEREF _Toc99100182 \h </w:instrText>
             </w:r>
             <w:r>
               <w:rPr>
@@ -527,7 +529,7 @@
               <w:lang w:eastAsia="en-GB"/>
             </w:rPr>
           </w:pPr>
-          <w:hyperlink w:anchor="_Toc98093822" w:history="1">
+          <w:hyperlink w:anchor="_Toc99100183" w:history="1">
             <w:r>
               <w:rPr>
                 <w:rStyle w:val="Hyperlink"/>
@@ -554,7 +556,7 @@
                 <w:noProof/>
                 <w:webHidden/>
               </w:rPr>
-              <w:instrText xml:space="preserve"> PAGEREF _Toc98093822 \h </w:instrText>
+              <w:instrText xml:space="preserve"> PAGEREF _Toc99100183 \h </w:instrText>
             </w:r>
             <w:r>
               <w:rPr>
@@ -597,7 +599,7 @@
               <w:lang w:eastAsia="en-GB"/>
             </w:rPr>
           </w:pPr>
-          <w:hyperlink w:anchor="_Toc98093823" w:history="1">
+          <w:hyperlink w:anchor="_Toc99100184" w:history="1">
             <w:r>
               <w:rPr>
                 <w:rStyle w:val="Hyperlink"/>
@@ -624,7 +626,7 @@
                 <w:noProof/>
                 <w:webHidden/>
               </w:rPr>
-              <w:instrText xml:space="preserve"> PAGEREF _Toc98093823 \h </w:instrText>
+              <w:instrText xml:space="preserve"> PAGEREF _Toc99100184 \h </w:instrText>
             </w:r>
             <w:r>
               <w:rPr>
@@ -667,7 +669,7 @@
               <w:lang w:eastAsia="en-GB"/>
             </w:rPr>
           </w:pPr>
-          <w:hyperlink w:anchor="_Toc98093824" w:history="1">
+          <w:hyperlink w:anchor="_Toc99100185" w:history="1">
             <w:r>
               <w:rPr>
                 <w:rStyle w:val="Hyperlink"/>
@@ -694,7 +696,7 @@
                 <w:noProof/>
                 <w:webHidden/>
               </w:rPr>
-              <w:instrText xml:space="preserve"> PAGEREF _Toc98093824 \h </w:instrText>
+              <w:instrText xml:space="preserve"> PAGEREF _Toc99100185 \h </w:instrText>
             </w:r>
             <w:r>
               <w:rPr>
@@ -737,7 +739,217 @@
               <w:lang w:eastAsia="en-GB"/>
             </w:rPr>
           </w:pPr>
-          <w:hyperlink w:anchor="_Toc98093825" w:history="1">
+          <w:hyperlink w:anchor="_Toc99100186" w:history="1">
+            <w:r>
+              <w:rPr>
+                <w:rStyle w:val="Hyperlink"/>
+                <w:noProof/>
+              </w:rPr>
+              <w:t>loginBasicBuild.html Testing</w:t>
+            </w:r>
+            <w:r>
+              <w:rPr>
+                <w:noProof/>
+                <w:webHidden/>
+              </w:rPr>
+              <w:tab/>
+            </w:r>
+            <w:r>
+              <w:rPr>
+                <w:noProof/>
+                <w:webHidden/>
+              </w:rPr>
+              <w:fldChar w:fldCharType="begin"/>
+            </w:r>
+            <w:r>
+              <w:rPr>
+                <w:noProof/>
+                <w:webHidden/>
+              </w:rPr>
+              <w:instrText xml:space="preserve"> PAGEREF _Toc99100186 \h </w:instrText>
+            </w:r>
+            <w:r>
+              <w:rPr>
+                <w:noProof/>
+                <w:webHidden/>
+              </w:rPr>
+            </w:r>
+            <w:r>
+              <w:rPr>
+                <w:noProof/>
+                <w:webHidden/>
+              </w:rPr>
+              <w:fldChar w:fldCharType="separate"/>
+            </w:r>
+            <w:r>
+              <w:rPr>
+                <w:noProof/>
+                <w:webHidden/>
+              </w:rPr>
+              <w:t>19</w:t>
+            </w:r>
+            <w:r>
+              <w:rPr>
+                <w:noProof/>
+                <w:webHidden/>
+              </w:rPr>
+              <w:fldChar w:fldCharType="end"/>
+            </w:r>
+          </w:hyperlink>
+        </w:p>
+        <w:p>
+          <w:pPr>
+            <w:pStyle w:val="TOC1"/>
+            <w:tabs>
+              <w:tab w:val="right" w:leader="dot" w:pos="9016"/>
+            </w:tabs>
+            <w:rPr>
+              <w:rFonts w:eastAsiaTheme="minorEastAsia"/>
+              <w:noProof/>
+              <w:lang w:eastAsia="en-GB"/>
+            </w:rPr>
+          </w:pPr>
+          <w:hyperlink w:anchor="_Toc99100187" w:history="1">
+            <w:r>
+              <w:rPr>
+                <w:rStyle w:val="Hyperlink"/>
+                <w:noProof/>
+              </w:rPr>
+              <w:t>customerSignUp.html Testing</w:t>
+            </w:r>
+            <w:r>
+              <w:rPr>
+                <w:noProof/>
+                <w:webHidden/>
+              </w:rPr>
+              <w:tab/>
+            </w:r>
+            <w:r>
+              <w:rPr>
+                <w:noProof/>
+                <w:webHidden/>
+              </w:rPr>
+              <w:fldChar w:fldCharType="begin"/>
+            </w:r>
+            <w:r>
+              <w:rPr>
+                <w:noProof/>
+                <w:webHidden/>
+              </w:rPr>
+              <w:instrText xml:space="preserve"> PAGEREF _Toc99100187 \h </w:instrText>
+            </w:r>
+            <w:r>
+              <w:rPr>
+                <w:noProof/>
+                <w:webHidden/>
+              </w:rPr>
+            </w:r>
+            <w:r>
+              <w:rPr>
+                <w:noProof/>
+                <w:webHidden/>
+              </w:rPr>
+              <w:fldChar w:fldCharType="separate"/>
+            </w:r>
+            <w:r>
+              <w:rPr>
+                <w:noProof/>
+                <w:webHidden/>
+              </w:rPr>
+              <w:t>20</w:t>
+            </w:r>
+            <w:r>
+              <w:rPr>
+                <w:noProof/>
+                <w:webHidden/>
+              </w:rPr>
+              <w:fldChar w:fldCharType="end"/>
+            </w:r>
+          </w:hyperlink>
+        </w:p>
+        <w:p>
+          <w:pPr>
+            <w:pStyle w:val="TOC1"/>
+            <w:tabs>
+              <w:tab w:val="right" w:leader="dot" w:pos="9016"/>
+            </w:tabs>
+            <w:rPr>
+              <w:rFonts w:eastAsiaTheme="minorEastAsia"/>
+              <w:noProof/>
+              <w:lang w:eastAsia="en-GB"/>
+            </w:rPr>
+          </w:pPr>
+          <w:hyperlink w:anchor="_Toc99100188" w:history="1">
+            <w:r>
+              <w:rPr>
+                <w:rStyle w:val="Hyperlink"/>
+                <w:noProof/>
+              </w:rPr>
+              <w:t>FrackHubMenu.html Testing</w:t>
+            </w:r>
+            <w:r>
+              <w:rPr>
+                <w:noProof/>
+                <w:webHidden/>
+              </w:rPr>
+              <w:tab/>
+            </w:r>
+            <w:r>
+              <w:rPr>
+                <w:noProof/>
+                <w:webHidden/>
+              </w:rPr>
+              <w:fldChar w:fldCharType="begin"/>
+            </w:r>
+            <w:r>
+              <w:rPr>
+                <w:noProof/>
+                <w:webHidden/>
+              </w:rPr>
+              <w:instrText xml:space="preserve"> PAGEREF _Toc99100188 \h </w:instrText>
+            </w:r>
+            <w:r>
+              <w:rPr>
+                <w:noProof/>
+                <w:webHidden/>
+              </w:rPr>
+            </w:r>
+            <w:r>
+              <w:rPr>
+                <w:noProof/>
+                <w:webHidden/>
+              </w:rPr>
+              <w:fldChar w:fldCharType="separate"/>
+            </w:r>
+            <w:r>
+              <w:rPr>
+                <w:noProof/>
+                <w:webHidden/>
+              </w:rPr>
+              <w:t>21</w:t>
+            </w:r>
+            <w:r>
+              <w:rPr>
+                <w:noProof/>
+                <w:webHidden/>
+              </w:rPr>
+              <w:fldChar w:fldCharType="end"/>
+            </w:r>
+          </w:hyperlink>
+        </w:p>
+        <w:p>
+          <w:pPr>
+            <w:pStyle w:val="TOC1"/>
+            <w:tabs>
+              <w:tab w:val="right" w:leader="dot" w:pos="9016"/>
+            </w:tabs>
+            <w:rPr>
+              <w:rFonts w:eastAsiaTheme="minorEastAsia"/>
+              <w:noProof/>
+              <w:lang w:eastAsia="en-GB"/>
+            </w:rPr>
+          </w:pPr>
+          <w:hyperlink w:anchor="_Toc99100189" w:history="1">
             <w:r>
               <w:rPr>
                 <w:rStyle w:val="Hyperlink"/>
@@ -764,7 +976,7 @@
                 <w:noProof/>
                 <w:webHidden/>
               </w:rPr>
-              <w:instrText xml:space="preserve"> PAGEREF _Toc98093825 \h </w:instrText>
+              <w:instrText xml:space="preserve"> PAGEREF _Toc99100189 \h </w:instrText>
             </w:r>
             <w:r>
               <w:rPr>
@@ -784,7 +996,7 @@
                 <w:noProof/>
                 <w:webHidden/>
               </w:rPr>
-              <w:t>19</w:t>
+              <w:t>22</w:t>
             </w:r>
             <w:r>
               <w:rPr>
@@ -848,7 +1060,7 @@
           <w:sz w:val="44"/>
         </w:rPr>
       </w:pPr>
-      <w:bookmarkStart w:id="0" w:name="_Toc98093816"/>
+      <w:bookmarkStart w:id="1" w:name="_Toc99100177"/>
       <w:r>
         <w:rPr>
           <w:sz w:val="44"/>
@@ -862,7 +1074,7 @@
         </w:rPr>
         <w:t>itemap</w:t>
       </w:r>
-      <w:bookmarkEnd w:id="0"/>
+      <w:bookmarkEnd w:id="1"/>
     </w:p>
     <w:p>
       <w:pPr>
@@ -883,7 +1095,7 @@
         <mc:AlternateContent>
           <mc:Choice Requires="wps">
             <w:drawing>
-              <wp:anchor distT="0" distB="0" distL="114300" distR="114300" simplePos="0" relativeHeight="251660288" behindDoc="0" locked="0" layoutInCell="1" allowOverlap="1">
+              <wp:anchor distT="0" distB="0" distL="114300" distR="114300" simplePos="0" relativeHeight="251645952" behindDoc="0" locked="0" layoutInCell="1" allowOverlap="1">
                 <wp:simplePos x="0" y="0"/>
                 <wp:positionH relativeFrom="column">
                   <wp:posOffset>-381965</wp:posOffset>
@@ -969,7 +1181,7 @@
         <mc:AlternateContent>
           <mc:Choice Requires="wpg">
             <w:drawing>
-              <wp:anchor distT="0" distB="0" distL="114300" distR="114300" simplePos="0" relativeHeight="251659264" behindDoc="0" locked="0" layoutInCell="1" allowOverlap="1">
+              <wp:anchor distT="0" distB="0" distL="114300" distR="114300" simplePos="0" relativeHeight="251644928" behindDoc="0" locked="0" layoutInCell="1" allowOverlap="1">
                 <wp:simplePos x="0" y="0"/>
                 <wp:positionH relativeFrom="column">
                   <wp:posOffset>-474562</wp:posOffset>
@@ -1950,7 +2162,7 @@
           </mc:Choice>
           <mc:Fallback>
             <w:pict>
-              <v:group id="Group 33" o:spid="_x0000_s1026" style="position:absolute;margin-left:-37.35pt;margin-top:40.4pt;width:544.1pt;height:616.05pt;z-index:251659264" coordsize="69097,78239" o:gfxdata="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">
+              <v:group id="Group 33" o:spid="_x0000_s1026" style="position:absolute;margin-left:-37.35pt;margin-top:40.4pt;width:544.1pt;height:616.05pt;z-index:251644928" coordsize="69097,78239" o:gfxdata="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">
                 <v:rect id="Rectangle 8" o:spid="_x0000_s1027" style="position:absolute;left:36344;top:55905;width:14468;height:8450;visibility:visible;mso-wrap-style:square;v-text-anchor:middle" o:gfxdata="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" fillcolor="white [3201]" strokecolor="black [3200]" strokeweight="1pt">
                   <v:textbox>
                     <w:txbxContent>
@@ -2157,6 +2369,17 @@
                     <v:stroke startarrow="block" endarrow="block" joinstyle="miter"/>
                   </v:shape>
                   <v:group id="Group 26" o:spid="_x0000_s1044" style="position:absolute;left:7176;top:62966;width:36684;height:9028" coordsize="36683,9028" o:gfxdata="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">
+                    <v:shapetype id="_x0000_t34" coordsize="21600,21600" o:spt="34" o:oned="t" adj="10800" path="m,l@0,0@0,21600,21600,21600e" filled="f">
+                      <v:stroke joinstyle="miter"/>
+                      <v:formulas>
+                        <v:f eqn="val #0"/>
+                      </v:formulas>
+                      <v:path arrowok="t" fillok="f" o:connecttype="none"/>
+                      <v:handles>
+                        <v:h position="#0,center"/>
+                      </v:handles>
+                      <o:lock v:ext="edit" shapetype="t"/>
+                    </v:shapetype>
                     <v:shape id="Elbow Connector 21" o:spid="_x0000_s1045" type="#_x0000_t34" style="position:absolute;width:36683;height:9028;flip:x y;visibility:visible;mso-wrap-style:square" o:connectortype="elbow" o:gfxdata="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" adj="21577" strokecolor="black [3213]" strokeweight=".5pt">
                       <v:stroke endarrow="block"/>
                     </v:shape>
@@ -2317,12 +2540,12 @@
         <w:pStyle w:val="Heading1"/>
         <w:jc w:val="center"/>
       </w:pPr>
-      <w:bookmarkStart w:id="1" w:name="_Toc98093817"/>
+      <w:bookmarkStart w:id="2" w:name="_Toc99100178"/>
       <w:r>
         <w:lastRenderedPageBreak/>
         <w:t>Usability features</w:t>
       </w:r>
-      <w:bookmarkEnd w:id="1"/>
+      <w:bookmarkEnd w:id="2"/>
     </w:p>
     <w:p/>
     <w:p>
@@ -2345,7 +2568,6 @@
           <w:id w:val="-730150858"/>
           <w:citation/>
         </w:sdtPr>
-        <w:sdtEndPr/>
         <w:sdtContent>
           <w:r>
             <w:rPr>
@@ -2456,7 +2678,6 @@
           <w:id w:val="-1997711164"/>
           <w:citation/>
         </w:sdtPr>
-        <w:sdtEndPr/>
         <w:sdtContent>
           <w:r>
             <w:fldChar w:fldCharType="begin"/>
@@ -2494,7 +2715,6 @@
           <w:id w:val="1907258056"/>
           <w:citation/>
         </w:sdtPr>
-        <w:sdtEndPr/>
         <w:sdtContent>
           <w:r>
             <w:fldChar w:fldCharType="begin"/>
@@ -2557,7 +2777,7 @@
         <w:pStyle w:val="Heading1"/>
         <w:jc w:val="center"/>
       </w:pPr>
-      <w:bookmarkStart w:id="2" w:name="_Toc98093818"/>
+      <w:bookmarkStart w:id="3" w:name="_Toc99100179"/>
       <w:r>
         <w:rPr>
           <w:noProof/>
@@ -2566,7 +2786,7 @@
         <mc:AlternateContent>
           <mc:Choice Requires="wps">
             <w:drawing>
-              <wp:anchor distT="0" distB="0" distL="114300" distR="114300" simplePos="0" relativeHeight="251670528" behindDoc="0" locked="0" layoutInCell="1" allowOverlap="1" wp14:anchorId="43EBB6D3" wp14:editId="44D1A7BA">
+              <wp:anchor distT="0" distB="0" distL="114300" distR="114300" simplePos="0" relativeHeight="251651072" behindDoc="0" locked="0" layoutInCell="1" allowOverlap="1" wp14:anchorId="43EBB6D3" wp14:editId="44D1A7BA">
                 <wp:simplePos x="0" y="0"/>
                 <wp:positionH relativeFrom="column">
                   <wp:posOffset>1909822</wp:posOffset>
@@ -2644,7 +2864,7 @@
           </mc:Choice>
           <mc:Fallback>
             <w:pict>
-              <v:rect w14:anchorId="43EBB6D3" id="Rectangle 30" o:spid="_x0000_s1052" style="position:absolute;left:0;text-align:left;margin-left:150.4pt;margin-top:339.05pt;width:113pt;height:36.45pt;z-index:251670528;visibility:visible;mso-wrap-style:square;mso-width-percent:0;mso-height-percent:0;mso-wrap-distance-left:9pt;mso-wrap-distance-top:0;mso-wrap-distance-right:9pt;mso-wrap-distance-bottom:0;mso-position-horizontal:absolute;mso-position-horizontal-relative:text;mso-position-vertical:absolute;mso-position-vertical-relative:text;mso-width-percent:0;mso-height-percent:0;mso-width-relative:margin;mso-height-relative:margin;v-text-anchor:middle" o:gfxdata="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" fillcolor="white [3201]" strokecolor="black [3200]" strokeweight="1pt">
+              <v:rect w14:anchorId="43EBB6D3" id="Rectangle 30" o:spid="_x0000_s1052" style="position:absolute;left:0;text-align:left;margin-left:150.4pt;margin-top:339.05pt;width:113pt;height:36.45pt;z-index:251651072;visibility:visible;mso-wrap-style:square;mso-width-percent:0;mso-height-percent:0;mso-wrap-distance-left:9pt;mso-wrap-distance-top:0;mso-wrap-distance-right:9pt;mso-wrap-distance-bottom:0;mso-position-horizontal:absolute;mso-position-horizontal-relative:text;mso-position-vertical:absolute;mso-position-vertical-relative:text;mso-width-percent:0;mso-height-percent:0;mso-width-relative:margin;mso-height-relative:margin;v-text-anchor:middle" o:gfxdata="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" fillcolor="white [3201]" strokecolor="black [3200]" strokeweight="1pt">
                 <v:textbox>
                   <w:txbxContent>
                     <w:p>
@@ -2676,7 +2896,7 @@
         <mc:AlternateContent>
           <mc:Choice Requires="wps">
             <w:drawing>
-              <wp:anchor distT="0" distB="0" distL="114300" distR="114300" simplePos="0" relativeHeight="251668480" behindDoc="0" locked="0" layoutInCell="1" allowOverlap="1" wp14:anchorId="6809EE5B" wp14:editId="600A14D7">
+              <wp:anchor distT="0" distB="0" distL="114300" distR="114300" simplePos="0" relativeHeight="251650048" behindDoc="0" locked="0" layoutInCell="1" allowOverlap="1" wp14:anchorId="6809EE5B" wp14:editId="600A14D7">
                 <wp:simplePos x="0" y="0"/>
                 <wp:positionH relativeFrom="column">
                   <wp:posOffset>1909156</wp:posOffset>
@@ -2754,7 +2974,7 @@
           </mc:Choice>
           <mc:Fallback>
             <w:pict>
-              <v:rect w14:anchorId="6809EE5B" id="Rectangle 24" o:spid="_x0000_s1053" style="position:absolute;left:0;text-align:left;margin-left:150.35pt;margin-top:287.05pt;width:83.85pt;height:36.45pt;z-index:251668480;visibility:visible;mso-wrap-style:square;mso-width-percent:0;mso-height-percent:0;mso-wrap-distance-left:9pt;mso-wrap-distance-top:0;mso-wrap-distance-right:9pt;mso-wrap-distance-bottom:0;mso-position-horizontal:absolute;mso-position-horizontal-relative:text;mso-position-vertical:absolute;mso-position-vertical-relative:text;mso-width-percent:0;mso-height-percent:0;mso-width-relative:margin;mso-height-relative:margin;v-text-anchor:middle" o:gfxdata="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" fillcolor="white [3201]" strokecolor="black [3200]" strokeweight="1pt">
+              <v:rect w14:anchorId="6809EE5B" id="Rectangle 24" o:spid="_x0000_s1053" style="position:absolute;left:0;text-align:left;margin-left:150.35pt;margin-top:287.05pt;width:83.85pt;height:36.45pt;z-index:251650048;visibility:visible;mso-wrap-style:square;mso-width-percent:0;mso-height-percent:0;mso-wrap-distance-left:9pt;mso-wrap-distance-top:0;mso-wrap-distance-right:9pt;mso-wrap-distance-bottom:0;mso-position-horizontal:absolute;mso-position-horizontal-relative:text;mso-position-vertical:absolute;mso-position-vertical-relative:text;mso-width-percent:0;mso-height-percent:0;mso-width-relative:margin;mso-height-relative:margin;v-text-anchor:middle" o:gfxdata="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" fillcolor="white [3201]" strokecolor="black [3200]" strokeweight="1pt">
                 <v:textbox>
                   <w:txbxContent>
                     <w:p>
@@ -2786,7 +3006,7 @@
         <mc:AlternateContent>
           <mc:Choice Requires="wps">
             <w:drawing>
-              <wp:anchor distT="0" distB="0" distL="114300" distR="114300" simplePos="0" relativeHeight="251666432" behindDoc="0" locked="0" layoutInCell="1" allowOverlap="1" wp14:anchorId="27C93131" wp14:editId="6C70E430">
+              <wp:anchor distT="0" distB="0" distL="114300" distR="114300" simplePos="0" relativeHeight="251649024" behindDoc="0" locked="0" layoutInCell="1" allowOverlap="1" wp14:anchorId="27C93131" wp14:editId="6C70E430">
                 <wp:simplePos x="0" y="0"/>
                 <wp:positionH relativeFrom="column">
                   <wp:posOffset>1909823</wp:posOffset>
@@ -2864,7 +3084,7 @@
           </mc:Choice>
           <mc:Fallback>
             <w:pict>
-              <v:rect w14:anchorId="27C93131" id="Rectangle 19" o:spid="_x0000_s1054" style="position:absolute;left:0;text-align:left;margin-left:150.4pt;margin-top:242.45pt;width:254.25pt;height:27.35pt;z-index:251666432;visibility:visible;mso-wrap-style:square;mso-width-percent:0;mso-height-percent:0;mso-wrap-distance-left:9pt;mso-wrap-distance-top:0;mso-wrap-distance-right:9pt;mso-wrap-distance-bottom:0;mso-position-horizontal:absolute;mso-position-horizontal-relative:text;mso-position-vertical:absolute;mso-position-vertical-relative:text;mso-width-percent:0;mso-height-percent:0;mso-width-relative:margin;mso-height-relative:margin;v-text-anchor:middle" o:gfxdata="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" fillcolor="white [3201]" strokecolor="black [3200]" strokeweight="1pt">
+              <v:rect w14:anchorId="27C93131" id="Rectangle 19" o:spid="_x0000_s1054" style="position:absolute;left:0;text-align:left;margin-left:150.4pt;margin-top:242.45pt;width:254.25pt;height:27.35pt;z-index:251649024;visibility:visible;mso-wrap-style:square;mso-width-percent:0;mso-height-percent:0;mso-wrap-distance-left:9pt;mso-wrap-distance-top:0;mso-wrap-distance-right:9pt;mso-wrap-distance-bottom:0;mso-position-horizontal:absolute;mso-position-horizontal-relative:text;mso-position-vertical:absolute;mso-position-vertical-relative:text;mso-width-percent:0;mso-height-percent:0;mso-width-relative:margin;mso-height-relative:margin;v-text-anchor:middle" o:gfxdata="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" fillcolor="white [3201]" strokecolor="black [3200]" strokeweight="1pt">
                 <v:textbox>
                   <w:txbxContent>
                     <w:p>
@@ -2896,7 +3116,7 @@
         <mc:AlternateContent>
           <mc:Choice Requires="wps">
             <w:drawing>
-              <wp:anchor distT="0" distB="0" distL="114300" distR="114300" simplePos="0" relativeHeight="251664384" behindDoc="0" locked="0" layoutInCell="1" allowOverlap="1" wp14:anchorId="27C93131" wp14:editId="6C70E430">
+              <wp:anchor distT="0" distB="0" distL="114300" distR="114300" simplePos="0" relativeHeight="251648000" behindDoc="0" locked="0" layoutInCell="1" allowOverlap="1" wp14:anchorId="27C93131" wp14:editId="6C70E430">
                 <wp:simplePos x="0" y="0"/>
                 <wp:positionH relativeFrom="column">
                   <wp:posOffset>1909823</wp:posOffset>
@@ -2974,7 +3194,7 @@
           </mc:Choice>
           <mc:Fallback>
             <w:pict>
-              <v:rect w14:anchorId="27C93131" id="Rectangle 18" o:spid="_x0000_s1055" style="position:absolute;left:0;text-align:left;margin-left:150.4pt;margin-top:195.95pt;width:254.3pt;height:30.1pt;z-index:251664384;visibility:visible;mso-wrap-style:square;mso-width-percent:0;mso-height-percent:0;mso-wrap-distance-left:9pt;mso-wrap-distance-top:0;mso-wrap-distance-right:9pt;mso-wrap-distance-bottom:0;mso-position-horizontal:absolute;mso-position-horizontal-relative:text;mso-position-vertical:absolute;mso-position-vertical-relative:text;mso-width-percent:0;mso-height-percent:0;mso-width-relative:margin;mso-height-relative:margin;v-text-anchor:middle" o:gfxdata="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" fillcolor="white [3201]" strokecolor="black [3200]" strokeweight="1pt">
+              <v:rect w14:anchorId="27C93131" id="Rectangle 18" o:spid="_x0000_s1055" style="position:absolute;left:0;text-align:left;margin-left:150.4pt;margin-top:195.95pt;width:254.3pt;height:30.1pt;z-index:251648000;visibility:visible;mso-wrap-style:square;mso-width-percent:0;mso-height-percent:0;mso-wrap-distance-left:9pt;mso-wrap-distance-top:0;mso-wrap-distance-right:9pt;mso-wrap-distance-bottom:0;mso-position-horizontal:absolute;mso-position-horizontal-relative:text;mso-position-vertical:absolute;mso-position-vertical-relative:text;mso-width-percent:0;mso-height-percent:0;mso-width-relative:margin;mso-height-relative:margin;v-text-anchor:middle" o:gfxdata="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" fillcolor="white [3201]" strokecolor="black [3200]" strokeweight="1pt">
                 <v:textbox>
                   <w:txbxContent>
                     <w:p>
@@ -3006,7 +3226,7 @@
         <mc:AlternateContent>
           <mc:Choice Requires="wps">
             <w:drawing>
-              <wp:anchor distT="0" distB="0" distL="114300" distR="114300" simplePos="0" relativeHeight="251662336" behindDoc="0" locked="0" layoutInCell="1" allowOverlap="1">
+              <wp:anchor distT="0" distB="0" distL="114300" distR="114300" simplePos="0" relativeHeight="251646976" behindDoc="0" locked="0" layoutInCell="1" allowOverlap="1">
                 <wp:simplePos x="0" y="0"/>
                 <wp:positionH relativeFrom="column">
                   <wp:posOffset>1932972</wp:posOffset>
@@ -3078,7 +3298,7 @@
           </mc:Choice>
           <mc:Fallback>
             <w:pict>
-              <v:rect id="Rectangle 17" o:spid="_x0000_s1056" style="position:absolute;left:0;text-align:left;margin-left:152.2pt;margin-top:135.8pt;width:179.55pt;height:41.9pt;z-index:251662336;visibility:visible;mso-wrap-style:square;mso-wrap-distance-left:9pt;mso-wrap-distance-top:0;mso-wrap-distance-right:9pt;mso-wrap-distance-bottom:0;mso-position-horizontal:absolute;mso-position-horizontal-relative:text;mso-position-vertical:absolute;mso-position-vertical-relative:text;v-text-anchor:middle" o:gfxdata="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" fillcolor="white [3201]" strokecolor="black [3200]" strokeweight="1pt">
+              <v:rect id="Rectangle 17" o:spid="_x0000_s1056" style="position:absolute;left:0;text-align:left;margin-left:152.2pt;margin-top:135.8pt;width:179.55pt;height:41.9pt;z-index:251646976;visibility:visible;mso-wrap-style:square;mso-wrap-distance-left:9pt;mso-wrap-distance-top:0;mso-wrap-distance-right:9pt;mso-wrap-distance-bottom:0;mso-position-horizontal:absolute;mso-position-horizontal-relative:text;mso-position-vertical:absolute;mso-position-vertical-relative:text;v-text-anchor:middle" o:gfxdata="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" fillcolor="white [3201]" strokecolor="black [3200]" strokeweight="1pt">
                 <v:textbox>
                   <w:txbxContent>
                     <w:p>
@@ -3110,7 +3330,7 @@
         <mc:AlternateContent>
           <mc:Choice Requires="wps">
             <w:drawing>
-              <wp:anchor distT="0" distB="0" distL="114300" distR="114300" simplePos="0" relativeHeight="251657214" behindDoc="0" locked="0" layoutInCell="1" allowOverlap="1">
+              <wp:anchor distT="0" distB="0" distL="114300" distR="114300" simplePos="0" relativeHeight="251642880" behindDoc="0" locked="0" layoutInCell="1" allowOverlap="1">
                 <wp:simplePos x="0" y="0"/>
                 <wp:positionH relativeFrom="column">
                   <wp:posOffset>1053296</wp:posOffset>
@@ -3181,7 +3401,7 @@
       <w:r>
         <w:t>.html Storyboard</w:t>
       </w:r>
-      <w:bookmarkEnd w:id="2"/>
+      <w:bookmarkEnd w:id="3"/>
     </w:p>
     <w:p/>
     <w:p>
@@ -3205,7 +3425,7 @@
         <mc:AlternateContent>
           <mc:Choice Requires="wps">
             <w:drawing>
-              <wp:anchor distT="0" distB="0" distL="114300" distR="114300" simplePos="0" relativeHeight="251658239" behindDoc="0" locked="0" layoutInCell="1" allowOverlap="1">
+              <wp:anchor distT="0" distB="0" distL="114300" distR="114300" simplePos="0" relativeHeight="251643904" behindDoc="0" locked="0" layoutInCell="1" allowOverlap="1">
                 <wp:simplePos x="0" y="0"/>
                 <wp:positionH relativeFrom="column">
                   <wp:posOffset>1552575</wp:posOffset>
@@ -3284,7 +3504,7 @@
         <mc:AlternateContent>
           <mc:Choice Requires="wps">
             <w:drawing>
-              <wp:anchor distT="0" distB="0" distL="114300" distR="114300" simplePos="0" relativeHeight="251792384" behindDoc="0" locked="0" layoutInCell="1" allowOverlap="1">
+              <wp:anchor distT="0" distB="0" distL="114300" distR="114300" simplePos="0" relativeHeight="251669504" behindDoc="0" locked="0" layoutInCell="1" allowOverlap="1">
                 <wp:simplePos x="0" y="0"/>
                 <wp:positionH relativeFrom="column">
                   <wp:posOffset>-209550</wp:posOffset>
@@ -3337,10 +3557,7 @@
                         <w:txbxContent>
                           <w:p>
                             <w:r>
-                              <w:t xml:space="preserve">Background </w:t>
-                            </w:r>
-                            <w:r>
-                              <w:t>white</w:t>
+                              <w:t>Background white</w:t>
                             </w:r>
                           </w:p>
                         </w:txbxContent>
@@ -3363,15 +3580,12 @@
                 <v:stroke joinstyle="miter"/>
                 <v:path gradientshapeok="t" o:connecttype="rect"/>
               </v:shapetype>
-              <v:shape id="Text Box 131" o:spid="_x0000_s1057" type="#_x0000_t202" style="position:absolute;margin-left:-16.5pt;margin-top:21.7pt;width:70.5pt;height:38.25pt;z-index:251792384;visibility:visible;mso-wrap-style:square;mso-wrap-distance-left:9pt;mso-wrap-distance-top:0;mso-wrap-distance-right:9pt;mso-wrap-distance-bottom:0;mso-position-horizontal:absolute;mso-position-horizontal-relative:text;mso-position-vertical:absolute;mso-position-vertical-relative:text;v-text-anchor:top" o:gfxdata="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" fillcolor="white [3201]" strokeweight=".5pt">
+              <v:shape id="Text Box 131" o:spid="_x0000_s1057" type="#_x0000_t202" style="position:absolute;margin-left:-16.5pt;margin-top:21.7pt;width:70.5pt;height:38.25pt;z-index:251669504;visibility:visible;mso-wrap-style:square;mso-wrap-distance-left:9pt;mso-wrap-distance-top:0;mso-wrap-distance-right:9pt;mso-wrap-distance-bottom:0;mso-position-horizontal:absolute;mso-position-horizontal-relative:text;mso-position-vertical:absolute;mso-position-vertical-relative:text;v-text-anchor:top" o:gfxdata="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" fillcolor="white [3201]" strokeweight=".5pt">
                 <v:textbox>
                   <w:txbxContent>
                     <w:p>
                       <w:r>
-                        <w:t xml:space="preserve">Background </w:t>
-                      </w:r>
-                      <w:r>
-                        <w:t>white</w:t>
+                        <w:t>Background white</w:t>
                       </w:r>
                     </w:p>
                   </w:txbxContent>
@@ -3391,7 +3605,7 @@
         <mc:AlternateContent>
           <mc:Choice Requires="wps">
             <w:drawing>
-              <wp:anchor distT="0" distB="0" distL="114300" distR="114300" simplePos="0" relativeHeight="251792384" behindDoc="0" locked="0" layoutInCell="1" allowOverlap="1">
+              <wp:anchor distT="0" distB="0" distL="114300" distR="114300" simplePos="0" relativeHeight="251670528" behindDoc="0" locked="0" layoutInCell="1" allowOverlap="1">
                 <wp:simplePos x="0" y="0"/>
                 <wp:positionH relativeFrom="column">
                   <wp:posOffset>504825</wp:posOffset>
@@ -3468,7 +3682,7 @@
         <mc:AlternateContent>
           <mc:Choice Requires="wpg">
             <w:drawing>
-              <wp:anchor distT="0" distB="0" distL="114300" distR="114300" simplePos="0" relativeHeight="251788288" behindDoc="0" locked="0" layoutInCell="1" allowOverlap="1">
+              <wp:anchor distT="0" distB="0" distL="114300" distR="114300" simplePos="0" relativeHeight="251668480" behindDoc="0" locked="0" layoutInCell="1" allowOverlap="1">
                 <wp:simplePos x="0" y="0"/>
                 <wp:positionH relativeFrom="column">
                   <wp:posOffset>-485775</wp:posOffset>
@@ -3566,10 +3780,7 @@
                           <w:txbxContent>
                             <w:p>
                               <w:r>
-                                <w:t xml:space="preserve">Background </w:t>
-                              </w:r>
-                              <w:r>
-                                <w:t>cork board</w:t>
+                                <w:t>Background cork board</w:t>
                               </w:r>
                             </w:p>
                           </w:txbxContent>
@@ -3589,7 +3800,7 @@
           </mc:Choice>
           <mc:Fallback>
             <w:pict>
-              <v:group id="Group 128" o:spid="_x0000_s1058" style="position:absolute;margin-left:-38.25pt;margin-top:21.75pt;width:150.75pt;height:38.25pt;z-index:251788288" coordsize="19145,4857" o:gfxdata="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">
+              <v:group id="Group 128" o:spid="_x0000_s1058" style="position:absolute;margin-left:-38.25pt;margin-top:21.75pt;width:150.75pt;height:38.25pt;z-index:251668480" coordsize="19145,4857" o:gfxdata="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">
                 <v:shape id="Straight Arrow Connector 122" o:spid="_x0000_s1059" type="#_x0000_t32" style="position:absolute;left:7143;top:2667;width:12002;height:476;visibility:visible;mso-wrap-style:square" o:connectortype="straight" o:gfxdata="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" strokecolor="black [3213]" strokeweight=".5pt">
                   <v:stroke endarrow="block" joinstyle="miter"/>
                 </v:shape>
@@ -3598,10 +3809,7 @@
                     <w:txbxContent>
                       <w:p>
                         <w:r>
-                          <w:t xml:space="preserve">Background </w:t>
-                        </w:r>
-                        <w:r>
-                          <w:t>cork board</w:t>
+                          <w:t>Background cork board</w:t>
                         </w:r>
                       </w:p>
                     </w:txbxContent>
@@ -3802,11 +4010,11 @@
         <w:pStyle w:val="Heading1"/>
         <w:jc w:val="center"/>
       </w:pPr>
-      <w:bookmarkStart w:id="3" w:name="_Toc98093819"/>
+      <w:bookmarkStart w:id="4" w:name="_Toc99100180"/>
       <w:r>
         <w:t>customerSignUp.html Storyboard</w:t>
       </w:r>
-      <w:bookmarkEnd w:id="3"/>
+      <w:bookmarkEnd w:id="4"/>
     </w:p>
     <w:p/>
     <w:p/>
@@ -3820,7 +4028,7 @@
         <mc:AlternateContent>
           <mc:Choice Requires="wps">
             <w:drawing>
-              <wp:anchor distT="0" distB="0" distL="114300" distR="114300" simplePos="0" relativeHeight="251655164" behindDoc="0" locked="0" layoutInCell="1" allowOverlap="1" wp14:anchorId="432B8E5F" wp14:editId="7901A2E8">
+              <wp:anchor distT="0" distB="0" distL="114300" distR="114300" simplePos="0" relativeHeight="251640832" behindDoc="0" locked="0" layoutInCell="1" allowOverlap="1" wp14:anchorId="432B8E5F" wp14:editId="7901A2E8">
                 <wp:simplePos x="0" y="0"/>
                 <wp:positionH relativeFrom="margin">
                   <wp:posOffset>1043940</wp:posOffset>
@@ -3892,7 +4100,7 @@
         <mc:AlternateContent>
           <mc:Choice Requires="wps">
             <w:drawing>
-              <wp:anchor distT="0" distB="0" distL="114300" distR="114300" simplePos="0" relativeHeight="251656189" behindDoc="0" locked="0" layoutInCell="1" allowOverlap="1">
+              <wp:anchor distT="0" distB="0" distL="114300" distR="114300" simplePos="0" relativeHeight="251641856" behindDoc="0" locked="0" layoutInCell="1" allowOverlap="1">
                 <wp:simplePos x="0" y="0"/>
                 <wp:positionH relativeFrom="column">
                   <wp:posOffset>1371600</wp:posOffset>
@@ -3972,7 +4180,7 @@
         <mc:AlternateContent>
           <mc:Choice Requires="wpg">
             <w:drawing>
-              <wp:anchor distT="0" distB="0" distL="114300" distR="114300" simplePos="0" relativeHeight="251785216" behindDoc="0" locked="0" layoutInCell="1" allowOverlap="1">
+              <wp:anchor distT="0" distB="0" distL="114300" distR="114300" simplePos="0" relativeHeight="251667456" behindDoc="0" locked="0" layoutInCell="1" allowOverlap="1">
                 <wp:simplePos x="0" y="0"/>
                 <wp:positionH relativeFrom="column">
                   <wp:posOffset>1790700</wp:posOffset>
@@ -4470,7 +4678,7 @@
           </mc:Choice>
           <mc:Fallback>
             <w:pict>
-              <v:group id="Group 135" o:spid="_x0000_s1061" style="position:absolute;margin-left:141pt;margin-top:.65pt;width:251.25pt;height:360.75pt;z-index:251785216;mso-width-relative:margin;mso-height-relative:margin" coordsize="34662,51605" o:gfxdata="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">
+              <v:group id="Group 135" o:spid="_x0000_s1061" style="position:absolute;margin-left:141pt;margin-top:.65pt;width:251.25pt;height:360.75pt;z-index:251667456;mso-width-relative:margin;mso-height-relative:margin" coordsize="34662,51605" o:gfxdata="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">
                 <v:rect id="Rectangle 36" o:spid="_x0000_s1062" style="position:absolute;left:285;width:22802;height:5324;visibility:visible;mso-wrap-style:square;v-text-anchor:middle" o:gfxdata="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" fillcolor="white [3201]" strokecolor="black [3200]" strokeweight="1pt">
                   <v:textbox>
                     <w:txbxContent>
@@ -4670,7 +4878,7 @@
         <mc:AlternateContent>
           <mc:Choice Requires="wps">
             <w:drawing>
-              <wp:anchor distT="0" distB="0" distL="114300" distR="114300" simplePos="0" relativeHeight="251760640" behindDoc="0" locked="0" layoutInCell="1" allowOverlap="1">
+              <wp:anchor distT="0" distB="0" distL="114300" distR="114300" simplePos="0" relativeHeight="251666432" behindDoc="0" locked="0" layoutInCell="1" allowOverlap="1">
                 <wp:simplePos x="0" y="0"/>
                 <wp:positionH relativeFrom="column">
                   <wp:posOffset>1790701</wp:posOffset>
@@ -4745,7 +4953,7 @@
           </mc:Choice>
           <mc:Fallback>
             <w:pict>
-              <v:rect id="Rectangle 117" o:spid="_x0000_s1071" style="position:absolute;margin-left:141pt;margin-top:8.95pt;width:249.85pt;height:30.05pt;z-index:251760640;visibility:visible;mso-wrap-style:square;mso-width-percent:0;mso-wrap-distance-left:9pt;mso-wrap-distance-top:0;mso-wrap-distance-right:9pt;mso-wrap-distance-bottom:0;mso-position-horizontal:absolute;mso-position-horizontal-relative:text;mso-position-vertical:absolute;mso-position-vertical-relative:text;mso-width-percent:0;mso-width-relative:margin;v-text-anchor:middle" o:gfxdata="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" fillcolor="white [3201]" strokecolor="black [3200]" strokeweight="1pt">
+              <v:rect id="Rectangle 117" o:spid="_x0000_s1071" style="position:absolute;margin-left:141pt;margin-top:8.95pt;width:249.85pt;height:30.05pt;z-index:251666432;visibility:visible;mso-wrap-style:square;mso-width-percent:0;mso-wrap-distance-left:9pt;mso-wrap-distance-top:0;mso-wrap-distance-right:9pt;mso-wrap-distance-bottom:0;mso-position-horizontal:absolute;mso-position-horizontal-relative:text;mso-position-vertical:absolute;mso-position-vertical-relative:text;mso-width-percent:0;mso-width-relative:margin;v-text-anchor:middle" o:gfxdata="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" fillcolor="white [3201]" strokecolor="black [3200]" strokeweight="1pt">
                 <v:textbox>
                   <w:txbxContent>
                     <w:p>
@@ -4782,7 +4990,7 @@
         <mc:AlternateContent>
           <mc:Choice Requires="wps">
             <w:drawing>
-              <wp:anchor distT="0" distB="0" distL="114300" distR="114300" simplePos="0" relativeHeight="251800576" behindDoc="0" locked="0" layoutInCell="1" allowOverlap="1" wp14:anchorId="3394655A" wp14:editId="5F00FEEA">
+              <wp:anchor distT="0" distB="0" distL="114300" distR="114300" simplePos="0" relativeHeight="251674624" behindDoc="0" locked="0" layoutInCell="1" allowOverlap="1" wp14:anchorId="3394655A" wp14:editId="5F00FEEA">
                 <wp:simplePos x="0" y="0"/>
                 <wp:positionH relativeFrom="column">
                   <wp:posOffset>-361950</wp:posOffset>
@@ -4835,10 +5043,7 @@
                         <w:txbxContent>
                           <w:p>
                             <w:r>
-                              <w:t xml:space="preserve">Background </w:t>
-                            </w:r>
-                            <w:r>
-                              <w:t>White</w:t>
+                              <w:t>Background White</w:t>
                             </w:r>
                           </w:p>
                         </w:txbxContent>
@@ -4857,15 +5062,12 @@
           </mc:Choice>
           <mc:Fallback>
             <w:pict>
-              <v:shape w14:anchorId="3394655A" id="Text Box 140" o:spid="_x0000_s1072" type="#_x0000_t202" style="position:absolute;margin-left:-28.5pt;margin-top:8.2pt;width:70.5pt;height:38.25pt;z-index:251800576;visibility:visible;mso-wrap-style:square;mso-wrap-distance-left:9pt;mso-wrap-distance-top:0;mso-wrap-distance-right:9pt;mso-wrap-distance-bottom:0;mso-position-horizontal:absolute;mso-position-horizontal-relative:text;mso-position-vertical:absolute;mso-position-vertical-relative:text;v-text-anchor:top" o:gfxdata="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" fillcolor="white [3201]" strokeweight=".5pt">
+              <v:shape w14:anchorId="3394655A" id="Text Box 140" o:spid="_x0000_s1072" type="#_x0000_t202" style="position:absolute;margin-left:-28.5pt;margin-top:8.2pt;width:70.5pt;height:38.25pt;z-index:251674624;visibility:visible;mso-wrap-style:square;mso-wrap-distance-left:9pt;mso-wrap-distance-top:0;mso-wrap-distance-right:9pt;mso-wrap-distance-bottom:0;mso-position-horizontal:absolute;mso-position-horizontal-relative:text;mso-position-vertical:absolute;mso-position-vertical-relative:text;v-text-anchor:top" o:gfxdata="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" fillcolor="white [3201]" strokeweight=".5pt">
                 <v:textbox>
                   <w:txbxContent>
                     <w:p>
                       <w:r>
-                        <w:t xml:space="preserve">Background </w:t>
-                      </w:r>
-                      <w:r>
-                        <w:t>White</w:t>
+                        <w:t>Background White</w:t>
                       </w:r>
                     </w:p>
                   </w:txbxContent>
@@ -4885,7 +5087,7 @@
         <mc:AlternateContent>
           <mc:Choice Requires="wps">
             <w:drawing>
-              <wp:anchor distT="0" distB="0" distL="114300" distR="114300" simplePos="0" relativeHeight="251798528" behindDoc="0" locked="0" layoutInCell="1" allowOverlap="1" wp14:anchorId="593CCCBF" wp14:editId="0C87A111">
+              <wp:anchor distT="0" distB="0" distL="114300" distR="114300" simplePos="0" relativeHeight="251673600" behindDoc="0" locked="0" layoutInCell="1" allowOverlap="1" wp14:anchorId="593CCCBF" wp14:editId="0C87A111">
                 <wp:simplePos x="0" y="0"/>
                 <wp:positionH relativeFrom="column">
                   <wp:posOffset>371475</wp:posOffset>
@@ -4958,7 +5160,7 @@
         <mc:AlternateContent>
           <mc:Choice Requires="wps">
             <w:drawing>
-              <wp:anchor distT="0" distB="0" distL="114300" distR="114300" simplePos="0" relativeHeight="251796480" behindDoc="0" locked="0" layoutInCell="1" allowOverlap="1" wp14:anchorId="5EEA522C" wp14:editId="5E5F41D1">
+              <wp:anchor distT="0" distB="0" distL="114300" distR="114300" simplePos="0" relativeHeight="251672576" behindDoc="0" locked="0" layoutInCell="1" allowOverlap="1" wp14:anchorId="5EEA522C" wp14:editId="5E5F41D1">
                 <wp:simplePos x="0" y="0"/>
                 <wp:positionH relativeFrom="column">
                   <wp:posOffset>-552450</wp:posOffset>
@@ -5030,7 +5232,7 @@
           </mc:Choice>
           <mc:Fallback>
             <w:pict>
-              <v:shape w14:anchorId="5EEA522C" id="Text Box 138" o:spid="_x0000_s1073" type="#_x0000_t202" style="position:absolute;margin-left:-43.5pt;margin-top:25.4pt;width:70.5pt;height:38.25pt;z-index:251796480;visibility:visible;mso-wrap-style:square;mso-wrap-distance-left:9pt;mso-wrap-distance-top:0;mso-wrap-distance-right:9pt;mso-wrap-distance-bottom:0;mso-position-horizontal:absolute;mso-position-horizontal-relative:text;mso-position-vertical:absolute;mso-position-vertical-relative:text;v-text-anchor:top" o:gfxdata="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" fillcolor="white [3201]" strokeweight=".5pt">
+              <v:shape w14:anchorId="5EEA522C" id="Text Box 138" o:spid="_x0000_s1073" type="#_x0000_t202" style="position:absolute;margin-left:-43.5pt;margin-top:25.4pt;width:70.5pt;height:38.25pt;z-index:251672576;visibility:visible;mso-wrap-style:square;mso-wrap-distance-left:9pt;mso-wrap-distance-top:0;mso-wrap-distance-right:9pt;mso-wrap-distance-bottom:0;mso-position-horizontal:absolute;mso-position-horizontal-relative:text;mso-position-vertical:absolute;mso-position-vertical-relative:text;v-text-anchor:top" o:gfxdata="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" fillcolor="white [3201]" strokeweight=".5pt">
                 <v:textbox>
                   <w:txbxContent>
                     <w:p>
@@ -5056,7 +5258,7 @@
         <mc:AlternateContent>
           <mc:Choice Requires="wps">
             <w:drawing>
-              <wp:anchor distT="0" distB="0" distL="114300" distR="114300" simplePos="0" relativeHeight="251794432" behindDoc="0" locked="0" layoutInCell="1" allowOverlap="1" wp14:anchorId="58120470" wp14:editId="46412AAF">
+              <wp:anchor distT="0" distB="0" distL="114300" distR="114300" simplePos="0" relativeHeight="251671552" behindDoc="0" locked="0" layoutInCell="1" allowOverlap="1" wp14:anchorId="58120470" wp14:editId="46412AAF">
                 <wp:simplePos x="0" y="0"/>
                 <wp:positionH relativeFrom="column">
                   <wp:posOffset>0</wp:posOffset>
@@ -5359,7 +5561,7 @@
         <w:pStyle w:val="Heading1"/>
         <w:jc w:val="center"/>
       </w:pPr>
-      <w:bookmarkStart w:id="4" w:name="_Toc98093820"/>
+      <w:bookmarkStart w:id="5" w:name="_Toc99100181"/>
       <w:r>
         <w:rPr>
           <w:noProof/>
@@ -5369,229 +5571,7 @@
         <mc:AlternateContent>
           <mc:Choice Requires="wps">
             <w:drawing>
-              <wp:anchor distT="0" distB="0" distL="114300" distR="114300" simplePos="0" relativeHeight="251705344" behindDoc="0" locked="0" layoutInCell="1" allowOverlap="1" wp14:anchorId="0697092B" wp14:editId="6B4761DA">
-                <wp:simplePos x="0" y="0"/>
-                <wp:positionH relativeFrom="margin">
-                  <wp:posOffset>1712361</wp:posOffset>
-                </wp:positionH>
-                <wp:positionV relativeFrom="paragraph">
-                  <wp:posOffset>4919056</wp:posOffset>
-                </wp:positionV>
-                <wp:extent cx="3252486" cy="1678329"/>
-                <wp:effectExtent l="0" t="0" r="24130" b="17145"/>
-                <wp:wrapNone/>
-                <wp:docPr id="50" name="Rectangle 50"/>
-                <wp:cNvGraphicFramePr/>
-                <a:graphic xmlns:a="http://schemas.openxmlformats.org/drawingml/2006/main">
-                  <a:graphicData uri="http://schemas.microsoft.com/office/word/2010/wordprocessingShape">
-                    <wps:wsp>
-                      <wps:cNvSpPr/>
-                      <wps:spPr>
-                        <a:xfrm>
-                          <a:off x="0" y="0"/>
-                          <a:ext cx="3252486" cy="1678329"/>
-                        </a:xfrm>
-                        <a:prstGeom prst="rect">
-                          <a:avLst/>
-                        </a:prstGeom>
-                      </wps:spPr>
-                      <wps:style>
-                        <a:lnRef idx="2">
-                          <a:schemeClr val="dk1"/>
-                        </a:lnRef>
-                        <a:fillRef idx="1">
-                          <a:schemeClr val="lt1"/>
-                        </a:fillRef>
-                        <a:effectRef idx="0">
-                          <a:schemeClr val="dk1"/>
-                        </a:effectRef>
-                        <a:fontRef idx="minor">
-                          <a:schemeClr val="dk1"/>
-                        </a:fontRef>
-                      </wps:style>
-                      <wps:txbx>
-                        <w:txbxContent>
-                          <w:p>
-                            <w:pPr>
-                              <w:jc w:val="center"/>
-                              <w:rPr>
-                                <w:sz w:val="36"/>
-                              </w:rPr>
-                            </w:pPr>
-                            <w:r>
-                              <w:rPr>
-                                <w:sz w:val="36"/>
-                              </w:rPr>
-                              <w:t>Carousel</w:t>
-                            </w:r>
-                          </w:p>
-                        </w:txbxContent>
-                      </wps:txbx>
-                      <wps:bodyPr rot="0" spcFirstLastPara="0" vertOverflow="overflow" horzOverflow="overflow" vert="horz" wrap="square" lIns="91440" tIns="45720" rIns="91440" bIns="45720" numCol="1" spcCol="0" rtlCol="0" fromWordArt="0" anchor="ctr" anchorCtr="0" forceAA="0" compatLnSpc="1">
-                        <a:prstTxWarp prst="textNoShape">
-                          <a:avLst/>
-                        </a:prstTxWarp>
-                        <a:noAutofit/>
-                      </wps:bodyPr>
-                    </wps:wsp>
-                  </a:graphicData>
-                </a:graphic>
-                <wp14:sizeRelH relativeFrom="margin">
-                  <wp14:pctWidth>0</wp14:pctWidth>
-                </wp14:sizeRelH>
-                <wp14:sizeRelV relativeFrom="margin">
-                  <wp14:pctHeight>0</wp14:pctHeight>
-                </wp14:sizeRelV>
-              </wp:anchor>
-            </w:drawing>
-          </mc:Choice>
-          <mc:Fallback>
-            <w:pict>
-              <v:rect w14:anchorId="0697092B" id="Rectangle 50" o:spid="_x0000_s1074" style="position:absolute;left:0;text-align:left;margin-left:134.85pt;margin-top:387.35pt;width:256.1pt;height:132.15pt;z-index:251705344;visibility:visible;mso-wrap-style:square;mso-width-percent:0;mso-height-percent:0;mso-wrap-distance-left:9pt;mso-wrap-distance-top:0;mso-wrap-distance-right:9pt;mso-wrap-distance-bottom:0;mso-position-horizontal:absolute;mso-position-horizontal-relative:margin;mso-position-vertical:absolute;mso-position-vertical-relative:text;mso-width-percent:0;mso-height-percent:0;mso-width-relative:margin;mso-height-relative:margin;v-text-anchor:middle" o:gfxdata="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" fillcolor="white [3201]" strokecolor="black [3200]" strokeweight="1pt">
-                <v:textbox>
-                  <w:txbxContent>
-                    <w:p>
-                      <w:pPr>
-                        <w:jc w:val="center"/>
-                        <w:rPr>
-                          <w:sz w:val="36"/>
-                        </w:rPr>
-                      </w:pPr>
-                      <w:r>
-                        <w:rPr>
-                          <w:sz w:val="36"/>
-                        </w:rPr>
-                        <w:t>Carousel</w:t>
-                      </w:r>
-                    </w:p>
-                  </w:txbxContent>
-                </v:textbox>
-                <w10:wrap anchorx="margin"/>
-              </v:rect>
-            </w:pict>
-          </mc:Fallback>
-        </mc:AlternateContent>
-      </w:r>
-      <w:r>
-        <w:rPr>
-          <w:noProof/>
-          <w:lang w:eastAsia="en-GB"/>
-        </w:rPr>
-        <mc:AlternateContent>
-          <mc:Choice Requires="wps">
-            <w:drawing>
-              <wp:anchor distT="0" distB="0" distL="114300" distR="114300" simplePos="0" relativeHeight="251703296" behindDoc="0" locked="0" layoutInCell="1" allowOverlap="1" wp14:anchorId="0697092B" wp14:editId="6B4761DA">
-                <wp:simplePos x="0" y="0"/>
-                <wp:positionH relativeFrom="margin">
-                  <wp:posOffset>1238491</wp:posOffset>
-                </wp:positionH>
-                <wp:positionV relativeFrom="paragraph">
-                  <wp:posOffset>2361235</wp:posOffset>
-                </wp:positionV>
-                <wp:extent cx="4166886" cy="2187616"/>
-                <wp:effectExtent l="0" t="0" r="24130" b="22225"/>
-                <wp:wrapNone/>
-                <wp:docPr id="49" name="Rectangle 49"/>
-                <wp:cNvGraphicFramePr/>
-                <a:graphic xmlns:a="http://schemas.openxmlformats.org/drawingml/2006/main">
-                  <a:graphicData uri="http://schemas.microsoft.com/office/word/2010/wordprocessingShape">
-                    <wps:wsp>
-                      <wps:cNvSpPr/>
-                      <wps:spPr>
-                        <a:xfrm>
-                          <a:off x="0" y="0"/>
-                          <a:ext cx="4166886" cy="2187616"/>
-                        </a:xfrm>
-                        <a:prstGeom prst="rect">
-                          <a:avLst/>
-                        </a:prstGeom>
-                      </wps:spPr>
-                      <wps:style>
-                        <a:lnRef idx="2">
-                          <a:schemeClr val="dk1"/>
-                        </a:lnRef>
-                        <a:fillRef idx="1">
-                          <a:schemeClr val="lt1"/>
-                        </a:fillRef>
-                        <a:effectRef idx="0">
-                          <a:schemeClr val="dk1"/>
-                        </a:effectRef>
-                        <a:fontRef idx="minor">
-                          <a:schemeClr val="dk1"/>
-                        </a:fontRef>
-                      </wps:style>
-                      <wps:txbx>
-                        <w:txbxContent>
-                          <w:p>
-                            <w:pPr>
-                              <w:jc w:val="center"/>
-                              <w:rPr>
-                                <w:sz w:val="36"/>
-                              </w:rPr>
-                            </w:pPr>
-                            <w:r>
-                              <w:rPr>
-                                <w:sz w:val="36"/>
-                              </w:rPr>
-                              <w:t>Text</w:t>
-                            </w:r>
-                          </w:p>
-                        </w:txbxContent>
-                      </wps:txbx>
-                      <wps:bodyPr rot="0" spcFirstLastPara="0" vertOverflow="overflow" horzOverflow="overflow" vert="horz" wrap="square" lIns="91440" tIns="45720" rIns="91440" bIns="45720" numCol="1" spcCol="0" rtlCol="0" fromWordArt="0" anchor="ctr" anchorCtr="0" forceAA="0" compatLnSpc="1">
-                        <a:prstTxWarp prst="textNoShape">
-                          <a:avLst/>
-                        </a:prstTxWarp>
-                        <a:noAutofit/>
-                      </wps:bodyPr>
-                    </wps:wsp>
-                  </a:graphicData>
-                </a:graphic>
-                <wp14:sizeRelH relativeFrom="margin">
-                  <wp14:pctWidth>0</wp14:pctWidth>
-                </wp14:sizeRelH>
-                <wp14:sizeRelV relativeFrom="margin">
-                  <wp14:pctHeight>0</wp14:pctHeight>
-                </wp14:sizeRelV>
-              </wp:anchor>
-            </w:drawing>
-          </mc:Choice>
-          <mc:Fallback>
-            <w:pict>
-              <v:rect w14:anchorId="0697092B" id="Rectangle 49" o:spid="_x0000_s1075" style="position:absolute;left:0;text-align:left;margin-left:97.5pt;margin-top:185.9pt;width:328.1pt;height:172.25pt;z-index:251703296;visibility:visible;mso-wrap-style:square;mso-width-percent:0;mso-height-percent:0;mso-wrap-distance-left:9pt;mso-wrap-distance-top:0;mso-wrap-distance-right:9pt;mso-wrap-distance-bottom:0;mso-position-horizontal:absolute;mso-position-horizontal-relative:margin;mso-position-vertical:absolute;mso-position-vertical-relative:text;mso-width-percent:0;mso-height-percent:0;mso-width-relative:margin;mso-height-relative:margin;v-text-anchor:middle" o:gfxdata="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" fillcolor="white [3201]" strokecolor="black [3200]" strokeweight="1pt">
-                <v:textbox>
-                  <w:txbxContent>
-                    <w:p>
-                      <w:pPr>
-                        <w:jc w:val="center"/>
-                        <w:rPr>
-                          <w:sz w:val="36"/>
-                        </w:rPr>
-                      </w:pPr>
-                      <w:r>
-                        <w:rPr>
-                          <w:sz w:val="36"/>
-                        </w:rPr>
-                        <w:t>Text</w:t>
-                      </w:r>
-                    </w:p>
-                  </w:txbxContent>
-                </v:textbox>
-                <w10:wrap anchorx="margin"/>
-              </v:rect>
-            </w:pict>
-          </mc:Fallback>
-        </mc:AlternateContent>
-      </w:r>
-      <w:r>
-        <w:rPr>
-          <w:noProof/>
-          <w:lang w:eastAsia="en-GB"/>
-        </w:rPr>
-        <mc:AlternateContent>
-          <mc:Choice Requires="wps">
-            <w:drawing>
-              <wp:anchor distT="0" distB="0" distL="114300" distR="114300" simplePos="0" relativeHeight="251701248" behindDoc="0" locked="0" layoutInCell="1" allowOverlap="1" wp14:anchorId="0697092B" wp14:editId="6B4761DA">
+              <wp:anchor distT="0" distB="0" distL="114300" distR="114300" simplePos="0" relativeHeight="251653120" behindDoc="0" locked="0" layoutInCell="1" allowOverlap="1" wp14:anchorId="0697092B" wp14:editId="6B4761DA">
                 <wp:simplePos x="0" y="0"/>
                 <wp:positionH relativeFrom="margin">
                   <wp:posOffset>1828206</wp:posOffset>
@@ -5666,7 +5646,7 @@
           </mc:Choice>
           <mc:Fallback>
             <w:pict>
-              <v:rect w14:anchorId="0697092B" id="Rectangle 48" o:spid="_x0000_s1076" style="position:absolute;left:0;text-align:left;margin-left:143.95pt;margin-top:131.2pt;width:219.65pt;height:41.9pt;z-index:251701248;visibility:visible;mso-wrap-style:square;mso-width-percent:0;mso-wrap-distance-left:9pt;mso-wrap-distance-top:0;mso-wrap-distance-right:9pt;mso-wrap-distance-bottom:0;mso-position-horizontal:absolute;mso-position-horizontal-relative:margin;mso-position-vertical:absolute;mso-position-vertical-relative:text;mso-width-percent:0;mso-width-relative:margin;v-text-anchor:middle" o:gfxdata="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" fillcolor="white [3201]" strokecolor="black [3200]" strokeweight="1pt">
+              <v:rect w14:anchorId="0697092B" id="Rectangle 48" o:spid="_x0000_s1074" style="position:absolute;left:0;text-align:left;margin-left:143.95pt;margin-top:131.2pt;width:219.65pt;height:41.9pt;z-index:251653120;visibility:visible;mso-wrap-style:square;mso-width-percent:0;mso-wrap-distance-left:9pt;mso-wrap-distance-top:0;mso-wrap-distance-right:9pt;mso-wrap-distance-bottom:0;mso-position-horizontal:absolute;mso-position-horizontal-relative:margin;mso-position-vertical:absolute;mso-position-vertical-relative:text;mso-width-percent:0;mso-width-relative:margin;v-text-anchor:middle" o:gfxdata="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" fillcolor="white [3201]" strokecolor="black [3200]" strokeweight="1pt">
                 <v:textbox>
                   <w:txbxContent>
                     <w:p>
@@ -5694,7 +5674,7 @@
       <w:r>
         <w:t>FrackHubMenu.html</w:t>
       </w:r>
-      <w:bookmarkEnd w:id="4"/>
+      <w:bookmarkEnd w:id="5"/>
     </w:p>
     <w:p/>
     <w:p>
@@ -5706,7 +5686,7 @@
         <mc:AlternateContent>
           <mc:Choice Requires="wpg">
             <w:drawing>
-              <wp:anchor distT="0" distB="0" distL="114300" distR="114300" simplePos="0" relativeHeight="251699200" behindDoc="0" locked="0" layoutInCell="1" allowOverlap="1">
+              <wp:anchor distT="0" distB="0" distL="114300" distR="114300" simplePos="0" relativeHeight="251638782" behindDoc="0" locked="0" layoutInCell="1" allowOverlap="1">
                 <wp:simplePos x="0" y="0"/>
                 <wp:positionH relativeFrom="column">
                   <wp:posOffset>682906</wp:posOffset>
@@ -6078,9 +6058,9 @@
           </mc:Choice>
           <mc:Fallback>
             <w:pict>
-              <v:group id="Group 52" o:spid="_x0000_s1077" style="position:absolute;margin-left:53.75pt;margin-top:16.6pt;width:417.4pt;height:524.95pt;z-index:251699200" coordsize="53010,66670" o:gfxdata="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">
-                <v:rect id="Rectangle 20" o:spid="_x0000_s1078" style="position:absolute;top:115;width:53010;height:66555;visibility:visible;mso-wrap-style:square;v-text-anchor:middle" o:gfxdata="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" fillcolor="white [3201]" strokecolor="black [3200]" strokeweight="1pt"/>
-                <v:rect id="Rectangle 37" o:spid="_x0000_s1079" style="position:absolute;top:115;width:53010;height:5322;visibility:visible;mso-wrap-style:square;v-text-anchor:middle" o:gfxdata="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" fillcolor="white [3201]" strokecolor="black [3200]" strokeweight="1pt">
+              <v:group id="Group 52" o:spid="_x0000_s1075" style="position:absolute;margin-left:53.75pt;margin-top:16.6pt;width:417.4pt;height:524.95pt;z-index:251638782" coordsize="53010,66670" o:gfxdata="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">
+                <v:rect id="Rectangle 20" o:spid="_x0000_s1076" style="position:absolute;top:115;width:53010;height:66555;visibility:visible;mso-wrap-style:square;v-text-anchor:middle" o:gfxdata="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" fillcolor="white [3201]" strokecolor="black [3200]" strokeweight="1pt"/>
+                <v:rect id="Rectangle 37" o:spid="_x0000_s1077" style="position:absolute;top:115;width:53010;height:5322;visibility:visible;mso-wrap-style:square;v-text-anchor:middle" o:gfxdata="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" fillcolor="white [3201]" strokecolor="black [3200]" strokeweight="1pt">
                   <v:textbox>
                     <w:txbxContent>
                       <w:p>
@@ -6100,7 +6080,7 @@
                     </w:txbxContent>
                   </v:textbox>
                 </v:rect>
-                <v:rect id="Rectangle 40" o:spid="_x0000_s1080" style="position:absolute;left:115;width:6598;height:5321;visibility:visible;mso-wrap-style:square;v-text-anchor:middle" o:gfxdata="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" fillcolor="white [3201]" strokecolor="black [3200]" strokeweight="1pt">
+                <v:rect id="Rectangle 40" o:spid="_x0000_s1078" style="position:absolute;left:115;width:6598;height:5321;visibility:visible;mso-wrap-style:square;v-text-anchor:middle" o:gfxdata="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" fillcolor="white [3201]" strokecolor="black [3200]" strokeweight="1pt">
                   <v:textbox>
                     <w:txbxContent>
                       <w:p>
@@ -6120,7 +6100,7 @@
                     </w:txbxContent>
                   </v:textbox>
                 </v:rect>
-                <v:rect id="Rectangle 44" o:spid="_x0000_s1081" style="position:absolute;left:6829;top:115;width:6944;height:5322;visibility:visible;mso-wrap-style:square;v-text-anchor:middle" o:gfxdata="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" fillcolor="white [3201]" strokecolor="black [3200]" strokeweight="1pt">
+                <v:rect id="Rectangle 44" o:spid="_x0000_s1079" style="position:absolute;left:6829;top:115;width:6944;height:5322;visibility:visible;mso-wrap-style:square;v-text-anchor:middle" o:gfxdata="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" fillcolor="white [3201]" strokecolor="black [3200]" strokeweight="1pt">
                   <v:textbox>
                     <w:txbxContent>
                       <w:p>
@@ -6140,7 +6120,7 @@
                     </w:txbxContent>
                   </v:textbox>
                 </v:rect>
-                <v:rect id="Rectangle 45" o:spid="_x0000_s1082" style="position:absolute;left:13889;width:6945;height:5324;visibility:visible;mso-wrap-style:square;v-text-anchor:middle" o:gfxdata="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" fillcolor="white [3201]" strokecolor="black [3200]" strokeweight="1pt">
+                <v:rect id="Rectangle 45" o:spid="_x0000_s1080" style="position:absolute;left:13889;width:6945;height:5324;visibility:visible;mso-wrap-style:square;v-text-anchor:middle" o:gfxdata="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" fillcolor="white [3201]" strokecolor="black [3200]" strokeweight="1pt">
                   <v:textbox>
                     <w:txbxContent>
                       <w:p>
@@ -6160,7 +6140,7 @@
                     </w:txbxContent>
                   </v:textbox>
                 </v:rect>
-                <v:rect id="Rectangle 46" o:spid="_x0000_s1083" style="position:absolute;left:20950;width:6944;height:5324;visibility:visible;mso-wrap-style:square;v-text-anchor:middle" o:gfxdata="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" fillcolor="white [3201]" strokecolor="black [3200]" strokeweight="1pt">
+                <v:rect id="Rectangle 46" o:spid="_x0000_s1081" style="position:absolute;left:20950;width:6944;height:5324;visibility:visible;mso-wrap-style:square;v-text-anchor:middle" o:gfxdata="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" fillcolor="white [3201]" strokecolor="black [3200]" strokeweight="1pt">
                   <v:textbox>
                     <w:txbxContent>
                       <w:p>
@@ -6180,7 +6160,7 @@
                     </w:txbxContent>
                   </v:textbox>
                 </v:rect>
-                <v:rect id="Rectangle 47" o:spid="_x0000_s1084" style="position:absolute;left:27663;width:6945;height:5324;visibility:visible;mso-wrap-style:square;v-text-anchor:middle" o:gfxdata="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" fillcolor="white [3201]" strokecolor="black [3200]" strokeweight="1pt">
+                <v:rect id="Rectangle 47" o:spid="_x0000_s1082" style="position:absolute;left:27663;width:6945;height:5324;visibility:visible;mso-wrap-style:square;v-text-anchor:middle" o:gfxdata="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" fillcolor="white [3201]" strokecolor="black [3200]" strokeweight="1pt">
                   <v:textbox>
                     <w:txbxContent>
                       <w:p>
@@ -6208,17 +6188,704 @@
     </w:p>
     <w:p/>
     <w:p/>
-    <w:p/>
-    <w:p/>
-    <w:p/>
-    <w:p/>
-    <w:p/>
-    <w:p/>
-    <w:p/>
-    <w:p/>
-    <w:p/>
-    <w:p/>
-    <w:p/>
+    <w:p>
+      <w:r>
+        <w:rPr>
+          <w:noProof/>
+          <w:lang w:eastAsia="en-GB"/>
+        </w:rPr>
+        <mc:AlternateContent>
+          <mc:Choice Requires="wps">
+            <w:drawing>
+              <wp:anchor distT="0" distB="0" distL="114300" distR="114300" simplePos="0" relativeHeight="251639807" behindDoc="0" locked="0" layoutInCell="1" allowOverlap="1" wp14:anchorId="58171419" wp14:editId="086AE0E5">
+                <wp:simplePos x="0" y="0"/>
+                <wp:positionH relativeFrom="margin">
+                  <wp:posOffset>1292772</wp:posOffset>
+                </wp:positionH>
+                <wp:positionV relativeFrom="paragraph">
+                  <wp:posOffset>8562</wp:posOffset>
+                </wp:positionV>
+                <wp:extent cx="4051454" cy="1056289"/>
+                <wp:effectExtent l="0" t="0" r="25400" b="10795"/>
+                <wp:wrapNone/>
+                <wp:docPr id="134" name="Rectangle 134"/>
+                <wp:cNvGraphicFramePr/>
+                <a:graphic xmlns:a="http://schemas.openxmlformats.org/drawingml/2006/main">
+                  <a:graphicData uri="http://schemas.microsoft.com/office/word/2010/wordprocessingShape">
+                    <wps:wsp>
+                      <wps:cNvSpPr/>
+                      <wps:spPr>
+                        <a:xfrm>
+                          <a:off x="0" y="0"/>
+                          <a:ext cx="4051454" cy="1056289"/>
+                        </a:xfrm>
+                        <a:prstGeom prst="rect">
+                          <a:avLst/>
+                        </a:prstGeom>
+                      </wps:spPr>
+                      <wps:style>
+                        <a:lnRef idx="2">
+                          <a:schemeClr val="dk1"/>
+                        </a:lnRef>
+                        <a:fillRef idx="1">
+                          <a:schemeClr val="lt1"/>
+                        </a:fillRef>
+                        <a:effectRef idx="0">
+                          <a:schemeClr val="dk1"/>
+                        </a:effectRef>
+                        <a:fontRef idx="minor">
+                          <a:schemeClr val="dk1"/>
+                        </a:fontRef>
+                      </wps:style>
+                      <wps:txbx>
+                        <w:txbxContent>
+                          <w:p>
+                            <w:pPr>
+                              <w:jc w:val="center"/>
+                              <w:rPr>
+                                <w:sz w:val="36"/>
+                              </w:rPr>
+                            </w:pPr>
+                          </w:p>
+                        </w:txbxContent>
+                      </wps:txbx>
+                      <wps:bodyPr rot="0" spcFirstLastPara="0" vertOverflow="overflow" horzOverflow="overflow" vert="horz" wrap="square" lIns="91440" tIns="45720" rIns="91440" bIns="45720" numCol="1" spcCol="0" rtlCol="0" fromWordArt="0" anchor="ctr" anchorCtr="0" forceAA="0" compatLnSpc="1">
+                        <a:prstTxWarp prst="textNoShape">
+                          <a:avLst/>
+                        </a:prstTxWarp>
+                        <a:noAutofit/>
+                      </wps:bodyPr>
+                    </wps:wsp>
+                  </a:graphicData>
+                </a:graphic>
+                <wp14:sizeRelH relativeFrom="margin">
+                  <wp14:pctWidth>0</wp14:pctWidth>
+                </wp14:sizeRelH>
+                <wp14:sizeRelV relativeFrom="margin">
+                  <wp14:pctHeight>0</wp14:pctHeight>
+                </wp14:sizeRelV>
+              </wp:anchor>
+            </w:drawing>
+          </mc:Choice>
+          <mc:Fallback>
+            <w:pict>
+              <v:rect w14:anchorId="58171419" id="Rectangle 134" o:spid="_x0000_s1083" style="position:absolute;margin-left:101.8pt;margin-top:.65pt;width:319pt;height:83.15pt;z-index:251639807;visibility:visible;mso-wrap-style:square;mso-width-percent:0;mso-height-percent:0;mso-wrap-distance-left:9pt;mso-wrap-distance-top:0;mso-wrap-distance-right:9pt;mso-wrap-distance-bottom:0;mso-position-horizontal:absolute;mso-position-horizontal-relative:margin;mso-position-vertical:absolute;mso-position-vertical-relative:text;mso-width-percent:0;mso-height-percent:0;mso-width-relative:margin;mso-height-relative:margin;v-text-anchor:middle" o:gfxdata="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" fillcolor="white [3201]" strokecolor="black [3200]" strokeweight="1pt">
+                <v:textbox>
+                  <w:txbxContent>
+                    <w:p>
+                      <w:pPr>
+                        <w:jc w:val="center"/>
+                        <w:rPr>
+                          <w:sz w:val="36"/>
+                        </w:rPr>
+                      </w:pPr>
+                    </w:p>
+                  </w:txbxContent>
+                </v:textbox>
+                <w10:wrap anchorx="margin"/>
+              </v:rect>
+            </w:pict>
+          </mc:Fallback>
+        </mc:AlternateContent>
+      </w:r>
+      <w:r>
+        <mc:AlternateContent>
+          <mc:Choice Requires="wps">
+            <w:drawing>
+              <wp:anchor distT="0" distB="0" distL="114300" distR="114300" simplePos="0" relativeHeight="251680768" behindDoc="0" locked="0" layoutInCell="1" allowOverlap="1" wp14:anchorId="1BE7C50C" wp14:editId="257F23F2">
+                <wp:simplePos x="0" y="0"/>
+                <wp:positionH relativeFrom="column">
+                  <wp:posOffset>-425669</wp:posOffset>
+                </wp:positionH>
+                <wp:positionV relativeFrom="paragraph">
+                  <wp:posOffset>311128</wp:posOffset>
+                </wp:positionV>
+                <wp:extent cx="895350" cy="485775"/>
+                <wp:effectExtent l="0" t="0" r="0" b="0"/>
+                <wp:wrapNone/>
+                <wp:docPr id="133" name="Text Box 133"/>
+                <wp:cNvGraphicFramePr/>
+                <a:graphic xmlns:a="http://schemas.openxmlformats.org/drawingml/2006/main">
+                  <a:graphicData uri="http://schemas.microsoft.com/office/word/2010/wordprocessingShape">
+                    <wps:wsp>
+                      <wps:cNvSpPr txBox="1"/>
+                      <wps:spPr>
+                        <a:xfrm>
+                          <a:off x="0" y="0"/>
+                          <a:ext cx="895350" cy="485775"/>
+                        </a:xfrm>
+                        <a:prstGeom prst="rect">
+                          <a:avLst/>
+                        </a:prstGeom>
+                        <a:solidFill>
+                          <a:schemeClr val="lt1"/>
+                        </a:solidFill>
+                        <a:ln w="6350">
+                          <a:solidFill>
+                            <a:prstClr val="black"/>
+                          </a:solidFill>
+                        </a:ln>
+                        <a:effectLst/>
+                      </wps:spPr>
+                      <wps:style>
+                        <a:lnRef idx="0">
+                          <a:schemeClr val="accent1"/>
+                        </a:lnRef>
+                        <a:fillRef idx="0">
+                          <a:schemeClr val="accent1"/>
+                        </a:fillRef>
+                        <a:effectRef idx="0">
+                          <a:schemeClr val="accent1"/>
+                        </a:effectRef>
+                        <a:fontRef idx="minor">
+                          <a:schemeClr val="dk1"/>
+                        </a:fontRef>
+                      </wps:style>
+                      <wps:txbx>
+                        <w:txbxContent>
+                          <w:p>
+                            <w:r>
+                              <w:t>Background White</w:t>
+                            </w:r>
+                          </w:p>
+                        </w:txbxContent>
+                      </wps:txbx>
+                      <wps:bodyPr rot="0" spcFirstLastPara="0" vertOverflow="overflow" horzOverflow="overflow" vert="horz" wrap="square" lIns="91440" tIns="45720" rIns="91440" bIns="45720" numCol="1" spcCol="0" rtlCol="0" fromWordArt="0" anchor="t" anchorCtr="0" forceAA="0" compatLnSpc="1">
+                        <a:prstTxWarp prst="textNoShape">
+                          <a:avLst/>
+                        </a:prstTxWarp>
+                        <a:noAutofit/>
+                      </wps:bodyPr>
+                    </wps:wsp>
+                  </a:graphicData>
+                </a:graphic>
+              </wp:anchor>
+            </w:drawing>
+          </mc:Choice>
+          <mc:Fallback>
+            <w:pict>
+              <v:shape w14:anchorId="1BE7C50C" id="Text Box 133" o:spid="_x0000_s1084" type="#_x0000_t202" style="position:absolute;margin-left:-33.5pt;margin-top:24.5pt;width:70.5pt;height:38.25pt;z-index:251680768;visibility:visible;mso-wrap-style:square;mso-wrap-distance-left:9pt;mso-wrap-distance-top:0;mso-wrap-distance-right:9pt;mso-wrap-distance-bottom:0;mso-position-horizontal:absolute;mso-position-horizontal-relative:text;mso-position-vertical:absolute;mso-position-vertical-relative:text;v-text-anchor:top" o:gfxdata="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" fillcolor="white [3201]" strokeweight=".5pt">
+                <v:textbox>
+                  <w:txbxContent>
+                    <w:p>
+                      <w:r>
+                        <w:t>Background White</w:t>
+                      </w:r>
+                    </w:p>
+                  </w:txbxContent>
+                </v:textbox>
+              </v:shape>
+            </w:pict>
+          </mc:Fallback>
+        </mc:AlternateContent>
+      </w:r>
+    </w:p>
+    <w:p>
+      <w:r>
+        <mc:AlternateContent>
+          <mc:Choice Requires="wps">
+            <w:drawing>
+              <wp:anchor distT="0" distB="0" distL="114300" distR="114300" simplePos="0" relativeHeight="251679744" behindDoc="0" locked="0" layoutInCell="1" allowOverlap="1" wp14:anchorId="145E7B45" wp14:editId="07ABBFB1">
+                <wp:simplePos x="0" y="0"/>
+                <wp:positionH relativeFrom="column">
+                  <wp:posOffset>307756</wp:posOffset>
+                </wp:positionH>
+                <wp:positionV relativeFrom="paragraph">
+                  <wp:posOffset>282553</wp:posOffset>
+                </wp:positionV>
+                <wp:extent cx="1200150" cy="47625"/>
+                <wp:effectExtent l="0" t="0" r="0" b="0"/>
+                <wp:wrapNone/>
+                <wp:docPr id="132" name="Straight Arrow Connector 132"/>
+                <wp:cNvGraphicFramePr/>
+                <a:graphic xmlns:a="http://schemas.openxmlformats.org/drawingml/2006/main">
+                  <a:graphicData uri="http://schemas.microsoft.com/office/word/2010/wordprocessingShape">
+                    <wps:wsp>
+                      <wps:cNvCnPr/>
+                      <wps:spPr>
+                        <a:xfrm>
+                          <a:off x="0" y="0"/>
+                          <a:ext cx="1200150" cy="47625"/>
+                        </a:xfrm>
+                        <a:prstGeom prst="straightConnector1">
+                          <a:avLst/>
+                        </a:prstGeom>
+                        <a:ln>
+                          <a:solidFill>
+                            <a:schemeClr val="tx1"/>
+                          </a:solidFill>
+                          <a:tailEnd type="triangle"/>
+                        </a:ln>
+                      </wps:spPr>
+                      <wps:style>
+                        <a:lnRef idx="1">
+                          <a:schemeClr val="accent1"/>
+                        </a:lnRef>
+                        <a:fillRef idx="0">
+                          <a:schemeClr val="accent1"/>
+                        </a:fillRef>
+                        <a:effectRef idx="0">
+                          <a:schemeClr val="accent1"/>
+                        </a:effectRef>
+                        <a:fontRef idx="minor">
+                          <a:schemeClr val="tx1"/>
+                        </a:fontRef>
+                      </wps:style>
+                      <wps:bodyPr/>
+                    </wps:wsp>
+                  </a:graphicData>
+                </a:graphic>
+              </wp:anchor>
+            </w:drawing>
+          </mc:Choice>
+          <mc:Fallback>
+            <w:pict>
+              <v:shape w14:anchorId="4E0299F1" id="Straight Arrow Connector 132" o:spid="_x0000_s1026" type="#_x0000_t32" style="position:absolute;margin-left:24.25pt;margin-top:22.25pt;width:94.5pt;height:3.75pt;z-index:251679744;visibility:visible;mso-wrap-style:square;mso-wrap-distance-left:9pt;mso-wrap-distance-top:0;mso-wrap-distance-right:9pt;mso-wrap-distance-bottom:0;mso-position-horizontal:absolute;mso-position-horizontal-relative:text;mso-position-vertical:absolute;mso-position-vertical-relative:text" o:gfxdata="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" strokecolor="black [3213]" strokeweight=".5pt">
+                <v:stroke endarrow="block" joinstyle="miter"/>
+              </v:shape>
+            </w:pict>
+          </mc:Fallback>
+        </mc:AlternateContent>
+      </w:r>
+    </w:p>
+    <w:p/>
+    <w:p/>
+    <w:p>
+      <w:r>
+        <w:rPr>
+          <w:noProof/>
+          <w:lang w:eastAsia="en-GB"/>
+        </w:rPr>
+        <mc:AlternateContent>
+          <mc:Choice Requires="wps">
+            <w:drawing>
+              <wp:anchor distT="0" distB="0" distL="114300" distR="114300" simplePos="0" relativeHeight="251654144" behindDoc="0" locked="0" layoutInCell="1" allowOverlap="1" wp14:anchorId="0697092B" wp14:editId="6B4761DA">
+                <wp:simplePos x="0" y="0"/>
+                <wp:positionH relativeFrom="margin">
+                  <wp:posOffset>1245235</wp:posOffset>
+                </wp:positionH>
+                <wp:positionV relativeFrom="paragraph">
+                  <wp:posOffset>158881</wp:posOffset>
+                </wp:positionV>
+                <wp:extent cx="4166870" cy="4256689"/>
+                <wp:effectExtent l="0" t="0" r="24130" b="10795"/>
+                <wp:wrapNone/>
+                <wp:docPr id="49" name="Rectangle 49"/>
+                <wp:cNvGraphicFramePr/>
+                <a:graphic xmlns:a="http://schemas.openxmlformats.org/drawingml/2006/main">
+                  <a:graphicData uri="http://schemas.microsoft.com/office/word/2010/wordprocessingShape">
+                    <wps:wsp>
+                      <wps:cNvSpPr/>
+                      <wps:spPr>
+                        <a:xfrm>
+                          <a:off x="0" y="0"/>
+                          <a:ext cx="4166870" cy="4256689"/>
+                        </a:xfrm>
+                        <a:prstGeom prst="rect">
+                          <a:avLst/>
+                        </a:prstGeom>
+                      </wps:spPr>
+                      <wps:style>
+                        <a:lnRef idx="2">
+                          <a:schemeClr val="dk1"/>
+                        </a:lnRef>
+                        <a:fillRef idx="1">
+                          <a:schemeClr val="lt1"/>
+                        </a:fillRef>
+                        <a:effectRef idx="0">
+                          <a:schemeClr val="dk1"/>
+                        </a:effectRef>
+                        <a:fontRef idx="minor">
+                          <a:schemeClr val="dk1"/>
+                        </a:fontRef>
+                      </wps:style>
+                      <wps:txbx>
+                        <w:txbxContent>
+                          <w:p>
+                            <w:pPr>
+                              <w:jc w:val="center"/>
+                              <w:rPr>
+                                <w:sz w:val="36"/>
+                              </w:rPr>
+                            </w:pPr>
+                            <w:r>
+                              <w:rPr>
+                                <w:sz w:val="36"/>
+                              </w:rPr>
+                              <w:t>Text</w:t>
+                            </w:r>
+                          </w:p>
+                        </w:txbxContent>
+                      </wps:txbx>
+                      <wps:bodyPr rot="0" spcFirstLastPara="0" vertOverflow="overflow" horzOverflow="overflow" vert="horz" wrap="square" lIns="91440" tIns="45720" rIns="91440" bIns="45720" numCol="1" spcCol="0" rtlCol="0" fromWordArt="0" anchor="ctr" anchorCtr="0" forceAA="0" compatLnSpc="1">
+                        <a:prstTxWarp prst="textNoShape">
+                          <a:avLst/>
+                        </a:prstTxWarp>
+                        <a:noAutofit/>
+                      </wps:bodyPr>
+                    </wps:wsp>
+                  </a:graphicData>
+                </a:graphic>
+                <wp14:sizeRelH relativeFrom="margin">
+                  <wp14:pctWidth>0</wp14:pctWidth>
+                </wp14:sizeRelH>
+                <wp14:sizeRelV relativeFrom="margin">
+                  <wp14:pctHeight>0</wp14:pctHeight>
+                </wp14:sizeRelV>
+              </wp:anchor>
+            </w:drawing>
+          </mc:Choice>
+          <mc:Fallback>
+            <w:pict>
+              <v:rect w14:anchorId="0697092B" id="Rectangle 49" o:spid="_x0000_s1085" style="position:absolute;margin-left:98.05pt;margin-top:12.5pt;width:328.1pt;height:335.15pt;z-index:251654144;visibility:visible;mso-wrap-style:square;mso-width-percent:0;mso-height-percent:0;mso-wrap-distance-left:9pt;mso-wrap-distance-top:0;mso-wrap-distance-right:9pt;mso-wrap-distance-bottom:0;mso-position-horizontal:absolute;mso-position-horizontal-relative:margin;mso-position-vertical:absolute;mso-position-vertical-relative:text;mso-width-percent:0;mso-height-percent:0;mso-width-relative:margin;mso-height-relative:margin;v-text-anchor:middle" o:gfxdata="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" fillcolor="white [3201]" strokecolor="black [3200]" strokeweight="1pt">
+                <v:textbox>
+                  <w:txbxContent>
+                    <w:p>
+                      <w:pPr>
+                        <w:jc w:val="center"/>
+                        <w:rPr>
+                          <w:sz w:val="36"/>
+                        </w:rPr>
+                      </w:pPr>
+                      <w:r>
+                        <w:rPr>
+                          <w:sz w:val="36"/>
+                        </w:rPr>
+                        <w:t>Text</w:t>
+                      </w:r>
+                    </w:p>
+                  </w:txbxContent>
+                </v:textbox>
+                <w10:wrap anchorx="margin"/>
+              </v:rect>
+            </w:pict>
+          </mc:Fallback>
+        </mc:AlternateContent>
+      </w:r>
+    </w:p>
+    <w:p>
+      <w:r>
+        <mc:AlternateContent>
+          <mc:Choice Requires="wps">
+            <w:drawing>
+              <wp:anchor distT="0" distB="0" distL="114300" distR="114300" simplePos="0" relativeHeight="251683840" behindDoc="0" locked="0" layoutInCell="1" allowOverlap="1" wp14:anchorId="12228B57" wp14:editId="52483A35">
+                <wp:simplePos x="0" y="0"/>
+                <wp:positionH relativeFrom="column">
+                  <wp:posOffset>-804042</wp:posOffset>
+                </wp:positionH>
+                <wp:positionV relativeFrom="paragraph">
+                  <wp:posOffset>285115</wp:posOffset>
+                </wp:positionV>
+                <wp:extent cx="895350" cy="485775"/>
+                <wp:effectExtent l="0" t="0" r="0" b="0"/>
+                <wp:wrapNone/>
+                <wp:docPr id="142" name="Text Box 142"/>
+                <wp:cNvGraphicFramePr/>
+                <a:graphic xmlns:a="http://schemas.openxmlformats.org/drawingml/2006/main">
+                  <a:graphicData uri="http://schemas.microsoft.com/office/word/2010/wordprocessingShape">
+                    <wps:wsp>
+                      <wps:cNvSpPr txBox="1"/>
+                      <wps:spPr>
+                        <a:xfrm>
+                          <a:off x="0" y="0"/>
+                          <a:ext cx="895350" cy="485775"/>
+                        </a:xfrm>
+                        <a:prstGeom prst="rect">
+                          <a:avLst/>
+                        </a:prstGeom>
+                        <a:solidFill>
+                          <a:schemeClr val="lt1"/>
+                        </a:solidFill>
+                        <a:ln w="6350">
+                          <a:solidFill>
+                            <a:prstClr val="black"/>
+                          </a:solidFill>
+                        </a:ln>
+                        <a:effectLst/>
+                      </wps:spPr>
+                      <wps:style>
+                        <a:lnRef idx="0">
+                          <a:schemeClr val="accent1"/>
+                        </a:lnRef>
+                        <a:fillRef idx="0">
+                          <a:schemeClr val="accent1"/>
+                        </a:fillRef>
+                        <a:effectRef idx="0">
+                          <a:schemeClr val="accent1"/>
+                        </a:effectRef>
+                        <a:fontRef idx="minor">
+                          <a:schemeClr val="dk1"/>
+                        </a:fontRef>
+                      </wps:style>
+                      <wps:txbx>
+                        <w:txbxContent>
+                          <w:p>
+                            <w:r>
+                              <w:t>Background Cork</w:t>
+                            </w:r>
+                          </w:p>
+                        </w:txbxContent>
+                      </wps:txbx>
+                      <wps:bodyPr rot="0" spcFirstLastPara="0" vertOverflow="overflow" horzOverflow="overflow" vert="horz" wrap="square" lIns="91440" tIns="45720" rIns="91440" bIns="45720" numCol="1" spcCol="0" rtlCol="0" fromWordArt="0" anchor="t" anchorCtr="0" forceAA="0" compatLnSpc="1">
+                        <a:prstTxWarp prst="textNoShape">
+                          <a:avLst/>
+                        </a:prstTxWarp>
+                        <a:noAutofit/>
+                      </wps:bodyPr>
+                    </wps:wsp>
+                  </a:graphicData>
+                </a:graphic>
+              </wp:anchor>
+            </w:drawing>
+          </mc:Choice>
+          <mc:Fallback>
+            <w:pict>
+              <v:shape w14:anchorId="12228B57" id="Text Box 142" o:spid="_x0000_s1086" type="#_x0000_t202" style="position:absolute;margin-left:-63.3pt;margin-top:22.45pt;width:70.5pt;height:38.25pt;z-index:251683840;visibility:visible;mso-wrap-style:square;mso-wrap-distance-left:9pt;mso-wrap-distance-top:0;mso-wrap-distance-right:9pt;mso-wrap-distance-bottom:0;mso-position-horizontal:absolute;mso-position-horizontal-relative:text;mso-position-vertical:absolute;mso-position-vertical-relative:text;v-text-anchor:top" o:gfxdata="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" fillcolor="white [3201]" strokeweight=".5pt">
+                <v:textbox>
+                  <w:txbxContent>
+                    <w:p>
+                      <w:r>
+                        <w:t>Background Cork</w:t>
+                      </w:r>
+                    </w:p>
+                  </w:txbxContent>
+                </v:textbox>
+              </v:shape>
+            </w:pict>
+          </mc:Fallback>
+        </mc:AlternateContent>
+      </w:r>
+    </w:p>
+    <w:p>
+      <w:r>
+        <mc:AlternateContent>
+          <mc:Choice Requires="wps">
+            <w:drawing>
+              <wp:anchor distT="0" distB="0" distL="114300" distR="114300" simplePos="0" relativeHeight="251682816" behindDoc="0" locked="0" layoutInCell="1" allowOverlap="1" wp14:anchorId="51D7B9B3" wp14:editId="5BFBE3D0">
+                <wp:simplePos x="0" y="0"/>
+                <wp:positionH relativeFrom="column">
+                  <wp:posOffset>-71252</wp:posOffset>
+                </wp:positionH>
+                <wp:positionV relativeFrom="paragraph">
+                  <wp:posOffset>256540</wp:posOffset>
+                </wp:positionV>
+                <wp:extent cx="1200150" cy="47625"/>
+                <wp:effectExtent l="0" t="0" r="0" b="0"/>
+                <wp:wrapNone/>
+                <wp:docPr id="141" name="Straight Arrow Connector 141"/>
+                <wp:cNvGraphicFramePr/>
+                <a:graphic xmlns:a="http://schemas.openxmlformats.org/drawingml/2006/main">
+                  <a:graphicData uri="http://schemas.microsoft.com/office/word/2010/wordprocessingShape">
+                    <wps:wsp>
+                      <wps:cNvCnPr/>
+                      <wps:spPr>
+                        <a:xfrm>
+                          <a:off x="0" y="0"/>
+                          <a:ext cx="1200150" cy="47625"/>
+                        </a:xfrm>
+                        <a:prstGeom prst="straightConnector1">
+                          <a:avLst/>
+                        </a:prstGeom>
+                        <a:ln>
+                          <a:solidFill>
+                            <a:schemeClr val="tx1"/>
+                          </a:solidFill>
+                          <a:tailEnd type="triangle"/>
+                        </a:ln>
+                      </wps:spPr>
+                      <wps:style>
+                        <a:lnRef idx="1">
+                          <a:schemeClr val="accent1"/>
+                        </a:lnRef>
+                        <a:fillRef idx="0">
+                          <a:schemeClr val="accent1"/>
+                        </a:fillRef>
+                        <a:effectRef idx="0">
+                          <a:schemeClr val="accent1"/>
+                        </a:effectRef>
+                        <a:fontRef idx="minor">
+                          <a:schemeClr val="tx1"/>
+                        </a:fontRef>
+                      </wps:style>
+                      <wps:bodyPr/>
+                    </wps:wsp>
+                  </a:graphicData>
+                </a:graphic>
+              </wp:anchor>
+            </w:drawing>
+          </mc:Choice>
+          <mc:Fallback>
+            <w:pict>
+              <v:shape w14:anchorId="11F8A5FF" id="Straight Arrow Connector 141" o:spid="_x0000_s1026" type="#_x0000_t32" style="position:absolute;margin-left:-5.6pt;margin-top:20.2pt;width:94.5pt;height:3.75pt;z-index:251682816;visibility:visible;mso-wrap-style:square;mso-wrap-distance-left:9pt;mso-wrap-distance-top:0;mso-wrap-distance-right:9pt;mso-wrap-distance-bottom:0;mso-position-horizontal:absolute;mso-position-horizontal-relative:text;mso-position-vertical:absolute;mso-position-vertical-relative:text" o:gfxdata="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" strokecolor="black [3213]" strokeweight=".5pt">
+                <v:stroke endarrow="block" joinstyle="miter"/>
+              </v:shape>
+            </w:pict>
+          </mc:Fallback>
+        </mc:AlternateContent>
+      </w:r>
+    </w:p>
+    <w:p/>
+    <w:p/>
+    <w:p/>
+    <w:p>
+      <w:r>
+        <mc:AlternateContent>
+          <mc:Choice Requires="wps">
+            <w:drawing>
+              <wp:anchor distT="0" distB="0" distL="114300" distR="114300" simplePos="0" relativeHeight="251676672" behindDoc="0" locked="0" layoutInCell="1" allowOverlap="1" wp14:anchorId="145E7B45" wp14:editId="07ABBFB1">
+                <wp:simplePos x="0" y="0"/>
+                <wp:positionH relativeFrom="column">
+                  <wp:posOffset>733425</wp:posOffset>
+                </wp:positionH>
+                <wp:positionV relativeFrom="paragraph">
+                  <wp:posOffset>256540</wp:posOffset>
+                </wp:positionV>
+                <wp:extent cx="1200150" cy="47625"/>
+                <wp:effectExtent l="0" t="0" r="0" b="0"/>
+                <wp:wrapNone/>
+                <wp:docPr id="127" name="Straight Arrow Connector 127"/>
+                <wp:cNvGraphicFramePr/>
+                <a:graphic xmlns:a="http://schemas.openxmlformats.org/drawingml/2006/main">
+                  <a:graphicData uri="http://schemas.microsoft.com/office/word/2010/wordprocessingShape">
+                    <wps:wsp>
+                      <wps:cNvCnPr/>
+                      <wps:spPr>
+                        <a:xfrm>
+                          <a:off x="0" y="0"/>
+                          <a:ext cx="1200150" cy="47625"/>
+                        </a:xfrm>
+                        <a:prstGeom prst="straightConnector1">
+                          <a:avLst/>
+                        </a:prstGeom>
+                        <a:ln>
+                          <a:solidFill>
+                            <a:schemeClr val="tx1"/>
+                          </a:solidFill>
+                          <a:tailEnd type="triangle"/>
+                        </a:ln>
+                      </wps:spPr>
+                      <wps:style>
+                        <a:lnRef idx="1">
+                          <a:schemeClr val="accent1"/>
+                        </a:lnRef>
+                        <a:fillRef idx="0">
+                          <a:schemeClr val="accent1"/>
+                        </a:fillRef>
+                        <a:effectRef idx="0">
+                          <a:schemeClr val="accent1"/>
+                        </a:effectRef>
+                        <a:fontRef idx="minor">
+                          <a:schemeClr val="tx1"/>
+                        </a:fontRef>
+                      </wps:style>
+                      <wps:bodyPr/>
+                    </wps:wsp>
+                  </a:graphicData>
+                </a:graphic>
+              </wp:anchor>
+            </w:drawing>
+          </mc:Choice>
+          <mc:Fallback>
+            <w:pict>
+              <v:shape w14:anchorId="17188629" id="Straight Arrow Connector 127" o:spid="_x0000_s1026" type="#_x0000_t32" style="position:absolute;margin-left:57.75pt;margin-top:20.2pt;width:94.5pt;height:3.75pt;z-index:251676672;visibility:visible;mso-wrap-style:square;mso-wrap-distance-left:9pt;mso-wrap-distance-top:0;mso-wrap-distance-right:9pt;mso-wrap-distance-bottom:0;mso-position-horizontal:absolute;mso-position-horizontal-relative:text;mso-position-vertical:absolute;mso-position-vertical-relative:text" o:gfxdata="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" strokecolor="black [3213]" strokeweight=".5pt">
+                <v:stroke endarrow="block" joinstyle="miter"/>
+              </v:shape>
+            </w:pict>
+          </mc:Fallback>
+        </mc:AlternateContent>
+      </w:r>
+      <w:r>
+        <mc:AlternateContent>
+          <mc:Choice Requires="wps">
+            <w:drawing>
+              <wp:anchor distT="0" distB="0" distL="114300" distR="114300" simplePos="0" relativeHeight="251677696" behindDoc="0" locked="0" layoutInCell="1" allowOverlap="1" wp14:anchorId="1BE7C50C" wp14:editId="257F23F2">
+                <wp:simplePos x="0" y="0"/>
+                <wp:positionH relativeFrom="column">
+                  <wp:posOffset>0</wp:posOffset>
+                </wp:positionH>
+                <wp:positionV relativeFrom="paragraph">
+                  <wp:posOffset>-635</wp:posOffset>
+                </wp:positionV>
+                <wp:extent cx="895350" cy="485775"/>
+                <wp:effectExtent l="0" t="0" r="0" b="0"/>
+                <wp:wrapNone/>
+                <wp:docPr id="129" name="Text Box 129"/>
+                <wp:cNvGraphicFramePr/>
+                <a:graphic xmlns:a="http://schemas.openxmlformats.org/drawingml/2006/main">
+                  <a:graphicData uri="http://schemas.microsoft.com/office/word/2010/wordprocessingShape">
+                    <wps:wsp>
+                      <wps:cNvSpPr txBox="1"/>
+                      <wps:spPr>
+                        <a:xfrm>
+                          <a:off x="0" y="0"/>
+                          <a:ext cx="895350" cy="485775"/>
+                        </a:xfrm>
+                        <a:prstGeom prst="rect">
+                          <a:avLst/>
+                        </a:prstGeom>
+                        <a:solidFill>
+                          <a:schemeClr val="lt1"/>
+                        </a:solidFill>
+                        <a:ln w="6350">
+                          <a:solidFill>
+                            <a:prstClr val="black"/>
+                          </a:solidFill>
+                        </a:ln>
+                        <a:effectLst/>
+                      </wps:spPr>
+                      <wps:style>
+                        <a:lnRef idx="0">
+                          <a:schemeClr val="accent1"/>
+                        </a:lnRef>
+                        <a:fillRef idx="0">
+                          <a:schemeClr val="accent1"/>
+                        </a:fillRef>
+                        <a:effectRef idx="0">
+                          <a:schemeClr val="accent1"/>
+                        </a:effectRef>
+                        <a:fontRef idx="minor">
+                          <a:schemeClr val="dk1"/>
+                        </a:fontRef>
+                      </wps:style>
+                      <wps:txbx>
+                        <w:txbxContent>
+                          <w:p>
+                            <w:r>
+                              <w:t>Background White</w:t>
+                            </w:r>
+                          </w:p>
+                        </w:txbxContent>
+                      </wps:txbx>
+                      <wps:bodyPr rot="0" spcFirstLastPara="0" vertOverflow="overflow" horzOverflow="overflow" vert="horz" wrap="square" lIns="91440" tIns="45720" rIns="91440" bIns="45720" numCol="1" spcCol="0" rtlCol="0" fromWordArt="0" anchor="t" anchorCtr="0" forceAA="0" compatLnSpc="1">
+                        <a:prstTxWarp prst="textNoShape">
+                          <a:avLst/>
+                        </a:prstTxWarp>
+                        <a:noAutofit/>
+                      </wps:bodyPr>
+                    </wps:wsp>
+                  </a:graphicData>
+                </a:graphic>
+              </wp:anchor>
+            </w:drawing>
+          </mc:Choice>
+          <mc:Fallback>
+            <w:pict>
+              <v:shape w14:anchorId="1BE7C50C" id="Text Box 129" o:spid="_x0000_s1087" type="#_x0000_t202" style="position:absolute;margin-left:0;margin-top:-.05pt;width:70.5pt;height:38.25pt;z-index:251677696;visibility:visible;mso-wrap-style:square;mso-wrap-distance-left:9pt;mso-wrap-distance-top:0;mso-wrap-distance-right:9pt;mso-wrap-distance-bottom:0;mso-position-horizontal:absolute;mso-position-horizontal-relative:text;mso-position-vertical:absolute;mso-position-vertical-relative:text;v-text-anchor:top" o:gfxdata="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" fillcolor="white [3201]" strokeweight=".5pt">
+                <v:textbox>
+                  <w:txbxContent>
+                    <w:p>
+                      <w:r>
+                        <w:t>Background White</w:t>
+                      </w:r>
+                    </w:p>
+                  </w:txbxContent>
+                </v:textbox>
+              </v:shape>
+            </w:pict>
+          </mc:Fallback>
+        </mc:AlternateContent>
+      </w:r>
+    </w:p>
     <w:p/>
     <w:p/>
     <w:p/>
@@ -6499,12 +7166,12 @@
         <w:pStyle w:val="Heading1"/>
         <w:jc w:val="center"/>
       </w:pPr>
-      <w:bookmarkStart w:id="5" w:name="_Toc98093821"/>
+      <w:bookmarkStart w:id="6" w:name="_Toc99100182"/>
       <w:r>
         <w:lastRenderedPageBreak/>
         <w:t>MyItems.html Storyboard</w:t>
       </w:r>
-      <w:bookmarkEnd w:id="5"/>
+      <w:bookmarkEnd w:id="6"/>
     </w:p>
     <w:p/>
     <w:p/>
@@ -6517,7 +7184,7 @@
         <mc:AlternateContent>
           <mc:Choice Requires="wpg">
             <w:drawing>
-              <wp:anchor distT="0" distB="0" distL="114300" distR="114300" simplePos="0" relativeHeight="251726848" behindDoc="0" locked="0" layoutInCell="1" allowOverlap="1">
+              <wp:anchor distT="0" distB="0" distL="114300" distR="114300" simplePos="0" relativeHeight="251656192" behindDoc="0" locked="0" layoutInCell="1" allowOverlap="1">
                 <wp:simplePos x="0" y="0"/>
                 <wp:positionH relativeFrom="column">
                   <wp:posOffset>671332</wp:posOffset>
@@ -7360,10 +8027,10 @@
           </mc:Choice>
           <mc:Fallback>
             <w:pict>
-              <v:group id="Group 70" o:spid="_x0000_s1085" style="position:absolute;margin-left:52.85pt;margin-top:19.6pt;width:417.4pt;height:524.95pt;z-index:251726848" coordsize="53010,66670" o:gfxdata="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">
-                <v:group id="Group 53" o:spid="_x0000_s1086" style="position:absolute;width:53010;height:66670" coordsize="53010,66670" o:gfxdata="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">
-                  <v:rect id="Rectangle 54" o:spid="_x0000_s1087" style="position:absolute;top:115;width:53010;height:66555;visibility:visible;mso-wrap-style:square;v-text-anchor:middle" o:gfxdata="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" fillcolor="white [3201]" strokecolor="black [3200]" strokeweight="1pt"/>
-                  <v:rect id="Rectangle 55" o:spid="_x0000_s1088" style="position:absolute;top:115;width:53010;height:5322;visibility:visible;mso-wrap-style:square;v-text-anchor:middle" o:gfxdata="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" fillcolor="white [3201]" strokecolor="black [3200]" strokeweight="1pt">
+              <v:group id="Group 70" o:spid="_x0000_s1088" style="position:absolute;margin-left:52.85pt;margin-top:19.6pt;width:417.4pt;height:524.95pt;z-index:251656192" coordsize="53010,66670" o:gfxdata="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">
+                <v:group id="Group 53" o:spid="_x0000_s1089" style="position:absolute;width:53010;height:66670" coordsize="53010,66670" o:gfxdata="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">
+                  <v:rect id="Rectangle 54" o:spid="_x0000_s1090" style="position:absolute;top:115;width:53010;height:66555;visibility:visible;mso-wrap-style:square;v-text-anchor:middle" o:gfxdata="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" fillcolor="white [3201]" strokecolor="black [3200]" strokeweight="1pt"/>
+                  <v:rect id="Rectangle 55" o:spid="_x0000_s1091" style="position:absolute;top:115;width:53010;height:5322;visibility:visible;mso-wrap-style:square;v-text-anchor:middle" o:gfxdata="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" fillcolor="white [3201]" strokecolor="black [3200]" strokeweight="1pt">
                     <v:textbox>
                       <w:txbxContent>
                         <w:p>
@@ -7383,7 +8050,7 @@
                       </w:txbxContent>
                     </v:textbox>
                   </v:rect>
-                  <v:rect id="Rectangle 56" o:spid="_x0000_s1089" style="position:absolute;left:115;width:6598;height:5321;visibility:visible;mso-wrap-style:square;v-text-anchor:middle" o:gfxdata="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" fillcolor="white [3201]" strokecolor="black [3200]" strokeweight="1pt">
+                  <v:rect id="Rectangle 56" o:spid="_x0000_s1092" style="position:absolute;left:115;width:6598;height:5321;visibility:visible;mso-wrap-style:square;v-text-anchor:middle" o:gfxdata="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" fillcolor="white [3201]" strokecolor="black [3200]" strokeweight="1pt">
                     <v:textbox>
                       <w:txbxContent>
                         <w:p>
@@ -7403,7 +8070,7 @@
                       </w:txbxContent>
                     </v:textbox>
                   </v:rect>
-                  <v:rect id="Rectangle 57" o:spid="_x0000_s1090" style="position:absolute;left:6829;top:115;width:6944;height:5322;visibility:visible;mso-wrap-style:square;v-text-anchor:middle" o:gfxdata="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" fillcolor="white [3201]" strokecolor="black [3200]" strokeweight="1pt">
+                  <v:rect id="Rectangle 57" o:spid="_x0000_s1093" style="position:absolute;left:6829;top:115;width:6944;height:5322;visibility:visible;mso-wrap-style:square;v-text-anchor:middle" o:gfxdata="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" fillcolor="white [3201]" strokecolor="black [3200]" strokeweight="1pt">
                     <v:textbox>
                       <w:txbxContent>
                         <w:p>
@@ -7423,7 +8090,7 @@
                       </w:txbxContent>
                     </v:textbox>
                   </v:rect>
-                  <v:rect id="Rectangle 58" o:spid="_x0000_s1091" style="position:absolute;left:13889;width:6945;height:5324;visibility:visible;mso-wrap-style:square;v-text-anchor:middle" o:gfxdata="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" fillcolor="white [3201]" strokecolor="black [3200]" strokeweight="1pt">
+                  <v:rect id="Rectangle 58" o:spid="_x0000_s1094" style="position:absolute;left:13889;width:6945;height:5324;visibility:visible;mso-wrap-style:square;v-text-anchor:middle" o:gfxdata="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" fillcolor="white [3201]" strokecolor="black [3200]" strokeweight="1pt">
                     <v:textbox>
                       <w:txbxContent>
                         <w:p>
@@ -7443,7 +8110,7 @@
                       </w:txbxContent>
                     </v:textbox>
                   </v:rect>
-                  <v:rect id="Rectangle 59" o:spid="_x0000_s1092" style="position:absolute;left:20950;width:6944;height:5324;visibility:visible;mso-wrap-style:square;v-text-anchor:middle" o:gfxdata="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" fillcolor="white [3201]" strokecolor="black [3200]" strokeweight="1pt">
+                  <v:rect id="Rectangle 59" o:spid="_x0000_s1095" style="position:absolute;left:20950;width:6944;height:5324;visibility:visible;mso-wrap-style:square;v-text-anchor:middle" o:gfxdata="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" fillcolor="white [3201]" strokecolor="black [3200]" strokeweight="1pt">
                     <v:textbox>
                       <w:txbxContent>
                         <w:p>
@@ -7463,7 +8130,7 @@
                       </w:txbxContent>
                     </v:textbox>
                   </v:rect>
-                  <v:rect id="Rectangle 60" o:spid="_x0000_s1093" style="position:absolute;left:27663;width:6945;height:5324;visibility:visible;mso-wrap-style:square;v-text-anchor:middle" o:gfxdata="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" fillcolor="white [3201]" strokecolor="black [3200]" strokeweight="1pt">
+                  <v:rect id="Rectangle 60" o:spid="_x0000_s1096" style="position:absolute;left:27663;width:6945;height:5324;visibility:visible;mso-wrap-style:square;v-text-anchor:middle" o:gfxdata="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" fillcolor="white [3201]" strokecolor="black [3200]" strokeweight="1pt">
                     <v:textbox>
                       <w:txbxContent>
                         <w:p>
@@ -7484,7 +8151,7 @@
                     </v:textbox>
                   </v:rect>
                 </v:group>
-                <v:rect id="Rectangle 61" o:spid="_x0000_s1094" style="position:absolute;left:12269;top:10532;width:27895;height:5325;visibility:visible;mso-wrap-style:square;v-text-anchor:middle" o:gfxdata="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" fillcolor="white [3201]" strokecolor="black [3200]" strokeweight="1pt">
+                <v:rect id="Rectangle 61" o:spid="_x0000_s1097" style="position:absolute;left:12269;top:10532;width:27895;height:5325;visibility:visible;mso-wrap-style:square;v-text-anchor:middle" o:gfxdata="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" fillcolor="white [3201]" strokecolor="black [3200]" strokeweight="1pt">
                   <v:textbox>
                     <w:txbxContent>
                       <w:p>
@@ -7504,7 +8171,7 @@
                     </w:txbxContent>
                   </v:textbox>
                 </v:rect>
-                <v:rect id="Rectangle 62" o:spid="_x0000_s1095" style="position:absolute;left:7986;top:19676;width:14237;height:11922;visibility:visible;mso-wrap-style:square;v-text-anchor:middle" o:gfxdata="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" fillcolor="white [3201]" strokecolor="black [3200]" strokeweight="1pt">
+                <v:rect id="Rectangle 62" o:spid="_x0000_s1098" style="position:absolute;left:7986;top:19676;width:14237;height:11922;visibility:visible;mso-wrap-style:square;v-text-anchor:middle" o:gfxdata="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" fillcolor="white [3201]" strokecolor="black [3200]" strokeweight="1pt">
                   <v:textbox>
                     <w:txbxContent>
                       <w:p>
@@ -7524,7 +8191,7 @@
                     </w:txbxContent>
                   </v:textbox>
                 </v:rect>
-                <v:rect id="Rectangle 63" o:spid="_x0000_s1096" style="position:absolute;left:28705;top:19676;width:14237;height:11922;visibility:visible;mso-wrap-style:square;v-text-anchor:middle" o:gfxdata="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" fillcolor="white [3201]" strokecolor="black [3200]" strokeweight="1pt">
+                <v:rect id="Rectangle 63" o:spid="_x0000_s1099" style="position:absolute;left:28705;top:19676;width:14237;height:11922;visibility:visible;mso-wrap-style:square;v-text-anchor:middle" o:gfxdata="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" fillcolor="white [3201]" strokecolor="black [3200]" strokeweight="1pt">
                   <v:textbox>
                     <w:txbxContent>
                       <w:p>
@@ -7544,7 +8211,7 @@
                     </w:txbxContent>
                   </v:textbox>
                 </v:rect>
-                <v:rect id="Rectangle 64" o:spid="_x0000_s1097" style="position:absolute;left:7986;top:34724;width:14237;height:11921;visibility:visible;mso-wrap-style:square;v-text-anchor:middle" o:gfxdata="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" fillcolor="white [3201]" strokecolor="black [3200]" strokeweight="1pt">
+                <v:rect id="Rectangle 64" o:spid="_x0000_s1100" style="position:absolute;left:7986;top:34724;width:14237;height:11921;visibility:visible;mso-wrap-style:square;v-text-anchor:middle" o:gfxdata="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" fillcolor="white [3201]" strokecolor="black [3200]" strokeweight="1pt">
                   <v:textbox>
                     <w:txbxContent>
                       <w:p>
@@ -7564,7 +8231,7 @@
                     </w:txbxContent>
                   </v:textbox>
                 </v:rect>
-                <v:rect id="Rectangle 65" o:spid="_x0000_s1098" style="position:absolute;left:28705;top:34839;width:14237;height:11922;visibility:visible;mso-wrap-style:square;v-text-anchor:middle" o:gfxdata="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" fillcolor="white [3201]" strokecolor="black [3200]" strokeweight="1pt">
+                <v:rect id="Rectangle 65" o:spid="_x0000_s1101" style="position:absolute;left:28705;top:34839;width:14237;height:11922;visibility:visible;mso-wrap-style:square;v-text-anchor:middle" o:gfxdata="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" fillcolor="white [3201]" strokecolor="black [3200]" strokeweight="1pt">
                   <v:textbox>
                     <w:txbxContent>
                       <w:p>
@@ -7584,7 +8251,7 @@
                     </w:txbxContent>
                   </v:textbox>
                 </v:rect>
-                <v:rect id="Rectangle 66" o:spid="_x0000_s1099" style="position:absolute;left:7986;top:28010;width:12501;height:3588;visibility:visible;mso-wrap-style:square;v-text-anchor:middle" o:gfxdata="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" fillcolor="white [3201]" strokecolor="black [3200]" strokeweight="1pt">
+                <v:rect id="Rectangle 66" o:spid="_x0000_s1102" style="position:absolute;left:7986;top:28010;width:12501;height:3588;visibility:visible;mso-wrap-style:square;v-text-anchor:middle" o:gfxdata="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" fillcolor="white [3201]" strokecolor="black [3200]" strokeweight="1pt">
                   <v:textbox>
                     <w:txbxContent>
                       <w:p>
@@ -7604,7 +8271,7 @@
                     </w:txbxContent>
                   </v:textbox>
                 </v:rect>
-                <v:rect id="Rectangle 67" o:spid="_x0000_s1100" style="position:absolute;left:28820;top:28126;width:12501;height:3588;visibility:visible;mso-wrap-style:square;v-text-anchor:middle" o:gfxdata="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" fillcolor="white [3201]" strokecolor="black [3200]" strokeweight="1pt">
+                <v:rect id="Rectangle 67" o:spid="_x0000_s1103" style="position:absolute;left:28820;top:28126;width:12501;height:3588;visibility:visible;mso-wrap-style:square;v-text-anchor:middle" o:gfxdata="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" fillcolor="white [3201]" strokecolor="black [3200]" strokeweight="1pt">
                   <v:textbox>
                     <w:txbxContent>
                       <w:p>
@@ -7624,7 +8291,7 @@
                     </w:txbxContent>
                   </v:textbox>
                 </v:rect>
-                <v:rect id="Rectangle 68" o:spid="_x0000_s1101" style="position:absolute;left:7986;top:43057;width:12501;height:3588;visibility:visible;mso-wrap-style:square;v-text-anchor:middle" o:gfxdata="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" fillcolor="white [3201]" strokecolor="black [3200]" strokeweight="1pt">
+                <v:rect id="Rectangle 68" o:spid="_x0000_s1104" style="position:absolute;left:7986;top:43057;width:12501;height:3588;visibility:visible;mso-wrap-style:square;v-text-anchor:middle" o:gfxdata="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" fillcolor="white [3201]" strokecolor="black [3200]" strokeweight="1pt">
                   <v:textbox>
                     <w:txbxContent>
                       <w:p>
@@ -7644,7 +8311,7 @@
                     </w:txbxContent>
                   </v:textbox>
                 </v:rect>
-                <v:rect id="Rectangle 69" o:spid="_x0000_s1102" style="position:absolute;left:28820;top:43173;width:12501;height:3588;visibility:visible;mso-wrap-style:square;v-text-anchor:middle" o:gfxdata="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" fillcolor="white [3201]" strokecolor="black [3200]" strokeweight="1pt">
+                <v:rect id="Rectangle 69" o:spid="_x0000_s1105" style="position:absolute;left:28820;top:43173;width:12501;height:3588;visibility:visible;mso-wrap-style:square;v-text-anchor:middle" o:gfxdata="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" fillcolor="white [3201]" strokecolor="black [3200]" strokeweight="1pt">
                   <v:textbox>
                     <w:txbxContent>
                       <w:p>
@@ -7930,7 +8597,7 @@
         <w:pStyle w:val="Heading1"/>
         <w:jc w:val="center"/>
       </w:pPr>
-      <w:bookmarkStart w:id="6" w:name="_Toc98093822"/>
+      <w:bookmarkStart w:id="7" w:name="_Toc99100183"/>
       <w:r>
         <w:rPr>
           <w:noProof/>
@@ -7940,7 +8607,7 @@
         <mc:AlternateContent>
           <mc:Choice Requires="wpg">
             <w:drawing>
-              <wp:anchor distT="0" distB="0" distL="114300" distR="114300" simplePos="0" relativeHeight="251728896" behindDoc="0" locked="0" layoutInCell="1" allowOverlap="1" wp14:anchorId="626FCE55" wp14:editId="764B71F6">
+              <wp:anchor distT="0" distB="0" distL="114300" distR="114300" simplePos="0" relativeHeight="251657216" behindDoc="0" locked="0" layoutInCell="1" allowOverlap="1" wp14:anchorId="626FCE55" wp14:editId="764B71F6">
                 <wp:simplePos x="0" y="0"/>
                 <wp:positionH relativeFrom="margin">
                   <wp:posOffset>1053168</wp:posOffset>
@@ -8783,10 +9450,10 @@
           </mc:Choice>
           <mc:Fallback>
             <w:pict>
-              <v:group w14:anchorId="626FCE55" id="Group 72" o:spid="_x0000_s1103" style="position:absolute;left:0;text-align:left;margin-left:82.95pt;margin-top:85.65pt;width:417.4pt;height:524.95pt;z-index:251728896;mso-position-horizontal-relative:margin" coordsize="53010,66670" o:gfxdata="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">
-                <v:group id="Group 73" o:spid="_x0000_s1104" style="position:absolute;width:53010;height:66670" coordsize="53010,66670" o:gfxdata="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">
-                  <v:rect id="Rectangle 74" o:spid="_x0000_s1105" style="position:absolute;top:115;width:53010;height:66555;visibility:visible;mso-wrap-style:square;v-text-anchor:middle" o:gfxdata="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" fillcolor="white [3201]" strokecolor="black [3200]" strokeweight="1pt"/>
-                  <v:rect id="Rectangle 75" o:spid="_x0000_s1106" style="position:absolute;top:115;width:53010;height:5322;visibility:visible;mso-wrap-style:square;v-text-anchor:middle" o:gfxdata="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" fillcolor="white [3201]" strokecolor="black [3200]" strokeweight="1pt">
+              <v:group w14:anchorId="626FCE55" id="Group 72" o:spid="_x0000_s1106" style="position:absolute;left:0;text-align:left;margin-left:82.95pt;margin-top:85.65pt;width:417.4pt;height:524.95pt;z-index:251657216;mso-position-horizontal-relative:margin" coordsize="53010,66670" o:gfxdata="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">
+                <v:group id="Group 73" o:spid="_x0000_s1107" style="position:absolute;width:53010;height:66670" coordsize="53010,66670" o:gfxdata="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">
+                  <v:rect id="Rectangle 74" o:spid="_x0000_s1108" style="position:absolute;top:115;width:53010;height:66555;visibility:visible;mso-wrap-style:square;v-text-anchor:middle" o:gfxdata="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" fillcolor="white [3201]" strokecolor="black [3200]" strokeweight="1pt"/>
+                  <v:rect id="Rectangle 75" o:spid="_x0000_s1109" style="position:absolute;top:115;width:53010;height:5322;visibility:visible;mso-wrap-style:square;v-text-anchor:middle" o:gfxdata="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" fillcolor="white [3201]" strokecolor="black [3200]" strokeweight="1pt">
                     <v:textbox>
                       <w:txbxContent>
                         <w:p>
@@ -8806,7 +9473,7 @@
                       </w:txbxContent>
                     </v:textbox>
                   </v:rect>
-                  <v:rect id="Rectangle 76" o:spid="_x0000_s1107" style="position:absolute;left:115;width:6598;height:5321;visibility:visible;mso-wrap-style:square;v-text-anchor:middle" o:gfxdata="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" fillcolor="white [3201]" strokecolor="black [3200]" strokeweight="1pt">
+                  <v:rect id="Rectangle 76" o:spid="_x0000_s1110" style="position:absolute;left:115;width:6598;height:5321;visibility:visible;mso-wrap-style:square;v-text-anchor:middle" o:gfxdata="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" fillcolor="white [3201]" strokecolor="black [3200]" strokeweight="1pt">
                     <v:textbox>
                       <w:txbxContent>
                         <w:p>
@@ -8826,7 +9493,7 @@
                       </w:txbxContent>
                     </v:textbox>
                   </v:rect>
-                  <v:rect id="Rectangle 77" o:spid="_x0000_s1108" style="position:absolute;left:6829;top:115;width:6944;height:5322;visibility:visible;mso-wrap-style:square;v-text-anchor:middle" o:gfxdata="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" fillcolor="white [3201]" strokecolor="black [3200]" strokeweight="1pt">
+                  <v:rect id="Rectangle 77" o:spid="_x0000_s1111" style="position:absolute;left:6829;top:115;width:6944;height:5322;visibility:visible;mso-wrap-style:square;v-text-anchor:middle" o:gfxdata="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" fillcolor="white [3201]" strokecolor="black [3200]" strokeweight="1pt">
                     <v:textbox>
                       <w:txbxContent>
                         <w:p>
@@ -8846,7 +9513,7 @@
                       </w:txbxContent>
                     </v:textbox>
                   </v:rect>
-                  <v:rect id="Rectangle 78" o:spid="_x0000_s1109" style="position:absolute;left:13889;width:6945;height:5324;visibility:visible;mso-wrap-style:square;v-text-anchor:middle" o:gfxdata="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" fillcolor="white [3201]" strokecolor="black [3200]" strokeweight="1pt">
+                  <v:rect id="Rectangle 78" o:spid="_x0000_s1112" style="position:absolute;left:13889;width:6945;height:5324;visibility:visible;mso-wrap-style:square;v-text-anchor:middle" o:gfxdata="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" fillcolor="white [3201]" strokecolor="black [3200]" strokeweight="1pt">
                     <v:textbox>
                       <w:txbxContent>
                         <w:p>
@@ -8866,7 +9533,7 @@
                       </w:txbxContent>
                     </v:textbox>
                   </v:rect>
-                  <v:rect id="Rectangle 79" o:spid="_x0000_s1110" style="position:absolute;left:20950;width:6944;height:5324;visibility:visible;mso-wrap-style:square;v-text-anchor:middle" o:gfxdata="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" fillcolor="white [3201]" strokecolor="black [3200]" strokeweight="1pt">
+                  <v:rect id="Rectangle 79" o:spid="_x0000_s1113" style="position:absolute;left:20950;width:6944;height:5324;visibility:visible;mso-wrap-style:square;v-text-anchor:middle" o:gfxdata="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" fillcolor="white [3201]" strokecolor="black [3200]" strokeweight="1pt">
                     <v:textbox>
                       <w:txbxContent>
                         <w:p>
@@ -8886,7 +9553,7 @@
                       </w:txbxContent>
                     </v:textbox>
                   </v:rect>
-                  <v:rect id="Rectangle 80" o:spid="_x0000_s1111" style="position:absolute;left:27663;width:6945;height:5324;visibility:visible;mso-wrap-style:square;v-text-anchor:middle" o:gfxdata="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" fillcolor="white [3201]" strokecolor="black [3200]" strokeweight="1pt">
+                  <v:rect id="Rectangle 80" o:spid="_x0000_s1114" style="position:absolute;left:27663;width:6945;height:5324;visibility:visible;mso-wrap-style:square;v-text-anchor:middle" o:gfxdata="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" fillcolor="white [3201]" strokecolor="black [3200]" strokeweight="1pt">
                     <v:textbox>
                       <w:txbxContent>
                         <w:p>
@@ -8907,7 +9574,7 @@
                     </v:textbox>
                   </v:rect>
                 </v:group>
-                <v:rect id="Rectangle 81" o:spid="_x0000_s1112" style="position:absolute;left:12269;top:10532;width:27895;height:5325;visibility:visible;mso-wrap-style:square;v-text-anchor:middle" o:gfxdata="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" fillcolor="white [3201]" strokecolor="black [3200]" strokeweight="1pt">
+                <v:rect id="Rectangle 81" o:spid="_x0000_s1115" style="position:absolute;left:12269;top:10532;width:27895;height:5325;visibility:visible;mso-wrap-style:square;v-text-anchor:middle" o:gfxdata="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" fillcolor="white [3201]" strokecolor="black [3200]" strokeweight="1pt">
                   <v:textbox>
                     <w:txbxContent>
                       <w:p>
@@ -8927,7 +9594,7 @@
                     </w:txbxContent>
                   </v:textbox>
                 </v:rect>
-                <v:rect id="Rectangle 82" o:spid="_x0000_s1113" style="position:absolute;left:7986;top:19676;width:14237;height:11922;visibility:visible;mso-wrap-style:square;v-text-anchor:middle" o:gfxdata="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" fillcolor="white [3201]" strokecolor="black [3200]" strokeweight="1pt">
+                <v:rect id="Rectangle 82" o:spid="_x0000_s1116" style="position:absolute;left:7986;top:19676;width:14237;height:11922;visibility:visible;mso-wrap-style:square;v-text-anchor:middle" o:gfxdata="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" fillcolor="white [3201]" strokecolor="black [3200]" strokeweight="1pt">
                   <v:textbox>
                     <w:txbxContent>
                       <w:p>
@@ -8947,7 +9614,7 @@
                     </w:txbxContent>
                   </v:textbox>
                 </v:rect>
-                <v:rect id="Rectangle 83" o:spid="_x0000_s1114" style="position:absolute;left:28705;top:19676;width:14237;height:11922;visibility:visible;mso-wrap-style:square;v-text-anchor:middle" o:gfxdata="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" fillcolor="white [3201]" strokecolor="black [3200]" strokeweight="1pt">
+                <v:rect id="Rectangle 83" o:spid="_x0000_s1117" style="position:absolute;left:28705;top:19676;width:14237;height:11922;visibility:visible;mso-wrap-style:square;v-text-anchor:middle" o:gfxdata="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" fillcolor="white [3201]" strokecolor="black [3200]" strokeweight="1pt">
                   <v:textbox>
                     <w:txbxContent>
                       <w:p>
@@ -8967,7 +9634,7 @@
                     </w:txbxContent>
                   </v:textbox>
                 </v:rect>
-                <v:rect id="Rectangle 84" o:spid="_x0000_s1115" style="position:absolute;left:7986;top:34724;width:14237;height:11921;visibility:visible;mso-wrap-style:square;v-text-anchor:middle" o:gfxdata="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" fillcolor="white [3201]" strokecolor="black [3200]" strokeweight="1pt">
+                <v:rect id="Rectangle 84" o:spid="_x0000_s1118" style="position:absolute;left:7986;top:34724;width:14237;height:11921;visibility:visible;mso-wrap-style:square;v-text-anchor:middle" o:gfxdata="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" fillcolor="white [3201]" strokecolor="black [3200]" strokeweight="1pt">
                   <v:textbox>
                     <w:txbxContent>
                       <w:p>
@@ -8987,7 +9654,7 @@
                     </w:txbxContent>
                   </v:textbox>
                 </v:rect>
-                <v:rect id="Rectangle 85" o:spid="_x0000_s1116" style="position:absolute;left:28705;top:34839;width:14237;height:11922;visibility:visible;mso-wrap-style:square;v-text-anchor:middle" o:gfxdata="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" fillcolor="white [3201]" strokecolor="black [3200]" strokeweight="1pt">
+                <v:rect id="Rectangle 85" o:spid="_x0000_s1119" style="position:absolute;left:28705;top:34839;width:14237;height:11922;visibility:visible;mso-wrap-style:square;v-text-anchor:middle" o:gfxdata="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" fillcolor="white [3201]" strokecolor="black [3200]" strokeweight="1pt">
                   <v:textbox>
                     <w:txbxContent>
                       <w:p>
@@ -9007,7 +9674,7 @@
                     </w:txbxContent>
                   </v:textbox>
                 </v:rect>
-                <v:rect id="Rectangle 86" o:spid="_x0000_s1117" style="position:absolute;left:7986;top:28010;width:12501;height:3588;visibility:visible;mso-wrap-style:square;v-text-anchor:middle" o:gfxdata="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" fillcolor="white [3201]" strokecolor="black [3200]" strokeweight="1pt">
+                <v:rect id="Rectangle 86" o:spid="_x0000_s1120" style="position:absolute;left:7986;top:28010;width:12501;height:3588;visibility:visible;mso-wrap-style:square;v-text-anchor:middle" o:gfxdata="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" fillcolor="white [3201]" strokecolor="black [3200]" strokeweight="1pt">
                   <v:textbox>
                     <w:txbxContent>
                       <w:p>
@@ -9027,7 +9694,7 @@
                     </w:txbxContent>
                   </v:textbox>
                 </v:rect>
-                <v:rect id="Rectangle 87" o:spid="_x0000_s1118" style="position:absolute;left:28820;top:28126;width:12501;height:3588;visibility:visible;mso-wrap-style:square;v-text-anchor:middle" o:gfxdata="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" fillcolor="white [3201]" strokecolor="black [3200]" strokeweight="1pt">
+                <v:rect id="Rectangle 87" o:spid="_x0000_s1121" style="position:absolute;left:28820;top:28126;width:12501;height:3588;visibility:visible;mso-wrap-style:square;v-text-anchor:middle" o:gfxdata="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" fillcolor="white [3201]" strokecolor="black [3200]" strokeweight="1pt">
                   <v:textbox>
                     <w:txbxContent>
                       <w:p>
@@ -9047,7 +9714,7 @@
                     </w:txbxContent>
                   </v:textbox>
                 </v:rect>
-                <v:rect id="Rectangle 88" o:spid="_x0000_s1119" style="position:absolute;left:7986;top:43057;width:12501;height:3588;visibility:visible;mso-wrap-style:square;v-text-anchor:middle" o:gfxdata="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" fillcolor="white [3201]" strokecolor="black [3200]" strokeweight="1pt">
+                <v:rect id="Rectangle 88" o:spid="_x0000_s1122" style="position:absolute;left:7986;top:43057;width:12501;height:3588;visibility:visible;mso-wrap-style:square;v-text-anchor:middle" o:gfxdata="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" fillcolor="white [3201]" strokecolor="black [3200]" strokeweight="1pt">
                   <v:textbox>
                     <w:txbxContent>
                       <w:p>
@@ -9067,7 +9734,7 @@
                     </w:txbxContent>
                   </v:textbox>
                 </v:rect>
-                <v:rect id="Rectangle 89" o:spid="_x0000_s1120" style="position:absolute;left:28820;top:43173;width:12501;height:3588;visibility:visible;mso-wrap-style:square;v-text-anchor:middle" o:gfxdata="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" fillcolor="white [3201]" strokecolor="black [3200]" strokeweight="1pt">
+                <v:rect id="Rectangle 89" o:spid="_x0000_s1123" style="position:absolute;left:28820;top:43173;width:12501;height:3588;visibility:visible;mso-wrap-style:square;v-text-anchor:middle" o:gfxdata="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" fillcolor="white [3201]" strokecolor="black [3200]" strokeweight="1pt">
                   <v:textbox>
                     <w:txbxContent>
                       <w:p>
@@ -9096,7 +9763,7 @@
       <w:r>
         <w:t>MyItemsRented.html Storyboard</w:t>
       </w:r>
-      <w:bookmarkEnd w:id="6"/>
+      <w:bookmarkEnd w:id="7"/>
     </w:p>
     <w:p/>
     <w:p/>
@@ -9345,12 +10012,12 @@
         <w:pStyle w:val="Heading1"/>
         <w:jc w:val="center"/>
       </w:pPr>
-      <w:bookmarkStart w:id="7" w:name="_Toc98093823"/>
+      <w:bookmarkStart w:id="8" w:name="_Toc99100184"/>
       <w:r>
         <w:lastRenderedPageBreak/>
         <w:t>RentItems.html Storyboard</w:t>
       </w:r>
-      <w:bookmarkEnd w:id="7"/>
+      <w:bookmarkEnd w:id="8"/>
     </w:p>
     <w:p/>
     <w:p>
@@ -9362,7 +10029,7 @@
         <mc:AlternateContent>
           <mc:Choice Requires="wpg">
             <w:drawing>
-              <wp:anchor distT="0" distB="0" distL="114300" distR="114300" simplePos="0" relativeHeight="251730944" behindDoc="0" locked="0" layoutInCell="1" allowOverlap="1" wp14:anchorId="0891CC4A" wp14:editId="5C56DC2B">
+              <wp:anchor distT="0" distB="0" distL="114300" distR="114300" simplePos="0" relativeHeight="251658240" behindDoc="0" locked="0" layoutInCell="1" allowOverlap="1" wp14:anchorId="0891CC4A" wp14:editId="5C56DC2B">
                 <wp:simplePos x="0" y="0"/>
                 <wp:positionH relativeFrom="margin">
                   <wp:posOffset>705485</wp:posOffset>
@@ -10205,10 +10872,10 @@
           </mc:Choice>
           <mc:Fallback>
             <w:pict>
-              <v:group w14:anchorId="0891CC4A" id="Group 90" o:spid="_x0000_s1121" style="position:absolute;margin-left:55.55pt;margin-top:19.2pt;width:417.4pt;height:524.95pt;z-index:251730944;mso-position-horizontal-relative:margin" coordsize="53010,66670" o:gfxdata="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">
-                <v:group id="Group 91" o:spid="_x0000_s1122" style="position:absolute;width:53010;height:66670" coordsize="53010,66670" o:gfxdata="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">
-                  <v:rect id="Rectangle 92" o:spid="_x0000_s1123" style="position:absolute;top:115;width:53010;height:66555;visibility:visible;mso-wrap-style:square;v-text-anchor:middle" o:gfxdata="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" fillcolor="white [3201]" strokecolor="black [3200]" strokeweight="1pt"/>
-                  <v:rect id="Rectangle 93" o:spid="_x0000_s1124" style="position:absolute;top:115;width:53010;height:5322;visibility:visible;mso-wrap-style:square;v-text-anchor:middle" o:gfxdata="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" fillcolor="white [3201]" strokecolor="black [3200]" strokeweight="1pt">
+              <v:group w14:anchorId="0891CC4A" id="Group 90" o:spid="_x0000_s1124" style="position:absolute;margin-left:55.55pt;margin-top:19.2pt;width:417.4pt;height:524.95pt;z-index:251658240;mso-position-horizontal-relative:margin" coordsize="53010,66670" o:gfxdata="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">
+                <v:group id="Group 91" o:spid="_x0000_s1125" style="position:absolute;width:53010;height:66670" coordsize="53010,66670" o:gfxdata="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">
+                  <v:rect id="Rectangle 92" o:spid="_x0000_s1126" style="position:absolute;top:115;width:53010;height:66555;visibility:visible;mso-wrap-style:square;v-text-anchor:middle" o:gfxdata="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" fillcolor="white [3201]" strokecolor="black [3200]" strokeweight="1pt"/>
+                  <v:rect id="Rectangle 93" o:spid="_x0000_s1127" style="position:absolute;top:115;width:53010;height:5322;visibility:visible;mso-wrap-style:square;v-text-anchor:middle" o:gfxdata="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" fillcolor="white [3201]" strokecolor="black [3200]" strokeweight="1pt">
                     <v:textbox>
                       <w:txbxContent>
                         <w:p>
@@ -10228,7 +10895,7 @@
                       </w:txbxContent>
                     </v:textbox>
                   </v:rect>
-                  <v:rect id="Rectangle 94" o:spid="_x0000_s1125" style="position:absolute;left:115;width:6598;height:5321;visibility:visible;mso-wrap-style:square;v-text-anchor:middle" o:gfxdata="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" fillcolor="white [3201]" strokecolor="black [3200]" strokeweight="1pt">
+                  <v:rect id="Rectangle 94" o:spid="_x0000_s1128" style="position:absolute;left:115;width:6598;height:5321;visibility:visible;mso-wrap-style:square;v-text-anchor:middle" o:gfxdata="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" fillcolor="white [3201]" strokecolor="black [3200]" strokeweight="1pt">
                     <v:textbox>
                       <w:txbxContent>
                         <w:p>
@@ -10248,7 +10915,7 @@
                       </w:txbxContent>
                     </v:textbox>
                   </v:rect>
-                  <v:rect id="Rectangle 95" o:spid="_x0000_s1126" style="position:absolute;left:6829;top:115;width:6944;height:5322;visibility:visible;mso-wrap-style:square;v-text-anchor:middle" o:gfxdata="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" fillcolor="white [3201]" strokecolor="black [3200]" strokeweight="1pt">
+                  <v:rect id="Rectangle 95" o:spid="_x0000_s1129" style="position:absolute;left:6829;top:115;width:6944;height:5322;visibility:visible;mso-wrap-style:square;v-text-anchor:middle" o:gfxdata="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" fillcolor="white [3201]" strokecolor="black [3200]" strokeweight="1pt">
                     <v:textbox>
                       <w:txbxContent>
                         <w:p>
@@ -10268,7 +10935,7 @@
                       </w:txbxContent>
                     </v:textbox>
                   </v:rect>
-                  <v:rect id="Rectangle 96" o:spid="_x0000_s1127" style="position:absolute;left:13889;width:6945;height:5324;visibility:visible;mso-wrap-style:square;v-text-anchor:middle" o:gfxdata="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" fillcolor="white [3201]" strokecolor="black [3200]" strokeweight="1pt">
+                  <v:rect id="Rectangle 96" o:spid="_x0000_s1130" style="position:absolute;left:13889;width:6945;height:5324;visibility:visible;mso-wrap-style:square;v-text-anchor:middle" o:gfxdata="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" fillcolor="white [3201]" strokecolor="black [3200]" strokeweight="1pt">
                     <v:textbox>
                       <w:txbxContent>
                         <w:p>
@@ -10288,7 +10955,7 @@
                       </w:txbxContent>
                     </v:textbox>
                   </v:rect>
-                  <v:rect id="Rectangle 97" o:spid="_x0000_s1128" style="position:absolute;left:20950;width:6944;height:5324;visibility:visible;mso-wrap-style:square;v-text-anchor:middle" o:gfxdata="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" fillcolor="white [3201]" strokecolor="black [3200]" strokeweight="1pt">
+                  <v:rect id="Rectangle 97" o:spid="_x0000_s1131" style="position:absolute;left:20950;width:6944;height:5324;visibility:visible;mso-wrap-style:square;v-text-anchor:middle" o:gfxdata="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" fillcolor="white [3201]" strokecolor="black [3200]" strokeweight="1pt">
                     <v:textbox>
                       <w:txbxContent>
                         <w:p>
@@ -10308,7 +10975,7 @@
                       </w:txbxContent>
                     </v:textbox>
                   </v:rect>
-                  <v:rect id="Rectangle 98" o:spid="_x0000_s1129" style="position:absolute;left:27663;width:6945;height:5324;visibility:visible;mso-wrap-style:square;v-text-anchor:middle" o:gfxdata="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" fillcolor="white [3201]" strokecolor="black [3200]" strokeweight="1pt">
+                  <v:rect id="Rectangle 98" o:spid="_x0000_s1132" style="position:absolute;left:27663;width:6945;height:5324;visibility:visible;mso-wrap-style:square;v-text-anchor:middle" o:gfxdata="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" fillcolor="white [3201]" strokecolor="black [3200]" strokeweight="1pt">
                     <v:textbox>
                       <w:txbxContent>
                         <w:p>
@@ -10329,7 +10996,7 @@
                     </v:textbox>
                   </v:rect>
                 </v:group>
-                <v:rect id="Rectangle 99" o:spid="_x0000_s1130" style="position:absolute;left:12269;top:10532;width:27895;height:5325;visibility:visible;mso-wrap-style:square;v-text-anchor:middle" o:gfxdata="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" fillcolor="white [3201]" strokecolor="black [3200]" strokeweight="1pt">
+                <v:rect id="Rectangle 99" o:spid="_x0000_s1133" style="position:absolute;left:12269;top:10532;width:27895;height:5325;visibility:visible;mso-wrap-style:square;v-text-anchor:middle" o:gfxdata="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" fillcolor="white [3201]" strokecolor="black [3200]" strokeweight="1pt">
                   <v:textbox>
                     <w:txbxContent>
                       <w:p>
@@ -10349,7 +11016,7 @@
                     </w:txbxContent>
                   </v:textbox>
                 </v:rect>
-                <v:rect id="Rectangle 100" o:spid="_x0000_s1131" style="position:absolute;left:7986;top:19676;width:14237;height:11922;visibility:visible;mso-wrap-style:square;v-text-anchor:middle" o:gfxdata="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" fillcolor="white [3201]" strokecolor="black [3200]" strokeweight="1pt">
+                <v:rect id="Rectangle 100" o:spid="_x0000_s1134" style="position:absolute;left:7986;top:19676;width:14237;height:11922;visibility:visible;mso-wrap-style:square;v-text-anchor:middle" o:gfxdata="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" fillcolor="white [3201]" strokecolor="black [3200]" strokeweight="1pt">
                   <v:textbox>
                     <w:txbxContent>
                       <w:p>
@@ -10369,7 +11036,7 @@
                     </w:txbxContent>
                   </v:textbox>
                 </v:rect>
-                <v:rect id="Rectangle 101" o:spid="_x0000_s1132" style="position:absolute;left:28705;top:19676;width:14237;height:11922;visibility:visible;mso-wrap-style:square;v-text-anchor:middle" o:gfxdata="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" fillcolor="white [3201]" strokecolor="black [3200]" strokeweight="1pt">
+                <v:rect id="Rectangle 101" o:spid="_x0000_s1135" style="position:absolute;left:28705;top:19676;width:14237;height:11922;visibility:visible;mso-wrap-style:square;v-text-anchor:middle" o:gfxdata="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" fillcolor="white [3201]" strokecolor="black [3200]" strokeweight="1pt">
                   <v:textbox>
                     <w:txbxContent>
                       <w:p>
@@ -10389,7 +11056,7 @@
                     </w:txbxContent>
                   </v:textbox>
                 </v:rect>
-                <v:rect id="Rectangle 102" o:spid="_x0000_s1133" style="position:absolute;left:7986;top:34724;width:14237;height:11921;visibility:visible;mso-wrap-style:square;v-text-anchor:middle" o:gfxdata="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" fillcolor="white [3201]" strokecolor="black [3200]" strokeweight="1pt">
+                <v:rect id="Rectangle 102" o:spid="_x0000_s1136" style="position:absolute;left:7986;top:34724;width:14237;height:11921;visibility:visible;mso-wrap-style:square;v-text-anchor:middle" o:gfxdata="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" fillcolor="white [3201]" strokecolor="black [3200]" strokeweight="1pt">
                   <v:textbox>
                     <w:txbxContent>
                       <w:p>
@@ -10409,7 +11076,7 @@
                     </w:txbxContent>
                   </v:textbox>
                 </v:rect>
-                <v:rect id="Rectangle 103" o:spid="_x0000_s1134" style="position:absolute;left:28705;top:34839;width:14237;height:11922;visibility:visible;mso-wrap-style:square;v-text-anchor:middle" o:gfxdata="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" fillcolor="white [3201]" strokecolor="black [3200]" strokeweight="1pt">
+                <v:rect id="Rectangle 103" o:spid="_x0000_s1137" style="position:absolute;left:28705;top:34839;width:14237;height:11922;visibility:visible;mso-wrap-style:square;v-text-anchor:middle" o:gfxdata="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" fillcolor="white [3201]" strokecolor="black [3200]" strokeweight="1pt">
                   <v:textbox>
                     <w:txbxContent>
                       <w:p>
@@ -10429,7 +11096,7 @@
                     </w:txbxContent>
                   </v:textbox>
                 </v:rect>
-                <v:rect id="Rectangle 104" o:spid="_x0000_s1135" style="position:absolute;left:7986;top:28010;width:12501;height:3588;visibility:visible;mso-wrap-style:square;v-text-anchor:middle" o:gfxdata="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" fillcolor="white [3201]" strokecolor="black [3200]" strokeweight="1pt">
+                <v:rect id="Rectangle 104" o:spid="_x0000_s1138" style="position:absolute;left:7986;top:28010;width:12501;height:3588;visibility:visible;mso-wrap-style:square;v-text-anchor:middle" o:gfxdata="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" fillcolor="white [3201]" strokecolor="black [3200]" strokeweight="1pt">
                   <v:textbox>
                     <w:txbxContent>
                       <w:p>
@@ -10449,7 +11116,7 @@
                     </w:txbxContent>
                   </v:textbox>
                 </v:rect>
-                <v:rect id="Rectangle 105" o:spid="_x0000_s1136" style="position:absolute;left:28820;top:28126;width:12501;height:3588;visibility:visible;mso-wrap-style:square;v-text-anchor:middle" o:gfxdata="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" fillcolor="white [3201]" strokecolor="black [3200]" strokeweight="1pt">
+                <v:rect id="Rectangle 105" o:spid="_x0000_s1139" style="position:absolute;left:28820;top:28126;width:12501;height:3588;visibility:visible;mso-wrap-style:square;v-text-anchor:middle" o:gfxdata="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" fillcolor="white [3201]" strokecolor="black [3200]" strokeweight="1pt">
                   <v:textbox>
                     <w:txbxContent>
                       <w:p>
@@ -10469,7 +11136,7 @@
                     </w:txbxContent>
                   </v:textbox>
                 </v:rect>
-                <v:rect id="Rectangle 106" o:spid="_x0000_s1137" style="position:absolute;left:7986;top:43057;width:12501;height:3588;visibility:visible;mso-wrap-style:square;v-text-anchor:middle" o:gfxdata="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" fillcolor="white [3201]" strokecolor="black [3200]" strokeweight="1pt">
+                <v:rect id="Rectangle 106" o:spid="_x0000_s1140" style="position:absolute;left:7986;top:43057;width:12501;height:3588;visibility:visible;mso-wrap-style:square;v-text-anchor:middle" o:gfxdata="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" fillcolor="white [3201]" strokecolor="black [3200]" strokeweight="1pt">
                   <v:textbox>
                     <w:txbxContent>
                       <w:p>
@@ -10489,7 +11156,7 @@
                     </w:txbxContent>
                   </v:textbox>
                 </v:rect>
-                <v:rect id="Rectangle 107" o:spid="_x0000_s1138" style="position:absolute;left:28820;top:43173;width:12501;height:3588;visibility:visible;mso-wrap-style:square;v-text-anchor:middle" o:gfxdata="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" fillcolor="white [3201]" strokecolor="black [3200]" strokeweight="1pt">
+                <v:rect id="Rectangle 107" o:spid="_x0000_s1141" style="position:absolute;left:28820;top:43173;width:12501;height:3588;visibility:visible;mso-wrap-style:square;v-text-anchor:middle" o:gfxdata="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" fillcolor="white [3201]" strokecolor="black [3200]" strokeweight="1pt">
                   <v:textbox>
                     <w:txbxContent>
                       <w:p>
@@ -10744,7 +11411,7 @@
         <w:pStyle w:val="Heading1"/>
         <w:jc w:val="center"/>
       </w:pPr>
-      <w:bookmarkStart w:id="8" w:name="_Toc98093824"/>
+      <w:bookmarkStart w:id="9" w:name="_Toc99100185"/>
       <w:r>
         <w:rPr>
           <w:noProof/>
@@ -10754,7 +11421,7 @@
         <mc:AlternateContent>
           <mc:Choice Requires="wps">
             <w:drawing>
-              <wp:anchor distT="0" distB="0" distL="114300" distR="114300" simplePos="0" relativeHeight="251735040" behindDoc="0" locked="0" layoutInCell="1" allowOverlap="1" wp14:anchorId="0156F011" wp14:editId="7F447A23">
+              <wp:anchor distT="0" distB="0" distL="114300" distR="114300" simplePos="0" relativeHeight="251660288" behindDoc="0" locked="0" layoutInCell="1" allowOverlap="1" wp14:anchorId="0156F011" wp14:editId="7F447A23">
                 <wp:simplePos x="0" y="0"/>
                 <wp:positionH relativeFrom="column">
                   <wp:posOffset>2233913</wp:posOffset>
@@ -10826,7 +11493,7 @@
           </mc:Choice>
           <mc:Fallback>
             <w:pict>
-              <v:rect w14:anchorId="0156F011" id="Rectangle 124" o:spid="_x0000_s1139" style="position:absolute;left:0;text-align:left;margin-left:175.9pt;margin-top:134.9pt;width:179.55pt;height:41.9pt;z-index:251735040;visibility:visible;mso-wrap-style:square;mso-wrap-distance-left:9pt;mso-wrap-distance-top:0;mso-wrap-distance-right:9pt;mso-wrap-distance-bottom:0;mso-position-horizontal:absolute;mso-position-horizontal-relative:text;mso-position-vertical:absolute;mso-position-vertical-relative:text;v-text-anchor:middle" o:gfxdata="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" fillcolor="white [3201]" strokecolor="black [3200]" strokeweight="1pt">
+              <v:rect w14:anchorId="0156F011" id="Rectangle 124" o:spid="_x0000_s1142" style="position:absolute;left:0;text-align:left;margin-left:175.9pt;margin-top:134.9pt;width:179.55pt;height:41.9pt;z-index:251660288;visibility:visible;mso-wrap-style:square;mso-wrap-distance-left:9pt;mso-wrap-distance-top:0;mso-wrap-distance-right:9pt;mso-wrap-distance-bottom:0;mso-position-horizontal:absolute;mso-position-horizontal-relative:text;mso-position-vertical:absolute;mso-position-vertical-relative:text;v-text-anchor:middle" o:gfxdata="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" fillcolor="white [3201]" strokecolor="black [3200]" strokeweight="1pt">
                 <v:textbox>
                   <w:txbxContent>
                     <w:p>
@@ -10853,7 +11520,7 @@
       <w:r>
         <w:t>UploadItems.html</w:t>
       </w:r>
-      <w:bookmarkEnd w:id="8"/>
+      <w:bookmarkEnd w:id="9"/>
     </w:p>
     <w:p/>
     <w:p/>
@@ -10866,7 +11533,7 @@
         <mc:AlternateContent>
           <mc:Choice Requires="wpg">
             <w:drawing>
-              <wp:anchor distT="0" distB="0" distL="114300" distR="114300" simplePos="0" relativeHeight="251732992" behindDoc="0" locked="0" layoutInCell="1" allowOverlap="1" wp14:anchorId="67CA6B6B" wp14:editId="5B87C515">
+              <wp:anchor distT="0" distB="0" distL="114300" distR="114300" simplePos="0" relativeHeight="251659264" behindDoc="0" locked="0" layoutInCell="1" allowOverlap="1" wp14:anchorId="67CA6B6B" wp14:editId="5B87C515">
                 <wp:simplePos x="0" y="0"/>
                 <wp:positionH relativeFrom="column">
                   <wp:posOffset>914199</wp:posOffset>
@@ -11238,9 +11905,9 @@
           </mc:Choice>
           <mc:Fallback>
             <w:pict>
-              <v:group w14:anchorId="67CA6B6B" id="Group 108" o:spid="_x0000_s1140" style="position:absolute;margin-left:1in;margin-top:.45pt;width:417.4pt;height:524.95pt;z-index:251732992" coordsize="53010,66670" o:gfxdata="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">
-                <v:rect id="Rectangle 109" o:spid="_x0000_s1141" style="position:absolute;top:115;width:53010;height:66555;visibility:visible;mso-wrap-style:square;v-text-anchor:middle" o:gfxdata="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" fillcolor="white [3201]" strokecolor="black [3200]" strokeweight="1pt"/>
-                <v:rect id="Rectangle 110" o:spid="_x0000_s1142" style="position:absolute;top:115;width:53010;height:5322;visibility:visible;mso-wrap-style:square;v-text-anchor:middle" o:gfxdata="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" fillcolor="white [3201]" strokecolor="black [3200]" strokeweight="1pt">
+              <v:group w14:anchorId="67CA6B6B" id="Group 108" o:spid="_x0000_s1143" style="position:absolute;margin-left:1in;margin-top:.45pt;width:417.4pt;height:524.95pt;z-index:251659264" coordsize="53010,66670" o:gfxdata="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">
+                <v:rect id="Rectangle 109" o:spid="_x0000_s1144" style="position:absolute;top:115;width:53010;height:66555;visibility:visible;mso-wrap-style:square;v-text-anchor:middle" o:gfxdata="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" fillcolor="white [3201]" strokecolor="black [3200]" strokeweight="1pt"/>
+                <v:rect id="Rectangle 110" o:spid="_x0000_s1145" style="position:absolute;top:115;width:53010;height:5322;visibility:visible;mso-wrap-style:square;v-text-anchor:middle" o:gfxdata="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" fillcolor="white [3201]" strokecolor="black [3200]" strokeweight="1pt">
                   <v:textbox>
                     <w:txbxContent>
                       <w:p>
@@ -11260,7 +11927,7 @@
                     </w:txbxContent>
                   </v:textbox>
                 </v:rect>
-                <v:rect id="Rectangle 111" o:spid="_x0000_s1143" style="position:absolute;left:115;width:6598;height:5321;visibility:visible;mso-wrap-style:square;v-text-anchor:middle" o:gfxdata="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" fillcolor="white [3201]" strokecolor="black [3200]" strokeweight="1pt">
+                <v:rect id="Rectangle 111" o:spid="_x0000_s1146" style="position:absolute;left:115;width:6598;height:5321;visibility:visible;mso-wrap-style:square;v-text-anchor:middle" o:gfxdata="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" fillcolor="white [3201]" strokecolor="black [3200]" strokeweight="1pt">
                   <v:textbox>
                     <w:txbxContent>
                       <w:p>
@@ -11280,7 +11947,7 @@
                     </w:txbxContent>
                   </v:textbox>
                 </v:rect>
-                <v:rect id="Rectangle 112" o:spid="_x0000_s1144" style="position:absolute;left:6829;top:115;width:6944;height:5322;visibility:visible;mso-wrap-style:square;v-text-anchor:middle" o:gfxdata="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" fillcolor="white [3201]" strokecolor="black [3200]" strokeweight="1pt">
+                <v:rect id="Rectangle 112" o:spid="_x0000_s1147" style="position:absolute;left:6829;top:115;width:6944;height:5322;visibility:visible;mso-wrap-style:square;v-text-anchor:middle" o:gfxdata="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" fillcolor="white [3201]" strokecolor="black [3200]" strokeweight="1pt">
                   <v:textbox>
                     <w:txbxContent>
                       <w:p>
@@ -11300,7 +11967,7 @@
                     </w:txbxContent>
                   </v:textbox>
                 </v:rect>
-                <v:rect id="Rectangle 113" o:spid="_x0000_s1145" style="position:absolute;left:13889;width:6945;height:5324;visibility:visible;mso-wrap-style:square;v-text-anchor:middle" o:gfxdata="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" fillcolor="white [3201]" strokecolor="black [3200]" strokeweight="1pt">
+                <v:rect id="Rectangle 113" o:spid="_x0000_s1148" style="position:absolute;left:13889;width:6945;height:5324;visibility:visible;mso-wrap-style:square;v-text-anchor:middle" o:gfxdata="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" fillcolor="white [3201]" strokecolor="black [3200]" strokeweight="1pt">
                   <v:textbox>
                     <w:txbxContent>
                       <w:p>
@@ -11320,7 +11987,7 @@
                     </w:txbxContent>
                   </v:textbox>
                 </v:rect>
-                <v:rect id="Rectangle 114" o:spid="_x0000_s1146" style="position:absolute;left:20950;width:6944;height:5324;visibility:visible;mso-wrap-style:square;v-text-anchor:middle" o:gfxdata="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" fillcolor="white [3201]" strokecolor="black [3200]" strokeweight="1pt">
+                <v:rect id="Rectangle 114" o:spid="_x0000_s1149" style="position:absolute;left:20950;width:6944;height:5324;visibility:visible;mso-wrap-style:square;v-text-anchor:middle" o:gfxdata="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" fillcolor="white [3201]" strokecolor="black [3200]" strokeweight="1pt">
                   <v:textbox>
                     <w:txbxContent>
                       <w:p>
@@ -11340,7 +12007,7 @@
                     </w:txbxContent>
                   </v:textbox>
                 </v:rect>
-                <v:rect id="Rectangle 115" o:spid="_x0000_s1147" style="position:absolute;left:27663;width:6945;height:5324;visibility:visible;mso-wrap-style:square;v-text-anchor:middle" o:gfxdata="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" fillcolor="white [3201]" strokecolor="black [3200]" strokeweight="1pt">
+                <v:rect id="Rectangle 115" o:spid="_x0000_s1150" style="position:absolute;left:27663;width:6945;height:5324;visibility:visible;mso-wrap-style:square;v-text-anchor:middle" o:gfxdata="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" fillcolor="white [3201]" strokecolor="black [3200]" strokeweight="1pt">
                   <v:textbox>
                     <w:txbxContent>
                       <w:p>
@@ -11379,7 +12046,7 @@
         <mc:AlternateContent>
           <mc:Choice Requires="wps">
             <w:drawing>
-              <wp:anchor distT="0" distB="0" distL="114300" distR="114300" simplePos="0" relativeHeight="251737088" behindDoc="0" locked="0" layoutInCell="1" allowOverlap="1" wp14:anchorId="0156F011" wp14:editId="7F447A23">
+              <wp:anchor distT="0" distB="0" distL="114300" distR="114300" simplePos="0" relativeHeight="251661312" behindDoc="0" locked="0" layoutInCell="1" allowOverlap="1" wp14:anchorId="0156F011" wp14:editId="7F447A23">
                 <wp:simplePos x="0" y="0"/>
                 <wp:positionH relativeFrom="column">
                   <wp:posOffset>2140986</wp:posOffset>
@@ -11454,7 +12121,7 @@
           </mc:Choice>
           <mc:Fallback>
             <w:pict>
-              <v:rect w14:anchorId="0156F011" id="Rectangle 125" o:spid="_x0000_s1148" style="position:absolute;margin-left:168.6pt;margin-top:21.05pt;width:260.65pt;height:41.9pt;z-index:251737088;visibility:visible;mso-wrap-style:square;mso-width-percent:0;mso-wrap-distance-left:9pt;mso-wrap-distance-top:0;mso-wrap-distance-right:9pt;mso-wrap-distance-bottom:0;mso-position-horizontal:absolute;mso-position-horizontal-relative:text;mso-position-vertical:absolute;mso-position-vertical-relative:text;mso-width-percent:0;mso-width-relative:margin;v-text-anchor:middle" o:gfxdata="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" fillcolor="white [3201]" strokecolor="black [3200]" strokeweight="1pt">
+              <v:rect w14:anchorId="0156F011" id="Rectangle 125" o:spid="_x0000_s1151" style="position:absolute;margin-left:168.6pt;margin-top:21.05pt;width:260.65pt;height:41.9pt;z-index:251661312;visibility:visible;mso-wrap-style:square;mso-width-percent:0;mso-wrap-distance-left:9pt;mso-wrap-distance-top:0;mso-wrap-distance-right:9pt;mso-wrap-distance-bottom:0;mso-position-horizontal:absolute;mso-position-horizontal-relative:text;mso-position-vertical:absolute;mso-position-vertical-relative:text;mso-width-percent:0;mso-width-relative:margin;v-text-anchor:middle" o:gfxdata="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" fillcolor="white [3201]" strokecolor="black [3200]" strokeweight="1pt">
                 <v:textbox>
                   <w:txbxContent>
                     <w:p>
@@ -11490,7 +12157,7 @@
         <mc:AlternateContent>
           <mc:Choice Requires="wps">
             <w:drawing>
-              <wp:anchor distT="0" distB="0" distL="114300" distR="114300" simplePos="0" relativeHeight="251741184" behindDoc="0" locked="0" layoutInCell="1" allowOverlap="1" wp14:anchorId="23659467" wp14:editId="0AFAF0F0">
+              <wp:anchor distT="0" distB="0" distL="114300" distR="114300" simplePos="0" relativeHeight="251663360" behindDoc="0" locked="0" layoutInCell="1" allowOverlap="1" wp14:anchorId="23659467" wp14:editId="0AFAF0F0">
                 <wp:simplePos x="0" y="0"/>
                 <wp:positionH relativeFrom="column">
                   <wp:posOffset>2141316</wp:posOffset>
@@ -11565,7 +12232,7 @@
           </mc:Choice>
           <mc:Fallback>
             <w:pict>
-              <v:rect w14:anchorId="23659467" id="Rectangle 51" o:spid="_x0000_s1149" style="position:absolute;margin-left:168.6pt;margin-top:9.05pt;width:260.65pt;height:41.9pt;z-index:251741184;visibility:visible;mso-wrap-style:square;mso-width-percent:0;mso-wrap-distance-left:9pt;mso-wrap-distance-top:0;mso-wrap-distance-right:9pt;mso-wrap-distance-bottom:0;mso-position-horizontal:absolute;mso-position-horizontal-relative:text;mso-position-vertical:absolute;mso-position-vertical-relative:text;mso-width-percent:0;mso-width-relative:margin;v-text-anchor:middle" o:gfxdata="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" fillcolor="white [3201]" strokecolor="black [3200]" strokeweight="1pt">
+              <v:rect w14:anchorId="23659467" id="Rectangle 51" o:spid="_x0000_s1152" style="position:absolute;margin-left:168.6pt;margin-top:9.05pt;width:260.65pt;height:41.9pt;z-index:251663360;visibility:visible;mso-wrap-style:square;mso-width-percent:0;mso-wrap-distance-left:9pt;mso-wrap-distance-top:0;mso-wrap-distance-right:9pt;mso-wrap-distance-bottom:0;mso-position-horizontal:absolute;mso-position-horizontal-relative:text;mso-position-vertical:absolute;mso-position-vertical-relative:text;mso-width-percent:0;mso-width-relative:margin;v-text-anchor:middle" o:gfxdata="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" fillcolor="white [3201]" strokecolor="black [3200]" strokeweight="1pt">
                 <v:textbox>
                   <w:txbxContent>
                     <w:p>
@@ -11600,7 +12267,7 @@
         <mc:AlternateContent>
           <mc:Choice Requires="wps">
             <w:drawing>
-              <wp:anchor distT="0" distB="0" distL="114300" distR="114300" simplePos="0" relativeHeight="251743232" behindDoc="0" locked="0" layoutInCell="1" allowOverlap="1" wp14:anchorId="331CC85E" wp14:editId="723F925D">
+              <wp:anchor distT="0" distB="0" distL="114300" distR="114300" simplePos="0" relativeHeight="251664384" behindDoc="0" locked="0" layoutInCell="1" allowOverlap="1" wp14:anchorId="331CC85E" wp14:editId="723F925D">
                 <wp:simplePos x="0" y="0"/>
                 <wp:positionH relativeFrom="column">
                   <wp:posOffset>2152891</wp:posOffset>
@@ -11675,7 +12342,7 @@
           </mc:Choice>
           <mc:Fallback>
             <w:pict>
-              <v:rect w14:anchorId="331CC85E" id="Rectangle 71" o:spid="_x0000_s1150" style="position:absolute;margin-left:169.5pt;margin-top:14.85pt;width:260.65pt;height:41.9pt;z-index:251743232;visibility:visible;mso-wrap-style:square;mso-width-percent:0;mso-wrap-distance-left:9pt;mso-wrap-distance-top:0;mso-wrap-distance-right:9pt;mso-wrap-distance-bottom:0;mso-position-horizontal:absolute;mso-position-horizontal-relative:text;mso-position-vertical:absolute;mso-position-vertical-relative:text;mso-width-percent:0;mso-width-relative:margin;v-text-anchor:middle" o:gfxdata="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" fillcolor="white [3201]" strokecolor="black [3200]" strokeweight="1pt">
+              <v:rect w14:anchorId="331CC85E" id="Rectangle 71" o:spid="_x0000_s1153" style="position:absolute;margin-left:169.5pt;margin-top:14.85pt;width:260.65pt;height:41.9pt;z-index:251664384;visibility:visible;mso-wrap-style:square;mso-width-percent:0;mso-wrap-distance-left:9pt;mso-wrap-distance-top:0;mso-wrap-distance-right:9pt;mso-wrap-distance-bottom:0;mso-position-horizontal:absolute;mso-position-horizontal-relative:text;mso-position-vertical:absolute;mso-position-vertical-relative:text;mso-width-percent:0;mso-width-relative:margin;v-text-anchor:middle" o:gfxdata="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" fillcolor="white [3201]" strokecolor="black [3200]" strokeweight="1pt">
                 <v:textbox>
                   <w:txbxContent>
                     <w:p>
@@ -11711,7 +12378,7 @@
         <mc:AlternateContent>
           <mc:Choice Requires="wps">
             <w:drawing>
-              <wp:anchor distT="0" distB="0" distL="114300" distR="114300" simplePos="0" relativeHeight="251739136" behindDoc="0" locked="0" layoutInCell="1" allowOverlap="1" wp14:anchorId="3554121A" wp14:editId="754745C3">
+              <wp:anchor distT="0" distB="0" distL="114300" distR="114300" simplePos="0" relativeHeight="251662336" behindDoc="0" locked="0" layoutInCell="1" allowOverlap="1" wp14:anchorId="3554121A" wp14:editId="754745C3">
                 <wp:simplePos x="0" y="0"/>
                 <wp:positionH relativeFrom="column">
                   <wp:posOffset>2117436</wp:posOffset>
@@ -11786,7 +12453,7 @@
           </mc:Choice>
           <mc:Fallback>
             <w:pict>
-              <v:rect w14:anchorId="3554121A" id="Rectangle 126" o:spid="_x0000_s1151" style="position:absolute;margin-left:166.75pt;margin-top:.55pt;width:260.65pt;height:41.9pt;z-index:251739136;visibility:visible;mso-wrap-style:square;mso-width-percent:0;mso-wrap-distance-left:9pt;mso-wrap-distance-top:0;mso-wrap-distance-right:9pt;mso-wrap-distance-bottom:0;mso-position-horizontal:absolute;mso-position-horizontal-relative:text;mso-position-vertical:absolute;mso-position-vertical-relative:text;mso-width-percent:0;mso-width-relative:margin;v-text-anchor:middle" o:gfxdata="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" fillcolor="white [3201]" strokecolor="black [3200]" strokeweight="1pt">
+              <v:rect w14:anchorId="3554121A" id="Rectangle 126" o:spid="_x0000_s1154" style="position:absolute;margin-left:166.75pt;margin-top:.55pt;width:260.65pt;height:41.9pt;z-index:251662336;visibility:visible;mso-wrap-style:square;mso-width-percent:0;mso-wrap-distance-left:9pt;mso-wrap-distance-top:0;mso-wrap-distance-right:9pt;mso-wrap-distance-bottom:0;mso-position-horizontal:absolute;mso-position-horizontal-relative:text;mso-position-vertical:absolute;mso-position-vertical-relative:text;mso-width-percent:0;mso-width-relative:margin;v-text-anchor:middle" o:gfxdata="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" fillcolor="white [3201]" strokecolor="black [3200]" strokeweight="1pt">
                 <v:textbox>
                   <w:txbxContent>
                     <w:p>
@@ -11822,7 +12489,7 @@
         <mc:AlternateContent>
           <mc:Choice Requires="wps">
             <w:drawing>
-              <wp:anchor distT="0" distB="0" distL="114300" distR="114300" simplePos="0" relativeHeight="251745280" behindDoc="0" locked="0" layoutInCell="1" allowOverlap="1" wp14:anchorId="6502EDCE" wp14:editId="3C69E30F">
+              <wp:anchor distT="0" distB="0" distL="114300" distR="114300" simplePos="0" relativeHeight="251665408" behindDoc="0" locked="0" layoutInCell="1" allowOverlap="1" wp14:anchorId="6502EDCE" wp14:editId="3C69E30F">
                 <wp:simplePos x="0" y="0"/>
                 <wp:positionH relativeFrom="column">
                   <wp:posOffset>2118167</wp:posOffset>
@@ -11900,7 +12567,7 @@
           </mc:Choice>
           <mc:Fallback>
             <w:pict>
-              <v:rect w14:anchorId="6502EDCE" id="Rectangle 116" o:spid="_x0000_s1152" style="position:absolute;margin-left:166.8pt;margin-top:.6pt;width:83.85pt;height:36.45pt;z-index:251745280;visibility:visible;mso-wrap-style:square;mso-width-percent:0;mso-height-percent:0;mso-wrap-distance-left:9pt;mso-wrap-distance-top:0;mso-wrap-distance-right:9pt;mso-wrap-distance-bottom:0;mso-position-horizontal:absolute;mso-position-horizontal-relative:text;mso-position-vertical:absolute;mso-position-vertical-relative:text;mso-width-percent:0;mso-height-percent:0;mso-width-relative:margin;mso-height-relative:margin;v-text-anchor:middle" o:gfxdata="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" fillcolor="white [3201]" strokecolor="black [3200]" strokeweight="1pt">
+              <v:rect w14:anchorId="6502EDCE" id="Rectangle 116" o:spid="_x0000_s1155" style="position:absolute;margin-left:166.8pt;margin-top:.6pt;width:83.85pt;height:36.45pt;z-index:251665408;visibility:visible;mso-wrap-style:square;mso-width-percent:0;mso-height-percent:0;mso-wrap-distance-left:9pt;mso-wrap-distance-top:0;mso-wrap-distance-right:9pt;mso-wrap-distance-bottom:0;mso-position-horizontal:absolute;mso-position-horizontal-relative:text;mso-position-vertical:absolute;mso-position-vertical-relative:text;mso-width-percent:0;mso-height-percent:0;mso-width-relative:margin;mso-height-relative:margin;v-text-anchor:middle" o:gfxdata="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" fillcolor="white [3201]" strokecolor="black [3200]" strokeweight="1pt">
                 <v:textbox>
                   <w:txbxContent>
                     <w:p>
@@ -12133,10 +12800,12 @@
         <w:pStyle w:val="Heading1"/>
         <w:jc w:val="center"/>
       </w:pPr>
+      <w:bookmarkStart w:id="10" w:name="_Toc99100186"/>
       <w:r>
         <w:lastRenderedPageBreak/>
         <w:t>loginBasicBuild.html Testing</w:t>
       </w:r>
+      <w:bookmarkEnd w:id="10"/>
     </w:p>
     <w:p/>
     <w:p/>
@@ -12743,10 +13412,12 @@
         <w:pStyle w:val="Heading1"/>
         <w:jc w:val="center"/>
       </w:pPr>
+      <w:bookmarkStart w:id="11" w:name="_Toc99100187"/>
       <w:r>
         <w:lastRenderedPageBreak/>
         <w:t>customerSignUp.html Testing</w:t>
       </w:r>
+      <w:bookmarkEnd w:id="11"/>
     </w:p>
     <w:p>
       <w:pPr>
@@ -13011,13 +13682,7 @@
               </w:tabs>
             </w:pPr>
             <w:r>
-              <w:t>input</w:t>
-            </w:r>
-            <w:r>
-              <w:t xml:space="preserve"> Label</w:t>
-            </w:r>
-            <w:r>
-              <w:t>s</w:t>
+              <w:t>input Labels</w:t>
             </w:r>
           </w:p>
         </w:tc>
@@ -13205,17 +13870,549 @@
       <w:r>
         <w:br w:type="page"/>
       </w:r>
-      <w:bookmarkStart w:id="9" w:name="_GoBack"/>
-      <w:bookmarkEnd w:id="9"/>
-    </w:p>
-    <w:p/>
+    </w:p>
     <w:p>
       <w:pPr>
         <w:pStyle w:val="Heading1"/>
-      </w:pPr>
-    </w:p>
-    <w:p/>
-    <w:bookmarkStart w:id="10" w:name="_Toc98093825" w:displacedByCustomXml="next"/>
+        <w:jc w:val="center"/>
+      </w:pPr>
+      <w:bookmarkStart w:id="12" w:name="_Toc99100188"/>
+      <w:r>
+        <w:lastRenderedPageBreak/>
+        <w:t>FrackHubMenu.html Testing</w:t>
+      </w:r>
+      <w:bookmarkEnd w:id="12"/>
+    </w:p>
+    <w:p>
+      <w:pPr>
+        <w:pStyle w:val="Heading1"/>
+      </w:pPr>
+    </w:p>
+    <w:p>
+      <w:pPr>
+        <w:rPr>
+          <w:b/>
+          <w:u w:val="single"/>
+        </w:rPr>
+      </w:pPr>
+      <w:r>
+        <w:rPr>
+          <w:b/>
+          <w:u w:val="single"/>
+        </w:rPr>
+        <w:t>Colour Contrast Test</w:t>
+      </w:r>
+    </w:p>
+    <w:p>
+      <w:r>
+        <w:t>In order to pass, the colour contrast test, it needs to match the Web Content Accessibility Guidelines. I will be testing for the following:</w:t>
+      </w:r>
+    </w:p>
+    <w:p>
+      <w:pPr>
+        <w:pStyle w:val="ListParagraph"/>
+        <w:numPr>
+          <w:ilvl w:val="0"/>
+          <w:numId w:val="1"/>
+        </w:numPr>
+      </w:pPr>
+      <w:r>
+        <w:t>WCAG 2.0 minimum contrast for fonts bellow 18 points</w:t>
+      </w:r>
+    </w:p>
+    <w:p>
+      <w:pPr>
+        <w:pStyle w:val="ListParagraph"/>
+        <w:numPr>
+          <w:ilvl w:val="0"/>
+          <w:numId w:val="1"/>
+        </w:numPr>
+      </w:pPr>
+      <w:r>
+        <w:t>WCAG 2.0 enhanced contrast for fonts bellow 18 points</w:t>
+      </w:r>
+    </w:p>
+    <w:p>
+      <w:pPr>
+        <w:pStyle w:val="ListParagraph"/>
+        <w:numPr>
+          <w:ilvl w:val="0"/>
+          <w:numId w:val="1"/>
+        </w:numPr>
+      </w:pPr>
+      <w:r>
+        <w:t>WCAG 2.0 minimum contrast for fonts over 18 points</w:t>
+      </w:r>
+    </w:p>
+    <w:p>
+      <w:pPr>
+        <w:pStyle w:val="ListParagraph"/>
+        <w:numPr>
+          <w:ilvl w:val="0"/>
+          <w:numId w:val="1"/>
+        </w:numPr>
+      </w:pPr>
+      <w:r>
+        <w:t>WCAG 2.0 enhanced contrast for fonts over 18 points</w:t>
+      </w:r>
+    </w:p>
+    <w:p>
+      <w:pPr>
+        <w:pStyle w:val="ListParagraph"/>
+        <w:numPr>
+          <w:ilvl w:val="0"/>
+          <w:numId w:val="1"/>
+        </w:numPr>
+      </w:pPr>
+      <w:r>
+        <w:t>Test based on brightness and colour difference</w:t>
+      </w:r>
+    </w:p>
+    <w:p>
+      <w:pPr>
+        <w:pStyle w:val="ListParagraph"/>
+        <w:numPr>
+          <w:ilvl w:val="0"/>
+          <w:numId w:val="1"/>
+        </w:numPr>
+      </w:pPr>
+      <w:r>
+        <w:t>If the text is readable for people with colour blindness.</w:t>
+      </w:r>
+    </w:p>
+    <w:p>
+      <w:r>
+        <w:t>A pass indicates none of these tests have failed.</w:t>
+      </w:r>
+    </w:p>
+    <w:tbl>
+      <w:tblPr>
+        <w:tblStyle w:val="TableGrid"/>
+        <w:tblW w:w="0" w:type="auto"/>
+        <w:tblLook w:val="04A0" w:firstRow="1" w:lastRow="0" w:firstColumn="1" w:lastColumn="0" w:noHBand="0" w:noVBand="1"/>
+      </w:tblPr>
+      <w:tblGrid>
+        <w:gridCol w:w="2254"/>
+        <w:gridCol w:w="2254"/>
+        <w:gridCol w:w="2254"/>
+        <w:gridCol w:w="2254"/>
+      </w:tblGrid>
+      <w:tr>
+        <w:tc>
+          <w:tcPr>
+            <w:tcW w:w="2254" w:type="dxa"/>
+            <w:shd w:val="clear" w:color="auto" w:fill="BDD6EE" w:themeFill="accent1" w:themeFillTint="66"/>
+          </w:tcPr>
+          <w:p>
+            <w:pPr>
+              <w:tabs>
+                <w:tab w:val="left" w:pos="2588"/>
+              </w:tabs>
+            </w:pPr>
+            <w:r>
+              <w:t>Object</w:t>
+            </w:r>
+          </w:p>
+        </w:tc>
+        <w:tc>
+          <w:tcPr>
+            <w:tcW w:w="2254" w:type="dxa"/>
+            <w:shd w:val="clear" w:color="auto" w:fill="BDD6EE" w:themeFill="accent1" w:themeFillTint="66"/>
+          </w:tcPr>
+          <w:p>
+            <w:pPr>
+              <w:tabs>
+                <w:tab w:val="left" w:pos="2588"/>
+              </w:tabs>
+            </w:pPr>
+            <w:r>
+              <w:t>Background</w:t>
+            </w:r>
+          </w:p>
+        </w:tc>
+        <w:tc>
+          <w:tcPr>
+            <w:tcW w:w="2254" w:type="dxa"/>
+            <w:shd w:val="clear" w:color="auto" w:fill="BDD6EE" w:themeFill="accent1" w:themeFillTint="66"/>
+          </w:tcPr>
+          <w:p>
+            <w:pPr>
+              <w:tabs>
+                <w:tab w:val="left" w:pos="2588"/>
+              </w:tabs>
+            </w:pPr>
+            <w:r>
+              <w:t>Foreground</w:t>
+            </w:r>
+          </w:p>
+        </w:tc>
+        <w:tc>
+          <w:tcPr>
+            <w:tcW w:w="2254" w:type="dxa"/>
+            <w:shd w:val="clear" w:color="auto" w:fill="BDD6EE" w:themeFill="accent1" w:themeFillTint="66"/>
+          </w:tcPr>
+          <w:p>
+            <w:pPr>
+              <w:tabs>
+                <w:tab w:val="left" w:pos="2588"/>
+              </w:tabs>
+            </w:pPr>
+            <w:r>
+              <w:t>Pass/fail</w:t>
+            </w:r>
+          </w:p>
+        </w:tc>
+      </w:tr>
+      <w:tr>
+        <w:tc>
+          <w:tcPr>
+            <w:tcW w:w="2254" w:type="dxa"/>
+            <w:shd w:val="clear" w:color="auto" w:fill="auto"/>
+          </w:tcPr>
+          <w:p>
+            <w:pPr>
+              <w:tabs>
+                <w:tab w:val="left" w:pos="2588"/>
+              </w:tabs>
+            </w:pPr>
+            <w:r>
+              <w:t>Logo</w:t>
+            </w:r>
+          </w:p>
+        </w:tc>
+        <w:tc>
+          <w:tcPr>
+            <w:tcW w:w="2254" w:type="dxa"/>
+            <w:shd w:val="clear" w:color="auto" w:fill="auto"/>
+          </w:tcPr>
+          <w:p>
+            <w:pPr>
+              <w:tabs>
+                <w:tab w:val="left" w:pos="2588"/>
+              </w:tabs>
+            </w:pPr>
+            <w:r>
+              <w:t>#000000 (Black)</w:t>
+            </w:r>
+          </w:p>
+        </w:tc>
+        <w:tc>
+          <w:tcPr>
+            <w:tcW w:w="2254" w:type="dxa"/>
+            <w:shd w:val="clear" w:color="auto" w:fill="auto"/>
+          </w:tcPr>
+          <w:p>
+            <w:pPr>
+              <w:tabs>
+                <w:tab w:val="left" w:pos="2588"/>
+              </w:tabs>
+            </w:pPr>
+            <w:r>
+              <w:t>#FFFFFF (White)</w:t>
+            </w:r>
+          </w:p>
+        </w:tc>
+        <w:tc>
+          <w:tcPr>
+            <w:tcW w:w="2254" w:type="dxa"/>
+            <w:shd w:val="clear" w:color="auto" w:fill="auto"/>
+          </w:tcPr>
+          <w:p>
+            <w:pPr>
+              <w:tabs>
+                <w:tab w:val="left" w:pos="2588"/>
+              </w:tabs>
+            </w:pPr>
+            <w:r>
+              <w:t>Pass</w:t>
+            </w:r>
+          </w:p>
+        </w:tc>
+      </w:tr>
+      <w:tr>
+        <w:tc>
+          <w:tcPr>
+            <w:tcW w:w="2254" w:type="dxa"/>
+            <w:shd w:val="clear" w:color="auto" w:fill="auto"/>
+          </w:tcPr>
+          <w:p>
+            <w:pPr>
+              <w:tabs>
+                <w:tab w:val="left" w:pos="2588"/>
+              </w:tabs>
+            </w:pPr>
+            <w:r>
+              <w:t>Navigation Bar Links</w:t>
+            </w:r>
+          </w:p>
+        </w:tc>
+        <w:tc>
+          <w:tcPr>
+            <w:tcW w:w="2254" w:type="dxa"/>
+            <w:shd w:val="clear" w:color="auto" w:fill="auto"/>
+          </w:tcPr>
+          <w:p>
+            <w:pPr>
+              <w:tabs>
+                <w:tab w:val="left" w:pos="2588"/>
+              </w:tabs>
+            </w:pPr>
+            <w:r>
+              <w:t>#000000 (Black)</w:t>
+            </w:r>
+          </w:p>
+        </w:tc>
+        <w:tc>
+          <w:tcPr>
+            <w:tcW w:w="2254" w:type="dxa"/>
+            <w:shd w:val="clear" w:color="auto" w:fill="auto"/>
+          </w:tcPr>
+          <w:p>
+            <w:pPr>
+              <w:tabs>
+                <w:tab w:val="left" w:pos="2588"/>
+              </w:tabs>
+            </w:pPr>
+            <w:r>
+              <w:t>#FFFFFF (White)</w:t>
+            </w:r>
+          </w:p>
+        </w:tc>
+        <w:tc>
+          <w:tcPr>
+            <w:tcW w:w="2254" w:type="dxa"/>
+            <w:shd w:val="clear" w:color="auto" w:fill="auto"/>
+          </w:tcPr>
+          <w:p>
+            <w:pPr>
+              <w:tabs>
+                <w:tab w:val="left" w:pos="2588"/>
+              </w:tabs>
+            </w:pPr>
+            <w:r>
+              <w:t>Pass</w:t>
+            </w:r>
+          </w:p>
+        </w:tc>
+      </w:tr>
+      <w:tr>
+        <w:tc>
+          <w:tcPr>
+            <w:tcW w:w="2254" w:type="dxa"/>
+            <w:shd w:val="clear" w:color="auto" w:fill="auto"/>
+          </w:tcPr>
+          <w:p>
+            <w:pPr>
+              <w:tabs>
+                <w:tab w:val="left" w:pos="2588"/>
+              </w:tabs>
+            </w:pPr>
+            <w:r>
+              <w:t>Navigation Bar Links When Hovered</w:t>
+            </w:r>
+          </w:p>
+        </w:tc>
+        <w:tc>
+          <w:tcPr>
+            <w:tcW w:w="2254" w:type="dxa"/>
+            <w:shd w:val="clear" w:color="auto" w:fill="auto"/>
+          </w:tcPr>
+          <w:p>
+            <w:pPr>
+              <w:tabs>
+                <w:tab w:val="left" w:pos="2588"/>
+              </w:tabs>
+            </w:pPr>
+            <w:r>
+              <w:t>#000000 (Black)</w:t>
+            </w:r>
+          </w:p>
+        </w:tc>
+        <w:tc>
+          <w:tcPr>
+            <w:tcW w:w="2254" w:type="dxa"/>
+            <w:shd w:val="clear" w:color="auto" w:fill="auto"/>
+          </w:tcPr>
+          <w:p>
+            <w:pPr>
+              <w:tabs>
+                <w:tab w:val="left" w:pos="2588"/>
+              </w:tabs>
+            </w:pPr>
+            <w:r>
+              <w:t>#A8A8A8 (Grey)</w:t>
+            </w:r>
+          </w:p>
+        </w:tc>
+        <w:tc>
+          <w:tcPr>
+            <w:tcW w:w="2254" w:type="dxa"/>
+            <w:shd w:val="clear" w:color="auto" w:fill="auto"/>
+          </w:tcPr>
+          <w:p>
+            <w:pPr>
+              <w:tabs>
+                <w:tab w:val="left" w:pos="2588"/>
+              </w:tabs>
+            </w:pPr>
+            <w:r>
+              <w:t>pass</w:t>
+            </w:r>
+          </w:p>
+        </w:tc>
+      </w:tr>
+      <w:tr>
+        <w:tc>
+          <w:tcPr>
+            <w:tcW w:w="2254" w:type="dxa"/>
+            <w:shd w:val="clear" w:color="auto" w:fill="auto"/>
+          </w:tcPr>
+          <w:p>
+            <w:pPr>
+              <w:tabs>
+                <w:tab w:val="left" w:pos="2588"/>
+              </w:tabs>
+            </w:pPr>
+            <w:r>
+              <w:t>Heading</w:t>
+            </w:r>
+          </w:p>
+        </w:tc>
+        <w:tc>
+          <w:tcPr>
+            <w:tcW w:w="2254" w:type="dxa"/>
+            <w:shd w:val="clear" w:color="auto" w:fill="auto"/>
+          </w:tcPr>
+          <w:p>
+            <w:pPr>
+              <w:tabs>
+                <w:tab w:val="left" w:pos="2588"/>
+              </w:tabs>
+            </w:pPr>
+            <w:r>
+              <w:t>#FFFFFF (White)</w:t>
+            </w:r>
+          </w:p>
+        </w:tc>
+        <w:tc>
+          <w:tcPr>
+            <w:tcW w:w="2254" w:type="dxa"/>
+            <w:shd w:val="clear" w:color="auto" w:fill="auto"/>
+          </w:tcPr>
+          <w:p>
+            <w:pPr>
+              <w:tabs>
+                <w:tab w:val="left" w:pos="2588"/>
+              </w:tabs>
+            </w:pPr>
+            <w:r>
+              <w:t>#25272d</w:t>
+            </w:r>
+            <w:r>
+              <w:t xml:space="preserve"> (Black)</w:t>
+            </w:r>
+          </w:p>
+        </w:tc>
+        <w:tc>
+          <w:tcPr>
+            <w:tcW w:w="2254" w:type="dxa"/>
+            <w:shd w:val="clear" w:color="auto" w:fill="auto"/>
+          </w:tcPr>
+          <w:p>
+            <w:pPr>
+              <w:tabs>
+                <w:tab w:val="left" w:pos="2588"/>
+              </w:tabs>
+            </w:pPr>
+            <w:r>
+              <w:t>Pass</w:t>
+            </w:r>
+          </w:p>
+        </w:tc>
+      </w:tr>
+      <w:tr>
+        <w:tc>
+          <w:tcPr>
+            <w:tcW w:w="2254" w:type="dxa"/>
+            <w:shd w:val="clear" w:color="auto" w:fill="auto"/>
+          </w:tcPr>
+          <w:p>
+            <w:pPr>
+              <w:tabs>
+                <w:tab w:val="left" w:pos="2588"/>
+              </w:tabs>
+            </w:pPr>
+            <w:r>
+              <w:t>Text Box</w:t>
+            </w:r>
+          </w:p>
+        </w:tc>
+        <w:tc>
+          <w:tcPr>
+            <w:tcW w:w="2254" w:type="dxa"/>
+            <w:shd w:val="clear" w:color="auto" w:fill="auto"/>
+          </w:tcPr>
+          <w:p>
+            <w:pPr>
+              <w:tabs>
+                <w:tab w:val="left" w:pos="2588"/>
+              </w:tabs>
+            </w:pPr>
+            <w:r>
+              <w:t>#F8F9FA</w:t>
+            </w:r>
+            <w:r>
+              <w:t xml:space="preserve"> (Grey)</w:t>
+            </w:r>
+          </w:p>
+        </w:tc>
+        <w:tc>
+          <w:tcPr>
+            <w:tcW w:w="2254" w:type="dxa"/>
+            <w:shd w:val="clear" w:color="auto" w:fill="auto"/>
+          </w:tcPr>
+          <w:p>
+            <w:pPr>
+              <w:tabs>
+                <w:tab w:val="left" w:pos="2588"/>
+              </w:tabs>
+            </w:pPr>
+            <w:r>
+              <w:t>#25272d</w:t>
+            </w:r>
+            <w:r>
+              <w:t xml:space="preserve"> (Black)</w:t>
+            </w:r>
+          </w:p>
+        </w:tc>
+        <w:tc>
+          <w:tcPr>
+            <w:tcW w:w="2254" w:type="dxa"/>
+            <w:shd w:val="clear" w:color="auto" w:fill="auto"/>
+          </w:tcPr>
+          <w:p>
+            <w:pPr>
+              <w:tabs>
+                <w:tab w:val="left" w:pos="2588"/>
+              </w:tabs>
+            </w:pPr>
+            <w:r>
+              <w:t>Pass</w:t>
+            </w:r>
+          </w:p>
+        </w:tc>
+      </w:tr>
+    </w:tbl>
+    <w:p>
+      <w:pPr>
+        <w:pStyle w:val="Heading1"/>
+      </w:pPr>
+      <w:r>
+        <w:br w:type="page"/>
+      </w:r>
+    </w:p>
+    <w:p/>
+    <w:bookmarkStart w:id="13" w:name="_Toc99100189" w:displacedByCustomXml="next"/>
     <w:sdt>
       <w:sdtPr>
         <w:rPr>
@@ -13230,7 +14427,6 @@
           <w:docPartUnique/>
         </w:docPartObj>
       </w:sdtPr>
-      <w:sdtEndPr/>
       <w:sdtContent>
         <w:p>
           <w:pPr>
@@ -13239,14 +14435,13 @@
           <w:r>
             <w:t>References</w:t>
           </w:r>
-          <w:bookmarkEnd w:id="10"/>
+          <w:bookmarkEnd w:id="13"/>
         </w:p>
         <w:sdt>
           <w:sdtPr>
             <w:id w:val="-573587230"/>
             <w:bibliography/>
           </w:sdtPr>
-          <w:sdtEndPr/>
           <w:sdtContent>
             <w:p>
               <w:pPr>
@@ -13426,7 +14621,7 @@
           <w:rPr>
             <w:noProof/>
           </w:rPr>
-          <w:t>20</w:t>
+          <w:t>2</w:t>
         </w:r>
         <w:r>
           <w:rPr>
@@ -14519,7 +15714,7 @@
 </file>
 
 <file path=customXml/itemProps1.xml><?xml version="1.0" encoding="utf-8"?>
-<ds:datastoreItem xmlns:ds="http://schemas.openxmlformats.org/officeDocument/2006/customXml" ds:itemID="{02C22893-76F3-4FDB-8E69-60ACB58573C5}">
+<ds:datastoreItem xmlns:ds="http://schemas.openxmlformats.org/officeDocument/2006/customXml" ds:itemID="{FE4C61B1-34ED-477D-BE82-762E3EE163EA}">
   <ds:schemaRefs>
     <ds:schemaRef ds:uri="http://schemas.openxmlformats.org/officeDocument/2006/bibliography"/>
   </ds:schemaRefs>

</xml_diff>

<commit_message>
modified MyItems.html storyboard and Testing
</commit_message>
<xml_diff>
--- a/WebsitePlanning.docx
+++ b/WebsitePlanning.docx
@@ -67,8 +67,6 @@
             </w:rPr>
             <w:t>Contents</w:t>
           </w:r>
-          <w:bookmarkStart w:id="0" w:name="_GoBack"/>
-          <w:bookmarkEnd w:id="0"/>
         </w:p>
         <w:p>
           <w:pPr>
@@ -1060,7 +1058,7 @@
           <w:sz w:val="44"/>
         </w:rPr>
       </w:pPr>
-      <w:bookmarkStart w:id="1" w:name="_Toc99100177"/>
+      <w:bookmarkStart w:id="0" w:name="_Toc99100177"/>
       <w:r>
         <w:rPr>
           <w:sz w:val="44"/>
@@ -1074,7 +1072,7 @@
         </w:rPr>
         <w:t>itemap</w:t>
       </w:r>
-      <w:bookmarkEnd w:id="1"/>
+      <w:bookmarkEnd w:id="0"/>
     </w:p>
     <w:p>
       <w:pPr>
@@ -1095,7 +1093,7 @@
         <mc:AlternateContent>
           <mc:Choice Requires="wps">
             <w:drawing>
-              <wp:anchor distT="0" distB="0" distL="114300" distR="114300" simplePos="0" relativeHeight="251645952" behindDoc="0" locked="0" layoutInCell="1" allowOverlap="1">
+              <wp:anchor distT="0" distB="0" distL="114300" distR="114300" simplePos="0" relativeHeight="251634688" behindDoc="0" locked="0" layoutInCell="1" allowOverlap="1">
                 <wp:simplePos x="0" y="0"/>
                 <wp:positionH relativeFrom="column">
                   <wp:posOffset>-381965</wp:posOffset>
@@ -1152,7 +1150,7 @@
           </mc:Choice>
           <mc:Fallback>
             <w:pict>
-              <v:shapetype w14:anchorId="159B4451" id="_x0000_t34" coordsize="21600,21600" o:spt="34" o:oned="t" adj="10800" path="m,l@0,0@0,21600,21600,21600e" filled="f">
+              <v:shapetype w14:anchorId="47682881" id="_x0000_t34" coordsize="21600,21600" o:spt="34" o:oned="t" adj="10800" path="m,l@0,0@0,21600,21600,21600e" filled="f">
                 <v:stroke joinstyle="miter"/>
                 <v:formulas>
                   <v:f eqn="val #0"/>
@@ -1163,7 +1161,7 @@
                 </v:handles>
                 <o:lock v:ext="edit" shapetype="t"/>
               </v:shapetype>
-              <v:shape id="Elbow Connector 34" o:spid="_x0000_s1026" type="#_x0000_t34" style="position:absolute;margin-left:-30.1pt;margin-top:542.45pt;width:192.3pt;height:113.9pt;flip:x y;z-index:251660288;visibility:visible;mso-wrap-style:square;mso-wrap-distance-left:9pt;mso-wrap-distance-top:0;mso-wrap-distance-right:9pt;mso-wrap-distance-bottom:0;mso-position-horizontal:absolute;mso-position-horizontal-relative:text;mso-position-vertical:absolute;mso-position-vertical-relative:text" o:gfxdata="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" adj="21549" strokecolor="black [3213]" strokeweight=".5pt">
+              <v:shape id="Elbow Connector 34" o:spid="_x0000_s1026" type="#_x0000_t34" style="position:absolute;margin-left:-30.1pt;margin-top:542.45pt;width:192.3pt;height:113.9pt;flip:x y;z-index:251634688;visibility:visible;mso-wrap-style:square;mso-wrap-distance-left:9pt;mso-wrap-distance-top:0;mso-wrap-distance-right:9pt;mso-wrap-distance-bottom:0;mso-position-horizontal:absolute;mso-position-horizontal-relative:text;mso-position-vertical:absolute;mso-position-vertical-relative:text" o:gfxdata="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" adj="21549" strokecolor="black [3213]" strokeweight=".5pt">
                 <v:stroke endarrow="block"/>
               </v:shape>
             </w:pict>
@@ -1181,7 +1179,7 @@
         <mc:AlternateContent>
           <mc:Choice Requires="wpg">
             <w:drawing>
-              <wp:anchor distT="0" distB="0" distL="114300" distR="114300" simplePos="0" relativeHeight="251644928" behindDoc="0" locked="0" layoutInCell="1" allowOverlap="1">
+              <wp:anchor distT="0" distB="0" distL="114300" distR="114300" simplePos="0" relativeHeight="251633664" behindDoc="0" locked="0" layoutInCell="1" allowOverlap="1">
                 <wp:simplePos x="0" y="0"/>
                 <wp:positionH relativeFrom="column">
                   <wp:posOffset>-474562</wp:posOffset>
@@ -2162,7 +2160,7 @@
           </mc:Choice>
           <mc:Fallback>
             <w:pict>
-              <v:group id="Group 33" o:spid="_x0000_s1026" style="position:absolute;margin-left:-37.35pt;margin-top:40.4pt;width:544.1pt;height:616.05pt;z-index:251644928" coordsize="69097,78239" o:gfxdata="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">
+              <v:group id="Group 33" o:spid="_x0000_s1026" style="position:absolute;margin-left:-37.35pt;margin-top:40.4pt;width:544.1pt;height:616.05pt;z-index:251633664" coordsize="69097,78239" o:gfxdata="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">
                 <v:rect id="Rectangle 8" o:spid="_x0000_s1027" style="position:absolute;left:36344;top:55905;width:14468;height:8450;visibility:visible;mso-wrap-style:square;v-text-anchor:middle" o:gfxdata="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" fillcolor="white [3201]" strokecolor="black [3200]" strokeweight="1pt">
                   <v:textbox>
                     <w:txbxContent>
@@ -2369,17 +2367,6 @@
                     <v:stroke startarrow="block" endarrow="block" joinstyle="miter"/>
                   </v:shape>
                   <v:group id="Group 26" o:spid="_x0000_s1044" style="position:absolute;left:7176;top:62966;width:36684;height:9028" coordsize="36683,9028" o:gfxdata="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">
-                    <v:shapetype id="_x0000_t34" coordsize="21600,21600" o:spt="34" o:oned="t" adj="10800" path="m,l@0,0@0,21600,21600,21600e" filled="f">
-                      <v:stroke joinstyle="miter"/>
-                      <v:formulas>
-                        <v:f eqn="val #0"/>
-                      </v:formulas>
-                      <v:path arrowok="t" fillok="f" o:connecttype="none"/>
-                      <v:handles>
-                        <v:h position="#0,center"/>
-                      </v:handles>
-                      <o:lock v:ext="edit" shapetype="t"/>
-                    </v:shapetype>
                     <v:shape id="Elbow Connector 21" o:spid="_x0000_s1045" type="#_x0000_t34" style="position:absolute;width:36683;height:9028;flip:x y;visibility:visible;mso-wrap-style:square" o:connectortype="elbow" o:gfxdata="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" adj="21577" strokecolor="black [3213]" strokeweight=".5pt">
                       <v:stroke endarrow="block"/>
                     </v:shape>
@@ -2540,12 +2527,12 @@
         <w:pStyle w:val="Heading1"/>
         <w:jc w:val="center"/>
       </w:pPr>
-      <w:bookmarkStart w:id="2" w:name="_Toc99100178"/>
+      <w:bookmarkStart w:id="1" w:name="_Toc99100178"/>
       <w:r>
         <w:lastRenderedPageBreak/>
         <w:t>Usability features</w:t>
       </w:r>
-      <w:bookmarkEnd w:id="2"/>
+      <w:bookmarkEnd w:id="1"/>
     </w:p>
     <w:p/>
     <w:p>
@@ -2777,7 +2764,7 @@
         <w:pStyle w:val="Heading1"/>
         <w:jc w:val="center"/>
       </w:pPr>
-      <w:bookmarkStart w:id="3" w:name="_Toc99100179"/>
+      <w:bookmarkStart w:id="2" w:name="_Toc99100179"/>
       <w:r>
         <w:rPr>
           <w:noProof/>
@@ -2786,7 +2773,7 @@
         <mc:AlternateContent>
           <mc:Choice Requires="wps">
             <w:drawing>
-              <wp:anchor distT="0" distB="0" distL="114300" distR="114300" simplePos="0" relativeHeight="251651072" behindDoc="0" locked="0" layoutInCell="1" allowOverlap="1" wp14:anchorId="43EBB6D3" wp14:editId="44D1A7BA">
+              <wp:anchor distT="0" distB="0" distL="114300" distR="114300" simplePos="0" relativeHeight="251639808" behindDoc="0" locked="0" layoutInCell="1" allowOverlap="1" wp14:anchorId="43EBB6D3" wp14:editId="44D1A7BA">
                 <wp:simplePos x="0" y="0"/>
                 <wp:positionH relativeFrom="column">
                   <wp:posOffset>1909822</wp:posOffset>
@@ -2864,7 +2851,7 @@
           </mc:Choice>
           <mc:Fallback>
             <w:pict>
-              <v:rect w14:anchorId="43EBB6D3" id="Rectangle 30" o:spid="_x0000_s1052" style="position:absolute;left:0;text-align:left;margin-left:150.4pt;margin-top:339.05pt;width:113pt;height:36.45pt;z-index:251651072;visibility:visible;mso-wrap-style:square;mso-width-percent:0;mso-height-percent:0;mso-wrap-distance-left:9pt;mso-wrap-distance-top:0;mso-wrap-distance-right:9pt;mso-wrap-distance-bottom:0;mso-position-horizontal:absolute;mso-position-horizontal-relative:text;mso-position-vertical:absolute;mso-position-vertical-relative:text;mso-width-percent:0;mso-height-percent:0;mso-width-relative:margin;mso-height-relative:margin;v-text-anchor:middle" o:gfxdata="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" fillcolor="white [3201]" strokecolor="black [3200]" strokeweight="1pt">
+              <v:rect w14:anchorId="43EBB6D3" id="Rectangle 30" o:spid="_x0000_s1052" style="position:absolute;left:0;text-align:left;margin-left:150.4pt;margin-top:339.05pt;width:113pt;height:36.45pt;z-index:251639808;visibility:visible;mso-wrap-style:square;mso-width-percent:0;mso-height-percent:0;mso-wrap-distance-left:9pt;mso-wrap-distance-top:0;mso-wrap-distance-right:9pt;mso-wrap-distance-bottom:0;mso-position-horizontal:absolute;mso-position-horizontal-relative:text;mso-position-vertical:absolute;mso-position-vertical-relative:text;mso-width-percent:0;mso-height-percent:0;mso-width-relative:margin;mso-height-relative:margin;v-text-anchor:middle" o:gfxdata="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" fillcolor="white [3201]" strokecolor="black [3200]" strokeweight="1pt">
                 <v:textbox>
                   <w:txbxContent>
                     <w:p>
@@ -2896,7 +2883,7 @@
         <mc:AlternateContent>
           <mc:Choice Requires="wps">
             <w:drawing>
-              <wp:anchor distT="0" distB="0" distL="114300" distR="114300" simplePos="0" relativeHeight="251650048" behindDoc="0" locked="0" layoutInCell="1" allowOverlap="1" wp14:anchorId="6809EE5B" wp14:editId="600A14D7">
+              <wp:anchor distT="0" distB="0" distL="114300" distR="114300" simplePos="0" relativeHeight="251638784" behindDoc="0" locked="0" layoutInCell="1" allowOverlap="1" wp14:anchorId="6809EE5B" wp14:editId="600A14D7">
                 <wp:simplePos x="0" y="0"/>
                 <wp:positionH relativeFrom="column">
                   <wp:posOffset>1909156</wp:posOffset>
@@ -2974,7 +2961,7 @@
           </mc:Choice>
           <mc:Fallback>
             <w:pict>
-              <v:rect w14:anchorId="6809EE5B" id="Rectangle 24" o:spid="_x0000_s1053" style="position:absolute;left:0;text-align:left;margin-left:150.35pt;margin-top:287.05pt;width:83.85pt;height:36.45pt;z-index:251650048;visibility:visible;mso-wrap-style:square;mso-width-percent:0;mso-height-percent:0;mso-wrap-distance-left:9pt;mso-wrap-distance-top:0;mso-wrap-distance-right:9pt;mso-wrap-distance-bottom:0;mso-position-horizontal:absolute;mso-position-horizontal-relative:text;mso-position-vertical:absolute;mso-position-vertical-relative:text;mso-width-percent:0;mso-height-percent:0;mso-width-relative:margin;mso-height-relative:margin;v-text-anchor:middle" o:gfxdata="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" fillcolor="white [3201]" strokecolor="black [3200]" strokeweight="1pt">
+              <v:rect w14:anchorId="6809EE5B" id="Rectangle 24" o:spid="_x0000_s1053" style="position:absolute;left:0;text-align:left;margin-left:150.35pt;margin-top:287.05pt;width:83.85pt;height:36.45pt;z-index:251638784;visibility:visible;mso-wrap-style:square;mso-width-percent:0;mso-height-percent:0;mso-wrap-distance-left:9pt;mso-wrap-distance-top:0;mso-wrap-distance-right:9pt;mso-wrap-distance-bottom:0;mso-position-horizontal:absolute;mso-position-horizontal-relative:text;mso-position-vertical:absolute;mso-position-vertical-relative:text;mso-width-percent:0;mso-height-percent:0;mso-width-relative:margin;mso-height-relative:margin;v-text-anchor:middle" o:gfxdata="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" fillcolor="white [3201]" strokecolor="black [3200]" strokeweight="1pt">
                 <v:textbox>
                   <w:txbxContent>
                     <w:p>
@@ -3006,7 +2993,7 @@
         <mc:AlternateContent>
           <mc:Choice Requires="wps">
             <w:drawing>
-              <wp:anchor distT="0" distB="0" distL="114300" distR="114300" simplePos="0" relativeHeight="251649024" behindDoc="0" locked="0" layoutInCell="1" allowOverlap="1" wp14:anchorId="27C93131" wp14:editId="6C70E430">
+              <wp:anchor distT="0" distB="0" distL="114300" distR="114300" simplePos="0" relativeHeight="251637760" behindDoc="0" locked="0" layoutInCell="1" allowOverlap="1" wp14:anchorId="27C93131" wp14:editId="6C70E430">
                 <wp:simplePos x="0" y="0"/>
                 <wp:positionH relativeFrom="column">
                   <wp:posOffset>1909823</wp:posOffset>
@@ -3084,7 +3071,7 @@
           </mc:Choice>
           <mc:Fallback>
             <w:pict>
-              <v:rect w14:anchorId="27C93131" id="Rectangle 19" o:spid="_x0000_s1054" style="position:absolute;left:0;text-align:left;margin-left:150.4pt;margin-top:242.45pt;width:254.25pt;height:27.35pt;z-index:251649024;visibility:visible;mso-wrap-style:square;mso-width-percent:0;mso-height-percent:0;mso-wrap-distance-left:9pt;mso-wrap-distance-top:0;mso-wrap-distance-right:9pt;mso-wrap-distance-bottom:0;mso-position-horizontal:absolute;mso-position-horizontal-relative:text;mso-position-vertical:absolute;mso-position-vertical-relative:text;mso-width-percent:0;mso-height-percent:0;mso-width-relative:margin;mso-height-relative:margin;v-text-anchor:middle" o:gfxdata="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" fillcolor="white [3201]" strokecolor="black [3200]" strokeweight="1pt">
+              <v:rect w14:anchorId="27C93131" id="Rectangle 19" o:spid="_x0000_s1054" style="position:absolute;left:0;text-align:left;margin-left:150.4pt;margin-top:242.45pt;width:254.25pt;height:27.35pt;z-index:251637760;visibility:visible;mso-wrap-style:square;mso-width-percent:0;mso-height-percent:0;mso-wrap-distance-left:9pt;mso-wrap-distance-top:0;mso-wrap-distance-right:9pt;mso-wrap-distance-bottom:0;mso-position-horizontal:absolute;mso-position-horizontal-relative:text;mso-position-vertical:absolute;mso-position-vertical-relative:text;mso-width-percent:0;mso-height-percent:0;mso-width-relative:margin;mso-height-relative:margin;v-text-anchor:middle" o:gfxdata="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" fillcolor="white [3201]" strokecolor="black [3200]" strokeweight="1pt">
                 <v:textbox>
                   <w:txbxContent>
                     <w:p>
@@ -3116,7 +3103,7 @@
         <mc:AlternateContent>
           <mc:Choice Requires="wps">
             <w:drawing>
-              <wp:anchor distT="0" distB="0" distL="114300" distR="114300" simplePos="0" relativeHeight="251648000" behindDoc="0" locked="0" layoutInCell="1" allowOverlap="1" wp14:anchorId="27C93131" wp14:editId="6C70E430">
+              <wp:anchor distT="0" distB="0" distL="114300" distR="114300" simplePos="0" relativeHeight="251636736" behindDoc="0" locked="0" layoutInCell="1" allowOverlap="1" wp14:anchorId="27C93131" wp14:editId="6C70E430">
                 <wp:simplePos x="0" y="0"/>
                 <wp:positionH relativeFrom="column">
                   <wp:posOffset>1909823</wp:posOffset>
@@ -3194,7 +3181,7 @@
           </mc:Choice>
           <mc:Fallback>
             <w:pict>
-              <v:rect w14:anchorId="27C93131" id="Rectangle 18" o:spid="_x0000_s1055" style="position:absolute;left:0;text-align:left;margin-left:150.4pt;margin-top:195.95pt;width:254.3pt;height:30.1pt;z-index:251648000;visibility:visible;mso-wrap-style:square;mso-width-percent:0;mso-height-percent:0;mso-wrap-distance-left:9pt;mso-wrap-distance-top:0;mso-wrap-distance-right:9pt;mso-wrap-distance-bottom:0;mso-position-horizontal:absolute;mso-position-horizontal-relative:text;mso-position-vertical:absolute;mso-position-vertical-relative:text;mso-width-percent:0;mso-height-percent:0;mso-width-relative:margin;mso-height-relative:margin;v-text-anchor:middle" o:gfxdata="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" fillcolor="white [3201]" strokecolor="black [3200]" strokeweight="1pt">
+              <v:rect w14:anchorId="27C93131" id="Rectangle 18" o:spid="_x0000_s1055" style="position:absolute;left:0;text-align:left;margin-left:150.4pt;margin-top:195.95pt;width:254.3pt;height:30.1pt;z-index:251636736;visibility:visible;mso-wrap-style:square;mso-width-percent:0;mso-height-percent:0;mso-wrap-distance-left:9pt;mso-wrap-distance-top:0;mso-wrap-distance-right:9pt;mso-wrap-distance-bottom:0;mso-position-horizontal:absolute;mso-position-horizontal-relative:text;mso-position-vertical:absolute;mso-position-vertical-relative:text;mso-width-percent:0;mso-height-percent:0;mso-width-relative:margin;mso-height-relative:margin;v-text-anchor:middle" o:gfxdata="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" fillcolor="white [3201]" strokecolor="black [3200]" strokeweight="1pt">
                 <v:textbox>
                   <w:txbxContent>
                     <w:p>
@@ -3226,7 +3213,7 @@
         <mc:AlternateContent>
           <mc:Choice Requires="wps">
             <w:drawing>
-              <wp:anchor distT="0" distB="0" distL="114300" distR="114300" simplePos="0" relativeHeight="251646976" behindDoc="0" locked="0" layoutInCell="1" allowOverlap="1">
+              <wp:anchor distT="0" distB="0" distL="114300" distR="114300" simplePos="0" relativeHeight="251635712" behindDoc="0" locked="0" layoutInCell="1" allowOverlap="1">
                 <wp:simplePos x="0" y="0"/>
                 <wp:positionH relativeFrom="column">
                   <wp:posOffset>1932972</wp:posOffset>
@@ -3298,7 +3285,7 @@
           </mc:Choice>
           <mc:Fallback>
             <w:pict>
-              <v:rect id="Rectangle 17" o:spid="_x0000_s1056" style="position:absolute;left:0;text-align:left;margin-left:152.2pt;margin-top:135.8pt;width:179.55pt;height:41.9pt;z-index:251646976;visibility:visible;mso-wrap-style:square;mso-wrap-distance-left:9pt;mso-wrap-distance-top:0;mso-wrap-distance-right:9pt;mso-wrap-distance-bottom:0;mso-position-horizontal:absolute;mso-position-horizontal-relative:text;mso-position-vertical:absolute;mso-position-vertical-relative:text;v-text-anchor:middle" o:gfxdata="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" fillcolor="white [3201]" strokecolor="black [3200]" strokeweight="1pt">
+              <v:rect id="Rectangle 17" o:spid="_x0000_s1056" style="position:absolute;left:0;text-align:left;margin-left:152.2pt;margin-top:135.8pt;width:179.55pt;height:41.9pt;z-index:251635712;visibility:visible;mso-wrap-style:square;mso-wrap-distance-left:9pt;mso-wrap-distance-top:0;mso-wrap-distance-right:9pt;mso-wrap-distance-bottom:0;mso-position-horizontal:absolute;mso-position-horizontal-relative:text;mso-position-vertical:absolute;mso-position-vertical-relative:text;v-text-anchor:middle" o:gfxdata="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" fillcolor="white [3201]" strokecolor="black [3200]" strokeweight="1pt">
                 <v:textbox>
                   <w:txbxContent>
                     <w:p>
@@ -3330,7 +3317,7 @@
         <mc:AlternateContent>
           <mc:Choice Requires="wps">
             <w:drawing>
-              <wp:anchor distT="0" distB="0" distL="114300" distR="114300" simplePos="0" relativeHeight="251642880" behindDoc="0" locked="0" layoutInCell="1" allowOverlap="1">
+              <wp:anchor distT="0" distB="0" distL="114300" distR="114300" simplePos="0" relativeHeight="251631616" behindDoc="0" locked="0" layoutInCell="1" allowOverlap="1">
                 <wp:simplePos x="0" y="0"/>
                 <wp:positionH relativeFrom="column">
                   <wp:posOffset>1053296</wp:posOffset>
@@ -3384,7 +3371,7 @@
           </mc:Choice>
           <mc:Fallback>
             <w:pict>
-              <v:rect w14:anchorId="37FC8857" id="Rectangle 16" o:spid="_x0000_s1026" style="position:absolute;margin-left:82.95pt;margin-top:96.6pt;width:369.1pt;height:493.95pt;z-index:251657214;visibility:visible;mso-wrap-style:square;mso-wrap-distance-left:9pt;mso-wrap-distance-top:0;mso-wrap-distance-right:9pt;mso-wrap-distance-bottom:0;mso-position-horizontal:absolute;mso-position-horizontal-relative:text;mso-position-vertical:absolute;mso-position-vertical-relative:text;v-text-anchor:middle" o:gfxdata="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" fillcolor="white [3201]" strokecolor="black [3200]" strokeweight="1pt"/>
+              <v:rect w14:anchorId="4B504271" id="Rectangle 16" o:spid="_x0000_s1026" style="position:absolute;margin-left:82.95pt;margin-top:96.6pt;width:369.1pt;height:493.95pt;z-index:251631616;visibility:visible;mso-wrap-style:square;mso-wrap-distance-left:9pt;mso-wrap-distance-top:0;mso-wrap-distance-right:9pt;mso-wrap-distance-bottom:0;mso-position-horizontal:absolute;mso-position-horizontal-relative:text;mso-position-vertical:absolute;mso-position-vertical-relative:text;v-text-anchor:middle" o:gfxdata="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" fillcolor="white [3201]" strokecolor="black [3200]" strokeweight="1pt"/>
             </w:pict>
           </mc:Fallback>
         </mc:AlternateContent>
@@ -3401,7 +3388,7 @@
       <w:r>
         <w:t>.html Storyboard</w:t>
       </w:r>
-      <w:bookmarkEnd w:id="3"/>
+      <w:bookmarkEnd w:id="2"/>
     </w:p>
     <w:p/>
     <w:p>
@@ -3425,7 +3412,7 @@
         <mc:AlternateContent>
           <mc:Choice Requires="wps">
             <w:drawing>
-              <wp:anchor distT="0" distB="0" distL="114300" distR="114300" simplePos="0" relativeHeight="251643904" behindDoc="0" locked="0" layoutInCell="1" allowOverlap="1">
+              <wp:anchor distT="0" distB="0" distL="114300" distR="114300" simplePos="0" relativeHeight="251632640" behindDoc="0" locked="0" layoutInCell="1" allowOverlap="1">
                 <wp:simplePos x="0" y="0"/>
                 <wp:positionH relativeFrom="column">
                   <wp:posOffset>1552575</wp:posOffset>
@@ -3485,7 +3472,7 @@
           </mc:Choice>
           <mc:Fallback>
             <w:pict>
-              <v:rect w14:anchorId="45CDCB44" id="Rectangle 121" o:spid="_x0000_s1026" style="position:absolute;margin-left:122.25pt;margin-top:.65pt;width:300.75pt;height:264pt;z-index:251658239;visibility:visible;mso-wrap-style:square;mso-height-percent:0;mso-wrap-distance-left:9pt;mso-wrap-distance-top:0;mso-wrap-distance-right:9pt;mso-wrap-distance-bottom:0;mso-position-horizontal:absolute;mso-position-horizontal-relative:text;mso-position-vertical:absolute;mso-position-vertical-relative:text;mso-height-percent:0;mso-height-relative:margin;v-text-anchor:middle" o:gfxdata="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" filled="f" strokecolor="#1f4d78 [1604]" strokeweight="1pt"/>
+              <v:rect w14:anchorId="0A87987B" id="Rectangle 121" o:spid="_x0000_s1026" style="position:absolute;margin-left:122.25pt;margin-top:.65pt;width:300.75pt;height:264pt;z-index:251632640;visibility:visible;mso-wrap-style:square;mso-height-percent:0;mso-wrap-distance-left:9pt;mso-wrap-distance-top:0;mso-wrap-distance-right:9pt;mso-wrap-distance-bottom:0;mso-position-horizontal:absolute;mso-position-horizontal-relative:text;mso-position-vertical:absolute;mso-position-vertical-relative:text;mso-height-percent:0;mso-height-relative:margin;v-text-anchor:middle" o:gfxdata="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" filled="f" strokecolor="#1f4d78 [1604]" strokeweight="1pt"/>
             </w:pict>
           </mc:Fallback>
         </mc:AlternateContent>
@@ -3660,7 +3647,7 @@
           </mc:Choice>
           <mc:Fallback>
             <w:pict>
-              <v:shape w14:anchorId="1B862BE8" id="Straight Arrow Connector 130" o:spid="_x0000_s1026" type="#_x0000_t32" style="position:absolute;margin-left:39.75pt;margin-top:20.2pt;width:94.5pt;height:3.75pt;z-index:251792384;visibility:visible;mso-wrap-style:square;mso-wrap-distance-left:9pt;mso-wrap-distance-top:0;mso-wrap-distance-right:9pt;mso-wrap-distance-bottom:0;mso-position-horizontal:absolute;mso-position-horizontal-relative:text;mso-position-vertical:absolute;mso-position-vertical-relative:text" o:gfxdata="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" strokecolor="black [3213]" strokeweight=".5pt">
+              <v:shape w14:anchorId="77417B3C" id="Straight Arrow Connector 130" o:spid="_x0000_s1026" type="#_x0000_t32" style="position:absolute;margin-left:39.75pt;margin-top:20.2pt;width:94.5pt;height:3.75pt;z-index:251670528;visibility:visible;mso-wrap-style:square;mso-wrap-distance-left:9pt;mso-wrap-distance-top:0;mso-wrap-distance-right:9pt;mso-wrap-distance-bottom:0;mso-position-horizontal:absolute;mso-position-horizontal-relative:text;mso-position-vertical:absolute;mso-position-vertical-relative:text" o:gfxdata="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" strokecolor="black [3213]" strokeweight=".5pt">
                 <v:stroke endarrow="block" joinstyle="miter"/>
               </v:shape>
             </w:pict>
@@ -4010,11 +3997,11 @@
         <w:pStyle w:val="Heading1"/>
         <w:jc w:val="center"/>
       </w:pPr>
-      <w:bookmarkStart w:id="4" w:name="_Toc99100180"/>
+      <w:bookmarkStart w:id="3" w:name="_Toc99100180"/>
       <w:r>
         <w:t>customerSignUp.html Storyboard</w:t>
       </w:r>
-      <w:bookmarkEnd w:id="4"/>
+      <w:bookmarkEnd w:id="3"/>
     </w:p>
     <w:p/>
     <w:p/>
@@ -4028,7 +4015,7 @@
         <mc:AlternateContent>
           <mc:Choice Requires="wps">
             <w:drawing>
-              <wp:anchor distT="0" distB="0" distL="114300" distR="114300" simplePos="0" relativeHeight="251640832" behindDoc="0" locked="0" layoutInCell="1" allowOverlap="1" wp14:anchorId="432B8E5F" wp14:editId="7901A2E8">
+              <wp:anchor distT="0" distB="0" distL="114300" distR="114300" simplePos="0" relativeHeight="251629568" behindDoc="0" locked="0" layoutInCell="1" allowOverlap="1" wp14:anchorId="432B8E5F" wp14:editId="7901A2E8">
                 <wp:simplePos x="0" y="0"/>
                 <wp:positionH relativeFrom="margin">
                   <wp:posOffset>1043940</wp:posOffset>
@@ -4082,7 +4069,7 @@
           </mc:Choice>
           <mc:Fallback>
             <w:pict>
-              <v:rect w14:anchorId="7939C7F2" id="Rectangle 35" o:spid="_x0000_s1026" style="position:absolute;margin-left:82.2pt;margin-top:9.1pt;width:369.1pt;height:493.95pt;z-index:251655164;visibility:visible;mso-wrap-style:square;mso-wrap-distance-left:9pt;mso-wrap-distance-top:0;mso-wrap-distance-right:9pt;mso-wrap-distance-bottom:0;mso-position-horizontal:absolute;mso-position-horizontal-relative:margin;mso-position-vertical:absolute;mso-position-vertical-relative:text;v-text-anchor:middle" o:gfxdata="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" fillcolor="white [3201]" strokecolor="black [3200]" strokeweight="1pt">
+              <v:rect w14:anchorId="1E40DFB5" id="Rectangle 35" o:spid="_x0000_s1026" style="position:absolute;margin-left:82.2pt;margin-top:9.1pt;width:369.1pt;height:493.95pt;z-index:251629568;visibility:visible;mso-wrap-style:square;mso-wrap-distance-left:9pt;mso-wrap-distance-top:0;mso-wrap-distance-right:9pt;mso-wrap-distance-bottom:0;mso-position-horizontal:absolute;mso-position-horizontal-relative:margin;mso-position-vertical:absolute;mso-position-vertical-relative:text;v-text-anchor:middle" o:gfxdata="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" fillcolor="white [3201]" strokecolor="black [3200]" strokeweight="1pt">
                 <w10:wrap anchorx="margin"/>
               </v:rect>
             </w:pict>
@@ -4100,7 +4087,7 @@
         <mc:AlternateContent>
           <mc:Choice Requires="wps">
             <w:drawing>
-              <wp:anchor distT="0" distB="0" distL="114300" distR="114300" simplePos="0" relativeHeight="251641856" behindDoc="0" locked="0" layoutInCell="1" allowOverlap="1">
+              <wp:anchor distT="0" distB="0" distL="114300" distR="114300" simplePos="0" relativeHeight="251630592" behindDoc="0" locked="0" layoutInCell="1" allowOverlap="1">
                 <wp:simplePos x="0" y="0"/>
                 <wp:positionH relativeFrom="column">
                   <wp:posOffset>1371600</wp:posOffset>
@@ -4164,7 +4151,7 @@
           </mc:Choice>
           <mc:Fallback>
             <w:pict>
-              <v:rect w14:anchorId="2271F1DB" id="Rectangle 136" o:spid="_x0000_s1026" style="position:absolute;margin-left:108pt;margin-top:2.9pt;width:327pt;height:420.75pt;z-index:251656189;visibility:visible;mso-wrap-style:square;mso-wrap-distance-left:9pt;mso-wrap-distance-top:0;mso-wrap-distance-right:9pt;mso-wrap-distance-bottom:0;mso-position-horizontal:absolute;mso-position-horizontal-relative:text;mso-position-vertical:absolute;mso-position-vertical-relative:text;v-text-anchor:middle" o:gfxdata="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" fillcolor="white [3212]" strokecolor="black [3213]" strokeweight="1pt"/>
+              <v:rect w14:anchorId="4CCE402A" id="Rectangle 136" o:spid="_x0000_s1026" style="position:absolute;margin-left:108pt;margin-top:2.9pt;width:327pt;height:420.75pt;z-index:251630592;visibility:visible;mso-wrap-style:square;mso-wrap-distance-left:9pt;mso-wrap-distance-top:0;mso-wrap-distance-right:9pt;mso-wrap-distance-bottom:0;mso-position-horizontal:absolute;mso-position-horizontal-relative:text;mso-position-vertical:absolute;mso-position-vertical-relative:text;v-text-anchor:middle" o:gfxdata="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" fillcolor="white [3212]" strokecolor="black [3213]" strokeweight="1pt"/>
             </w:pict>
           </mc:Fallback>
         </mc:AlternateContent>
@@ -5142,7 +5129,7 @@
           </mc:Choice>
           <mc:Fallback>
             <w:pict>
-              <v:shape w14:anchorId="40039E2F" id="Straight Arrow Connector 139" o:spid="_x0000_s1026" type="#_x0000_t32" style="position:absolute;margin-left:29.25pt;margin-top:5.95pt;width:94.5pt;height:3.75pt;z-index:251798528;visibility:visible;mso-wrap-style:square;mso-wrap-distance-left:9pt;mso-wrap-distance-top:0;mso-wrap-distance-right:9pt;mso-wrap-distance-bottom:0;mso-position-horizontal:absolute;mso-position-horizontal-relative:text;mso-position-vertical:absolute;mso-position-vertical-relative:text" o:gfxdata="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" strokecolor="black [3213]" strokeweight=".5pt">
+              <v:shape w14:anchorId="78309F18" id="Straight Arrow Connector 139" o:spid="_x0000_s1026" type="#_x0000_t32" style="position:absolute;margin-left:29.25pt;margin-top:5.95pt;width:94.5pt;height:3.75pt;z-index:251673600;visibility:visible;mso-wrap-style:square;mso-wrap-distance-left:9pt;mso-wrap-distance-top:0;mso-wrap-distance-right:9pt;mso-wrap-distance-bottom:0;mso-position-horizontal:absolute;mso-position-horizontal-relative:text;mso-position-vertical:absolute;mso-position-vertical-relative:text" o:gfxdata="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" strokecolor="black [3213]" strokeweight=".5pt">
                 <v:stroke endarrow="block" joinstyle="miter"/>
               </v:shape>
             </w:pict>
@@ -5313,7 +5300,7 @@
           </mc:Choice>
           <mc:Fallback>
             <w:pict>
-              <v:shape w14:anchorId="4B25B51A" id="Straight Arrow Connector 137" o:spid="_x0000_s1026" type="#_x0000_t32" style="position:absolute;margin-left:0;margin-top:0;width:94.5pt;height:3.75pt;z-index:251794432;visibility:visible;mso-wrap-style:square;mso-wrap-distance-left:9pt;mso-wrap-distance-top:0;mso-wrap-distance-right:9pt;mso-wrap-distance-bottom:0;mso-position-horizontal:absolute;mso-position-horizontal-relative:text;mso-position-vertical:absolute;mso-position-vertical-relative:text" o:gfxdata="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" strokecolor="black [3213]" strokeweight=".5pt">
+              <v:shape w14:anchorId="29F924EB" id="Straight Arrow Connector 137" o:spid="_x0000_s1026" type="#_x0000_t32" style="position:absolute;margin-left:0;margin-top:0;width:94.5pt;height:3.75pt;z-index:251671552;visibility:visible;mso-wrap-style:square;mso-wrap-distance-left:9pt;mso-wrap-distance-top:0;mso-wrap-distance-right:9pt;mso-wrap-distance-bottom:0;mso-position-horizontal:absolute;mso-position-horizontal-relative:text;mso-position-vertical:absolute;mso-position-vertical-relative:text" o:gfxdata="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" strokecolor="black [3213]" strokeweight=".5pt">
                 <v:stroke endarrow="block" joinstyle="miter"/>
               </v:shape>
             </w:pict>
@@ -5561,7 +5548,7 @@
         <w:pStyle w:val="Heading1"/>
         <w:jc w:val="center"/>
       </w:pPr>
-      <w:bookmarkStart w:id="5" w:name="_Toc99100181"/>
+      <w:bookmarkStart w:id="4" w:name="_Toc99100181"/>
       <w:r>
         <w:rPr>
           <w:noProof/>
@@ -5571,7 +5558,7 @@
         <mc:AlternateContent>
           <mc:Choice Requires="wps">
             <w:drawing>
-              <wp:anchor distT="0" distB="0" distL="114300" distR="114300" simplePos="0" relativeHeight="251653120" behindDoc="0" locked="0" layoutInCell="1" allowOverlap="1" wp14:anchorId="0697092B" wp14:editId="6B4761DA">
+              <wp:anchor distT="0" distB="0" distL="114300" distR="114300" simplePos="0" relativeHeight="251641856" behindDoc="0" locked="0" layoutInCell="1" allowOverlap="1" wp14:anchorId="0697092B" wp14:editId="6B4761DA">
                 <wp:simplePos x="0" y="0"/>
                 <wp:positionH relativeFrom="margin">
                   <wp:posOffset>1828206</wp:posOffset>
@@ -5646,7 +5633,7 @@
           </mc:Choice>
           <mc:Fallback>
             <w:pict>
-              <v:rect w14:anchorId="0697092B" id="Rectangle 48" o:spid="_x0000_s1074" style="position:absolute;left:0;text-align:left;margin-left:143.95pt;margin-top:131.2pt;width:219.65pt;height:41.9pt;z-index:251653120;visibility:visible;mso-wrap-style:square;mso-width-percent:0;mso-wrap-distance-left:9pt;mso-wrap-distance-top:0;mso-wrap-distance-right:9pt;mso-wrap-distance-bottom:0;mso-position-horizontal:absolute;mso-position-horizontal-relative:margin;mso-position-vertical:absolute;mso-position-vertical-relative:text;mso-width-percent:0;mso-width-relative:margin;v-text-anchor:middle" o:gfxdata="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" fillcolor="white [3201]" strokecolor="black [3200]" strokeweight="1pt">
+              <v:rect w14:anchorId="0697092B" id="Rectangle 48" o:spid="_x0000_s1074" style="position:absolute;left:0;text-align:left;margin-left:143.95pt;margin-top:131.2pt;width:219.65pt;height:41.9pt;z-index:251641856;visibility:visible;mso-wrap-style:square;mso-width-percent:0;mso-wrap-distance-left:9pt;mso-wrap-distance-top:0;mso-wrap-distance-right:9pt;mso-wrap-distance-bottom:0;mso-position-horizontal:absolute;mso-position-horizontal-relative:margin;mso-position-vertical:absolute;mso-position-vertical-relative:text;mso-width-percent:0;mso-width-relative:margin;v-text-anchor:middle" o:gfxdata="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" fillcolor="white [3201]" strokecolor="black [3200]" strokeweight="1pt">
                 <v:textbox>
                   <w:txbxContent>
                     <w:p>
@@ -5674,7 +5661,7 @@
       <w:r>
         <w:t>FrackHubMenu.html</w:t>
       </w:r>
-      <w:bookmarkEnd w:id="5"/>
+      <w:bookmarkEnd w:id="4"/>
     </w:p>
     <w:p/>
     <w:p>
@@ -5686,7 +5673,7 @@
         <mc:AlternateContent>
           <mc:Choice Requires="wpg">
             <w:drawing>
-              <wp:anchor distT="0" distB="0" distL="114300" distR="114300" simplePos="0" relativeHeight="251638782" behindDoc="0" locked="0" layoutInCell="1" allowOverlap="1">
+              <wp:anchor distT="0" distB="0" distL="114300" distR="114300" simplePos="0" relativeHeight="251627518" behindDoc="0" locked="0" layoutInCell="1" allowOverlap="1">
                 <wp:simplePos x="0" y="0"/>
                 <wp:positionH relativeFrom="column">
                   <wp:posOffset>682906</wp:posOffset>
@@ -6058,7 +6045,7 @@
           </mc:Choice>
           <mc:Fallback>
             <w:pict>
-              <v:group id="Group 52" o:spid="_x0000_s1075" style="position:absolute;margin-left:53.75pt;margin-top:16.6pt;width:417.4pt;height:524.95pt;z-index:251638782" coordsize="53010,66670" o:gfxdata="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">
+              <v:group id="Group 52" o:spid="_x0000_s1075" style="position:absolute;margin-left:53.75pt;margin-top:16.6pt;width:417.4pt;height:524.95pt;z-index:251627518" coordsize="53010,66670" o:gfxdata="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">
                 <v:rect id="Rectangle 20" o:spid="_x0000_s1076" style="position:absolute;top:115;width:53010;height:66555;visibility:visible;mso-wrap-style:square;v-text-anchor:middle" o:gfxdata="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" fillcolor="white [3201]" strokecolor="black [3200]" strokeweight="1pt"/>
                 <v:rect id="Rectangle 37" o:spid="_x0000_s1077" style="position:absolute;top:115;width:53010;height:5322;visibility:visible;mso-wrap-style:square;v-text-anchor:middle" o:gfxdata="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" fillcolor="white [3201]" strokecolor="black [3200]" strokeweight="1pt">
                   <v:textbox>
@@ -6197,7 +6184,7 @@
         <mc:AlternateContent>
           <mc:Choice Requires="wps">
             <w:drawing>
-              <wp:anchor distT="0" distB="0" distL="114300" distR="114300" simplePos="0" relativeHeight="251639807" behindDoc="0" locked="0" layoutInCell="1" allowOverlap="1" wp14:anchorId="58171419" wp14:editId="086AE0E5">
+              <wp:anchor distT="0" distB="0" distL="114300" distR="114300" simplePos="0" relativeHeight="251628543" behindDoc="0" locked="0" layoutInCell="1" allowOverlap="1" wp14:anchorId="58171419" wp14:editId="086AE0E5">
                 <wp:simplePos x="0" y="0"/>
                 <wp:positionH relativeFrom="margin">
                   <wp:posOffset>1292772</wp:posOffset>
@@ -6269,7 +6256,7 @@
           </mc:Choice>
           <mc:Fallback>
             <w:pict>
-              <v:rect w14:anchorId="58171419" id="Rectangle 134" o:spid="_x0000_s1083" style="position:absolute;margin-left:101.8pt;margin-top:.65pt;width:319pt;height:83.15pt;z-index:251639807;visibility:visible;mso-wrap-style:square;mso-width-percent:0;mso-height-percent:0;mso-wrap-distance-left:9pt;mso-wrap-distance-top:0;mso-wrap-distance-right:9pt;mso-wrap-distance-bottom:0;mso-position-horizontal:absolute;mso-position-horizontal-relative:margin;mso-position-vertical:absolute;mso-position-vertical-relative:text;mso-width-percent:0;mso-height-percent:0;mso-width-relative:margin;mso-height-relative:margin;v-text-anchor:middle" o:gfxdata="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" fillcolor="white [3201]" strokecolor="black [3200]" strokeweight="1pt">
+              <v:rect w14:anchorId="58171419" id="Rectangle 134" o:spid="_x0000_s1083" style="position:absolute;margin-left:101.8pt;margin-top:.65pt;width:319pt;height:83.15pt;z-index:251628543;visibility:visible;mso-wrap-style:square;mso-width-percent:0;mso-height-percent:0;mso-wrap-distance-left:9pt;mso-wrap-distance-top:0;mso-wrap-distance-right:9pt;mso-wrap-distance-bottom:0;mso-position-horizontal:absolute;mso-position-horizontal-relative:margin;mso-position-vertical:absolute;mso-position-vertical-relative:text;mso-width-percent:0;mso-height-percent:0;mso-width-relative:margin;mso-height-relative:margin;v-text-anchor:middle" o:gfxdata="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" fillcolor="white [3201]" strokecolor="black [3200]" strokeweight="1pt">
                 <v:textbox>
                   <w:txbxContent>
                     <w:p>
@@ -6440,7 +6427,7 @@
           </mc:Choice>
           <mc:Fallback>
             <w:pict>
-              <v:shape w14:anchorId="4E0299F1" id="Straight Arrow Connector 132" o:spid="_x0000_s1026" type="#_x0000_t32" style="position:absolute;margin-left:24.25pt;margin-top:22.25pt;width:94.5pt;height:3.75pt;z-index:251679744;visibility:visible;mso-wrap-style:square;mso-wrap-distance-left:9pt;mso-wrap-distance-top:0;mso-wrap-distance-right:9pt;mso-wrap-distance-bottom:0;mso-position-horizontal:absolute;mso-position-horizontal-relative:text;mso-position-vertical:absolute;mso-position-vertical-relative:text" o:gfxdata="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" strokecolor="black [3213]" strokeweight=".5pt">
+              <v:shape w14:anchorId="3F758FE5" id="Straight Arrow Connector 132" o:spid="_x0000_s1026" type="#_x0000_t32" style="position:absolute;margin-left:24.25pt;margin-top:22.25pt;width:94.5pt;height:3.75pt;z-index:251679744;visibility:visible;mso-wrap-style:square;mso-wrap-distance-left:9pt;mso-wrap-distance-top:0;mso-wrap-distance-right:9pt;mso-wrap-distance-bottom:0;mso-position-horizontal:absolute;mso-position-horizontal-relative:text;mso-position-vertical:absolute;mso-position-vertical-relative:text" o:gfxdata="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" strokecolor="black [3213]" strokeweight=".5pt">
                 <v:stroke endarrow="block" joinstyle="miter"/>
               </v:shape>
             </w:pict>
@@ -6459,7 +6446,7 @@
         <mc:AlternateContent>
           <mc:Choice Requires="wps">
             <w:drawing>
-              <wp:anchor distT="0" distB="0" distL="114300" distR="114300" simplePos="0" relativeHeight="251654144" behindDoc="0" locked="0" layoutInCell="1" allowOverlap="1" wp14:anchorId="0697092B" wp14:editId="6B4761DA">
+              <wp:anchor distT="0" distB="0" distL="114300" distR="114300" simplePos="0" relativeHeight="251642880" behindDoc="0" locked="0" layoutInCell="1" allowOverlap="1" wp14:anchorId="0697092B" wp14:editId="6B4761DA">
                 <wp:simplePos x="0" y="0"/>
                 <wp:positionH relativeFrom="margin">
                   <wp:posOffset>1245235</wp:posOffset>
@@ -6537,7 +6524,7 @@
           </mc:Choice>
           <mc:Fallback>
             <w:pict>
-              <v:rect w14:anchorId="0697092B" id="Rectangle 49" o:spid="_x0000_s1085" style="position:absolute;margin-left:98.05pt;margin-top:12.5pt;width:328.1pt;height:335.15pt;z-index:251654144;visibility:visible;mso-wrap-style:square;mso-width-percent:0;mso-height-percent:0;mso-wrap-distance-left:9pt;mso-wrap-distance-top:0;mso-wrap-distance-right:9pt;mso-wrap-distance-bottom:0;mso-position-horizontal:absolute;mso-position-horizontal-relative:margin;mso-position-vertical:absolute;mso-position-vertical-relative:text;mso-width-percent:0;mso-height-percent:0;mso-width-relative:margin;mso-height-relative:margin;v-text-anchor:middle" o:gfxdata="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" fillcolor="white [3201]" strokecolor="black [3200]" strokeweight="1pt">
+              <v:rect w14:anchorId="0697092B" id="Rectangle 49" o:spid="_x0000_s1085" style="position:absolute;margin-left:98.05pt;margin-top:12.5pt;width:328.1pt;height:335.15pt;z-index:251642880;visibility:visible;mso-wrap-style:square;mso-width-percent:0;mso-height-percent:0;mso-wrap-distance-left:9pt;mso-wrap-distance-top:0;mso-wrap-distance-right:9pt;mso-wrap-distance-bottom:0;mso-position-horizontal:absolute;mso-position-horizontal-relative:margin;mso-position-vertical:absolute;mso-position-vertical-relative:text;mso-width-percent:0;mso-height-percent:0;mso-width-relative:margin;mso-height-relative:margin;v-text-anchor:middle" o:gfxdata="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" fillcolor="white [3201]" strokecolor="black [3200]" strokeweight="1pt">
                 <v:textbox>
                   <w:txbxContent>
                     <w:p>
@@ -6716,7 +6703,7 @@
           </mc:Choice>
           <mc:Fallback>
             <w:pict>
-              <v:shape w14:anchorId="11F8A5FF" id="Straight Arrow Connector 141" o:spid="_x0000_s1026" type="#_x0000_t32" style="position:absolute;margin-left:-5.6pt;margin-top:20.2pt;width:94.5pt;height:3.75pt;z-index:251682816;visibility:visible;mso-wrap-style:square;mso-wrap-distance-left:9pt;mso-wrap-distance-top:0;mso-wrap-distance-right:9pt;mso-wrap-distance-bottom:0;mso-position-horizontal:absolute;mso-position-horizontal-relative:text;mso-position-vertical:absolute;mso-position-vertical-relative:text" o:gfxdata="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" strokecolor="black [3213]" strokeweight=".5pt">
+              <v:shape w14:anchorId="6E2F3124" id="Straight Arrow Connector 141" o:spid="_x0000_s1026" type="#_x0000_t32" style="position:absolute;margin-left:-5.6pt;margin-top:20.2pt;width:94.5pt;height:3.75pt;z-index:251682816;visibility:visible;mso-wrap-style:square;mso-wrap-distance-left:9pt;mso-wrap-distance-top:0;mso-wrap-distance-right:9pt;mso-wrap-distance-bottom:0;mso-position-horizontal:absolute;mso-position-horizontal-relative:text;mso-position-vertical:absolute;mso-position-vertical-relative:text" o:gfxdata="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" strokecolor="black [3213]" strokeweight=".5pt">
                 <v:stroke endarrow="block" joinstyle="miter"/>
               </v:shape>
             </w:pict>
@@ -6787,7 +6774,7 @@
           </mc:Choice>
           <mc:Fallback>
             <w:pict>
-              <v:shape w14:anchorId="17188629" id="Straight Arrow Connector 127" o:spid="_x0000_s1026" type="#_x0000_t32" style="position:absolute;margin-left:57.75pt;margin-top:20.2pt;width:94.5pt;height:3.75pt;z-index:251676672;visibility:visible;mso-wrap-style:square;mso-wrap-distance-left:9pt;mso-wrap-distance-top:0;mso-wrap-distance-right:9pt;mso-wrap-distance-bottom:0;mso-position-horizontal:absolute;mso-position-horizontal-relative:text;mso-position-vertical:absolute;mso-position-vertical-relative:text" o:gfxdata="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" strokecolor="black [3213]" strokeweight=".5pt">
+              <v:shape w14:anchorId="2CADF2DE" id="Straight Arrow Connector 127" o:spid="_x0000_s1026" type="#_x0000_t32" style="position:absolute;margin-left:57.75pt;margin-top:20.2pt;width:94.5pt;height:3.75pt;z-index:251676672;visibility:visible;mso-wrap-style:square;mso-wrap-distance-left:9pt;mso-wrap-distance-top:0;mso-wrap-distance-right:9pt;mso-wrap-distance-bottom:0;mso-position-horizontal:absolute;mso-position-horizontal-relative:text;mso-position-vertical:absolute;mso-position-vertical-relative:text" o:gfxdata="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" strokecolor="black [3213]" strokeweight=".5pt">
                 <v:stroke endarrow="block" joinstyle="miter"/>
               </v:shape>
             </w:pict>
@@ -7166,12 +7153,12 @@
         <w:pStyle w:val="Heading1"/>
         <w:jc w:val="center"/>
       </w:pPr>
-      <w:bookmarkStart w:id="6" w:name="_Toc99100182"/>
+      <w:bookmarkStart w:id="5" w:name="_Toc99100182"/>
       <w:r>
         <w:lastRenderedPageBreak/>
         <w:t>MyItems.html Storyboard</w:t>
       </w:r>
-      <w:bookmarkEnd w:id="6"/>
+      <w:bookmarkEnd w:id="5"/>
     </w:p>
     <w:p/>
     <w:p/>
@@ -7184,18 +7171,18 @@
         <mc:AlternateContent>
           <mc:Choice Requires="wpg">
             <w:drawing>
-              <wp:anchor distT="0" distB="0" distL="114300" distR="114300" simplePos="0" relativeHeight="251656192" behindDoc="0" locked="0" layoutInCell="1" allowOverlap="1">
+              <wp:anchor distT="0" distB="0" distL="114300" distR="114300" simplePos="0" relativeHeight="251623418" behindDoc="0" locked="0" layoutInCell="1" allowOverlap="1">
                 <wp:simplePos x="0" y="0"/>
                 <wp:positionH relativeFrom="column">
-                  <wp:posOffset>671332</wp:posOffset>
+                  <wp:posOffset>409903</wp:posOffset>
                 </wp:positionH>
                 <wp:positionV relativeFrom="paragraph">
-                  <wp:posOffset>249185</wp:posOffset>
+                  <wp:posOffset>12503</wp:posOffset>
                 </wp:positionV>
-                <wp:extent cx="5301029" cy="6667018"/>
+                <wp:extent cx="5300980" cy="6666865"/>
                 <wp:effectExtent l="0" t="0" r="13970" b="19685"/>
                 <wp:wrapNone/>
-                <wp:docPr id="70" name="Group 70"/>
+                <wp:docPr id="53" name="Group 53"/>
                 <wp:cNvGraphicFramePr/>
                 <a:graphic xmlns:a="http://schemas.openxmlformats.org/drawingml/2006/main">
                   <a:graphicData uri="http://schemas.microsoft.com/office/word/2010/wordprocessingGroup">
@@ -7204,369 +7191,102 @@
                       <wpg:grpSpPr>
                         <a:xfrm>
                           <a:off x="0" y="0"/>
-                          <a:ext cx="5301029" cy="6667018"/>
+                          <a:ext cx="5300980" cy="6666865"/>
                           <a:chOff x="0" y="0"/>
                           <a:chExt cx="5301029" cy="6667018"/>
                         </a:xfrm>
                       </wpg:grpSpPr>
-                      <wpg:grpSp>
-                        <wpg:cNvPr id="53" name="Group 53"/>
-                        <wpg:cNvGrpSpPr/>
-                        <wpg:grpSpPr>
-                          <a:xfrm>
-                            <a:off x="0" y="0"/>
-                            <a:ext cx="5301029" cy="6667018"/>
-                            <a:chOff x="0" y="0"/>
-                            <a:chExt cx="5301029" cy="6667018"/>
-                          </a:xfrm>
-                        </wpg:grpSpPr>
-                        <wps:wsp>
-                          <wps:cNvPr id="54" name="Rectangle 54"/>
-                          <wps:cNvSpPr/>
-                          <wps:spPr>
-                            <a:xfrm>
-                              <a:off x="0" y="11575"/>
-                              <a:ext cx="5301029" cy="6655443"/>
-                            </a:xfrm>
-                            <a:prstGeom prst="rect">
-                              <a:avLst/>
-                            </a:prstGeom>
-                          </wps:spPr>
-                          <wps:style>
-                            <a:lnRef idx="2">
-                              <a:schemeClr val="dk1"/>
-                            </a:lnRef>
-                            <a:fillRef idx="1">
-                              <a:schemeClr val="lt1"/>
-                            </a:fillRef>
-                            <a:effectRef idx="0">
-                              <a:schemeClr val="dk1"/>
-                            </a:effectRef>
-                            <a:fontRef idx="minor">
-                              <a:schemeClr val="dk1"/>
-                            </a:fontRef>
-                          </wps:style>
-                          <wps:bodyPr rot="0" spcFirstLastPara="0" vertOverflow="overflow" horzOverflow="overflow" vert="horz" wrap="square" lIns="91440" tIns="45720" rIns="91440" bIns="45720" numCol="1" spcCol="0" rtlCol="0" fromWordArt="0" anchor="ctr" anchorCtr="0" forceAA="0" compatLnSpc="1">
-                            <a:prstTxWarp prst="textNoShape">
-                              <a:avLst/>
-                            </a:prstTxWarp>
-                            <a:noAutofit/>
-                          </wps:bodyPr>
-                        </wps:wsp>
-                        <wps:wsp>
-                          <wps:cNvPr id="55" name="Rectangle 55"/>
-                          <wps:cNvSpPr/>
-                          <wps:spPr>
-                            <a:xfrm>
-                              <a:off x="0" y="11575"/>
-                              <a:ext cx="5301029" cy="532130"/>
-                            </a:xfrm>
-                            <a:prstGeom prst="rect">
-                              <a:avLst/>
-                            </a:prstGeom>
-                          </wps:spPr>
-                          <wps:style>
-                            <a:lnRef idx="2">
-                              <a:schemeClr val="dk1"/>
-                            </a:lnRef>
-                            <a:fillRef idx="1">
-                              <a:schemeClr val="lt1"/>
-                            </a:fillRef>
-                            <a:effectRef idx="0">
-                              <a:schemeClr val="dk1"/>
-                            </a:effectRef>
-                            <a:fontRef idx="minor">
-                              <a:schemeClr val="dk1"/>
-                            </a:fontRef>
-                          </wps:style>
-                          <wps:txbx>
-                            <w:txbxContent>
-                              <w:p>
-                                <w:pPr>
-                                  <w:jc w:val="right"/>
-                                  <w:rPr>
-                                    <w:sz w:val="36"/>
-                                  </w:rPr>
-                                </w:pPr>
-                                <w:r>
-                                  <w:rPr>
-                                    <w:sz w:val="36"/>
-                                  </w:rPr>
-                                  <w:t>Navigation bar</w:t>
-                                </w:r>
-                              </w:p>
-                            </w:txbxContent>
-                          </wps:txbx>
-                          <wps:bodyPr rot="0" spcFirstLastPara="0" vertOverflow="overflow" horzOverflow="overflow" vert="horz" wrap="square" lIns="91440" tIns="45720" rIns="91440" bIns="45720" numCol="1" spcCol="0" rtlCol="0" fromWordArt="0" anchor="ctr" anchorCtr="0" forceAA="0" compatLnSpc="1">
-                            <a:prstTxWarp prst="textNoShape">
-                              <a:avLst/>
-                            </a:prstTxWarp>
-                            <a:noAutofit/>
-                          </wps:bodyPr>
-                        </wps:wsp>
-                        <wps:wsp>
-                          <wps:cNvPr id="56" name="Rectangle 56"/>
-                          <wps:cNvSpPr/>
-                          <wps:spPr>
-                            <a:xfrm>
-                              <a:off x="11575" y="0"/>
-                              <a:ext cx="659757" cy="532130"/>
-                            </a:xfrm>
-                            <a:prstGeom prst="rect">
-                              <a:avLst/>
-                            </a:prstGeom>
-                          </wps:spPr>
-                          <wps:style>
-                            <a:lnRef idx="2">
-                              <a:schemeClr val="dk1"/>
-                            </a:lnRef>
-                            <a:fillRef idx="1">
-                              <a:schemeClr val="lt1"/>
-                            </a:fillRef>
-                            <a:effectRef idx="0">
-                              <a:schemeClr val="dk1"/>
-                            </a:effectRef>
-                            <a:fontRef idx="minor">
-                              <a:schemeClr val="dk1"/>
-                            </a:fontRef>
-                          </wps:style>
-                          <wps:txbx>
-                            <w:txbxContent>
-                              <w:p>
-                                <w:pPr>
-                                  <w:jc w:val="center"/>
-                                  <w:rPr>
-                                    <w:sz w:val="36"/>
-                                  </w:rPr>
-                                </w:pPr>
-                                <w:r>
-                                  <w:rPr>
-                                    <w:sz w:val="36"/>
-                                  </w:rPr>
-                                  <w:t>Logo</w:t>
-                                </w:r>
-                              </w:p>
-                            </w:txbxContent>
-                          </wps:txbx>
-                          <wps:bodyPr rot="0" spcFirstLastPara="0" vertOverflow="overflow" horzOverflow="overflow" vert="horz" wrap="square" lIns="91440" tIns="45720" rIns="91440" bIns="45720" numCol="1" spcCol="0" rtlCol="0" fromWordArt="0" anchor="ctr" anchorCtr="0" forceAA="0" compatLnSpc="1">
-                            <a:prstTxWarp prst="textNoShape">
-                              <a:avLst/>
-                            </a:prstTxWarp>
-                            <a:noAutofit/>
-                          </wps:bodyPr>
-                        </wps:wsp>
-                        <wps:wsp>
-                          <wps:cNvPr id="57" name="Rectangle 57"/>
-                          <wps:cNvSpPr/>
-                          <wps:spPr>
-                            <a:xfrm>
-                              <a:off x="682907" y="11575"/>
-                              <a:ext cx="694481" cy="532130"/>
-                            </a:xfrm>
-                            <a:prstGeom prst="rect">
-                              <a:avLst/>
-                            </a:prstGeom>
-                          </wps:spPr>
-                          <wps:style>
-                            <a:lnRef idx="2">
-                              <a:schemeClr val="dk1"/>
-                            </a:lnRef>
-                            <a:fillRef idx="1">
-                              <a:schemeClr val="lt1"/>
-                            </a:fillRef>
-                            <a:effectRef idx="0">
-                              <a:schemeClr val="dk1"/>
-                            </a:effectRef>
-                            <a:fontRef idx="minor">
-                              <a:schemeClr val="dk1"/>
-                            </a:fontRef>
-                          </wps:style>
-                          <wps:txbx>
-                            <w:txbxContent>
-                              <w:p>
-                                <w:pPr>
-                                  <w:jc w:val="center"/>
-                                  <w:rPr>
-                                    <w:sz w:val="36"/>
-                                  </w:rPr>
-                                </w:pPr>
-                                <w:r>
-                                  <w:rPr>
-                                    <w:sz w:val="36"/>
-                                  </w:rPr>
-                                  <w:t>Link1</w:t>
-                                </w:r>
-                              </w:p>
-                            </w:txbxContent>
-                          </wps:txbx>
-                          <wps:bodyPr rot="0" spcFirstLastPara="0" vertOverflow="overflow" horzOverflow="overflow" vert="horz" wrap="square" lIns="91440" tIns="45720" rIns="91440" bIns="45720" numCol="1" spcCol="0" rtlCol="0" fromWordArt="0" anchor="ctr" anchorCtr="0" forceAA="0" compatLnSpc="1">
-                            <a:prstTxWarp prst="textNoShape">
-                              <a:avLst/>
-                            </a:prstTxWarp>
-                            <a:noAutofit/>
-                          </wps:bodyPr>
-                        </wps:wsp>
-                        <wps:wsp>
-                          <wps:cNvPr id="58" name="Rectangle 58"/>
-                          <wps:cNvSpPr/>
-                          <wps:spPr>
-                            <a:xfrm>
-                              <a:off x="1388962" y="0"/>
-                              <a:ext cx="694481" cy="532435"/>
-                            </a:xfrm>
-                            <a:prstGeom prst="rect">
-                              <a:avLst/>
-                            </a:prstGeom>
-                          </wps:spPr>
-                          <wps:style>
-                            <a:lnRef idx="2">
-                              <a:schemeClr val="dk1"/>
-                            </a:lnRef>
-                            <a:fillRef idx="1">
-                              <a:schemeClr val="lt1"/>
-                            </a:fillRef>
-                            <a:effectRef idx="0">
-                              <a:schemeClr val="dk1"/>
-                            </a:effectRef>
-                            <a:fontRef idx="minor">
-                              <a:schemeClr val="dk1"/>
-                            </a:fontRef>
-                          </wps:style>
-                          <wps:txbx>
-                            <w:txbxContent>
-                              <w:p>
-                                <w:pPr>
-                                  <w:jc w:val="center"/>
-                                  <w:rPr>
-                                    <w:sz w:val="36"/>
-                                  </w:rPr>
-                                </w:pPr>
-                                <w:r>
-                                  <w:rPr>
-                                    <w:sz w:val="36"/>
-                                  </w:rPr>
-                                  <w:t>Link2</w:t>
-                                </w:r>
-                              </w:p>
-                            </w:txbxContent>
-                          </wps:txbx>
-                          <wps:bodyPr rot="0" spcFirstLastPara="0" vertOverflow="overflow" horzOverflow="overflow" vert="horz" wrap="square" lIns="91440" tIns="45720" rIns="91440" bIns="45720" numCol="1" spcCol="0" rtlCol="0" fromWordArt="0" anchor="ctr" anchorCtr="0" forceAA="0" compatLnSpc="1">
-                            <a:prstTxWarp prst="textNoShape">
-                              <a:avLst/>
-                            </a:prstTxWarp>
-                            <a:noAutofit/>
-                          </wps:bodyPr>
-                        </wps:wsp>
-                        <wps:wsp>
-                          <wps:cNvPr id="59" name="Rectangle 59"/>
-                          <wps:cNvSpPr/>
-                          <wps:spPr>
-                            <a:xfrm>
-                              <a:off x="2095018" y="0"/>
-                              <a:ext cx="694481" cy="532435"/>
-                            </a:xfrm>
-                            <a:prstGeom prst="rect">
-                              <a:avLst/>
-                            </a:prstGeom>
-                          </wps:spPr>
-                          <wps:style>
-                            <a:lnRef idx="2">
-                              <a:schemeClr val="dk1"/>
-                            </a:lnRef>
-                            <a:fillRef idx="1">
-                              <a:schemeClr val="lt1"/>
-                            </a:fillRef>
-                            <a:effectRef idx="0">
-                              <a:schemeClr val="dk1"/>
-                            </a:effectRef>
-                            <a:fontRef idx="minor">
-                              <a:schemeClr val="dk1"/>
-                            </a:fontRef>
-                          </wps:style>
-                          <wps:txbx>
-                            <w:txbxContent>
-                              <w:p>
-                                <w:pPr>
-                                  <w:jc w:val="center"/>
-                                  <w:rPr>
-                                    <w:sz w:val="36"/>
-                                  </w:rPr>
-                                </w:pPr>
-                                <w:r>
-                                  <w:rPr>
-                                    <w:sz w:val="36"/>
-                                  </w:rPr>
-                                  <w:t>Link3</w:t>
-                                </w:r>
-                              </w:p>
-                            </w:txbxContent>
-                          </wps:txbx>
-                          <wps:bodyPr rot="0" spcFirstLastPara="0" vertOverflow="overflow" horzOverflow="overflow" vert="horz" wrap="square" lIns="91440" tIns="45720" rIns="91440" bIns="45720" numCol="1" spcCol="0" rtlCol="0" fromWordArt="0" anchor="ctr" anchorCtr="0" forceAA="0" compatLnSpc="1">
-                            <a:prstTxWarp prst="textNoShape">
-                              <a:avLst/>
-                            </a:prstTxWarp>
-                            <a:noAutofit/>
-                          </wps:bodyPr>
-                        </wps:wsp>
-                        <wps:wsp>
-                          <wps:cNvPr id="60" name="Rectangle 60"/>
-                          <wps:cNvSpPr/>
-                          <wps:spPr>
-                            <a:xfrm>
-                              <a:off x="2766350" y="0"/>
-                              <a:ext cx="694481" cy="532435"/>
-                            </a:xfrm>
-                            <a:prstGeom prst="rect">
-                              <a:avLst/>
-                            </a:prstGeom>
-                          </wps:spPr>
-                          <wps:style>
-                            <a:lnRef idx="2">
-                              <a:schemeClr val="dk1"/>
-                            </a:lnRef>
-                            <a:fillRef idx="1">
-                              <a:schemeClr val="lt1"/>
-                            </a:fillRef>
-                            <a:effectRef idx="0">
-                              <a:schemeClr val="dk1"/>
-                            </a:effectRef>
-                            <a:fontRef idx="minor">
-                              <a:schemeClr val="dk1"/>
-                            </a:fontRef>
-                          </wps:style>
-                          <wps:txbx>
-                            <w:txbxContent>
-                              <w:p>
-                                <w:pPr>
-                                  <w:jc w:val="center"/>
-                                  <w:rPr>
-                                    <w:sz w:val="36"/>
-                                  </w:rPr>
-                                </w:pPr>
-                                <w:r>
-                                  <w:rPr>
-                                    <w:sz w:val="36"/>
-                                  </w:rPr>
-                                  <w:t>Link4</w:t>
-                                </w:r>
-                              </w:p>
-                            </w:txbxContent>
-                          </wps:txbx>
-                          <wps:bodyPr rot="0" spcFirstLastPara="0" vertOverflow="overflow" horzOverflow="overflow" vert="horz" wrap="square" lIns="91440" tIns="45720" rIns="91440" bIns="45720" numCol="1" spcCol="0" rtlCol="0" fromWordArt="0" anchor="ctr" anchorCtr="0" forceAA="0" compatLnSpc="1">
-                            <a:prstTxWarp prst="textNoShape">
-                              <a:avLst/>
-                            </a:prstTxWarp>
-                            <a:noAutofit/>
-                          </wps:bodyPr>
-                        </wps:wsp>
-                      </wpg:grpSp>
                       <wps:wsp>
-                        <wps:cNvPr id="61" name="Rectangle 61"/>
+                        <wps:cNvPr id="54" name="Rectangle 54"/>
                         <wps:cNvSpPr/>
                         <wps:spPr>
                           <a:xfrm>
-                            <a:off x="1226916" y="1053296"/>
-                            <a:ext cx="2789499" cy="532435"/>
+                            <a:off x="0" y="11575"/>
+                            <a:ext cx="5301029" cy="6655443"/>
+                          </a:xfrm>
+                          <a:prstGeom prst="rect">
+                            <a:avLst/>
+                          </a:prstGeom>
+                        </wps:spPr>
+                        <wps:style>
+                          <a:lnRef idx="2">
+                            <a:schemeClr val="dk1"/>
+                          </a:lnRef>
+                          <a:fillRef idx="1">
+                            <a:schemeClr val="lt1"/>
+                          </a:fillRef>
+                          <a:effectRef idx="0">
+                            <a:schemeClr val="dk1"/>
+                          </a:effectRef>
+                          <a:fontRef idx="minor">
+                            <a:schemeClr val="dk1"/>
+                          </a:fontRef>
+                        </wps:style>
+                        <wps:bodyPr rot="0" spcFirstLastPara="0" vertOverflow="overflow" horzOverflow="overflow" vert="horz" wrap="square" lIns="91440" tIns="45720" rIns="91440" bIns="45720" numCol="1" spcCol="0" rtlCol="0" fromWordArt="0" anchor="ctr" anchorCtr="0" forceAA="0" compatLnSpc="1">
+                          <a:prstTxWarp prst="textNoShape">
+                            <a:avLst/>
+                          </a:prstTxWarp>
+                          <a:noAutofit/>
+                        </wps:bodyPr>
+                      </wps:wsp>
+                      <wps:wsp>
+                        <wps:cNvPr id="55" name="Rectangle 55"/>
+                        <wps:cNvSpPr/>
+                        <wps:spPr>
+                          <a:xfrm>
+                            <a:off x="0" y="11575"/>
+                            <a:ext cx="5301029" cy="532130"/>
+                          </a:xfrm>
+                          <a:prstGeom prst="rect">
+                            <a:avLst/>
+                          </a:prstGeom>
+                        </wps:spPr>
+                        <wps:style>
+                          <a:lnRef idx="2">
+                            <a:schemeClr val="dk1"/>
+                          </a:lnRef>
+                          <a:fillRef idx="1">
+                            <a:schemeClr val="lt1"/>
+                          </a:fillRef>
+                          <a:effectRef idx="0">
+                            <a:schemeClr val="dk1"/>
+                          </a:effectRef>
+                          <a:fontRef idx="minor">
+                            <a:schemeClr val="dk1"/>
+                          </a:fontRef>
+                        </wps:style>
+                        <wps:txbx>
+                          <w:txbxContent>
+                            <w:p>
+                              <w:pPr>
+                                <w:jc w:val="right"/>
+                                <w:rPr>
+                                  <w:sz w:val="36"/>
+                                </w:rPr>
+                              </w:pPr>
+                              <w:r>
+                                <w:rPr>
+                                  <w:sz w:val="36"/>
+                                </w:rPr>
+                                <w:t>Navigation bar</w:t>
+                              </w:r>
+                            </w:p>
+                          </w:txbxContent>
+                        </wps:txbx>
+                        <wps:bodyPr rot="0" spcFirstLastPara="0" vertOverflow="overflow" horzOverflow="overflow" vert="horz" wrap="square" lIns="91440" tIns="45720" rIns="91440" bIns="45720" numCol="1" spcCol="0" rtlCol="0" fromWordArt="0" anchor="ctr" anchorCtr="0" forceAA="0" compatLnSpc="1">
+                          <a:prstTxWarp prst="textNoShape">
+                            <a:avLst/>
+                          </a:prstTxWarp>
+                          <a:noAutofit/>
+                        </wps:bodyPr>
+                      </wps:wsp>
+                      <wps:wsp>
+                        <wps:cNvPr id="56" name="Rectangle 56"/>
+                        <wps:cNvSpPr/>
+                        <wps:spPr>
+                          <a:xfrm>
+                            <a:off x="11575" y="0"/>
+                            <a:ext cx="659757" cy="532130"/>
                           </a:xfrm>
                           <a:prstGeom prst="rect">
                             <a:avLst/>
@@ -7599,7 +7319,7 @@
                                 <w:rPr>
                                   <w:sz w:val="36"/>
                                 </w:rPr>
-                                <w:t>Heading</w:t>
+                                <w:t>Logo</w:t>
                               </w:r>
                             </w:p>
                           </w:txbxContent>
@@ -7612,12 +7332,1195 @@
                         </wps:bodyPr>
                       </wps:wsp>
                       <wps:wsp>
+                        <wps:cNvPr id="57" name="Rectangle 57"/>
+                        <wps:cNvSpPr/>
+                        <wps:spPr>
+                          <a:xfrm>
+                            <a:off x="682907" y="11575"/>
+                            <a:ext cx="694481" cy="532130"/>
+                          </a:xfrm>
+                          <a:prstGeom prst="rect">
+                            <a:avLst/>
+                          </a:prstGeom>
+                        </wps:spPr>
+                        <wps:style>
+                          <a:lnRef idx="2">
+                            <a:schemeClr val="dk1"/>
+                          </a:lnRef>
+                          <a:fillRef idx="1">
+                            <a:schemeClr val="lt1"/>
+                          </a:fillRef>
+                          <a:effectRef idx="0">
+                            <a:schemeClr val="dk1"/>
+                          </a:effectRef>
+                          <a:fontRef idx="minor">
+                            <a:schemeClr val="dk1"/>
+                          </a:fontRef>
+                        </wps:style>
+                        <wps:txbx>
+                          <w:txbxContent>
+                            <w:p>
+                              <w:pPr>
+                                <w:jc w:val="center"/>
+                                <w:rPr>
+                                  <w:sz w:val="36"/>
+                                </w:rPr>
+                              </w:pPr>
+                              <w:r>
+                                <w:rPr>
+                                  <w:sz w:val="36"/>
+                                </w:rPr>
+                                <w:t>Link1</w:t>
+                              </w:r>
+                            </w:p>
+                          </w:txbxContent>
+                        </wps:txbx>
+                        <wps:bodyPr rot="0" spcFirstLastPara="0" vertOverflow="overflow" horzOverflow="overflow" vert="horz" wrap="square" lIns="91440" tIns="45720" rIns="91440" bIns="45720" numCol="1" spcCol="0" rtlCol="0" fromWordArt="0" anchor="ctr" anchorCtr="0" forceAA="0" compatLnSpc="1">
+                          <a:prstTxWarp prst="textNoShape">
+                            <a:avLst/>
+                          </a:prstTxWarp>
+                          <a:noAutofit/>
+                        </wps:bodyPr>
+                      </wps:wsp>
+                      <wps:wsp>
+                        <wps:cNvPr id="58" name="Rectangle 58"/>
+                        <wps:cNvSpPr/>
+                        <wps:spPr>
+                          <a:xfrm>
+                            <a:off x="1388962" y="0"/>
+                            <a:ext cx="694481" cy="532435"/>
+                          </a:xfrm>
+                          <a:prstGeom prst="rect">
+                            <a:avLst/>
+                          </a:prstGeom>
+                        </wps:spPr>
+                        <wps:style>
+                          <a:lnRef idx="2">
+                            <a:schemeClr val="dk1"/>
+                          </a:lnRef>
+                          <a:fillRef idx="1">
+                            <a:schemeClr val="lt1"/>
+                          </a:fillRef>
+                          <a:effectRef idx="0">
+                            <a:schemeClr val="dk1"/>
+                          </a:effectRef>
+                          <a:fontRef idx="minor">
+                            <a:schemeClr val="dk1"/>
+                          </a:fontRef>
+                        </wps:style>
+                        <wps:txbx>
+                          <w:txbxContent>
+                            <w:p>
+                              <w:pPr>
+                                <w:jc w:val="center"/>
+                                <w:rPr>
+                                  <w:sz w:val="36"/>
+                                </w:rPr>
+                              </w:pPr>
+                              <w:r>
+                                <w:rPr>
+                                  <w:sz w:val="36"/>
+                                </w:rPr>
+                                <w:t>Link2</w:t>
+                              </w:r>
+                            </w:p>
+                          </w:txbxContent>
+                        </wps:txbx>
+                        <wps:bodyPr rot="0" spcFirstLastPara="0" vertOverflow="overflow" horzOverflow="overflow" vert="horz" wrap="square" lIns="91440" tIns="45720" rIns="91440" bIns="45720" numCol="1" spcCol="0" rtlCol="0" fromWordArt="0" anchor="ctr" anchorCtr="0" forceAA="0" compatLnSpc="1">
+                          <a:prstTxWarp prst="textNoShape">
+                            <a:avLst/>
+                          </a:prstTxWarp>
+                          <a:noAutofit/>
+                        </wps:bodyPr>
+                      </wps:wsp>
+                      <wps:wsp>
+                        <wps:cNvPr id="59" name="Rectangle 59"/>
+                        <wps:cNvSpPr/>
+                        <wps:spPr>
+                          <a:xfrm>
+                            <a:off x="2095018" y="0"/>
+                            <a:ext cx="694481" cy="532435"/>
+                          </a:xfrm>
+                          <a:prstGeom prst="rect">
+                            <a:avLst/>
+                          </a:prstGeom>
+                        </wps:spPr>
+                        <wps:style>
+                          <a:lnRef idx="2">
+                            <a:schemeClr val="dk1"/>
+                          </a:lnRef>
+                          <a:fillRef idx="1">
+                            <a:schemeClr val="lt1"/>
+                          </a:fillRef>
+                          <a:effectRef idx="0">
+                            <a:schemeClr val="dk1"/>
+                          </a:effectRef>
+                          <a:fontRef idx="minor">
+                            <a:schemeClr val="dk1"/>
+                          </a:fontRef>
+                        </wps:style>
+                        <wps:txbx>
+                          <w:txbxContent>
+                            <w:p>
+                              <w:pPr>
+                                <w:jc w:val="center"/>
+                                <w:rPr>
+                                  <w:sz w:val="36"/>
+                                </w:rPr>
+                              </w:pPr>
+                              <w:r>
+                                <w:rPr>
+                                  <w:sz w:val="36"/>
+                                </w:rPr>
+                                <w:t>Link3</w:t>
+                              </w:r>
+                            </w:p>
+                          </w:txbxContent>
+                        </wps:txbx>
+                        <wps:bodyPr rot="0" spcFirstLastPara="0" vertOverflow="overflow" horzOverflow="overflow" vert="horz" wrap="square" lIns="91440" tIns="45720" rIns="91440" bIns="45720" numCol="1" spcCol="0" rtlCol="0" fromWordArt="0" anchor="ctr" anchorCtr="0" forceAA="0" compatLnSpc="1">
+                          <a:prstTxWarp prst="textNoShape">
+                            <a:avLst/>
+                          </a:prstTxWarp>
+                          <a:noAutofit/>
+                        </wps:bodyPr>
+                      </wps:wsp>
+                      <wps:wsp>
+                        <wps:cNvPr id="60" name="Rectangle 60"/>
+                        <wps:cNvSpPr/>
+                        <wps:spPr>
+                          <a:xfrm>
+                            <a:off x="2766350" y="0"/>
+                            <a:ext cx="694481" cy="532435"/>
+                          </a:xfrm>
+                          <a:prstGeom prst="rect">
+                            <a:avLst/>
+                          </a:prstGeom>
+                        </wps:spPr>
+                        <wps:style>
+                          <a:lnRef idx="2">
+                            <a:schemeClr val="dk1"/>
+                          </a:lnRef>
+                          <a:fillRef idx="1">
+                            <a:schemeClr val="lt1"/>
+                          </a:fillRef>
+                          <a:effectRef idx="0">
+                            <a:schemeClr val="dk1"/>
+                          </a:effectRef>
+                          <a:fontRef idx="minor">
+                            <a:schemeClr val="dk1"/>
+                          </a:fontRef>
+                        </wps:style>
+                        <wps:txbx>
+                          <w:txbxContent>
+                            <w:p>
+                              <w:pPr>
+                                <w:jc w:val="center"/>
+                                <w:rPr>
+                                  <w:sz w:val="36"/>
+                                </w:rPr>
+                              </w:pPr>
+                              <w:r>
+                                <w:rPr>
+                                  <w:sz w:val="36"/>
+                                </w:rPr>
+                                <w:t>Link4</w:t>
+                              </w:r>
+                            </w:p>
+                          </w:txbxContent>
+                        </wps:txbx>
+                        <wps:bodyPr rot="0" spcFirstLastPara="0" vertOverflow="overflow" horzOverflow="overflow" vert="horz" wrap="square" lIns="91440" tIns="45720" rIns="91440" bIns="45720" numCol="1" spcCol="0" rtlCol="0" fromWordArt="0" anchor="ctr" anchorCtr="0" forceAA="0" compatLnSpc="1">
+                          <a:prstTxWarp prst="textNoShape">
+                            <a:avLst/>
+                          </a:prstTxWarp>
+                          <a:noAutofit/>
+                        </wps:bodyPr>
+                      </wps:wsp>
+                    </wpg:wgp>
+                  </a:graphicData>
+                </a:graphic>
+              </wp:anchor>
+            </w:drawing>
+          </mc:Choice>
+          <mc:Fallback>
+            <w:pict>
+              <v:group id="Group 53" o:spid="_x0000_s1088" style="position:absolute;margin-left:32.3pt;margin-top:1pt;width:417.4pt;height:524.95pt;z-index:251623418" coordsize="53010,66670" o:gfxdata="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">
+                <v:rect id="Rectangle 54" o:spid="_x0000_s1089" style="position:absolute;top:115;width:53010;height:66555;visibility:visible;mso-wrap-style:square;v-text-anchor:middle" o:gfxdata="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" fillcolor="white [3201]" strokecolor="black [3200]" strokeweight="1pt"/>
+                <v:rect id="Rectangle 55" o:spid="_x0000_s1090" style="position:absolute;top:115;width:53010;height:5322;visibility:visible;mso-wrap-style:square;v-text-anchor:middle" o:gfxdata="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" fillcolor="white [3201]" strokecolor="black [3200]" strokeweight="1pt">
+                  <v:textbox>
+                    <w:txbxContent>
+                      <w:p>
+                        <w:pPr>
+                          <w:jc w:val="right"/>
+                          <w:rPr>
+                            <w:sz w:val="36"/>
+                          </w:rPr>
+                        </w:pPr>
+                        <w:r>
+                          <w:rPr>
+                            <w:sz w:val="36"/>
+                          </w:rPr>
+                          <w:t>Navigation bar</w:t>
+                        </w:r>
+                      </w:p>
+                    </w:txbxContent>
+                  </v:textbox>
+                </v:rect>
+                <v:rect id="Rectangle 56" o:spid="_x0000_s1091" style="position:absolute;left:115;width:6598;height:5321;visibility:visible;mso-wrap-style:square;v-text-anchor:middle" o:gfxdata="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" fillcolor="white [3201]" strokecolor="black [3200]" strokeweight="1pt">
+                  <v:textbox>
+                    <w:txbxContent>
+                      <w:p>
+                        <w:pPr>
+                          <w:jc w:val="center"/>
+                          <w:rPr>
+                            <w:sz w:val="36"/>
+                          </w:rPr>
+                        </w:pPr>
+                        <w:r>
+                          <w:rPr>
+                            <w:sz w:val="36"/>
+                          </w:rPr>
+                          <w:t>Logo</w:t>
+                        </w:r>
+                      </w:p>
+                    </w:txbxContent>
+                  </v:textbox>
+                </v:rect>
+                <v:rect id="Rectangle 57" o:spid="_x0000_s1092" style="position:absolute;left:6829;top:115;width:6944;height:5322;visibility:visible;mso-wrap-style:square;v-text-anchor:middle" o:gfxdata="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" fillcolor="white [3201]" strokecolor="black [3200]" strokeweight="1pt">
+                  <v:textbox>
+                    <w:txbxContent>
+                      <w:p>
+                        <w:pPr>
+                          <w:jc w:val="center"/>
+                          <w:rPr>
+                            <w:sz w:val="36"/>
+                          </w:rPr>
+                        </w:pPr>
+                        <w:r>
+                          <w:rPr>
+                            <w:sz w:val="36"/>
+                          </w:rPr>
+                          <w:t>Link1</w:t>
+                        </w:r>
+                      </w:p>
+                    </w:txbxContent>
+                  </v:textbox>
+                </v:rect>
+                <v:rect id="Rectangle 58" o:spid="_x0000_s1093" style="position:absolute;left:13889;width:6945;height:5324;visibility:visible;mso-wrap-style:square;v-text-anchor:middle" o:gfxdata="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" fillcolor="white [3201]" strokecolor="black [3200]" strokeweight="1pt">
+                  <v:textbox>
+                    <w:txbxContent>
+                      <w:p>
+                        <w:pPr>
+                          <w:jc w:val="center"/>
+                          <w:rPr>
+                            <w:sz w:val="36"/>
+                          </w:rPr>
+                        </w:pPr>
+                        <w:r>
+                          <w:rPr>
+                            <w:sz w:val="36"/>
+                          </w:rPr>
+                          <w:t>Link2</w:t>
+                        </w:r>
+                      </w:p>
+                    </w:txbxContent>
+                  </v:textbox>
+                </v:rect>
+                <v:rect id="Rectangle 59" o:spid="_x0000_s1094" style="position:absolute;left:20950;width:6944;height:5324;visibility:visible;mso-wrap-style:square;v-text-anchor:middle" o:gfxdata="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" fillcolor="white [3201]" strokecolor="black [3200]" strokeweight="1pt">
+                  <v:textbox>
+                    <w:txbxContent>
+                      <w:p>
+                        <w:pPr>
+                          <w:jc w:val="center"/>
+                          <w:rPr>
+                            <w:sz w:val="36"/>
+                          </w:rPr>
+                        </w:pPr>
+                        <w:r>
+                          <w:rPr>
+                            <w:sz w:val="36"/>
+                          </w:rPr>
+                          <w:t>Link3</w:t>
+                        </w:r>
+                      </w:p>
+                    </w:txbxContent>
+                  </v:textbox>
+                </v:rect>
+                <v:rect id="Rectangle 60" o:spid="_x0000_s1095" style="position:absolute;left:27663;width:6945;height:5324;visibility:visible;mso-wrap-style:square;v-text-anchor:middle" o:gfxdata="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" fillcolor="white [3201]" strokecolor="black [3200]" strokeweight="1pt">
+                  <v:textbox>
+                    <w:txbxContent>
+                      <w:p>
+                        <w:pPr>
+                          <w:jc w:val="center"/>
+                          <w:rPr>
+                            <w:sz w:val="36"/>
+                          </w:rPr>
+                        </w:pPr>
+                        <w:r>
+                          <w:rPr>
+                            <w:sz w:val="36"/>
+                          </w:rPr>
+                          <w:t>Link4</w:t>
+                        </w:r>
+                      </w:p>
+                    </w:txbxContent>
+                  </v:textbox>
+                </v:rect>
+              </v:group>
+            </w:pict>
+          </mc:Fallback>
+        </mc:AlternateContent>
+      </w:r>
+    </w:p>
+    <w:p/>
+    <w:p>
+      <w:r>
+        <w:rPr>
+          <w:noProof/>
+          <w:lang w:eastAsia="en-GB"/>
+        </w:rPr>
+        <mc:AlternateContent>
+          <mc:Choice Requires="wps">
+            <w:drawing>
+              <wp:anchor distT="0" distB="0" distL="114300" distR="114300" simplePos="0" relativeHeight="251626493" behindDoc="0" locked="0" layoutInCell="1" allowOverlap="1">
+                <wp:simplePos x="0" y="0"/>
+                <wp:positionH relativeFrom="column">
+                  <wp:posOffset>804041</wp:posOffset>
+                </wp:positionH>
+                <wp:positionV relativeFrom="paragraph">
+                  <wp:posOffset>245044</wp:posOffset>
+                </wp:positionV>
+                <wp:extent cx="4540469" cy="993228"/>
+                <wp:effectExtent l="0" t="0" r="12700" b="16510"/>
+                <wp:wrapNone/>
+                <wp:docPr id="147" name="Rectangle 147"/>
+                <wp:cNvGraphicFramePr/>
+                <a:graphic xmlns:a="http://schemas.openxmlformats.org/drawingml/2006/main">
+                  <a:graphicData uri="http://schemas.microsoft.com/office/word/2010/wordprocessingShape">
+                    <wps:wsp>
+                      <wps:cNvSpPr/>
+                      <wps:spPr>
+                        <a:xfrm>
+                          <a:off x="0" y="0"/>
+                          <a:ext cx="4540469" cy="993228"/>
+                        </a:xfrm>
+                        <a:prstGeom prst="rect">
+                          <a:avLst/>
+                        </a:prstGeom>
+                        <a:solidFill>
+                          <a:schemeClr val="bg1"/>
+                        </a:solidFill>
+                        <a:ln>
+                          <a:solidFill>
+                            <a:schemeClr val="tx1"/>
+                          </a:solidFill>
+                        </a:ln>
+                      </wps:spPr>
+                      <wps:style>
+                        <a:lnRef idx="2">
+                          <a:schemeClr val="accent1">
+                            <a:shade val="50000"/>
+                          </a:schemeClr>
+                        </a:lnRef>
+                        <a:fillRef idx="1">
+                          <a:schemeClr val="accent1"/>
+                        </a:fillRef>
+                        <a:effectRef idx="0">
+                          <a:schemeClr val="accent1"/>
+                        </a:effectRef>
+                        <a:fontRef idx="minor">
+                          <a:schemeClr val="lt1"/>
+                        </a:fontRef>
+                      </wps:style>
+                      <wps:bodyPr rot="0" spcFirstLastPara="0" vertOverflow="overflow" horzOverflow="overflow" vert="horz" wrap="square" lIns="91440" tIns="45720" rIns="91440" bIns="45720" numCol="1" spcCol="0" rtlCol="0" fromWordArt="0" anchor="ctr" anchorCtr="0" forceAA="0" compatLnSpc="1">
+                        <a:prstTxWarp prst="textNoShape">
+                          <a:avLst/>
+                        </a:prstTxWarp>
+                        <a:noAutofit/>
+                      </wps:bodyPr>
+                    </wps:wsp>
+                  </a:graphicData>
+                </a:graphic>
+              </wp:anchor>
+            </w:drawing>
+          </mc:Choice>
+          <mc:Fallback>
+            <w:pict>
+              <v:rect w14:anchorId="06241E63" id="Rectangle 147" o:spid="_x0000_s1026" style="position:absolute;margin-left:63.3pt;margin-top:19.3pt;width:357.5pt;height:78.2pt;z-index:251626493;visibility:visible;mso-wrap-style:square;mso-wrap-distance-left:9pt;mso-wrap-distance-top:0;mso-wrap-distance-right:9pt;mso-wrap-distance-bottom:0;mso-position-horizontal:absolute;mso-position-horizontal-relative:text;mso-position-vertical:absolute;mso-position-vertical-relative:text;v-text-anchor:middle" o:gfxdata="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" fillcolor="white [3212]" strokecolor="black [3213]" strokeweight="1pt"/>
+            </w:pict>
+          </mc:Fallback>
+        </mc:AlternateContent>
+      </w:r>
+    </w:p>
+    <w:p>
+      <w:r>
+        <mc:AlternateContent>
+          <mc:Choice Requires="wps">
+            <w:drawing>
+              <wp:anchor distT="0" distB="0" distL="114300" distR="114300" simplePos="0" relativeHeight="251691008" behindDoc="0" locked="0" layoutInCell="1" allowOverlap="1" wp14:anchorId="63F8D49F" wp14:editId="5C01BEA3">
+                <wp:simplePos x="0" y="0"/>
+                <wp:positionH relativeFrom="column">
+                  <wp:posOffset>-711419</wp:posOffset>
+                </wp:positionH>
+                <wp:positionV relativeFrom="paragraph">
+                  <wp:posOffset>263832</wp:posOffset>
+                </wp:positionV>
+                <wp:extent cx="895350" cy="485775"/>
+                <wp:effectExtent l="0" t="0" r="0" b="0"/>
+                <wp:wrapNone/>
+                <wp:docPr id="150" name="Text Box 150"/>
+                <wp:cNvGraphicFramePr/>
+                <a:graphic xmlns:a="http://schemas.openxmlformats.org/drawingml/2006/main">
+                  <a:graphicData uri="http://schemas.microsoft.com/office/word/2010/wordprocessingShape">
+                    <wps:wsp>
+                      <wps:cNvSpPr txBox="1"/>
+                      <wps:spPr>
+                        <a:xfrm>
+                          <a:off x="0" y="0"/>
+                          <a:ext cx="895350" cy="485775"/>
+                        </a:xfrm>
+                        <a:prstGeom prst="rect">
+                          <a:avLst/>
+                        </a:prstGeom>
+                        <a:solidFill>
+                          <a:schemeClr val="lt1"/>
+                        </a:solidFill>
+                        <a:ln w="6350">
+                          <a:solidFill>
+                            <a:prstClr val="black"/>
+                          </a:solidFill>
+                        </a:ln>
+                        <a:effectLst/>
+                      </wps:spPr>
+                      <wps:style>
+                        <a:lnRef idx="0">
+                          <a:schemeClr val="accent1"/>
+                        </a:lnRef>
+                        <a:fillRef idx="0">
+                          <a:schemeClr val="accent1"/>
+                        </a:fillRef>
+                        <a:effectRef idx="0">
+                          <a:schemeClr val="accent1"/>
+                        </a:effectRef>
+                        <a:fontRef idx="minor">
+                          <a:schemeClr val="dk1"/>
+                        </a:fontRef>
+                      </wps:style>
+                      <wps:txbx>
+                        <w:txbxContent>
+                          <w:p>
+                            <w:r>
+                              <w:t>Background White</w:t>
+                            </w:r>
+                          </w:p>
+                        </w:txbxContent>
+                      </wps:txbx>
+                      <wps:bodyPr rot="0" spcFirstLastPara="0" vertOverflow="overflow" horzOverflow="overflow" vert="horz" wrap="square" lIns="91440" tIns="45720" rIns="91440" bIns="45720" numCol="1" spcCol="0" rtlCol="0" fromWordArt="0" anchor="t" anchorCtr="0" forceAA="0" compatLnSpc="1">
+                        <a:prstTxWarp prst="textNoShape">
+                          <a:avLst/>
+                        </a:prstTxWarp>
+                        <a:noAutofit/>
+                      </wps:bodyPr>
+                    </wps:wsp>
+                  </a:graphicData>
+                </a:graphic>
+              </wp:anchor>
+            </w:drawing>
+          </mc:Choice>
+          <mc:Fallback>
+            <w:pict>
+              <v:shape w14:anchorId="63F8D49F" id="Text Box 150" o:spid="_x0000_s1096" type="#_x0000_t202" style="position:absolute;margin-left:-56pt;margin-top:20.75pt;width:70.5pt;height:38.25pt;z-index:251691008;visibility:visible;mso-wrap-style:square;mso-wrap-distance-left:9pt;mso-wrap-distance-top:0;mso-wrap-distance-right:9pt;mso-wrap-distance-bottom:0;mso-position-horizontal:absolute;mso-position-horizontal-relative:text;mso-position-vertical:absolute;mso-position-vertical-relative:text;v-text-anchor:top" o:gfxdata="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" fillcolor="white [3201]" strokeweight=".5pt">
+                <v:textbox>
+                  <w:txbxContent>
+                    <w:p>
+                      <w:r>
+                        <w:t>Background White</w:t>
+                      </w:r>
+                    </w:p>
+                  </w:txbxContent>
+                </v:textbox>
+              </v:shape>
+            </w:pict>
+          </mc:Fallback>
+        </mc:AlternateContent>
+      </w:r>
+      <w:r>
+        <w:rPr>
+          <w:noProof/>
+          <w:lang w:eastAsia="en-GB"/>
+        </w:rPr>
+        <mc:AlternateContent>
+          <mc:Choice Requires="wps">
+            <w:drawing>
+              <wp:anchor distT="0" distB="0" distL="114300" distR="114300" simplePos="0" relativeHeight="251685888" behindDoc="0" locked="0" layoutInCell="1" allowOverlap="1" wp14:anchorId="67E42433" wp14:editId="364DB6A2">
+                <wp:simplePos x="0" y="0"/>
+                <wp:positionH relativeFrom="margin">
+                  <wp:posOffset>4384959</wp:posOffset>
+                </wp:positionH>
+                <wp:positionV relativeFrom="paragraph">
+                  <wp:posOffset>273882</wp:posOffset>
+                </wp:positionV>
+                <wp:extent cx="840543" cy="394138"/>
+                <wp:effectExtent l="0" t="0" r="17145" b="25400"/>
+                <wp:wrapNone/>
+                <wp:docPr id="143" name="Rectangle 143"/>
+                <wp:cNvGraphicFramePr/>
+                <a:graphic xmlns:a="http://schemas.openxmlformats.org/drawingml/2006/main">
+                  <a:graphicData uri="http://schemas.microsoft.com/office/word/2010/wordprocessingShape">
+                    <wps:wsp>
+                      <wps:cNvSpPr/>
+                      <wps:spPr>
+                        <a:xfrm>
+                          <a:off x="0" y="0"/>
+                          <a:ext cx="840543" cy="394138"/>
+                        </a:xfrm>
+                        <a:prstGeom prst="rect">
+                          <a:avLst/>
+                        </a:prstGeom>
+                      </wps:spPr>
+                      <wps:style>
+                        <a:lnRef idx="2">
+                          <a:schemeClr val="dk1"/>
+                        </a:lnRef>
+                        <a:fillRef idx="1">
+                          <a:schemeClr val="lt1"/>
+                        </a:fillRef>
+                        <a:effectRef idx="0">
+                          <a:schemeClr val="dk1"/>
+                        </a:effectRef>
+                        <a:fontRef idx="minor">
+                          <a:schemeClr val="dk1"/>
+                        </a:fontRef>
+                      </wps:style>
+                      <wps:txbx>
+                        <w:txbxContent>
+                          <w:p>
+                            <w:pPr>
+                              <w:jc w:val="center"/>
+                              <w:rPr>
+                                <w:sz w:val="36"/>
+                              </w:rPr>
+                            </w:pPr>
+                            <w:r>
+                              <w:rPr>
+                                <w:sz w:val="36"/>
+                              </w:rPr>
+                              <w:t>Credit</w:t>
+                            </w:r>
+                          </w:p>
+                        </w:txbxContent>
+                      </wps:txbx>
+                      <wps:bodyPr rot="0" spcFirstLastPara="0" vertOverflow="overflow" horzOverflow="overflow" vert="horz" wrap="square" lIns="91440" tIns="45720" rIns="91440" bIns="45720" numCol="1" spcCol="0" rtlCol="0" fromWordArt="0" anchor="ctr" anchorCtr="0" forceAA="0" compatLnSpc="1">
+                        <a:prstTxWarp prst="textNoShape">
+                          <a:avLst/>
+                        </a:prstTxWarp>
+                        <a:noAutofit/>
+                      </wps:bodyPr>
+                    </wps:wsp>
+                  </a:graphicData>
+                </a:graphic>
+                <wp14:sizeRelH relativeFrom="margin">
+                  <wp14:pctWidth>0</wp14:pctWidth>
+                </wp14:sizeRelH>
+                <wp14:sizeRelV relativeFrom="margin">
+                  <wp14:pctHeight>0</wp14:pctHeight>
+                </wp14:sizeRelV>
+              </wp:anchor>
+            </w:drawing>
+          </mc:Choice>
+          <mc:Fallback>
+            <w:pict>
+              <v:rect w14:anchorId="67E42433" id="Rectangle 143" o:spid="_x0000_s1097" style="position:absolute;margin-left:345.25pt;margin-top:21.55pt;width:66.2pt;height:31.05pt;z-index:251685888;visibility:visible;mso-wrap-style:square;mso-width-percent:0;mso-height-percent:0;mso-wrap-distance-left:9pt;mso-wrap-distance-top:0;mso-wrap-distance-right:9pt;mso-wrap-distance-bottom:0;mso-position-horizontal:absolute;mso-position-horizontal-relative:margin;mso-position-vertical:absolute;mso-position-vertical-relative:text;mso-width-percent:0;mso-height-percent:0;mso-width-relative:margin;mso-height-relative:margin;v-text-anchor:middle" o:gfxdata="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" fillcolor="white [3201]" strokecolor="black [3200]" strokeweight="1pt">
+                <v:textbox>
+                  <w:txbxContent>
+                    <w:p>
+                      <w:pPr>
+                        <w:jc w:val="center"/>
+                        <w:rPr>
+                          <w:sz w:val="36"/>
+                        </w:rPr>
+                      </w:pPr>
+                      <w:r>
+                        <w:rPr>
+                          <w:sz w:val="36"/>
+                        </w:rPr>
+                        <w:t>Credit</w:t>
+                      </w:r>
+                    </w:p>
+                  </w:txbxContent>
+                </v:textbox>
+                <w10:wrap anchorx="margin"/>
+              </v:rect>
+            </w:pict>
+          </mc:Fallback>
+        </mc:AlternateContent>
+      </w:r>
+      <w:r>
+        <w:rPr>
+          <w:noProof/>
+          <w:lang w:eastAsia="en-GB"/>
+        </w:rPr>
+        <mc:AlternateContent>
+          <mc:Choice Requires="wps">
+            <w:drawing>
+              <wp:anchor distT="0" distB="0" distL="114300" distR="114300" simplePos="0" relativeHeight="251646976" behindDoc="0" locked="0" layoutInCell="1" allowOverlap="1">
+                <wp:simplePos x="0" y="0"/>
+                <wp:positionH relativeFrom="margin">
+                  <wp:align>center</wp:align>
+                </wp:positionH>
+                <wp:positionV relativeFrom="paragraph">
+                  <wp:posOffset>208280</wp:posOffset>
+                </wp:positionV>
+                <wp:extent cx="2789473" cy="532423"/>
+                <wp:effectExtent l="0" t="0" r="11430" b="20320"/>
+                <wp:wrapNone/>
+                <wp:docPr id="61" name="Rectangle 61"/>
+                <wp:cNvGraphicFramePr/>
+                <a:graphic xmlns:a="http://schemas.openxmlformats.org/drawingml/2006/main">
+                  <a:graphicData uri="http://schemas.microsoft.com/office/word/2010/wordprocessingShape">
+                    <wps:wsp>
+                      <wps:cNvSpPr/>
+                      <wps:spPr>
+                        <a:xfrm>
+                          <a:off x="0" y="0"/>
+                          <a:ext cx="2789473" cy="532423"/>
+                        </a:xfrm>
+                        <a:prstGeom prst="rect">
+                          <a:avLst/>
+                        </a:prstGeom>
+                      </wps:spPr>
+                      <wps:style>
+                        <a:lnRef idx="2">
+                          <a:schemeClr val="dk1"/>
+                        </a:lnRef>
+                        <a:fillRef idx="1">
+                          <a:schemeClr val="lt1"/>
+                        </a:fillRef>
+                        <a:effectRef idx="0">
+                          <a:schemeClr val="dk1"/>
+                        </a:effectRef>
+                        <a:fontRef idx="minor">
+                          <a:schemeClr val="dk1"/>
+                        </a:fontRef>
+                      </wps:style>
+                      <wps:txbx>
+                        <w:txbxContent>
+                          <w:p>
+                            <w:pPr>
+                              <w:jc w:val="center"/>
+                              <w:rPr>
+                                <w:sz w:val="36"/>
+                              </w:rPr>
+                            </w:pPr>
+                            <w:r>
+                              <w:rPr>
+                                <w:sz w:val="36"/>
+                              </w:rPr>
+                              <w:t>Heading</w:t>
+                            </w:r>
+                          </w:p>
+                        </w:txbxContent>
+                      </wps:txbx>
+                      <wps:bodyPr rot="0" spcFirstLastPara="0" vertOverflow="overflow" horzOverflow="overflow" vert="horz" wrap="square" lIns="91440" tIns="45720" rIns="91440" bIns="45720" numCol="1" spcCol="0" rtlCol="0" fromWordArt="0" anchor="ctr" anchorCtr="0" forceAA="0" compatLnSpc="1">
+                        <a:prstTxWarp prst="textNoShape">
+                          <a:avLst/>
+                        </a:prstTxWarp>
+                        <a:noAutofit/>
+                      </wps:bodyPr>
+                    </wps:wsp>
+                  </a:graphicData>
+                </a:graphic>
+              </wp:anchor>
+            </w:drawing>
+          </mc:Choice>
+          <mc:Fallback>
+            <w:pict>
+              <v:rect id="Rectangle 61" o:spid="_x0000_s1098" style="position:absolute;margin-left:0;margin-top:16.4pt;width:219.65pt;height:41.9pt;z-index:251646976;visibility:visible;mso-wrap-style:square;mso-wrap-distance-left:9pt;mso-wrap-distance-top:0;mso-wrap-distance-right:9pt;mso-wrap-distance-bottom:0;mso-position-horizontal:center;mso-position-horizontal-relative:margin;mso-position-vertical:absolute;mso-position-vertical-relative:text;v-text-anchor:middle" o:gfxdata="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" fillcolor="white [3201]" strokecolor="black [3200]" strokeweight="1pt">
+                <v:textbox>
+                  <w:txbxContent>
+                    <w:p>
+                      <w:pPr>
+                        <w:jc w:val="center"/>
+                        <w:rPr>
+                          <w:sz w:val="36"/>
+                        </w:rPr>
+                      </w:pPr>
+                      <w:r>
+                        <w:rPr>
+                          <w:sz w:val="36"/>
+                        </w:rPr>
+                        <w:t>Heading</w:t>
+                      </w:r>
+                    </w:p>
+                  </w:txbxContent>
+                </v:textbox>
+                <w10:wrap anchorx="margin"/>
+              </v:rect>
+            </w:pict>
+          </mc:Fallback>
+        </mc:AlternateContent>
+      </w:r>
+    </w:p>
+    <w:p>
+      <w:r>
+        <mc:AlternateContent>
+          <mc:Choice Requires="wps">
+            <w:drawing>
+              <wp:anchor distT="0" distB="0" distL="114300" distR="114300" simplePos="0" relativeHeight="251689984" behindDoc="0" locked="0" layoutInCell="1" allowOverlap="1" wp14:anchorId="2630DD26" wp14:editId="3BA0CA3B">
+                <wp:simplePos x="0" y="0"/>
+                <wp:positionH relativeFrom="column">
+                  <wp:posOffset>21371</wp:posOffset>
+                </wp:positionH>
+                <wp:positionV relativeFrom="paragraph">
+                  <wp:posOffset>235892</wp:posOffset>
+                </wp:positionV>
+                <wp:extent cx="1200150" cy="47625"/>
+                <wp:effectExtent l="0" t="0" r="0" b="0"/>
+                <wp:wrapNone/>
+                <wp:docPr id="149" name="Straight Arrow Connector 149"/>
+                <wp:cNvGraphicFramePr/>
+                <a:graphic xmlns:a="http://schemas.openxmlformats.org/drawingml/2006/main">
+                  <a:graphicData uri="http://schemas.microsoft.com/office/word/2010/wordprocessingShape">
+                    <wps:wsp>
+                      <wps:cNvCnPr/>
+                      <wps:spPr>
+                        <a:xfrm>
+                          <a:off x="0" y="0"/>
+                          <a:ext cx="1200150" cy="47625"/>
+                        </a:xfrm>
+                        <a:prstGeom prst="straightConnector1">
+                          <a:avLst/>
+                        </a:prstGeom>
+                        <a:ln>
+                          <a:solidFill>
+                            <a:schemeClr val="tx1"/>
+                          </a:solidFill>
+                          <a:tailEnd type="triangle"/>
+                        </a:ln>
+                      </wps:spPr>
+                      <wps:style>
+                        <a:lnRef idx="1">
+                          <a:schemeClr val="accent1"/>
+                        </a:lnRef>
+                        <a:fillRef idx="0">
+                          <a:schemeClr val="accent1"/>
+                        </a:fillRef>
+                        <a:effectRef idx="0">
+                          <a:schemeClr val="accent1"/>
+                        </a:effectRef>
+                        <a:fontRef idx="minor">
+                          <a:schemeClr val="tx1"/>
+                        </a:fontRef>
+                      </wps:style>
+                      <wps:bodyPr/>
+                    </wps:wsp>
+                  </a:graphicData>
+                </a:graphic>
+              </wp:anchor>
+            </w:drawing>
+          </mc:Choice>
+          <mc:Fallback>
+            <w:pict>
+              <v:shape w14:anchorId="74ADF662" id="Straight Arrow Connector 149" o:spid="_x0000_s1026" type="#_x0000_t32" style="position:absolute;margin-left:1.7pt;margin-top:18.55pt;width:94.5pt;height:3.75pt;z-index:251689984;visibility:visible;mso-wrap-style:square;mso-wrap-distance-left:9pt;mso-wrap-distance-top:0;mso-wrap-distance-right:9pt;mso-wrap-distance-bottom:0;mso-position-horizontal:absolute;mso-position-horizontal-relative:text;mso-position-vertical:absolute;mso-position-vertical-relative:text" o:gfxdata="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" strokecolor="black [3213]" strokeweight=".5pt">
+                <v:stroke endarrow="block" joinstyle="miter"/>
+              </v:shape>
+            </w:pict>
+          </mc:Fallback>
+        </mc:AlternateContent>
+      </w:r>
+    </w:p>
+    <w:p/>
+    <w:p/>
+    <w:p>
+      <w:r>
+        <mc:AlternateContent>
+          <mc:Choice Requires="wps">
+            <w:drawing>
+              <wp:anchor distT="0" distB="0" distL="114300" distR="114300" simplePos="0" relativeHeight="251694080" behindDoc="0" locked="0" layoutInCell="1" allowOverlap="1" wp14:anchorId="63F8D49F" wp14:editId="5C01BEA3">
+                <wp:simplePos x="0" y="0"/>
+                <wp:positionH relativeFrom="column">
+                  <wp:posOffset>-599090</wp:posOffset>
+                </wp:positionH>
+                <wp:positionV relativeFrom="paragraph">
+                  <wp:posOffset>202391</wp:posOffset>
+                </wp:positionV>
+                <wp:extent cx="895350" cy="485775"/>
+                <wp:effectExtent l="0" t="0" r="0" b="0"/>
+                <wp:wrapNone/>
+                <wp:docPr id="152" name="Text Box 152"/>
+                <wp:cNvGraphicFramePr/>
+                <a:graphic xmlns:a="http://schemas.openxmlformats.org/drawingml/2006/main">
+                  <a:graphicData uri="http://schemas.microsoft.com/office/word/2010/wordprocessingShape">
+                    <wps:wsp>
+                      <wps:cNvSpPr txBox="1"/>
+                      <wps:spPr>
+                        <a:xfrm>
+                          <a:off x="0" y="0"/>
+                          <a:ext cx="895350" cy="485775"/>
+                        </a:xfrm>
+                        <a:prstGeom prst="rect">
+                          <a:avLst/>
+                        </a:prstGeom>
+                        <a:solidFill>
+                          <a:schemeClr val="lt1"/>
+                        </a:solidFill>
+                        <a:ln w="6350">
+                          <a:solidFill>
+                            <a:prstClr val="black"/>
+                          </a:solidFill>
+                        </a:ln>
+                        <a:effectLst/>
+                      </wps:spPr>
+                      <wps:style>
+                        <a:lnRef idx="0">
+                          <a:schemeClr val="accent1"/>
+                        </a:lnRef>
+                        <a:fillRef idx="0">
+                          <a:schemeClr val="accent1"/>
+                        </a:fillRef>
+                        <a:effectRef idx="0">
+                          <a:schemeClr val="accent1"/>
+                        </a:effectRef>
+                        <a:fontRef idx="minor">
+                          <a:schemeClr val="dk1"/>
+                        </a:fontRef>
+                      </wps:style>
+                      <wps:txbx>
+                        <w:txbxContent>
+                          <w:p>
+                            <w:r>
+                              <w:t>Background White</w:t>
+                            </w:r>
+                          </w:p>
+                        </w:txbxContent>
+                      </wps:txbx>
+                      <wps:bodyPr rot="0" spcFirstLastPara="0" vertOverflow="overflow" horzOverflow="overflow" vert="horz" wrap="square" lIns="91440" tIns="45720" rIns="91440" bIns="45720" numCol="1" spcCol="0" rtlCol="0" fromWordArt="0" anchor="t" anchorCtr="0" forceAA="0" compatLnSpc="1">
+                        <a:prstTxWarp prst="textNoShape">
+                          <a:avLst/>
+                        </a:prstTxWarp>
+                        <a:noAutofit/>
+                      </wps:bodyPr>
+                    </wps:wsp>
+                  </a:graphicData>
+                </a:graphic>
+              </wp:anchor>
+            </w:drawing>
+          </mc:Choice>
+          <mc:Fallback>
+            <w:pict>
+              <v:shape w14:anchorId="63F8D49F" id="Text Box 152" o:spid="_x0000_s1099" type="#_x0000_t202" style="position:absolute;margin-left:-47.15pt;margin-top:15.95pt;width:70.5pt;height:38.25pt;z-index:251694080;visibility:visible;mso-wrap-style:square;mso-wrap-distance-left:9pt;mso-wrap-distance-top:0;mso-wrap-distance-right:9pt;mso-wrap-distance-bottom:0;mso-position-horizontal:absolute;mso-position-horizontal-relative:text;mso-position-vertical:absolute;mso-position-vertical-relative:text;v-text-anchor:top" o:gfxdata="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" fillcolor="white [3201]" strokeweight=".5pt">
+                <v:textbox>
+                  <w:txbxContent>
+                    <w:p>
+                      <w:r>
+                        <w:t>Background White</w:t>
+                      </w:r>
+                    </w:p>
+                  </w:txbxContent>
+                </v:textbox>
+              </v:shape>
+            </w:pict>
+          </mc:Fallback>
+        </mc:AlternateContent>
+      </w:r>
+      <w:r>
+        <w:rPr>
+          <w:noProof/>
+          <w:lang w:eastAsia="en-GB"/>
+        </w:rPr>
+        <mc:AlternateContent>
+          <mc:Choice Requires="wps">
+            <w:drawing>
+              <wp:anchor distT="0" distB="0" distL="114300" distR="114300" simplePos="0" relativeHeight="251624443" behindDoc="0" locked="0" layoutInCell="1" allowOverlap="1" wp14:anchorId="5FE47A75" wp14:editId="5B3AC0DB">
+                <wp:simplePos x="0" y="0"/>
+                <wp:positionH relativeFrom="column">
+                  <wp:posOffset>804041</wp:posOffset>
+                </wp:positionH>
+                <wp:positionV relativeFrom="paragraph">
+                  <wp:posOffset>109702</wp:posOffset>
+                </wp:positionV>
+                <wp:extent cx="4540250" cy="4366282"/>
+                <wp:effectExtent l="0" t="0" r="12700" b="15240"/>
+                <wp:wrapNone/>
+                <wp:docPr id="148" name="Rectangle 148"/>
+                <wp:cNvGraphicFramePr/>
+                <a:graphic xmlns:a="http://schemas.openxmlformats.org/drawingml/2006/main">
+                  <a:graphicData uri="http://schemas.microsoft.com/office/word/2010/wordprocessingShape">
+                    <wps:wsp>
+                      <wps:cNvSpPr/>
+                      <wps:spPr>
+                        <a:xfrm>
+                          <a:off x="0" y="0"/>
+                          <a:ext cx="4540250" cy="4366282"/>
+                        </a:xfrm>
+                        <a:prstGeom prst="rect">
+                          <a:avLst/>
+                        </a:prstGeom>
+                        <a:solidFill>
+                          <a:schemeClr val="bg1"/>
+                        </a:solidFill>
+                        <a:ln>
+                          <a:solidFill>
+                            <a:schemeClr val="tx1"/>
+                          </a:solidFill>
+                        </a:ln>
+                      </wps:spPr>
+                      <wps:style>
+                        <a:lnRef idx="2">
+                          <a:schemeClr val="accent1">
+                            <a:shade val="50000"/>
+                          </a:schemeClr>
+                        </a:lnRef>
+                        <a:fillRef idx="1">
+                          <a:schemeClr val="accent1"/>
+                        </a:fillRef>
+                        <a:effectRef idx="0">
+                          <a:schemeClr val="accent1"/>
+                        </a:effectRef>
+                        <a:fontRef idx="minor">
+                          <a:schemeClr val="lt1"/>
+                        </a:fontRef>
+                      </wps:style>
+                      <wps:bodyPr rot="0" spcFirstLastPara="0" vertOverflow="overflow" horzOverflow="overflow" vert="horz" wrap="square" lIns="91440" tIns="45720" rIns="91440" bIns="45720" numCol="1" spcCol="0" rtlCol="0" fromWordArt="0" anchor="ctr" anchorCtr="0" forceAA="0" compatLnSpc="1">
+                        <a:prstTxWarp prst="textNoShape">
+                          <a:avLst/>
+                        </a:prstTxWarp>
+                        <a:noAutofit/>
+                      </wps:bodyPr>
+                    </wps:wsp>
+                  </a:graphicData>
+                </a:graphic>
+                <wp14:sizeRelV relativeFrom="margin">
+                  <wp14:pctHeight>0</wp14:pctHeight>
+                </wp14:sizeRelV>
+              </wp:anchor>
+            </w:drawing>
+          </mc:Choice>
+          <mc:Fallback>
+            <w:pict>
+              <v:rect w14:anchorId="57493B3E" id="Rectangle 148" o:spid="_x0000_s1026" style="position:absolute;margin-left:63.3pt;margin-top:8.65pt;width:357.5pt;height:343.8pt;z-index:251624443;visibility:visible;mso-wrap-style:square;mso-height-percent:0;mso-wrap-distance-left:9pt;mso-wrap-distance-top:0;mso-wrap-distance-right:9pt;mso-wrap-distance-bottom:0;mso-position-horizontal:absolute;mso-position-horizontal-relative:text;mso-position-vertical:absolute;mso-position-vertical-relative:text;mso-height-percent:0;mso-height-relative:margin;v-text-anchor:middle" o:gfxdata="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" fillcolor="white [3212]" strokecolor="black [3213]" strokeweight="1pt"/>
+            </w:pict>
+          </mc:Fallback>
+        </mc:AlternateContent>
+      </w:r>
+      <w:r>
+        <w:rPr>
+          <w:noProof/>
+          <w:lang w:eastAsia="en-GB"/>
+        </w:rPr>
+        <mc:AlternateContent>
+          <mc:Choice Requires="wps">
+            <w:drawing>
+              <wp:anchor distT="0" distB="0" distL="114300" distR="114300" simplePos="0" relativeHeight="251687936" behindDoc="0" locked="0" layoutInCell="1" allowOverlap="1" wp14:anchorId="7F65765B" wp14:editId="727A8501">
+                <wp:simplePos x="0" y="0"/>
+                <wp:positionH relativeFrom="margin">
+                  <wp:align>center</wp:align>
+                </wp:positionH>
+                <wp:positionV relativeFrom="paragraph">
+                  <wp:posOffset>203857</wp:posOffset>
+                </wp:positionV>
+                <wp:extent cx="1891665" cy="532130"/>
+                <wp:effectExtent l="0" t="0" r="13335" b="20320"/>
+                <wp:wrapNone/>
+                <wp:docPr id="146" name="Rectangle 146"/>
+                <wp:cNvGraphicFramePr/>
+                <a:graphic xmlns:a="http://schemas.openxmlformats.org/drawingml/2006/main">
+                  <a:graphicData uri="http://schemas.microsoft.com/office/word/2010/wordprocessingShape">
+                    <wps:wsp>
+                      <wps:cNvSpPr/>
+                      <wps:spPr>
+                        <a:xfrm>
+                          <a:off x="0" y="0"/>
+                          <a:ext cx="1891665" cy="532130"/>
+                        </a:xfrm>
+                        <a:prstGeom prst="rect">
+                          <a:avLst/>
+                        </a:prstGeom>
+                      </wps:spPr>
+                      <wps:style>
+                        <a:lnRef idx="2">
+                          <a:schemeClr val="dk1"/>
+                        </a:lnRef>
+                        <a:fillRef idx="1">
+                          <a:schemeClr val="lt1"/>
+                        </a:fillRef>
+                        <a:effectRef idx="0">
+                          <a:schemeClr val="dk1"/>
+                        </a:effectRef>
+                        <a:fontRef idx="minor">
+                          <a:schemeClr val="dk1"/>
+                        </a:fontRef>
+                      </wps:style>
+                      <wps:txbx>
+                        <w:txbxContent>
+                          <w:p>
+                            <w:pPr>
+                              <w:jc w:val="center"/>
+                              <w:rPr>
+                                <w:sz w:val="36"/>
+                              </w:rPr>
+                            </w:pPr>
+                            <w:r>
+                              <w:rPr>
+                                <w:sz w:val="36"/>
+                              </w:rPr>
+                              <w:t>Title</w:t>
+                            </w:r>
+                          </w:p>
+                        </w:txbxContent>
+                      </wps:txbx>
+                      <wps:bodyPr rot="0" spcFirstLastPara="0" vertOverflow="overflow" horzOverflow="overflow" vert="horz" wrap="square" lIns="91440" tIns="45720" rIns="91440" bIns="45720" numCol="1" spcCol="0" rtlCol="0" fromWordArt="0" anchor="ctr" anchorCtr="0" forceAA="0" compatLnSpc="1">
+                        <a:prstTxWarp prst="textNoShape">
+                          <a:avLst/>
+                        </a:prstTxWarp>
+                        <a:noAutofit/>
+                      </wps:bodyPr>
+                    </wps:wsp>
+                  </a:graphicData>
+                </a:graphic>
+                <wp14:sizeRelH relativeFrom="margin">
+                  <wp14:pctWidth>0</wp14:pctWidth>
+                </wp14:sizeRelH>
+              </wp:anchor>
+            </w:drawing>
+          </mc:Choice>
+          <mc:Fallback>
+            <w:pict>
+              <v:rect w14:anchorId="7F65765B" id="Rectangle 146" o:spid="_x0000_s1100" style="position:absolute;margin-left:0;margin-top:16.05pt;width:148.95pt;height:41.9pt;z-index:251687936;visibility:visible;mso-wrap-style:square;mso-width-percent:0;mso-wrap-distance-left:9pt;mso-wrap-distance-top:0;mso-wrap-distance-right:9pt;mso-wrap-distance-bottom:0;mso-position-horizontal:center;mso-position-horizontal-relative:margin;mso-position-vertical:absolute;mso-position-vertical-relative:text;mso-width-percent:0;mso-width-relative:margin;v-text-anchor:middle" o:gfxdata="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" fillcolor="white [3201]" strokecolor="black [3200]" strokeweight="1pt">
+                <v:textbox>
+                  <w:txbxContent>
+                    <w:p>
+                      <w:pPr>
+                        <w:jc w:val="center"/>
+                        <w:rPr>
+                          <w:sz w:val="36"/>
+                        </w:rPr>
+                      </w:pPr>
+                      <w:r>
+                        <w:rPr>
+                          <w:sz w:val="36"/>
+                        </w:rPr>
+                        <w:t>Title</w:t>
+                      </w:r>
+                    </w:p>
+                  </w:txbxContent>
+                </v:textbox>
+                <w10:wrap anchorx="margin"/>
+              </v:rect>
+            </w:pict>
+          </mc:Fallback>
+        </mc:AlternateContent>
+      </w:r>
+    </w:p>
+    <w:p>
+      <w:r>
+        <mc:AlternateContent>
+          <mc:Choice Requires="wps">
+            <w:drawing>
+              <wp:anchor distT="0" distB="0" distL="114300" distR="114300" simplePos="0" relativeHeight="251693056" behindDoc="0" locked="0" layoutInCell="1" allowOverlap="1" wp14:anchorId="2630DD26" wp14:editId="3BA0CA3B">
+                <wp:simplePos x="0" y="0"/>
+                <wp:positionH relativeFrom="column">
+                  <wp:posOffset>133700</wp:posOffset>
+                </wp:positionH>
+                <wp:positionV relativeFrom="paragraph">
+                  <wp:posOffset>173816</wp:posOffset>
+                </wp:positionV>
+                <wp:extent cx="1200150" cy="47625"/>
+                <wp:effectExtent l="0" t="0" r="0" b="0"/>
+                <wp:wrapNone/>
+                <wp:docPr id="151" name="Straight Arrow Connector 151"/>
+                <wp:cNvGraphicFramePr/>
+                <a:graphic xmlns:a="http://schemas.openxmlformats.org/drawingml/2006/main">
+                  <a:graphicData uri="http://schemas.microsoft.com/office/word/2010/wordprocessingShape">
+                    <wps:wsp>
+                      <wps:cNvCnPr/>
+                      <wps:spPr>
+                        <a:xfrm>
+                          <a:off x="0" y="0"/>
+                          <a:ext cx="1200150" cy="47625"/>
+                        </a:xfrm>
+                        <a:prstGeom prst="straightConnector1">
+                          <a:avLst/>
+                        </a:prstGeom>
+                        <a:ln>
+                          <a:solidFill>
+                            <a:schemeClr val="tx1"/>
+                          </a:solidFill>
+                          <a:tailEnd type="triangle"/>
+                        </a:ln>
+                      </wps:spPr>
+                      <wps:style>
+                        <a:lnRef idx="1">
+                          <a:schemeClr val="accent1"/>
+                        </a:lnRef>
+                        <a:fillRef idx="0">
+                          <a:schemeClr val="accent1"/>
+                        </a:fillRef>
+                        <a:effectRef idx="0">
+                          <a:schemeClr val="accent1"/>
+                        </a:effectRef>
+                        <a:fontRef idx="minor">
+                          <a:schemeClr val="tx1"/>
+                        </a:fontRef>
+                      </wps:style>
+                      <wps:bodyPr/>
+                    </wps:wsp>
+                  </a:graphicData>
+                </a:graphic>
+              </wp:anchor>
+            </w:drawing>
+          </mc:Choice>
+          <mc:Fallback>
+            <w:pict>
+              <v:shape w14:anchorId="6ABCBBA1" id="Straight Arrow Connector 151" o:spid="_x0000_s1026" type="#_x0000_t32" style="position:absolute;margin-left:10.55pt;margin-top:13.7pt;width:94.5pt;height:3.75pt;z-index:251693056;visibility:visible;mso-wrap-style:square;mso-wrap-distance-left:9pt;mso-wrap-distance-top:0;mso-wrap-distance-right:9pt;mso-wrap-distance-bottom:0;mso-position-horizontal:absolute;mso-position-horizontal-relative:text;mso-position-vertical:absolute;mso-position-vertical-relative:text" o:gfxdata="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" strokecolor="black [3213]" strokeweight=".5pt">
+                <v:stroke endarrow="block" joinstyle="miter"/>
+              </v:shape>
+            </w:pict>
+          </mc:Fallback>
+        </mc:AlternateContent>
+      </w:r>
+    </w:p>
+    <w:p/>
+    <w:p>
+      <w:r>
+        <w:rPr>
+          <w:noProof/>
+          <w:lang w:eastAsia="en-GB"/>
+        </w:rPr>
+        <mc:AlternateContent>
+          <mc:Choice Requires="wpg">
+            <w:drawing>
+              <wp:anchor distT="0" distB="0" distL="114300" distR="114300" simplePos="0" relativeHeight="251656192" behindDoc="0" locked="0" layoutInCell="1" allowOverlap="1">
+                <wp:simplePos x="0" y="0"/>
+                <wp:positionH relativeFrom="column">
+                  <wp:posOffset>1213945</wp:posOffset>
+                </wp:positionH>
+                <wp:positionV relativeFrom="paragraph">
+                  <wp:posOffset>41363</wp:posOffset>
+                </wp:positionV>
+                <wp:extent cx="3252473" cy="2689891"/>
+                <wp:effectExtent l="0" t="0" r="24130" b="15240"/>
+                <wp:wrapNone/>
+                <wp:docPr id="145" name="Group 145"/>
+                <wp:cNvGraphicFramePr/>
+                <a:graphic xmlns:a="http://schemas.openxmlformats.org/drawingml/2006/main">
+                  <a:graphicData uri="http://schemas.microsoft.com/office/word/2010/wordprocessingGroup">
+                    <wpg:wgp>
+                      <wpg:cNvGrpSpPr/>
+                      <wpg:grpSpPr>
+                        <a:xfrm>
+                          <a:off x="0" y="0"/>
+                          <a:ext cx="3252473" cy="2689891"/>
+                          <a:chOff x="0" y="0"/>
+                          <a:chExt cx="3252473" cy="2689891"/>
+                        </a:xfrm>
+                      </wpg:grpSpPr>
+                      <wps:wsp>
                         <wps:cNvPr id="62" name="Rectangle 62"/>
                         <wps:cNvSpPr/>
                         <wps:spPr>
                           <a:xfrm>
-                            <a:off x="798653" y="1967696"/>
-                            <a:ext cx="1423686" cy="1192193"/>
+                            <a:off x="0" y="0"/>
+                            <a:ext cx="1423673" cy="1192166"/>
                           </a:xfrm>
                           <a:prstGeom prst="rect">
                             <a:avLst/>
@@ -7667,8 +8570,8 @@
                         <wps:cNvSpPr/>
                         <wps:spPr>
                           <a:xfrm>
-                            <a:off x="2870521" y="1967696"/>
-                            <a:ext cx="1423686" cy="1192193"/>
+                            <a:off x="1828800" y="0"/>
+                            <a:ext cx="1423673" cy="1192166"/>
                           </a:xfrm>
                           <a:prstGeom prst="rect">
                             <a:avLst/>
@@ -7718,59 +8621,8 @@
                         <wps:cNvSpPr/>
                         <wps:spPr>
                           <a:xfrm>
-                            <a:off x="798653" y="3472405"/>
-                            <a:ext cx="1423686" cy="1192193"/>
-                          </a:xfrm>
-                          <a:prstGeom prst="rect">
-                            <a:avLst/>
-                          </a:prstGeom>
-                        </wps:spPr>
-                        <wps:style>
-                          <a:lnRef idx="2">
-                            <a:schemeClr val="dk1"/>
-                          </a:lnRef>
-                          <a:fillRef idx="1">
-                            <a:schemeClr val="lt1"/>
-                          </a:fillRef>
-                          <a:effectRef idx="0">
-                            <a:schemeClr val="dk1"/>
-                          </a:effectRef>
-                          <a:fontRef idx="minor">
-                            <a:schemeClr val="dk1"/>
-                          </a:fontRef>
-                        </wps:style>
-                        <wps:txbx>
-                          <w:txbxContent>
-                            <w:p>
-                              <w:pPr>
-                                <w:jc w:val="center"/>
-                                <w:rPr>
-                                  <w:sz w:val="36"/>
-                                </w:rPr>
-                              </w:pPr>
-                              <w:r>
-                                <w:rPr>
-                                  <w:sz w:val="36"/>
-                                </w:rPr>
-                                <w:t>Item card</w:t>
-                              </w:r>
-                            </w:p>
-                          </w:txbxContent>
-                        </wps:txbx>
-                        <wps:bodyPr rot="0" spcFirstLastPara="0" vertOverflow="overflow" horzOverflow="overflow" vert="horz" wrap="square" lIns="91440" tIns="45720" rIns="91440" bIns="45720" numCol="1" spcCol="0" rtlCol="0" fromWordArt="0" anchor="ctr" anchorCtr="0" forceAA="0" compatLnSpc="1">
-                          <a:prstTxWarp prst="textNoShape">
-                            <a:avLst/>
-                          </a:prstTxWarp>
-                          <a:noAutofit/>
-                        </wps:bodyPr>
-                      </wps:wsp>
-                      <wps:wsp>
-                        <wps:cNvPr id="65" name="Rectangle 65"/>
-                        <wps:cNvSpPr/>
-                        <wps:spPr>
-                          <a:xfrm>
-                            <a:off x="2870521" y="3483980"/>
-                            <a:ext cx="1423686" cy="1192193"/>
+                            <a:off x="0" y="1497724"/>
+                            <a:ext cx="1423673" cy="1192166"/>
                           </a:xfrm>
                           <a:prstGeom prst="rect">
                             <a:avLst/>
@@ -7820,8 +8672,8 @@
                         <wps:cNvSpPr/>
                         <wps:spPr>
                           <a:xfrm>
-                            <a:off x="798653" y="2801074"/>
-                            <a:ext cx="1250066" cy="358815"/>
+                            <a:off x="0" y="835572"/>
+                            <a:ext cx="1250054" cy="358807"/>
                           </a:xfrm>
                           <a:prstGeom prst="rect">
                             <a:avLst/>
@@ -7871,59 +8723,8 @@
                         <wps:cNvSpPr/>
                         <wps:spPr>
                           <a:xfrm>
-                            <a:off x="2882096" y="2812648"/>
-                            <a:ext cx="1250066" cy="358815"/>
-                          </a:xfrm>
-                          <a:prstGeom prst="rect">
-                            <a:avLst/>
-                          </a:prstGeom>
-                        </wps:spPr>
-                        <wps:style>
-                          <a:lnRef idx="2">
-                            <a:schemeClr val="dk1"/>
-                          </a:lnRef>
-                          <a:fillRef idx="1">
-                            <a:schemeClr val="lt1"/>
-                          </a:fillRef>
-                          <a:effectRef idx="0">
-                            <a:schemeClr val="dk1"/>
-                          </a:effectRef>
-                          <a:fontRef idx="minor">
-                            <a:schemeClr val="dk1"/>
-                          </a:fontRef>
-                        </wps:style>
-                        <wps:txbx>
-                          <w:txbxContent>
-                            <w:p>
-                              <w:pPr>
-                                <w:jc w:val="center"/>
-                                <w:rPr>
-                                  <w:sz w:val="36"/>
-                                </w:rPr>
-                              </w:pPr>
-                              <w:r>
-                                <w:rPr>
-                                  <w:sz w:val="36"/>
-                                </w:rPr>
-                                <w:t>Offers</w:t>
-                              </w:r>
-                            </w:p>
-                          </w:txbxContent>
-                        </wps:txbx>
-                        <wps:bodyPr rot="0" spcFirstLastPara="0" vertOverflow="overflow" horzOverflow="overflow" vert="horz" wrap="square" lIns="91440" tIns="45720" rIns="91440" bIns="45720" numCol="1" spcCol="0" rtlCol="0" fromWordArt="0" anchor="ctr" anchorCtr="0" forceAA="0" compatLnSpc="1">
-                          <a:prstTxWarp prst="textNoShape">
-                            <a:avLst/>
-                          </a:prstTxWarp>
-                          <a:noAutofit/>
-                        </wps:bodyPr>
-                      </wps:wsp>
-                      <wps:wsp>
-                        <wps:cNvPr id="68" name="Rectangle 68"/>
-                        <wps:cNvSpPr/>
-                        <wps:spPr>
-                          <a:xfrm>
-                            <a:off x="798653" y="4305783"/>
-                            <a:ext cx="1250066" cy="358815"/>
+                            <a:off x="1828840" y="833349"/>
+                            <a:ext cx="1250054" cy="358807"/>
                           </a:xfrm>
                           <a:prstGeom prst="rect">
                             <a:avLst/>
@@ -7973,8 +8774,8 @@
                         <wps:cNvSpPr/>
                         <wps:spPr>
                           <a:xfrm>
-                            <a:off x="2882096" y="4317357"/>
-                            <a:ext cx="1250066" cy="358815"/>
+                            <a:off x="1876241" y="2331084"/>
+                            <a:ext cx="1250054" cy="358807"/>
                           </a:xfrm>
                           <a:prstGeom prst="rect">
                             <a:avLst/>
@@ -8022,156 +8823,19 @@
                     </wpg:wgp>
                   </a:graphicData>
                 </a:graphic>
+                <wp14:sizeRelH relativeFrom="margin">
+                  <wp14:pctWidth>0</wp14:pctWidth>
+                </wp14:sizeRelH>
+                <wp14:sizeRelV relativeFrom="margin">
+                  <wp14:pctHeight>0</wp14:pctHeight>
+                </wp14:sizeRelV>
               </wp:anchor>
             </w:drawing>
           </mc:Choice>
           <mc:Fallback>
             <w:pict>
-              <v:group id="Group 70" o:spid="_x0000_s1088" style="position:absolute;margin-left:52.85pt;margin-top:19.6pt;width:417.4pt;height:524.95pt;z-index:251656192" coordsize="53010,66670" o:gfxdata="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">
-                <v:group id="Group 53" o:spid="_x0000_s1089" style="position:absolute;width:53010;height:66670" coordsize="53010,66670" o:gfxdata="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">
-                  <v:rect id="Rectangle 54" o:spid="_x0000_s1090" style="position:absolute;top:115;width:53010;height:66555;visibility:visible;mso-wrap-style:square;v-text-anchor:middle" o:gfxdata="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" fillcolor="white [3201]" strokecolor="black [3200]" strokeweight="1pt"/>
-                  <v:rect id="Rectangle 55" o:spid="_x0000_s1091" style="position:absolute;top:115;width:53010;height:5322;visibility:visible;mso-wrap-style:square;v-text-anchor:middle" o:gfxdata="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" fillcolor="white [3201]" strokecolor="black [3200]" strokeweight="1pt">
-                    <v:textbox>
-                      <w:txbxContent>
-                        <w:p>
-                          <w:pPr>
-                            <w:jc w:val="right"/>
-                            <w:rPr>
-                              <w:sz w:val="36"/>
-                            </w:rPr>
-                          </w:pPr>
-                          <w:r>
-                            <w:rPr>
-                              <w:sz w:val="36"/>
-                            </w:rPr>
-                            <w:t>Navigation bar</w:t>
-                          </w:r>
-                        </w:p>
-                      </w:txbxContent>
-                    </v:textbox>
-                  </v:rect>
-                  <v:rect id="Rectangle 56" o:spid="_x0000_s1092" style="position:absolute;left:115;width:6598;height:5321;visibility:visible;mso-wrap-style:square;v-text-anchor:middle" o:gfxdata="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" fillcolor="white [3201]" strokecolor="black [3200]" strokeweight="1pt">
-                    <v:textbox>
-                      <w:txbxContent>
-                        <w:p>
-                          <w:pPr>
-                            <w:jc w:val="center"/>
-                            <w:rPr>
-                              <w:sz w:val="36"/>
-                            </w:rPr>
-                          </w:pPr>
-                          <w:r>
-                            <w:rPr>
-                              <w:sz w:val="36"/>
-                            </w:rPr>
-                            <w:t>Logo</w:t>
-                          </w:r>
-                        </w:p>
-                      </w:txbxContent>
-                    </v:textbox>
-                  </v:rect>
-                  <v:rect id="Rectangle 57" o:spid="_x0000_s1093" style="position:absolute;left:6829;top:115;width:6944;height:5322;visibility:visible;mso-wrap-style:square;v-text-anchor:middle" o:gfxdata="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" fillcolor="white [3201]" strokecolor="black [3200]" strokeweight="1pt">
-                    <v:textbox>
-                      <w:txbxContent>
-                        <w:p>
-                          <w:pPr>
-                            <w:jc w:val="center"/>
-                            <w:rPr>
-                              <w:sz w:val="36"/>
-                            </w:rPr>
-                          </w:pPr>
-                          <w:r>
-                            <w:rPr>
-                              <w:sz w:val="36"/>
-                            </w:rPr>
-                            <w:t>Link1</w:t>
-                          </w:r>
-                        </w:p>
-                      </w:txbxContent>
-                    </v:textbox>
-                  </v:rect>
-                  <v:rect id="Rectangle 58" o:spid="_x0000_s1094" style="position:absolute;left:13889;width:6945;height:5324;visibility:visible;mso-wrap-style:square;v-text-anchor:middle" o:gfxdata="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" fillcolor="white [3201]" strokecolor="black [3200]" strokeweight="1pt">
-                    <v:textbox>
-                      <w:txbxContent>
-                        <w:p>
-                          <w:pPr>
-                            <w:jc w:val="center"/>
-                            <w:rPr>
-                              <w:sz w:val="36"/>
-                            </w:rPr>
-                          </w:pPr>
-                          <w:r>
-                            <w:rPr>
-                              <w:sz w:val="36"/>
-                            </w:rPr>
-                            <w:t>Link2</w:t>
-                          </w:r>
-                        </w:p>
-                      </w:txbxContent>
-                    </v:textbox>
-                  </v:rect>
-                  <v:rect id="Rectangle 59" o:spid="_x0000_s1095" style="position:absolute;left:20950;width:6944;height:5324;visibility:visible;mso-wrap-style:square;v-text-anchor:middle" o:gfxdata="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" fillcolor="white [3201]" strokecolor="black [3200]" strokeweight="1pt">
-                    <v:textbox>
-                      <w:txbxContent>
-                        <w:p>
-                          <w:pPr>
-                            <w:jc w:val="center"/>
-                            <w:rPr>
-                              <w:sz w:val="36"/>
-                            </w:rPr>
-                          </w:pPr>
-                          <w:r>
-                            <w:rPr>
-                              <w:sz w:val="36"/>
-                            </w:rPr>
-                            <w:t>Link3</w:t>
-                          </w:r>
-                        </w:p>
-                      </w:txbxContent>
-                    </v:textbox>
-                  </v:rect>
-                  <v:rect id="Rectangle 60" o:spid="_x0000_s1096" style="position:absolute;left:27663;width:6945;height:5324;visibility:visible;mso-wrap-style:square;v-text-anchor:middle" o:gfxdata="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" fillcolor="white [3201]" strokecolor="black [3200]" strokeweight="1pt">
-                    <v:textbox>
-                      <w:txbxContent>
-                        <w:p>
-                          <w:pPr>
-                            <w:jc w:val="center"/>
-                            <w:rPr>
-                              <w:sz w:val="36"/>
-                            </w:rPr>
-                          </w:pPr>
-                          <w:r>
-                            <w:rPr>
-                              <w:sz w:val="36"/>
-                            </w:rPr>
-                            <w:t>Link4</w:t>
-                          </w:r>
-                        </w:p>
-                      </w:txbxContent>
-                    </v:textbox>
-                  </v:rect>
-                </v:group>
-                <v:rect id="Rectangle 61" o:spid="_x0000_s1097" style="position:absolute;left:12269;top:10532;width:27895;height:5325;visibility:visible;mso-wrap-style:square;v-text-anchor:middle" o:gfxdata="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" fillcolor="white [3201]" strokecolor="black [3200]" strokeweight="1pt">
-                  <v:textbox>
-                    <w:txbxContent>
-                      <w:p>
-                        <w:pPr>
-                          <w:jc w:val="center"/>
-                          <w:rPr>
-                            <w:sz w:val="36"/>
-                          </w:rPr>
-                        </w:pPr>
-                        <w:r>
-                          <w:rPr>
-                            <w:sz w:val="36"/>
-                          </w:rPr>
-                          <w:t>Heading</w:t>
-                        </w:r>
-                      </w:p>
-                    </w:txbxContent>
-                  </v:textbox>
-                </v:rect>
-                <v:rect id="Rectangle 62" o:spid="_x0000_s1098" style="position:absolute;left:7986;top:19676;width:14237;height:11922;visibility:visible;mso-wrap-style:square;v-text-anchor:middle" o:gfxdata="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" fillcolor="white [3201]" strokecolor="black [3200]" strokeweight="1pt">
+              <v:group id="Group 145" o:spid="_x0000_s1101" style="position:absolute;margin-left:95.6pt;margin-top:3.25pt;width:256.1pt;height:211.8pt;z-index:251656192;mso-width-relative:margin;mso-height-relative:margin" coordsize="32524,26898" o:gfxdata="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">
+                <v:rect id="Rectangle 62" o:spid="_x0000_s1102" style="position:absolute;width:14236;height:11921;visibility:visible;mso-wrap-style:square;v-text-anchor:middle" o:gfxdata="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" fillcolor="white [3201]" strokecolor="black [3200]" strokeweight="1pt">
                   <v:textbox>
                     <w:txbxContent>
                       <w:p>
@@ -8191,7 +8855,7 @@
                     </w:txbxContent>
                   </v:textbox>
                 </v:rect>
-                <v:rect id="Rectangle 63" o:spid="_x0000_s1099" style="position:absolute;left:28705;top:19676;width:14237;height:11922;visibility:visible;mso-wrap-style:square;v-text-anchor:middle" o:gfxdata="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" fillcolor="white [3201]" strokecolor="black [3200]" strokeweight="1pt">
+                <v:rect id="Rectangle 63" o:spid="_x0000_s1103" style="position:absolute;left:18288;width:14236;height:11921;visibility:visible;mso-wrap-style:square;v-text-anchor:middle" o:gfxdata="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" fillcolor="white [3201]" strokecolor="black [3200]" strokeweight="1pt">
                   <v:textbox>
                     <w:txbxContent>
                       <w:p>
@@ -8211,7 +8875,7 @@
                     </w:txbxContent>
                   </v:textbox>
                 </v:rect>
-                <v:rect id="Rectangle 64" o:spid="_x0000_s1100" style="position:absolute;left:7986;top:34724;width:14237;height:11921;visibility:visible;mso-wrap-style:square;v-text-anchor:middle" o:gfxdata="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" fillcolor="white [3201]" strokecolor="black [3200]" strokeweight="1pt">
+                <v:rect id="Rectangle 64" o:spid="_x0000_s1104" style="position:absolute;top:14977;width:14236;height:11921;visibility:visible;mso-wrap-style:square;v-text-anchor:middle" o:gfxdata="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" fillcolor="white [3201]" strokecolor="black [3200]" strokeweight="1pt">
                   <v:textbox>
                     <w:txbxContent>
                       <w:p>
@@ -8231,27 +8895,7 @@
                     </w:txbxContent>
                   </v:textbox>
                 </v:rect>
-                <v:rect id="Rectangle 65" o:spid="_x0000_s1101" style="position:absolute;left:28705;top:34839;width:14237;height:11922;visibility:visible;mso-wrap-style:square;v-text-anchor:middle" o:gfxdata="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" fillcolor="white [3201]" strokecolor="black [3200]" strokeweight="1pt">
-                  <v:textbox>
-                    <w:txbxContent>
-                      <w:p>
-                        <w:pPr>
-                          <w:jc w:val="center"/>
-                          <w:rPr>
-                            <w:sz w:val="36"/>
-                          </w:rPr>
-                        </w:pPr>
-                        <w:r>
-                          <w:rPr>
-                            <w:sz w:val="36"/>
-                          </w:rPr>
-                          <w:t>Item card</w:t>
-                        </w:r>
-                      </w:p>
-                    </w:txbxContent>
-                  </v:textbox>
-                </v:rect>
-                <v:rect id="Rectangle 66" o:spid="_x0000_s1102" style="position:absolute;left:7986;top:28010;width:12501;height:3588;visibility:visible;mso-wrap-style:square;v-text-anchor:middle" o:gfxdata="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" fillcolor="white [3201]" strokecolor="black [3200]" strokeweight="1pt">
+                <v:rect id="Rectangle 66" o:spid="_x0000_s1105" style="position:absolute;top:8355;width:12500;height:3588;visibility:visible;mso-wrap-style:square;v-text-anchor:middle" o:gfxdata="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" fillcolor="white [3201]" strokecolor="black [3200]" strokeweight="1pt">
                   <v:textbox>
                     <w:txbxContent>
                       <w:p>
@@ -8271,7 +8915,7 @@
                     </w:txbxContent>
                   </v:textbox>
                 </v:rect>
-                <v:rect id="Rectangle 67" o:spid="_x0000_s1103" style="position:absolute;left:28820;top:28126;width:12501;height:3588;visibility:visible;mso-wrap-style:square;v-text-anchor:middle" o:gfxdata="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" fillcolor="white [3201]" strokecolor="black [3200]" strokeweight="1pt">
+                <v:rect id="Rectangle 67" o:spid="_x0000_s1106" style="position:absolute;left:18288;top:8333;width:12500;height:3588;visibility:visible;mso-wrap-style:square;v-text-anchor:middle" o:gfxdata="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" fillcolor="white [3201]" strokecolor="black [3200]" strokeweight="1pt">
                   <v:textbox>
                     <w:txbxContent>
                       <w:p>
@@ -8291,27 +8935,7 @@
                     </w:txbxContent>
                   </v:textbox>
                 </v:rect>
-                <v:rect id="Rectangle 68" o:spid="_x0000_s1104" style="position:absolute;left:7986;top:43057;width:12501;height:3588;visibility:visible;mso-wrap-style:square;v-text-anchor:middle" o:gfxdata="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" fillcolor="white [3201]" strokecolor="black [3200]" strokeweight="1pt">
-                  <v:textbox>
-                    <w:txbxContent>
-                      <w:p>
-                        <w:pPr>
-                          <w:jc w:val="center"/>
-                          <w:rPr>
-                            <w:sz w:val="36"/>
-                          </w:rPr>
-                        </w:pPr>
-                        <w:r>
-                          <w:rPr>
-                            <w:sz w:val="36"/>
-                          </w:rPr>
-                          <w:t>Offers</w:t>
-                        </w:r>
-                      </w:p>
-                    </w:txbxContent>
-                  </v:textbox>
-                </v:rect>
-                <v:rect id="Rectangle 69" o:spid="_x0000_s1105" style="position:absolute;left:28820;top:43173;width:12501;height:3588;visibility:visible;mso-wrap-style:square;v-text-anchor:middle" o:gfxdata="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" fillcolor="white [3201]" strokecolor="black [3200]" strokeweight="1pt">
+                <v:rect id="Rectangle 69" o:spid="_x0000_s1107" style="position:absolute;left:18762;top:23310;width:12500;height:3588;visibility:visible;mso-wrap-style:square;v-text-anchor:middle" o:gfxdata="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" fillcolor="white [3201]" strokecolor="black [3200]" strokeweight="1pt">
                   <v:textbox>
                     <w:txbxContent>
                       <w:p>
@@ -8339,23 +8963,400 @@
     </w:p>
     <w:p/>
     <w:p/>
-    <w:p/>
-    <w:p/>
-    <w:p/>
-    <w:p/>
-    <w:p/>
-    <w:p/>
-    <w:p/>
-    <w:p/>
-    <w:p/>
-    <w:p/>
-    <w:p/>
-    <w:p/>
-    <w:p/>
-    <w:p/>
-    <w:p/>
-    <w:p/>
-    <w:p/>
+    <w:p>
+      <w:r>
+        <mc:AlternateContent>
+          <mc:Choice Requires="wps">
+            <w:drawing>
+              <wp:anchor distT="0" distB="0" distL="114300" distR="114300" simplePos="0" relativeHeight="251697152" behindDoc="0" locked="0" layoutInCell="1" allowOverlap="1" wp14:anchorId="63F8D49F" wp14:editId="5C01BEA3">
+                <wp:simplePos x="0" y="0"/>
+                <wp:positionH relativeFrom="column">
+                  <wp:posOffset>-804041</wp:posOffset>
+                </wp:positionH>
+                <wp:positionV relativeFrom="paragraph">
+                  <wp:posOffset>366526</wp:posOffset>
+                </wp:positionV>
+                <wp:extent cx="895350" cy="485775"/>
+                <wp:effectExtent l="0" t="0" r="19050" b="28575"/>
+                <wp:wrapNone/>
+                <wp:docPr id="154" name="Text Box 154"/>
+                <wp:cNvGraphicFramePr/>
+                <a:graphic xmlns:a="http://schemas.openxmlformats.org/drawingml/2006/main">
+                  <a:graphicData uri="http://schemas.microsoft.com/office/word/2010/wordprocessingShape">
+                    <wps:wsp>
+                      <wps:cNvSpPr txBox="1"/>
+                      <wps:spPr>
+                        <a:xfrm>
+                          <a:off x="0" y="0"/>
+                          <a:ext cx="895350" cy="485775"/>
+                        </a:xfrm>
+                        <a:prstGeom prst="rect">
+                          <a:avLst/>
+                        </a:prstGeom>
+                        <a:solidFill>
+                          <a:schemeClr val="lt1"/>
+                        </a:solidFill>
+                        <a:ln w="6350">
+                          <a:solidFill>
+                            <a:prstClr val="black"/>
+                          </a:solidFill>
+                        </a:ln>
+                        <a:effectLst/>
+                      </wps:spPr>
+                      <wps:style>
+                        <a:lnRef idx="0">
+                          <a:schemeClr val="accent1"/>
+                        </a:lnRef>
+                        <a:fillRef idx="0">
+                          <a:schemeClr val="accent1"/>
+                        </a:fillRef>
+                        <a:effectRef idx="0">
+                          <a:schemeClr val="accent1"/>
+                        </a:effectRef>
+                        <a:fontRef idx="minor">
+                          <a:schemeClr val="dk1"/>
+                        </a:fontRef>
+                      </wps:style>
+                      <wps:txbx>
+                        <w:txbxContent>
+                          <w:p>
+                            <w:r>
+                              <w:t>Background Cork</w:t>
+                            </w:r>
+                          </w:p>
+                        </w:txbxContent>
+                      </wps:txbx>
+                      <wps:bodyPr rot="0" spcFirstLastPara="0" vertOverflow="overflow" horzOverflow="overflow" vert="horz" wrap="square" lIns="91440" tIns="45720" rIns="91440" bIns="45720" numCol="1" spcCol="0" rtlCol="0" fromWordArt="0" anchor="t" anchorCtr="0" forceAA="0" compatLnSpc="1">
+                        <a:prstTxWarp prst="textNoShape">
+                          <a:avLst/>
+                        </a:prstTxWarp>
+                        <a:noAutofit/>
+                      </wps:bodyPr>
+                    </wps:wsp>
+                  </a:graphicData>
+                </a:graphic>
+              </wp:anchor>
+            </w:drawing>
+          </mc:Choice>
+          <mc:Fallback>
+            <w:pict>
+              <v:shape w14:anchorId="63F8D49F" id="Text Box 154" o:spid="_x0000_s1108" type="#_x0000_t202" style="position:absolute;margin-left:-63.3pt;margin-top:28.85pt;width:70.5pt;height:38.25pt;z-index:251697152;visibility:visible;mso-wrap-style:square;mso-wrap-distance-left:9pt;mso-wrap-distance-top:0;mso-wrap-distance-right:9pt;mso-wrap-distance-bottom:0;mso-position-horizontal:absolute;mso-position-horizontal-relative:text;mso-position-vertical:absolute;mso-position-vertical-relative:text;v-text-anchor:top" o:gfxdata="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" fillcolor="white [3201]" strokeweight=".5pt">
+                <v:textbox>
+                  <w:txbxContent>
+                    <w:p>
+                      <w:r>
+                        <w:t>Background Cork</w:t>
+                      </w:r>
+                    </w:p>
+                  </w:txbxContent>
+                </v:textbox>
+              </v:shape>
+            </w:pict>
+          </mc:Fallback>
+        </mc:AlternateContent>
+      </w:r>
+    </w:p>
+    <w:p>
+      <w:r>
+        <mc:AlternateContent>
+          <mc:Choice Requires="wps">
+            <w:drawing>
+              <wp:anchor distT="0" distB="0" distL="114300" distR="114300" simplePos="0" relativeHeight="251696128" behindDoc="0" locked="0" layoutInCell="1" allowOverlap="1" wp14:anchorId="2630DD26" wp14:editId="3BA0CA3B">
+                <wp:simplePos x="0" y="0"/>
+                <wp:positionH relativeFrom="column">
+                  <wp:posOffset>-78828</wp:posOffset>
+                </wp:positionH>
+                <wp:positionV relativeFrom="paragraph">
+                  <wp:posOffset>333025</wp:posOffset>
+                </wp:positionV>
+                <wp:extent cx="677918" cy="63045"/>
+                <wp:effectExtent l="0" t="19050" r="84455" b="89535"/>
+                <wp:wrapNone/>
+                <wp:docPr id="153" name="Straight Arrow Connector 153"/>
+                <wp:cNvGraphicFramePr/>
+                <a:graphic xmlns:a="http://schemas.openxmlformats.org/drawingml/2006/main">
+                  <a:graphicData uri="http://schemas.microsoft.com/office/word/2010/wordprocessingShape">
+                    <wps:wsp>
+                      <wps:cNvCnPr/>
+                      <wps:spPr>
+                        <a:xfrm>
+                          <a:off x="0" y="0"/>
+                          <a:ext cx="677918" cy="63045"/>
+                        </a:xfrm>
+                        <a:prstGeom prst="straightConnector1">
+                          <a:avLst/>
+                        </a:prstGeom>
+                        <a:ln>
+                          <a:solidFill>
+                            <a:schemeClr val="tx1"/>
+                          </a:solidFill>
+                          <a:tailEnd type="triangle"/>
+                        </a:ln>
+                      </wps:spPr>
+                      <wps:style>
+                        <a:lnRef idx="1">
+                          <a:schemeClr val="accent1"/>
+                        </a:lnRef>
+                        <a:fillRef idx="0">
+                          <a:schemeClr val="accent1"/>
+                        </a:fillRef>
+                        <a:effectRef idx="0">
+                          <a:schemeClr val="accent1"/>
+                        </a:effectRef>
+                        <a:fontRef idx="minor">
+                          <a:schemeClr val="tx1"/>
+                        </a:fontRef>
+                      </wps:style>
+                      <wps:bodyPr/>
+                    </wps:wsp>
+                  </a:graphicData>
+                </a:graphic>
+                <wp14:sizeRelH relativeFrom="margin">
+                  <wp14:pctWidth>0</wp14:pctWidth>
+                </wp14:sizeRelH>
+                <wp14:sizeRelV relativeFrom="margin">
+                  <wp14:pctHeight>0</wp14:pctHeight>
+                </wp14:sizeRelV>
+              </wp:anchor>
+            </w:drawing>
+          </mc:Choice>
+          <mc:Fallback>
+            <w:pict>
+              <v:shape w14:anchorId="54D0E5F0" id="Straight Arrow Connector 153" o:spid="_x0000_s1026" type="#_x0000_t32" style="position:absolute;margin-left:-6.2pt;margin-top:26.2pt;width:53.4pt;height:4.95pt;z-index:251696128;visibility:visible;mso-wrap-style:square;mso-width-percent:0;mso-height-percent:0;mso-wrap-distance-left:9pt;mso-wrap-distance-top:0;mso-wrap-distance-right:9pt;mso-wrap-distance-bottom:0;mso-position-horizontal:absolute;mso-position-horizontal-relative:text;mso-position-vertical:absolute;mso-position-vertical-relative:text;mso-width-percent:0;mso-height-percent:0;mso-width-relative:margin;mso-height-relative:margin" o:gfxdata="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" strokecolor="black [3213]" strokeweight=".5pt">
+                <v:stroke endarrow="block" joinstyle="miter"/>
+              </v:shape>
+            </w:pict>
+          </mc:Fallback>
+        </mc:AlternateContent>
+      </w:r>
+    </w:p>
+    <w:p>
+      <w:r>
+        <w:rPr>
+          <w:noProof/>
+          <w:lang w:eastAsia="en-GB"/>
+        </w:rPr>
+        <mc:AlternateContent>
+          <mc:Choice Requires="wps">
+            <w:drawing>
+              <wp:anchor distT="0" distB="0" distL="114300" distR="114300" simplePos="0" relativeHeight="251654144" behindDoc="1" locked="0" layoutInCell="1" allowOverlap="1">
+                <wp:simplePos x="0" y="0"/>
+                <wp:positionH relativeFrom="column">
+                  <wp:posOffset>3089494</wp:posOffset>
+                </wp:positionH>
+                <wp:positionV relativeFrom="paragraph">
+                  <wp:posOffset>128555</wp:posOffset>
+                </wp:positionV>
+                <wp:extent cx="1423670" cy="1191895"/>
+                <wp:effectExtent l="0" t="0" r="24130" b="27305"/>
+                <wp:wrapTight wrapText="bothSides">
+                  <wp:wrapPolygon edited="0">
+                    <wp:start x="0" y="0"/>
+                    <wp:lineTo x="0" y="21750"/>
+                    <wp:lineTo x="21677" y="21750"/>
+                    <wp:lineTo x="21677" y="0"/>
+                    <wp:lineTo x="0" y="0"/>
+                  </wp:wrapPolygon>
+                </wp:wrapTight>
+                <wp:docPr id="65" name="Rectangle 65"/>
+                <wp:cNvGraphicFramePr/>
+                <a:graphic xmlns:a="http://schemas.openxmlformats.org/drawingml/2006/main">
+                  <a:graphicData uri="http://schemas.microsoft.com/office/word/2010/wordprocessingShape">
+                    <wps:wsp>
+                      <wps:cNvSpPr/>
+                      <wps:spPr>
+                        <a:xfrm>
+                          <a:off x="0" y="0"/>
+                          <a:ext cx="1423670" cy="1191895"/>
+                        </a:xfrm>
+                        <a:prstGeom prst="rect">
+                          <a:avLst/>
+                        </a:prstGeom>
+                      </wps:spPr>
+                      <wps:style>
+                        <a:lnRef idx="2">
+                          <a:schemeClr val="dk1"/>
+                        </a:lnRef>
+                        <a:fillRef idx="1">
+                          <a:schemeClr val="lt1"/>
+                        </a:fillRef>
+                        <a:effectRef idx="0">
+                          <a:schemeClr val="dk1"/>
+                        </a:effectRef>
+                        <a:fontRef idx="minor">
+                          <a:schemeClr val="dk1"/>
+                        </a:fontRef>
+                      </wps:style>
+                      <wps:txbx>
+                        <w:txbxContent>
+                          <w:p>
+                            <w:pPr>
+                              <w:jc w:val="center"/>
+                              <w:rPr>
+                                <w:sz w:val="36"/>
+                              </w:rPr>
+                            </w:pPr>
+                            <w:r>
+                              <w:rPr>
+                                <w:sz w:val="36"/>
+                              </w:rPr>
+                              <w:t>Item card</w:t>
+                            </w:r>
+                          </w:p>
+                        </w:txbxContent>
+                      </wps:txbx>
+                      <wps:bodyPr rot="0" spcFirstLastPara="0" vertOverflow="overflow" horzOverflow="overflow" vert="horz" wrap="square" lIns="91440" tIns="45720" rIns="91440" bIns="45720" numCol="1" spcCol="0" rtlCol="0" fromWordArt="0" anchor="ctr" anchorCtr="0" forceAA="0" compatLnSpc="1">
+                        <a:prstTxWarp prst="textNoShape">
+                          <a:avLst/>
+                        </a:prstTxWarp>
+                        <a:noAutofit/>
+                      </wps:bodyPr>
+                    </wps:wsp>
+                  </a:graphicData>
+                </a:graphic>
+              </wp:anchor>
+            </w:drawing>
+          </mc:Choice>
+          <mc:Fallback>
+            <w:pict>
+              <v:rect id="Rectangle 65" o:spid="_x0000_s1109" style="position:absolute;margin-left:243.25pt;margin-top:10.1pt;width:112.1pt;height:93.85pt;z-index:-251662336;visibility:visible;mso-wrap-style:square;mso-wrap-distance-left:9pt;mso-wrap-distance-top:0;mso-wrap-distance-right:9pt;mso-wrap-distance-bottom:0;mso-position-horizontal:absolute;mso-position-horizontal-relative:text;mso-position-vertical:absolute;mso-position-vertical-relative:text;v-text-anchor:middle" o:gfxdata="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" fillcolor="white [3201]" strokecolor="black [3200]" strokeweight="1pt">
+                <v:textbox>
+                  <w:txbxContent>
+                    <w:p>
+                      <w:pPr>
+                        <w:jc w:val="center"/>
+                        <w:rPr>
+                          <w:sz w:val="36"/>
+                        </w:rPr>
+                      </w:pPr>
+                      <w:r>
+                        <w:rPr>
+                          <w:sz w:val="36"/>
+                        </w:rPr>
+                        <w:t>Item card</w:t>
+                      </w:r>
+                    </w:p>
+                  </w:txbxContent>
+                </v:textbox>
+                <w10:wrap type="tight"/>
+              </v:rect>
+            </w:pict>
+          </mc:Fallback>
+        </mc:AlternateContent>
+      </w:r>
+    </w:p>
+    <w:p/>
+    <w:p/>
+    <w:p>
+      <w:r>
+        <w:rPr>
+          <w:noProof/>
+          <w:lang w:eastAsia="en-GB"/>
+        </w:rPr>
+        <mc:AlternateContent>
+          <mc:Choice Requires="wps">
+            <w:drawing>
+              <wp:anchor distT="0" distB="0" distL="114300" distR="114300" simplePos="0" relativeHeight="251656192" behindDoc="0" locked="0" layoutInCell="1" allowOverlap="1">
+                <wp:simplePos x="0" y="0"/>
+                <wp:positionH relativeFrom="column">
+                  <wp:posOffset>1213901</wp:posOffset>
+                </wp:positionH>
+                <wp:positionV relativeFrom="paragraph">
+                  <wp:posOffset>102935</wp:posOffset>
+                </wp:positionV>
+                <wp:extent cx="1249680" cy="358775"/>
+                <wp:effectExtent l="0" t="0" r="26670" b="22225"/>
+                <wp:wrapNone/>
+                <wp:docPr id="68" name="Rectangle 68"/>
+                <wp:cNvGraphicFramePr/>
+                <a:graphic xmlns:a="http://schemas.openxmlformats.org/drawingml/2006/main">
+                  <a:graphicData uri="http://schemas.microsoft.com/office/word/2010/wordprocessingShape">
+                    <wps:wsp>
+                      <wps:cNvSpPr/>
+                      <wps:spPr>
+                        <a:xfrm>
+                          <a:off x="0" y="0"/>
+                          <a:ext cx="1249680" cy="358775"/>
+                        </a:xfrm>
+                        <a:prstGeom prst="rect">
+                          <a:avLst/>
+                        </a:prstGeom>
+                      </wps:spPr>
+                      <wps:style>
+                        <a:lnRef idx="2">
+                          <a:schemeClr val="dk1"/>
+                        </a:lnRef>
+                        <a:fillRef idx="1">
+                          <a:schemeClr val="lt1"/>
+                        </a:fillRef>
+                        <a:effectRef idx="0">
+                          <a:schemeClr val="dk1"/>
+                        </a:effectRef>
+                        <a:fontRef idx="minor">
+                          <a:schemeClr val="dk1"/>
+                        </a:fontRef>
+                      </wps:style>
+                      <wps:txbx>
+                        <w:txbxContent>
+                          <w:p>
+                            <w:pPr>
+                              <w:jc w:val="center"/>
+                              <w:rPr>
+                                <w:sz w:val="36"/>
+                              </w:rPr>
+                            </w:pPr>
+                            <w:r>
+                              <w:rPr>
+                                <w:sz w:val="36"/>
+                              </w:rPr>
+                              <w:t>Offers</w:t>
+                            </w:r>
+                          </w:p>
+                        </w:txbxContent>
+                      </wps:txbx>
+                      <wps:bodyPr rot="0" spcFirstLastPara="0" vertOverflow="overflow" horzOverflow="overflow" vert="horz" wrap="square" lIns="91440" tIns="45720" rIns="91440" bIns="45720" numCol="1" spcCol="0" rtlCol="0" fromWordArt="0" anchor="ctr" anchorCtr="0" forceAA="0" compatLnSpc="1">
+                        <a:prstTxWarp prst="textNoShape">
+                          <a:avLst/>
+                        </a:prstTxWarp>
+                        <a:noAutofit/>
+                      </wps:bodyPr>
+                    </wps:wsp>
+                  </a:graphicData>
+                </a:graphic>
+              </wp:anchor>
+            </w:drawing>
+          </mc:Choice>
+          <mc:Fallback>
+            <w:pict>
+              <v:rect id="Rectangle 68" o:spid="_x0000_s1110" style="position:absolute;margin-left:95.6pt;margin-top:8.1pt;width:98.4pt;height:28.25pt;z-index:251656192;visibility:visible;mso-wrap-style:square;mso-wrap-distance-left:9pt;mso-wrap-distance-top:0;mso-wrap-distance-right:9pt;mso-wrap-distance-bottom:0;mso-position-horizontal:absolute;mso-position-horizontal-relative:text;mso-position-vertical:absolute;mso-position-vertical-relative:text;v-text-anchor:middle" o:gfxdata="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" fillcolor="white [3201]" strokecolor="black [3200]" strokeweight="1pt">
+                <v:textbox>
+                  <w:txbxContent>
+                    <w:p>
+                      <w:pPr>
+                        <w:jc w:val="center"/>
+                        <w:rPr>
+                          <w:sz w:val="36"/>
+                        </w:rPr>
+                      </w:pPr>
+                      <w:r>
+                        <w:rPr>
+                          <w:sz w:val="36"/>
+                        </w:rPr>
+                        <w:t>Offers</w:t>
+                      </w:r>
+                    </w:p>
+                  </w:txbxContent>
+                </v:textbox>
+              </v:rect>
+            </w:pict>
+          </mc:Fallback>
+        </mc:AlternateContent>
+      </w:r>
+    </w:p>
+    <w:p>
+      <w:bookmarkStart w:id="6" w:name="_GoBack"/>
+      <w:bookmarkEnd w:id="6"/>
+    </w:p>
     <w:p/>
     <w:p/>
     <w:p/>
@@ -8404,19 +9405,67 @@
         <w:rPr>
           <w:sz w:val="32"/>
         </w:rPr>
-        <w:t>A heading to let the user know, they are on their own profile page, cont</w:t>
-      </w:r>
-      <w:r>
-        <w:rPr>
-          <w:sz w:val="32"/>
-        </w:rPr>
-        <w:t xml:space="preserve">aining their own items they </w:t>
-      </w:r>
-      <w:r>
-        <w:rPr>
-          <w:sz w:val="32"/>
-        </w:rPr>
-        <w:t>would like to rent out.</w:t>
+        <w:t>This will just say the words FrackHub</w:t>
+      </w:r>
+    </w:p>
+    <w:p>
+      <w:pPr>
+        <w:rPr>
+          <w:b/>
+          <w:sz w:val="32"/>
+          <w:u w:val="single"/>
+        </w:rPr>
+      </w:pPr>
+      <w:r>
+        <w:rPr>
+          <w:b/>
+          <w:sz w:val="32"/>
+          <w:u w:val="single"/>
+        </w:rPr>
+        <w:t>Title</w:t>
+      </w:r>
+    </w:p>
+    <w:p>
+      <w:pPr>
+        <w:rPr>
+          <w:sz w:val="32"/>
+        </w:rPr>
+      </w:pPr>
+      <w:r>
+        <w:rPr>
+          <w:sz w:val="32"/>
+        </w:rPr>
+        <w:t>A heading to let the user know, they are on their own profile page, containing their own items they would like to rent out.</w:t>
+      </w:r>
+    </w:p>
+    <w:p>
+      <w:pPr>
+        <w:rPr>
+          <w:b/>
+          <w:sz w:val="32"/>
+          <w:u w:val="single"/>
+        </w:rPr>
+      </w:pPr>
+      <w:r>
+        <w:rPr>
+          <w:b/>
+          <w:sz w:val="32"/>
+          <w:u w:val="single"/>
+        </w:rPr>
+        <w:t>Credit</w:t>
+      </w:r>
+    </w:p>
+    <w:p>
+      <w:pPr>
+        <w:rPr>
+          <w:sz w:val="32"/>
+        </w:rPr>
+      </w:pPr>
+      <w:r>
+        <w:rPr>
+          <w:sz w:val="32"/>
+        </w:rPr>
+        <w:t>This will show how many credits the user has.</w:t>
       </w:r>
     </w:p>
     <w:p>
@@ -9450,10 +10499,10 @@
           </mc:Choice>
           <mc:Fallback>
             <w:pict>
-              <v:group w14:anchorId="626FCE55" id="Group 72" o:spid="_x0000_s1106" style="position:absolute;left:0;text-align:left;margin-left:82.95pt;margin-top:85.65pt;width:417.4pt;height:524.95pt;z-index:251657216;mso-position-horizontal-relative:margin" coordsize="53010,66670" o:gfxdata="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">
-                <v:group id="Group 73" o:spid="_x0000_s1107" style="position:absolute;width:53010;height:66670" coordsize="53010,66670" o:gfxdata="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">
-                  <v:rect id="Rectangle 74" o:spid="_x0000_s1108" style="position:absolute;top:115;width:53010;height:66555;visibility:visible;mso-wrap-style:square;v-text-anchor:middle" o:gfxdata="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" fillcolor="white [3201]" strokecolor="black [3200]" strokeweight="1pt"/>
-                  <v:rect id="Rectangle 75" o:spid="_x0000_s1109" style="position:absolute;top:115;width:53010;height:5322;visibility:visible;mso-wrap-style:square;v-text-anchor:middle" o:gfxdata="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" fillcolor="white [3201]" strokecolor="black [3200]" strokeweight="1pt">
+              <v:group w14:anchorId="626FCE55" id="Group 72" o:spid="_x0000_s1111" style="position:absolute;left:0;text-align:left;margin-left:82.95pt;margin-top:85.65pt;width:417.4pt;height:524.95pt;z-index:251657216;mso-position-horizontal-relative:margin" coordsize="53010,66670" o:gfxdata="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">
+                <v:group id="Group 73" o:spid="_x0000_s1112" style="position:absolute;width:53010;height:66670" coordsize="53010,66670" o:gfxdata="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">
+                  <v:rect id="Rectangle 74" o:spid="_x0000_s1113" style="position:absolute;top:115;width:53010;height:66555;visibility:visible;mso-wrap-style:square;v-text-anchor:middle" o:gfxdata="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" fillcolor="white [3201]" strokecolor="black [3200]" strokeweight="1pt"/>
+                  <v:rect id="Rectangle 75" o:spid="_x0000_s1114" style="position:absolute;top:115;width:53010;height:5322;visibility:visible;mso-wrap-style:square;v-text-anchor:middle" o:gfxdata="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" fillcolor="white [3201]" strokecolor="black [3200]" strokeweight="1pt">
                     <v:textbox>
                       <w:txbxContent>
                         <w:p>
@@ -9473,7 +10522,7 @@
                       </w:txbxContent>
                     </v:textbox>
                   </v:rect>
-                  <v:rect id="Rectangle 76" o:spid="_x0000_s1110" style="position:absolute;left:115;width:6598;height:5321;visibility:visible;mso-wrap-style:square;v-text-anchor:middle" o:gfxdata="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" fillcolor="white [3201]" strokecolor="black [3200]" strokeweight="1pt">
+                  <v:rect id="Rectangle 76" o:spid="_x0000_s1115" style="position:absolute;left:115;width:6598;height:5321;visibility:visible;mso-wrap-style:square;v-text-anchor:middle" o:gfxdata="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" fillcolor="white [3201]" strokecolor="black [3200]" strokeweight="1pt">
                     <v:textbox>
                       <w:txbxContent>
                         <w:p>
@@ -9493,7 +10542,7 @@
                       </w:txbxContent>
                     </v:textbox>
                   </v:rect>
-                  <v:rect id="Rectangle 77" o:spid="_x0000_s1111" style="position:absolute;left:6829;top:115;width:6944;height:5322;visibility:visible;mso-wrap-style:square;v-text-anchor:middle" o:gfxdata="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" fillcolor="white [3201]" strokecolor="black [3200]" strokeweight="1pt">
+                  <v:rect id="Rectangle 77" o:spid="_x0000_s1116" style="position:absolute;left:6829;top:115;width:6944;height:5322;visibility:visible;mso-wrap-style:square;v-text-anchor:middle" o:gfxdata="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" fillcolor="white [3201]" strokecolor="black [3200]" strokeweight="1pt">
                     <v:textbox>
                       <w:txbxContent>
                         <w:p>
@@ -9513,7 +10562,7 @@
                       </w:txbxContent>
                     </v:textbox>
                   </v:rect>
-                  <v:rect id="Rectangle 78" o:spid="_x0000_s1112" style="position:absolute;left:13889;width:6945;height:5324;visibility:visible;mso-wrap-style:square;v-text-anchor:middle" o:gfxdata="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" fillcolor="white [3201]" strokecolor="black [3200]" strokeweight="1pt">
+                  <v:rect id="Rectangle 78" o:spid="_x0000_s1117" style="position:absolute;left:13889;width:6945;height:5324;visibility:visible;mso-wrap-style:square;v-text-anchor:middle" o:gfxdata="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" fillcolor="white [3201]" strokecolor="black [3200]" strokeweight="1pt">
                     <v:textbox>
                       <w:txbxContent>
                         <w:p>
@@ -9533,7 +10582,7 @@
                       </w:txbxContent>
                     </v:textbox>
                   </v:rect>
-                  <v:rect id="Rectangle 79" o:spid="_x0000_s1113" style="position:absolute;left:20950;width:6944;height:5324;visibility:visible;mso-wrap-style:square;v-text-anchor:middle" o:gfxdata="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" fillcolor="white [3201]" strokecolor="black [3200]" strokeweight="1pt">
+                  <v:rect id="Rectangle 79" o:spid="_x0000_s1118" style="position:absolute;left:20950;width:6944;height:5324;visibility:visible;mso-wrap-style:square;v-text-anchor:middle" o:gfxdata="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" fillcolor="white [3201]" strokecolor="black [3200]" strokeweight="1pt">
                     <v:textbox>
                       <w:txbxContent>
                         <w:p>
@@ -9553,7 +10602,7 @@
                       </w:txbxContent>
                     </v:textbox>
                   </v:rect>
-                  <v:rect id="Rectangle 80" o:spid="_x0000_s1114" style="position:absolute;left:27663;width:6945;height:5324;visibility:visible;mso-wrap-style:square;v-text-anchor:middle" o:gfxdata="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" fillcolor="white [3201]" strokecolor="black [3200]" strokeweight="1pt">
+                  <v:rect id="Rectangle 80" o:spid="_x0000_s1119" style="position:absolute;left:27663;width:6945;height:5324;visibility:visible;mso-wrap-style:square;v-text-anchor:middle" o:gfxdata="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" fillcolor="white [3201]" strokecolor="black [3200]" strokeweight="1pt">
                     <v:textbox>
                       <w:txbxContent>
                         <w:p>
@@ -9574,7 +10623,7 @@
                     </v:textbox>
                   </v:rect>
                 </v:group>
-                <v:rect id="Rectangle 81" o:spid="_x0000_s1115" style="position:absolute;left:12269;top:10532;width:27895;height:5325;visibility:visible;mso-wrap-style:square;v-text-anchor:middle" o:gfxdata="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" fillcolor="white [3201]" strokecolor="black [3200]" strokeweight="1pt">
+                <v:rect id="Rectangle 81" o:spid="_x0000_s1120" style="position:absolute;left:12269;top:10532;width:27895;height:5325;visibility:visible;mso-wrap-style:square;v-text-anchor:middle" o:gfxdata="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" fillcolor="white [3201]" strokecolor="black [3200]" strokeweight="1pt">
                   <v:textbox>
                     <w:txbxContent>
                       <w:p>
@@ -9594,7 +10643,7 @@
                     </w:txbxContent>
                   </v:textbox>
                 </v:rect>
-                <v:rect id="Rectangle 82" o:spid="_x0000_s1116" style="position:absolute;left:7986;top:19676;width:14237;height:11922;visibility:visible;mso-wrap-style:square;v-text-anchor:middle" o:gfxdata="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" fillcolor="white [3201]" strokecolor="black [3200]" strokeweight="1pt">
+                <v:rect id="Rectangle 82" o:spid="_x0000_s1121" style="position:absolute;left:7986;top:19676;width:14237;height:11922;visibility:visible;mso-wrap-style:square;v-text-anchor:middle" o:gfxdata="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" fillcolor="white [3201]" strokecolor="black [3200]" strokeweight="1pt">
                   <v:textbox>
                     <w:txbxContent>
                       <w:p>
@@ -9614,7 +10663,7 @@
                     </w:txbxContent>
                   </v:textbox>
                 </v:rect>
-                <v:rect id="Rectangle 83" o:spid="_x0000_s1117" style="position:absolute;left:28705;top:19676;width:14237;height:11922;visibility:visible;mso-wrap-style:square;v-text-anchor:middle" o:gfxdata="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" fillcolor="white [3201]" strokecolor="black [3200]" strokeweight="1pt">
+                <v:rect id="Rectangle 83" o:spid="_x0000_s1122" style="position:absolute;left:28705;top:19676;width:14237;height:11922;visibility:visible;mso-wrap-style:square;v-text-anchor:middle" o:gfxdata="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" fillcolor="white [3201]" strokecolor="black [3200]" strokeweight="1pt">
                   <v:textbox>
                     <w:txbxContent>
                       <w:p>
@@ -9634,7 +10683,7 @@
                     </w:txbxContent>
                   </v:textbox>
                 </v:rect>
-                <v:rect id="Rectangle 84" o:spid="_x0000_s1118" style="position:absolute;left:7986;top:34724;width:14237;height:11921;visibility:visible;mso-wrap-style:square;v-text-anchor:middle" o:gfxdata="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" fillcolor="white [3201]" strokecolor="black [3200]" strokeweight="1pt">
+                <v:rect id="Rectangle 84" o:spid="_x0000_s1123" style="position:absolute;left:7986;top:34724;width:14237;height:11921;visibility:visible;mso-wrap-style:square;v-text-anchor:middle" o:gfxdata="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" fillcolor="white [3201]" strokecolor="black [3200]" strokeweight="1pt">
                   <v:textbox>
                     <w:txbxContent>
                       <w:p>
@@ -9654,7 +10703,7 @@
                     </w:txbxContent>
                   </v:textbox>
                 </v:rect>
-                <v:rect id="Rectangle 85" o:spid="_x0000_s1119" style="position:absolute;left:28705;top:34839;width:14237;height:11922;visibility:visible;mso-wrap-style:square;v-text-anchor:middle" o:gfxdata="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" fillcolor="white [3201]" strokecolor="black [3200]" strokeweight="1pt">
+                <v:rect id="Rectangle 85" o:spid="_x0000_s1124" style="position:absolute;left:28705;top:34839;width:14237;height:11922;visibility:visible;mso-wrap-style:square;v-text-anchor:middle" o:gfxdata="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" fillcolor="white [3201]" strokecolor="black [3200]" strokeweight="1pt">
                   <v:textbox>
                     <w:txbxContent>
                       <w:p>
@@ -9674,7 +10723,7 @@
                     </w:txbxContent>
                   </v:textbox>
                 </v:rect>
-                <v:rect id="Rectangle 86" o:spid="_x0000_s1120" style="position:absolute;left:7986;top:28010;width:12501;height:3588;visibility:visible;mso-wrap-style:square;v-text-anchor:middle" o:gfxdata="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" fillcolor="white [3201]" strokecolor="black [3200]" strokeweight="1pt">
+                <v:rect id="Rectangle 86" o:spid="_x0000_s1125" style="position:absolute;left:7986;top:28010;width:12501;height:3588;visibility:visible;mso-wrap-style:square;v-text-anchor:middle" o:gfxdata="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" fillcolor="white [3201]" strokecolor="black [3200]" strokeweight="1pt">
                   <v:textbox>
                     <w:txbxContent>
                       <w:p>
@@ -9694,7 +10743,7 @@
                     </w:txbxContent>
                   </v:textbox>
                 </v:rect>
-                <v:rect id="Rectangle 87" o:spid="_x0000_s1121" style="position:absolute;left:28820;top:28126;width:12501;height:3588;visibility:visible;mso-wrap-style:square;v-text-anchor:middle" o:gfxdata="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" fillcolor="white [3201]" strokecolor="black [3200]" strokeweight="1pt">
+                <v:rect id="Rectangle 87" o:spid="_x0000_s1126" style="position:absolute;left:28820;top:28126;width:12501;height:3588;visibility:visible;mso-wrap-style:square;v-text-anchor:middle" o:gfxdata="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" fillcolor="white [3201]" strokecolor="black [3200]" strokeweight="1pt">
                   <v:textbox>
                     <w:txbxContent>
                       <w:p>
@@ -9714,7 +10763,7 @@
                     </w:txbxContent>
                   </v:textbox>
                 </v:rect>
-                <v:rect id="Rectangle 88" o:spid="_x0000_s1122" style="position:absolute;left:7986;top:43057;width:12501;height:3588;visibility:visible;mso-wrap-style:square;v-text-anchor:middle" o:gfxdata="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" fillcolor="white [3201]" strokecolor="black [3200]" strokeweight="1pt">
+                <v:rect id="Rectangle 88" o:spid="_x0000_s1127" style="position:absolute;left:7986;top:43057;width:12501;height:3588;visibility:visible;mso-wrap-style:square;v-text-anchor:middle" o:gfxdata="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" fillcolor="white [3201]" strokecolor="black [3200]" strokeweight="1pt">
                   <v:textbox>
                     <w:txbxContent>
                       <w:p>
@@ -9734,7 +10783,7 @@
                     </w:txbxContent>
                   </v:textbox>
                 </v:rect>
-                <v:rect id="Rectangle 89" o:spid="_x0000_s1123" style="position:absolute;left:28820;top:43173;width:12501;height:3588;visibility:visible;mso-wrap-style:square;v-text-anchor:middle" o:gfxdata="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" fillcolor="white [3201]" strokecolor="black [3200]" strokeweight="1pt">
+                <v:rect id="Rectangle 89" o:spid="_x0000_s1128" style="position:absolute;left:28820;top:43173;width:12501;height:3588;visibility:visible;mso-wrap-style:square;v-text-anchor:middle" o:gfxdata="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" fillcolor="white [3201]" strokecolor="black [3200]" strokeweight="1pt">
                   <v:textbox>
                     <w:txbxContent>
                       <w:p>
@@ -10872,10 +11921,10 @@
           </mc:Choice>
           <mc:Fallback>
             <w:pict>
-              <v:group w14:anchorId="0891CC4A" id="Group 90" o:spid="_x0000_s1124" style="position:absolute;margin-left:55.55pt;margin-top:19.2pt;width:417.4pt;height:524.95pt;z-index:251658240;mso-position-horizontal-relative:margin" coordsize="53010,66670" o:gfxdata="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">
-                <v:group id="Group 91" o:spid="_x0000_s1125" style="position:absolute;width:53010;height:66670" coordsize="53010,66670" o:gfxdata="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">
-                  <v:rect id="Rectangle 92" o:spid="_x0000_s1126" style="position:absolute;top:115;width:53010;height:66555;visibility:visible;mso-wrap-style:square;v-text-anchor:middle" o:gfxdata="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" fillcolor="white [3201]" strokecolor="black [3200]" strokeweight="1pt"/>
-                  <v:rect id="Rectangle 93" o:spid="_x0000_s1127" style="position:absolute;top:115;width:53010;height:5322;visibility:visible;mso-wrap-style:square;v-text-anchor:middle" o:gfxdata="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" fillcolor="white [3201]" strokecolor="black [3200]" strokeweight="1pt">
+              <v:group w14:anchorId="0891CC4A" id="Group 90" o:spid="_x0000_s1129" style="position:absolute;margin-left:55.55pt;margin-top:19.2pt;width:417.4pt;height:524.95pt;z-index:251658240;mso-position-horizontal-relative:margin" coordsize="53010,66670" o:gfxdata="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">
+                <v:group id="Group 91" o:spid="_x0000_s1130" style="position:absolute;width:53010;height:66670" coordsize="53010,66670" o:gfxdata="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">
+                  <v:rect id="Rectangle 92" o:spid="_x0000_s1131" style="position:absolute;top:115;width:53010;height:66555;visibility:visible;mso-wrap-style:square;v-text-anchor:middle" o:gfxdata="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" fillcolor="white [3201]" strokecolor="black [3200]" strokeweight="1pt"/>
+                  <v:rect id="Rectangle 93" o:spid="_x0000_s1132" style="position:absolute;top:115;width:53010;height:5322;visibility:visible;mso-wrap-style:square;v-text-anchor:middle" o:gfxdata="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" fillcolor="white [3201]" strokecolor="black [3200]" strokeweight="1pt">
                     <v:textbox>
                       <w:txbxContent>
                         <w:p>
@@ -10895,7 +11944,7 @@
                       </w:txbxContent>
                     </v:textbox>
                   </v:rect>
-                  <v:rect id="Rectangle 94" o:spid="_x0000_s1128" style="position:absolute;left:115;width:6598;height:5321;visibility:visible;mso-wrap-style:square;v-text-anchor:middle" o:gfxdata="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" fillcolor="white [3201]" strokecolor="black [3200]" strokeweight="1pt">
+                  <v:rect id="Rectangle 94" o:spid="_x0000_s1133" style="position:absolute;left:115;width:6598;height:5321;visibility:visible;mso-wrap-style:square;v-text-anchor:middle" o:gfxdata="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" fillcolor="white [3201]" strokecolor="black [3200]" strokeweight="1pt">
                     <v:textbox>
                       <w:txbxContent>
                         <w:p>
@@ -10915,7 +11964,7 @@
                       </w:txbxContent>
                     </v:textbox>
                   </v:rect>
-                  <v:rect id="Rectangle 95" o:spid="_x0000_s1129" style="position:absolute;left:6829;top:115;width:6944;height:5322;visibility:visible;mso-wrap-style:square;v-text-anchor:middle" o:gfxdata="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" fillcolor="white [3201]" strokecolor="black [3200]" strokeweight="1pt">
+                  <v:rect id="Rectangle 95" o:spid="_x0000_s1134" style="position:absolute;left:6829;top:115;width:6944;height:5322;visibility:visible;mso-wrap-style:square;v-text-anchor:middle" o:gfxdata="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" fillcolor="white [3201]" strokecolor="black [3200]" strokeweight="1pt">
                     <v:textbox>
                       <w:txbxContent>
                         <w:p>
@@ -10935,7 +11984,7 @@
                       </w:txbxContent>
                     </v:textbox>
                   </v:rect>
-                  <v:rect id="Rectangle 96" o:spid="_x0000_s1130" style="position:absolute;left:13889;width:6945;height:5324;visibility:visible;mso-wrap-style:square;v-text-anchor:middle" o:gfxdata="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" fillcolor="white [3201]" strokecolor="black [3200]" strokeweight="1pt">
+                  <v:rect id="Rectangle 96" o:spid="_x0000_s1135" style="position:absolute;left:13889;width:6945;height:5324;visibility:visible;mso-wrap-style:square;v-text-anchor:middle" o:gfxdata="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" fillcolor="white [3201]" strokecolor="black [3200]" strokeweight="1pt">
                     <v:textbox>
                       <w:txbxContent>
                         <w:p>
@@ -10955,7 +12004,7 @@
                       </w:txbxContent>
                     </v:textbox>
                   </v:rect>
-                  <v:rect id="Rectangle 97" o:spid="_x0000_s1131" style="position:absolute;left:20950;width:6944;height:5324;visibility:visible;mso-wrap-style:square;v-text-anchor:middle" o:gfxdata="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" fillcolor="white [3201]" strokecolor="black [3200]" strokeweight="1pt">
+                  <v:rect id="Rectangle 97" o:spid="_x0000_s1136" style="position:absolute;left:20950;width:6944;height:5324;visibility:visible;mso-wrap-style:square;v-text-anchor:middle" o:gfxdata="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" fillcolor="white [3201]" strokecolor="black [3200]" strokeweight="1pt">
                     <v:textbox>
                       <w:txbxContent>
                         <w:p>
@@ -10975,7 +12024,7 @@
                       </w:txbxContent>
                     </v:textbox>
                   </v:rect>
-                  <v:rect id="Rectangle 98" o:spid="_x0000_s1132" style="position:absolute;left:27663;width:6945;height:5324;visibility:visible;mso-wrap-style:square;v-text-anchor:middle" o:gfxdata="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" fillcolor="white [3201]" strokecolor="black [3200]" strokeweight="1pt">
+                  <v:rect id="Rectangle 98" o:spid="_x0000_s1137" style="position:absolute;left:27663;width:6945;height:5324;visibility:visible;mso-wrap-style:square;v-text-anchor:middle" o:gfxdata="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" fillcolor="white [3201]" strokecolor="black [3200]" strokeweight="1pt">
                     <v:textbox>
                       <w:txbxContent>
                         <w:p>
@@ -10996,7 +12045,7 @@
                     </v:textbox>
                   </v:rect>
                 </v:group>
-                <v:rect id="Rectangle 99" o:spid="_x0000_s1133" style="position:absolute;left:12269;top:10532;width:27895;height:5325;visibility:visible;mso-wrap-style:square;v-text-anchor:middle" o:gfxdata="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" fillcolor="white [3201]" strokecolor="black [3200]" strokeweight="1pt">
+                <v:rect id="Rectangle 99" o:spid="_x0000_s1138" style="position:absolute;left:12269;top:10532;width:27895;height:5325;visibility:visible;mso-wrap-style:square;v-text-anchor:middle" o:gfxdata="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" fillcolor="white [3201]" strokecolor="black [3200]" strokeweight="1pt">
                   <v:textbox>
                     <w:txbxContent>
                       <w:p>
@@ -11016,7 +12065,7 @@
                     </w:txbxContent>
                   </v:textbox>
                 </v:rect>
-                <v:rect id="Rectangle 100" o:spid="_x0000_s1134" style="position:absolute;left:7986;top:19676;width:14237;height:11922;visibility:visible;mso-wrap-style:square;v-text-anchor:middle" o:gfxdata="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" fillcolor="white [3201]" strokecolor="black [3200]" strokeweight="1pt">
+                <v:rect id="Rectangle 100" o:spid="_x0000_s1139" style="position:absolute;left:7986;top:19676;width:14237;height:11922;visibility:visible;mso-wrap-style:square;v-text-anchor:middle" o:gfxdata="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" fillcolor="white [3201]" strokecolor="black [3200]" strokeweight="1pt">
                   <v:textbox>
                     <w:txbxContent>
                       <w:p>
@@ -11036,7 +12085,7 @@
                     </w:txbxContent>
                   </v:textbox>
                 </v:rect>
-                <v:rect id="Rectangle 101" o:spid="_x0000_s1135" style="position:absolute;left:28705;top:19676;width:14237;height:11922;visibility:visible;mso-wrap-style:square;v-text-anchor:middle" o:gfxdata="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" fillcolor="white [3201]" strokecolor="black [3200]" strokeweight="1pt">
+                <v:rect id="Rectangle 101" o:spid="_x0000_s1140" style="position:absolute;left:28705;top:19676;width:14237;height:11922;visibility:visible;mso-wrap-style:square;v-text-anchor:middle" o:gfxdata="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" fillcolor="white [3201]" strokecolor="black [3200]" strokeweight="1pt">
                   <v:textbox>
                     <w:txbxContent>
                       <w:p>
@@ -11056,7 +12105,7 @@
                     </w:txbxContent>
                   </v:textbox>
                 </v:rect>
-                <v:rect id="Rectangle 102" o:spid="_x0000_s1136" style="position:absolute;left:7986;top:34724;width:14237;height:11921;visibility:visible;mso-wrap-style:square;v-text-anchor:middle" o:gfxdata="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" fillcolor="white [3201]" strokecolor="black [3200]" strokeweight="1pt">
+                <v:rect id="Rectangle 102" o:spid="_x0000_s1141" style="position:absolute;left:7986;top:34724;width:14237;height:11921;visibility:visible;mso-wrap-style:square;v-text-anchor:middle" o:gfxdata="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" fillcolor="white [3201]" strokecolor="black [3200]" strokeweight="1pt">
                   <v:textbox>
                     <w:txbxContent>
                       <w:p>
@@ -11076,7 +12125,7 @@
                     </w:txbxContent>
                   </v:textbox>
                 </v:rect>
-                <v:rect id="Rectangle 103" o:spid="_x0000_s1137" style="position:absolute;left:28705;top:34839;width:14237;height:11922;visibility:visible;mso-wrap-style:square;v-text-anchor:middle" o:gfxdata="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" fillcolor="white [3201]" strokecolor="black [3200]" strokeweight="1pt">
+                <v:rect id="Rectangle 103" o:spid="_x0000_s1142" style="position:absolute;left:28705;top:34839;width:14237;height:11922;visibility:visible;mso-wrap-style:square;v-text-anchor:middle" o:gfxdata="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" fillcolor="white [3201]" strokecolor="black [3200]" strokeweight="1pt">
                   <v:textbox>
                     <w:txbxContent>
                       <w:p>
@@ -11096,7 +12145,7 @@
                     </w:txbxContent>
                   </v:textbox>
                 </v:rect>
-                <v:rect id="Rectangle 104" o:spid="_x0000_s1138" style="position:absolute;left:7986;top:28010;width:12501;height:3588;visibility:visible;mso-wrap-style:square;v-text-anchor:middle" o:gfxdata="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" fillcolor="white [3201]" strokecolor="black [3200]" strokeweight="1pt">
+                <v:rect id="Rectangle 104" o:spid="_x0000_s1143" style="position:absolute;left:7986;top:28010;width:12501;height:3588;visibility:visible;mso-wrap-style:square;v-text-anchor:middle" o:gfxdata="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" fillcolor="white [3201]" strokecolor="black [3200]" strokeweight="1pt">
                   <v:textbox>
                     <w:txbxContent>
                       <w:p>
@@ -11116,7 +12165,7 @@
                     </w:txbxContent>
                   </v:textbox>
                 </v:rect>
-                <v:rect id="Rectangle 105" o:spid="_x0000_s1139" style="position:absolute;left:28820;top:28126;width:12501;height:3588;visibility:visible;mso-wrap-style:square;v-text-anchor:middle" o:gfxdata="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" fillcolor="white [3201]" strokecolor="black [3200]" strokeweight="1pt">
+                <v:rect id="Rectangle 105" o:spid="_x0000_s1144" style="position:absolute;left:28820;top:28126;width:12501;height:3588;visibility:visible;mso-wrap-style:square;v-text-anchor:middle" o:gfxdata="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" fillcolor="white [3201]" strokecolor="black [3200]" strokeweight="1pt">
                   <v:textbox>
                     <w:txbxContent>
                       <w:p>
@@ -11136,7 +12185,7 @@
                     </w:txbxContent>
                   </v:textbox>
                 </v:rect>
-                <v:rect id="Rectangle 106" o:spid="_x0000_s1140" style="position:absolute;left:7986;top:43057;width:12501;height:3588;visibility:visible;mso-wrap-style:square;v-text-anchor:middle" o:gfxdata="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" fillcolor="white [3201]" strokecolor="black [3200]" strokeweight="1pt">
+                <v:rect id="Rectangle 106" o:spid="_x0000_s1145" style="position:absolute;left:7986;top:43057;width:12501;height:3588;visibility:visible;mso-wrap-style:square;v-text-anchor:middle" o:gfxdata="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" fillcolor="white [3201]" strokecolor="black [3200]" strokeweight="1pt">
                   <v:textbox>
                     <w:txbxContent>
                       <w:p>
@@ -11156,7 +12205,7 @@
                     </w:txbxContent>
                   </v:textbox>
                 </v:rect>
-                <v:rect id="Rectangle 107" o:spid="_x0000_s1141" style="position:absolute;left:28820;top:43173;width:12501;height:3588;visibility:visible;mso-wrap-style:square;v-text-anchor:middle" o:gfxdata="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" fillcolor="white [3201]" strokecolor="black [3200]" strokeweight="1pt">
+                <v:rect id="Rectangle 107" o:spid="_x0000_s1146" style="position:absolute;left:28820;top:43173;width:12501;height:3588;visibility:visible;mso-wrap-style:square;v-text-anchor:middle" o:gfxdata="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" fillcolor="white [3201]" strokecolor="black [3200]" strokeweight="1pt">
                   <v:textbox>
                     <w:txbxContent>
                       <w:p>
@@ -11493,7 +12542,7 @@
           </mc:Choice>
           <mc:Fallback>
             <w:pict>
-              <v:rect w14:anchorId="0156F011" id="Rectangle 124" o:spid="_x0000_s1142" style="position:absolute;left:0;text-align:left;margin-left:175.9pt;margin-top:134.9pt;width:179.55pt;height:41.9pt;z-index:251660288;visibility:visible;mso-wrap-style:square;mso-wrap-distance-left:9pt;mso-wrap-distance-top:0;mso-wrap-distance-right:9pt;mso-wrap-distance-bottom:0;mso-position-horizontal:absolute;mso-position-horizontal-relative:text;mso-position-vertical:absolute;mso-position-vertical-relative:text;v-text-anchor:middle" o:gfxdata="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" fillcolor="white [3201]" strokecolor="black [3200]" strokeweight="1pt">
+              <v:rect w14:anchorId="0156F011" id="Rectangle 124" o:spid="_x0000_s1147" style="position:absolute;left:0;text-align:left;margin-left:175.9pt;margin-top:134.9pt;width:179.55pt;height:41.9pt;z-index:251660288;visibility:visible;mso-wrap-style:square;mso-wrap-distance-left:9pt;mso-wrap-distance-top:0;mso-wrap-distance-right:9pt;mso-wrap-distance-bottom:0;mso-position-horizontal:absolute;mso-position-horizontal-relative:text;mso-position-vertical:absolute;mso-position-vertical-relative:text;v-text-anchor:middle" o:gfxdata="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" fillcolor="white [3201]" strokecolor="black [3200]" strokeweight="1pt">
                 <v:textbox>
                   <w:txbxContent>
                     <w:p>
@@ -11905,9 +12954,9 @@
           </mc:Choice>
           <mc:Fallback>
             <w:pict>
-              <v:group w14:anchorId="67CA6B6B" id="Group 108" o:spid="_x0000_s1143" style="position:absolute;margin-left:1in;margin-top:.45pt;width:417.4pt;height:524.95pt;z-index:251659264" coordsize="53010,66670" o:gfxdata="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">
-                <v:rect id="Rectangle 109" o:spid="_x0000_s1144" style="position:absolute;top:115;width:53010;height:66555;visibility:visible;mso-wrap-style:square;v-text-anchor:middle" o:gfxdata="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" fillcolor="white [3201]" strokecolor="black [3200]" strokeweight="1pt"/>
-                <v:rect id="Rectangle 110" o:spid="_x0000_s1145" style="position:absolute;top:115;width:53010;height:5322;visibility:visible;mso-wrap-style:square;v-text-anchor:middle" o:gfxdata="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" fillcolor="white [3201]" strokecolor="black [3200]" strokeweight="1pt">
+              <v:group w14:anchorId="67CA6B6B" id="Group 108" o:spid="_x0000_s1148" style="position:absolute;margin-left:1in;margin-top:.45pt;width:417.4pt;height:524.95pt;z-index:251659264" coordsize="53010,66670" o:gfxdata="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">
+                <v:rect id="Rectangle 109" o:spid="_x0000_s1149" style="position:absolute;top:115;width:53010;height:66555;visibility:visible;mso-wrap-style:square;v-text-anchor:middle" o:gfxdata="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" fillcolor="white [3201]" strokecolor="black [3200]" strokeweight="1pt"/>
+                <v:rect id="Rectangle 110" o:spid="_x0000_s1150" style="position:absolute;top:115;width:53010;height:5322;visibility:visible;mso-wrap-style:square;v-text-anchor:middle" o:gfxdata="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" fillcolor="white [3201]" strokecolor="black [3200]" strokeweight="1pt">
                   <v:textbox>
                     <w:txbxContent>
                       <w:p>
@@ -11927,7 +12976,7 @@
                     </w:txbxContent>
                   </v:textbox>
                 </v:rect>
-                <v:rect id="Rectangle 111" o:spid="_x0000_s1146" style="position:absolute;left:115;width:6598;height:5321;visibility:visible;mso-wrap-style:square;v-text-anchor:middle" o:gfxdata="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" fillcolor="white [3201]" strokecolor="black [3200]" strokeweight="1pt">
+                <v:rect id="Rectangle 111" o:spid="_x0000_s1151" style="position:absolute;left:115;width:6598;height:5321;visibility:visible;mso-wrap-style:square;v-text-anchor:middle" o:gfxdata="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" fillcolor="white [3201]" strokecolor="black [3200]" strokeweight="1pt">
                   <v:textbox>
                     <w:txbxContent>
                       <w:p>
@@ -11947,7 +12996,7 @@
                     </w:txbxContent>
                   </v:textbox>
                 </v:rect>
-                <v:rect id="Rectangle 112" o:spid="_x0000_s1147" style="position:absolute;left:6829;top:115;width:6944;height:5322;visibility:visible;mso-wrap-style:square;v-text-anchor:middle" o:gfxdata="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" fillcolor="white [3201]" strokecolor="black [3200]" strokeweight="1pt">
+                <v:rect id="Rectangle 112" o:spid="_x0000_s1152" style="position:absolute;left:6829;top:115;width:6944;height:5322;visibility:visible;mso-wrap-style:square;v-text-anchor:middle" o:gfxdata="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" fillcolor="white [3201]" strokecolor="black [3200]" strokeweight="1pt">
                   <v:textbox>
                     <w:txbxContent>
                       <w:p>
@@ -11967,7 +13016,7 @@
                     </w:txbxContent>
                   </v:textbox>
                 </v:rect>
-                <v:rect id="Rectangle 113" o:spid="_x0000_s1148" style="position:absolute;left:13889;width:6945;height:5324;visibility:visible;mso-wrap-style:square;v-text-anchor:middle" o:gfxdata="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" fillcolor="white [3201]" strokecolor="black [3200]" strokeweight="1pt">
+                <v:rect id="Rectangle 113" o:spid="_x0000_s1153" style="position:absolute;left:13889;width:6945;height:5324;visibility:visible;mso-wrap-style:square;v-text-anchor:middle" o:gfxdata="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" fillcolor="white [3201]" strokecolor="black [3200]" strokeweight="1pt">
                   <v:textbox>
                     <w:txbxContent>
                       <w:p>
@@ -11987,7 +13036,7 @@
                     </w:txbxContent>
                   </v:textbox>
                 </v:rect>
-                <v:rect id="Rectangle 114" o:spid="_x0000_s1149" style="position:absolute;left:20950;width:6944;height:5324;visibility:visible;mso-wrap-style:square;v-text-anchor:middle" o:gfxdata="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" fillcolor="white [3201]" strokecolor="black [3200]" strokeweight="1pt">
+                <v:rect id="Rectangle 114" o:spid="_x0000_s1154" style="position:absolute;left:20950;width:6944;height:5324;visibility:visible;mso-wrap-style:square;v-text-anchor:middle" o:gfxdata="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" fillcolor="white [3201]" strokecolor="black [3200]" strokeweight="1pt">
                   <v:textbox>
                     <w:txbxContent>
                       <w:p>
@@ -12007,7 +13056,7 @@
                     </w:txbxContent>
                   </v:textbox>
                 </v:rect>
-                <v:rect id="Rectangle 115" o:spid="_x0000_s1150" style="position:absolute;left:27663;width:6945;height:5324;visibility:visible;mso-wrap-style:square;v-text-anchor:middle" o:gfxdata="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" fillcolor="white [3201]" strokecolor="black [3200]" strokeweight="1pt">
+                <v:rect id="Rectangle 115" o:spid="_x0000_s1155" style="position:absolute;left:27663;width:6945;height:5324;visibility:visible;mso-wrap-style:square;v-text-anchor:middle" o:gfxdata="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" fillcolor="white [3201]" strokecolor="black [3200]" strokeweight="1pt">
                   <v:textbox>
                     <w:txbxContent>
                       <w:p>
@@ -12121,7 +13170,7 @@
           </mc:Choice>
           <mc:Fallback>
             <w:pict>
-              <v:rect w14:anchorId="0156F011" id="Rectangle 125" o:spid="_x0000_s1151" style="position:absolute;margin-left:168.6pt;margin-top:21.05pt;width:260.65pt;height:41.9pt;z-index:251661312;visibility:visible;mso-wrap-style:square;mso-width-percent:0;mso-wrap-distance-left:9pt;mso-wrap-distance-top:0;mso-wrap-distance-right:9pt;mso-wrap-distance-bottom:0;mso-position-horizontal:absolute;mso-position-horizontal-relative:text;mso-position-vertical:absolute;mso-position-vertical-relative:text;mso-width-percent:0;mso-width-relative:margin;v-text-anchor:middle" o:gfxdata="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" fillcolor="white [3201]" strokecolor="black [3200]" strokeweight="1pt">
+              <v:rect w14:anchorId="0156F011" id="Rectangle 125" o:spid="_x0000_s1156" style="position:absolute;margin-left:168.6pt;margin-top:21.05pt;width:260.65pt;height:41.9pt;z-index:251661312;visibility:visible;mso-wrap-style:square;mso-width-percent:0;mso-wrap-distance-left:9pt;mso-wrap-distance-top:0;mso-wrap-distance-right:9pt;mso-wrap-distance-bottom:0;mso-position-horizontal:absolute;mso-position-horizontal-relative:text;mso-position-vertical:absolute;mso-position-vertical-relative:text;mso-width-percent:0;mso-width-relative:margin;v-text-anchor:middle" o:gfxdata="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" fillcolor="white [3201]" strokecolor="black [3200]" strokeweight="1pt">
                 <v:textbox>
                   <w:txbxContent>
                     <w:p>
@@ -12232,7 +13281,7 @@
           </mc:Choice>
           <mc:Fallback>
             <w:pict>
-              <v:rect w14:anchorId="23659467" id="Rectangle 51" o:spid="_x0000_s1152" style="position:absolute;margin-left:168.6pt;margin-top:9.05pt;width:260.65pt;height:41.9pt;z-index:251663360;visibility:visible;mso-wrap-style:square;mso-width-percent:0;mso-wrap-distance-left:9pt;mso-wrap-distance-top:0;mso-wrap-distance-right:9pt;mso-wrap-distance-bottom:0;mso-position-horizontal:absolute;mso-position-horizontal-relative:text;mso-position-vertical:absolute;mso-position-vertical-relative:text;mso-width-percent:0;mso-width-relative:margin;v-text-anchor:middle" o:gfxdata="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" fillcolor="white [3201]" strokecolor="black [3200]" strokeweight="1pt">
+              <v:rect w14:anchorId="23659467" id="Rectangle 51" o:spid="_x0000_s1157" style="position:absolute;margin-left:168.6pt;margin-top:9.05pt;width:260.65pt;height:41.9pt;z-index:251663360;visibility:visible;mso-wrap-style:square;mso-width-percent:0;mso-wrap-distance-left:9pt;mso-wrap-distance-top:0;mso-wrap-distance-right:9pt;mso-wrap-distance-bottom:0;mso-position-horizontal:absolute;mso-position-horizontal-relative:text;mso-position-vertical:absolute;mso-position-vertical-relative:text;mso-width-percent:0;mso-width-relative:margin;v-text-anchor:middle" o:gfxdata="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" fillcolor="white [3201]" strokecolor="black [3200]" strokeweight="1pt">
                 <v:textbox>
                   <w:txbxContent>
                     <w:p>
@@ -12342,7 +13391,7 @@
           </mc:Choice>
           <mc:Fallback>
             <w:pict>
-              <v:rect w14:anchorId="331CC85E" id="Rectangle 71" o:spid="_x0000_s1153" style="position:absolute;margin-left:169.5pt;margin-top:14.85pt;width:260.65pt;height:41.9pt;z-index:251664384;visibility:visible;mso-wrap-style:square;mso-width-percent:0;mso-wrap-distance-left:9pt;mso-wrap-distance-top:0;mso-wrap-distance-right:9pt;mso-wrap-distance-bottom:0;mso-position-horizontal:absolute;mso-position-horizontal-relative:text;mso-position-vertical:absolute;mso-position-vertical-relative:text;mso-width-percent:0;mso-width-relative:margin;v-text-anchor:middle" o:gfxdata="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" fillcolor="white [3201]" strokecolor="black [3200]" strokeweight="1pt">
+              <v:rect w14:anchorId="331CC85E" id="Rectangle 71" o:spid="_x0000_s1158" style="position:absolute;margin-left:169.5pt;margin-top:14.85pt;width:260.65pt;height:41.9pt;z-index:251664384;visibility:visible;mso-wrap-style:square;mso-width-percent:0;mso-wrap-distance-left:9pt;mso-wrap-distance-top:0;mso-wrap-distance-right:9pt;mso-wrap-distance-bottom:0;mso-position-horizontal:absolute;mso-position-horizontal-relative:text;mso-position-vertical:absolute;mso-position-vertical-relative:text;mso-width-percent:0;mso-width-relative:margin;v-text-anchor:middle" o:gfxdata="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" fillcolor="white [3201]" strokecolor="black [3200]" strokeweight="1pt">
                 <v:textbox>
                   <w:txbxContent>
                     <w:p>
@@ -12453,7 +13502,7 @@
           </mc:Choice>
           <mc:Fallback>
             <w:pict>
-              <v:rect w14:anchorId="3554121A" id="Rectangle 126" o:spid="_x0000_s1154" style="position:absolute;margin-left:166.75pt;margin-top:.55pt;width:260.65pt;height:41.9pt;z-index:251662336;visibility:visible;mso-wrap-style:square;mso-width-percent:0;mso-wrap-distance-left:9pt;mso-wrap-distance-top:0;mso-wrap-distance-right:9pt;mso-wrap-distance-bottom:0;mso-position-horizontal:absolute;mso-position-horizontal-relative:text;mso-position-vertical:absolute;mso-position-vertical-relative:text;mso-width-percent:0;mso-width-relative:margin;v-text-anchor:middle" o:gfxdata="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" fillcolor="white [3201]" strokecolor="black [3200]" strokeweight="1pt">
+              <v:rect w14:anchorId="3554121A" id="Rectangle 126" o:spid="_x0000_s1159" style="position:absolute;margin-left:166.75pt;margin-top:.55pt;width:260.65pt;height:41.9pt;z-index:251662336;visibility:visible;mso-wrap-style:square;mso-width-percent:0;mso-wrap-distance-left:9pt;mso-wrap-distance-top:0;mso-wrap-distance-right:9pt;mso-wrap-distance-bottom:0;mso-position-horizontal:absolute;mso-position-horizontal-relative:text;mso-position-vertical:absolute;mso-position-vertical-relative:text;mso-width-percent:0;mso-width-relative:margin;v-text-anchor:middle" o:gfxdata="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" fillcolor="white [3201]" strokecolor="black [3200]" strokeweight="1pt">
                 <v:textbox>
                   <w:txbxContent>
                     <w:p>
@@ -12567,7 +13616,7 @@
           </mc:Choice>
           <mc:Fallback>
             <w:pict>
-              <v:rect w14:anchorId="6502EDCE" id="Rectangle 116" o:spid="_x0000_s1155" style="position:absolute;margin-left:166.8pt;margin-top:.6pt;width:83.85pt;height:36.45pt;z-index:251665408;visibility:visible;mso-wrap-style:square;mso-width-percent:0;mso-height-percent:0;mso-wrap-distance-left:9pt;mso-wrap-distance-top:0;mso-wrap-distance-right:9pt;mso-wrap-distance-bottom:0;mso-position-horizontal:absolute;mso-position-horizontal-relative:text;mso-position-vertical:absolute;mso-position-vertical-relative:text;mso-width-percent:0;mso-height-percent:0;mso-width-relative:margin;mso-height-relative:margin;v-text-anchor:middle" o:gfxdata="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" fillcolor="white [3201]" strokecolor="black [3200]" strokeweight="1pt">
+              <v:rect w14:anchorId="6502EDCE" id="Rectangle 116" o:spid="_x0000_s1160" style="position:absolute;margin-left:166.8pt;margin-top:.6pt;width:83.85pt;height:36.45pt;z-index:251665408;visibility:visible;mso-wrap-style:square;mso-width-percent:0;mso-height-percent:0;mso-wrap-distance-left:9pt;mso-wrap-distance-top:0;mso-wrap-distance-right:9pt;mso-wrap-distance-bottom:0;mso-position-horizontal:absolute;mso-position-horizontal-relative:text;mso-position-vertical:absolute;mso-position-vertical-relative:text;mso-width-percent:0;mso-height-percent:0;mso-width-relative:margin;mso-height-relative:margin;v-text-anchor:middle" o:gfxdata="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" fillcolor="white [3201]" strokecolor="black [3200]" strokeweight="1pt">
                 <v:textbox>
                   <w:txbxContent>
                     <w:p>
@@ -14407,11 +15456,882 @@
       <w:pPr>
         <w:pStyle w:val="Heading1"/>
       </w:pPr>
+    </w:p>
+    <w:p>
+      <w:pPr>
+        <w:rPr>
+          <w:rFonts w:asciiTheme="majorHAnsi" w:eastAsiaTheme="majorEastAsia" w:hAnsiTheme="majorHAnsi" w:cstheme="majorBidi"/>
+          <w:color w:val="2E74B5" w:themeColor="accent1" w:themeShade="BF"/>
+          <w:sz w:val="32"/>
+          <w:szCs w:val="32"/>
+        </w:rPr>
+      </w:pPr>
       <w:r>
         <w:br w:type="page"/>
       </w:r>
     </w:p>
-    <w:p/>
+    <w:p>
+      <w:pPr>
+        <w:pStyle w:val="Heading1"/>
+        <w:jc w:val="center"/>
+      </w:pPr>
+      <w:r>
+        <w:lastRenderedPageBreak/>
+        <w:t>MyItems.html Testing</w:t>
+      </w:r>
+    </w:p>
+    <w:p/>
+    <w:p>
+      <w:pPr>
+        <w:rPr>
+          <w:b/>
+          <w:u w:val="single"/>
+        </w:rPr>
+      </w:pPr>
+      <w:r>
+        <w:rPr>
+          <w:b/>
+          <w:u w:val="single"/>
+        </w:rPr>
+        <w:t>Colour Contrast Test</w:t>
+      </w:r>
+    </w:p>
+    <w:p>
+      <w:r>
+        <w:t>In order to pass, the colour contrast test, it needs to match the Web Content Accessibility Guidelines. I will be testing for the following:</w:t>
+      </w:r>
+    </w:p>
+    <w:p>
+      <w:pPr>
+        <w:pStyle w:val="ListParagraph"/>
+        <w:numPr>
+          <w:ilvl w:val="0"/>
+          <w:numId w:val="1"/>
+        </w:numPr>
+      </w:pPr>
+      <w:r>
+        <w:t>WCAG 2.0 minimum contrast for fonts bellow 18 points</w:t>
+      </w:r>
+    </w:p>
+    <w:p>
+      <w:pPr>
+        <w:pStyle w:val="ListParagraph"/>
+        <w:numPr>
+          <w:ilvl w:val="0"/>
+          <w:numId w:val="1"/>
+        </w:numPr>
+      </w:pPr>
+      <w:r>
+        <w:t>WCAG 2.0 enhanced contrast for fonts bellow 18 points</w:t>
+      </w:r>
+    </w:p>
+    <w:p>
+      <w:pPr>
+        <w:pStyle w:val="ListParagraph"/>
+        <w:numPr>
+          <w:ilvl w:val="0"/>
+          <w:numId w:val="1"/>
+        </w:numPr>
+      </w:pPr>
+      <w:r>
+        <w:t>WCAG 2.0 minimum contrast for fonts over 18 points</w:t>
+      </w:r>
+    </w:p>
+    <w:p>
+      <w:pPr>
+        <w:pStyle w:val="ListParagraph"/>
+        <w:numPr>
+          <w:ilvl w:val="0"/>
+          <w:numId w:val="1"/>
+        </w:numPr>
+      </w:pPr>
+      <w:r>
+        <w:t>WCAG 2.0 enhanced contrast for fonts over 18 points</w:t>
+      </w:r>
+    </w:p>
+    <w:p>
+      <w:pPr>
+        <w:pStyle w:val="ListParagraph"/>
+        <w:numPr>
+          <w:ilvl w:val="0"/>
+          <w:numId w:val="1"/>
+        </w:numPr>
+      </w:pPr>
+      <w:r>
+        <w:t>Test based on brightness and colour difference</w:t>
+      </w:r>
+    </w:p>
+    <w:p>
+      <w:pPr>
+        <w:pStyle w:val="ListParagraph"/>
+        <w:numPr>
+          <w:ilvl w:val="0"/>
+          <w:numId w:val="1"/>
+        </w:numPr>
+      </w:pPr>
+      <w:r>
+        <w:t>If the text is readable for people with colour blindness.</w:t>
+      </w:r>
+    </w:p>
+    <w:p>
+      <w:r>
+        <w:t>A pass indicates none of these tests have failed.</w:t>
+      </w:r>
+    </w:p>
+    <w:tbl>
+      <w:tblPr>
+        <w:tblStyle w:val="TableGrid"/>
+        <w:tblpPr w:leftFromText="180" w:rightFromText="180" w:vertAnchor="text" w:horzAnchor="margin" w:tblpY="289"/>
+        <w:tblW w:w="0" w:type="auto"/>
+        <w:tblLook w:val="04A0" w:firstRow="1" w:lastRow="0" w:firstColumn="1" w:lastColumn="0" w:noHBand="0" w:noVBand="1"/>
+      </w:tblPr>
+      <w:tblGrid>
+        <w:gridCol w:w="2254"/>
+        <w:gridCol w:w="2254"/>
+        <w:gridCol w:w="2254"/>
+        <w:gridCol w:w="2254"/>
+      </w:tblGrid>
+      <w:tr>
+        <w:tc>
+          <w:tcPr>
+            <w:tcW w:w="2254" w:type="dxa"/>
+            <w:shd w:val="clear" w:color="auto" w:fill="BDD6EE" w:themeFill="accent1" w:themeFillTint="66"/>
+          </w:tcPr>
+          <w:p>
+            <w:pPr>
+              <w:tabs>
+                <w:tab w:val="left" w:pos="2588"/>
+              </w:tabs>
+            </w:pPr>
+            <w:r>
+              <w:t>Object</w:t>
+            </w:r>
+          </w:p>
+        </w:tc>
+        <w:tc>
+          <w:tcPr>
+            <w:tcW w:w="2254" w:type="dxa"/>
+            <w:shd w:val="clear" w:color="auto" w:fill="BDD6EE" w:themeFill="accent1" w:themeFillTint="66"/>
+          </w:tcPr>
+          <w:p>
+            <w:pPr>
+              <w:tabs>
+                <w:tab w:val="left" w:pos="2588"/>
+              </w:tabs>
+            </w:pPr>
+            <w:r>
+              <w:t>Background</w:t>
+            </w:r>
+          </w:p>
+        </w:tc>
+        <w:tc>
+          <w:tcPr>
+            <w:tcW w:w="2254" w:type="dxa"/>
+            <w:shd w:val="clear" w:color="auto" w:fill="BDD6EE" w:themeFill="accent1" w:themeFillTint="66"/>
+          </w:tcPr>
+          <w:p>
+            <w:pPr>
+              <w:tabs>
+                <w:tab w:val="left" w:pos="2588"/>
+              </w:tabs>
+            </w:pPr>
+            <w:r>
+              <w:t>Foreground</w:t>
+            </w:r>
+          </w:p>
+        </w:tc>
+        <w:tc>
+          <w:tcPr>
+            <w:tcW w:w="2254" w:type="dxa"/>
+            <w:shd w:val="clear" w:color="auto" w:fill="BDD6EE" w:themeFill="accent1" w:themeFillTint="66"/>
+          </w:tcPr>
+          <w:p>
+            <w:pPr>
+              <w:tabs>
+                <w:tab w:val="left" w:pos="2588"/>
+              </w:tabs>
+            </w:pPr>
+            <w:r>
+              <w:t>Pass/fail</w:t>
+            </w:r>
+          </w:p>
+        </w:tc>
+      </w:tr>
+      <w:tr>
+        <w:tc>
+          <w:tcPr>
+            <w:tcW w:w="2254" w:type="dxa"/>
+            <w:shd w:val="clear" w:color="auto" w:fill="auto"/>
+          </w:tcPr>
+          <w:p>
+            <w:pPr>
+              <w:tabs>
+                <w:tab w:val="left" w:pos="2588"/>
+              </w:tabs>
+            </w:pPr>
+            <w:r>
+              <w:t>Logo</w:t>
+            </w:r>
+          </w:p>
+        </w:tc>
+        <w:tc>
+          <w:tcPr>
+            <w:tcW w:w="2254" w:type="dxa"/>
+            <w:shd w:val="clear" w:color="auto" w:fill="auto"/>
+          </w:tcPr>
+          <w:p>
+            <w:pPr>
+              <w:tabs>
+                <w:tab w:val="left" w:pos="2588"/>
+              </w:tabs>
+            </w:pPr>
+            <w:r>
+              <w:t>#000000 (Black)</w:t>
+            </w:r>
+          </w:p>
+        </w:tc>
+        <w:tc>
+          <w:tcPr>
+            <w:tcW w:w="2254" w:type="dxa"/>
+            <w:shd w:val="clear" w:color="auto" w:fill="auto"/>
+          </w:tcPr>
+          <w:p>
+            <w:pPr>
+              <w:tabs>
+                <w:tab w:val="left" w:pos="2588"/>
+              </w:tabs>
+            </w:pPr>
+            <w:r>
+              <w:t>#FFFFFF (White)</w:t>
+            </w:r>
+          </w:p>
+        </w:tc>
+        <w:tc>
+          <w:tcPr>
+            <w:tcW w:w="2254" w:type="dxa"/>
+            <w:shd w:val="clear" w:color="auto" w:fill="auto"/>
+          </w:tcPr>
+          <w:p>
+            <w:pPr>
+              <w:tabs>
+                <w:tab w:val="left" w:pos="2588"/>
+              </w:tabs>
+            </w:pPr>
+            <w:r>
+              <w:t>Pass</w:t>
+            </w:r>
+          </w:p>
+        </w:tc>
+      </w:tr>
+      <w:tr>
+        <w:tc>
+          <w:tcPr>
+            <w:tcW w:w="2254" w:type="dxa"/>
+            <w:shd w:val="clear" w:color="auto" w:fill="auto"/>
+          </w:tcPr>
+          <w:p>
+            <w:pPr>
+              <w:tabs>
+                <w:tab w:val="left" w:pos="2588"/>
+              </w:tabs>
+            </w:pPr>
+            <w:r>
+              <w:t>Navigation Bar Links</w:t>
+            </w:r>
+          </w:p>
+        </w:tc>
+        <w:tc>
+          <w:tcPr>
+            <w:tcW w:w="2254" w:type="dxa"/>
+            <w:shd w:val="clear" w:color="auto" w:fill="auto"/>
+          </w:tcPr>
+          <w:p>
+            <w:pPr>
+              <w:tabs>
+                <w:tab w:val="left" w:pos="2588"/>
+              </w:tabs>
+            </w:pPr>
+            <w:r>
+              <w:t>#000000 (Black)</w:t>
+            </w:r>
+          </w:p>
+        </w:tc>
+        <w:tc>
+          <w:tcPr>
+            <w:tcW w:w="2254" w:type="dxa"/>
+            <w:shd w:val="clear" w:color="auto" w:fill="auto"/>
+          </w:tcPr>
+          <w:p>
+            <w:pPr>
+              <w:tabs>
+                <w:tab w:val="left" w:pos="2588"/>
+              </w:tabs>
+            </w:pPr>
+            <w:r>
+              <w:t>#FFFFFF (White)</w:t>
+            </w:r>
+          </w:p>
+        </w:tc>
+        <w:tc>
+          <w:tcPr>
+            <w:tcW w:w="2254" w:type="dxa"/>
+            <w:shd w:val="clear" w:color="auto" w:fill="auto"/>
+          </w:tcPr>
+          <w:p>
+            <w:pPr>
+              <w:tabs>
+                <w:tab w:val="left" w:pos="2588"/>
+              </w:tabs>
+            </w:pPr>
+            <w:r>
+              <w:t>Pass</w:t>
+            </w:r>
+          </w:p>
+        </w:tc>
+      </w:tr>
+      <w:tr>
+        <w:tc>
+          <w:tcPr>
+            <w:tcW w:w="2254" w:type="dxa"/>
+            <w:shd w:val="clear" w:color="auto" w:fill="auto"/>
+          </w:tcPr>
+          <w:p>
+            <w:pPr>
+              <w:tabs>
+                <w:tab w:val="left" w:pos="2588"/>
+              </w:tabs>
+            </w:pPr>
+            <w:r>
+              <w:t>Navigation Bar Links When Hovered</w:t>
+            </w:r>
+          </w:p>
+        </w:tc>
+        <w:tc>
+          <w:tcPr>
+            <w:tcW w:w="2254" w:type="dxa"/>
+            <w:shd w:val="clear" w:color="auto" w:fill="auto"/>
+          </w:tcPr>
+          <w:p>
+            <w:pPr>
+              <w:tabs>
+                <w:tab w:val="left" w:pos="2588"/>
+              </w:tabs>
+            </w:pPr>
+            <w:r>
+              <w:t>#000000 (Black)</w:t>
+            </w:r>
+          </w:p>
+        </w:tc>
+        <w:tc>
+          <w:tcPr>
+            <w:tcW w:w="2254" w:type="dxa"/>
+            <w:shd w:val="clear" w:color="auto" w:fill="auto"/>
+          </w:tcPr>
+          <w:p>
+            <w:pPr>
+              <w:tabs>
+                <w:tab w:val="left" w:pos="2588"/>
+              </w:tabs>
+            </w:pPr>
+            <w:r>
+              <w:t>#A8A8A8 (Grey)</w:t>
+            </w:r>
+          </w:p>
+        </w:tc>
+        <w:tc>
+          <w:tcPr>
+            <w:tcW w:w="2254" w:type="dxa"/>
+            <w:shd w:val="clear" w:color="auto" w:fill="auto"/>
+          </w:tcPr>
+          <w:p>
+            <w:pPr>
+              <w:tabs>
+                <w:tab w:val="left" w:pos="2588"/>
+              </w:tabs>
+            </w:pPr>
+            <w:r>
+              <w:t>pass</w:t>
+            </w:r>
+          </w:p>
+        </w:tc>
+      </w:tr>
+      <w:tr>
+        <w:tc>
+          <w:tcPr>
+            <w:tcW w:w="2254" w:type="dxa"/>
+            <w:shd w:val="clear" w:color="auto" w:fill="auto"/>
+          </w:tcPr>
+          <w:p>
+            <w:pPr>
+              <w:tabs>
+                <w:tab w:val="left" w:pos="2588"/>
+              </w:tabs>
+            </w:pPr>
+            <w:r>
+              <w:t>Heading</w:t>
+            </w:r>
+          </w:p>
+        </w:tc>
+        <w:tc>
+          <w:tcPr>
+            <w:tcW w:w="2254" w:type="dxa"/>
+            <w:shd w:val="clear" w:color="auto" w:fill="auto"/>
+          </w:tcPr>
+          <w:p>
+            <w:pPr>
+              <w:tabs>
+                <w:tab w:val="left" w:pos="2588"/>
+              </w:tabs>
+            </w:pPr>
+            <w:r>
+              <w:t>#FFFFFF (White)</w:t>
+            </w:r>
+          </w:p>
+        </w:tc>
+        <w:tc>
+          <w:tcPr>
+            <w:tcW w:w="2254" w:type="dxa"/>
+            <w:shd w:val="clear" w:color="auto" w:fill="auto"/>
+          </w:tcPr>
+          <w:p>
+            <w:pPr>
+              <w:tabs>
+                <w:tab w:val="left" w:pos="2588"/>
+              </w:tabs>
+            </w:pPr>
+            <w:r>
+              <w:t>#25272D</w:t>
+            </w:r>
+            <w:r>
+              <w:t xml:space="preserve"> (Black)</w:t>
+            </w:r>
+          </w:p>
+        </w:tc>
+        <w:tc>
+          <w:tcPr>
+            <w:tcW w:w="2254" w:type="dxa"/>
+            <w:shd w:val="clear" w:color="auto" w:fill="auto"/>
+          </w:tcPr>
+          <w:p>
+            <w:pPr>
+              <w:tabs>
+                <w:tab w:val="left" w:pos="2588"/>
+              </w:tabs>
+            </w:pPr>
+            <w:r>
+              <w:t>Pass</w:t>
+            </w:r>
+          </w:p>
+        </w:tc>
+      </w:tr>
+      <w:tr>
+        <w:tc>
+          <w:tcPr>
+            <w:tcW w:w="2254" w:type="dxa"/>
+            <w:shd w:val="clear" w:color="auto" w:fill="auto"/>
+          </w:tcPr>
+          <w:p>
+            <w:pPr>
+              <w:tabs>
+                <w:tab w:val="left" w:pos="2588"/>
+              </w:tabs>
+            </w:pPr>
+            <w:r>
+              <w:t>Title</w:t>
+            </w:r>
+          </w:p>
+        </w:tc>
+        <w:tc>
+          <w:tcPr>
+            <w:tcW w:w="2254" w:type="dxa"/>
+            <w:shd w:val="clear" w:color="auto" w:fill="auto"/>
+          </w:tcPr>
+          <w:p>
+            <w:pPr>
+              <w:tabs>
+                <w:tab w:val="left" w:pos="2588"/>
+              </w:tabs>
+            </w:pPr>
+            <w:r>
+              <w:t>#FFFFFF (White)</w:t>
+            </w:r>
+          </w:p>
+        </w:tc>
+        <w:tc>
+          <w:tcPr>
+            <w:tcW w:w="2254" w:type="dxa"/>
+            <w:shd w:val="clear" w:color="auto" w:fill="auto"/>
+          </w:tcPr>
+          <w:p>
+            <w:pPr>
+              <w:tabs>
+                <w:tab w:val="left" w:pos="2588"/>
+              </w:tabs>
+            </w:pPr>
+            <w:r>
+              <w:t>#25272D (Black)</w:t>
+            </w:r>
+          </w:p>
+        </w:tc>
+        <w:tc>
+          <w:tcPr>
+            <w:tcW w:w="2254" w:type="dxa"/>
+            <w:shd w:val="clear" w:color="auto" w:fill="auto"/>
+          </w:tcPr>
+          <w:p>
+            <w:pPr>
+              <w:tabs>
+                <w:tab w:val="left" w:pos="2588"/>
+              </w:tabs>
+            </w:pPr>
+            <w:r>
+              <w:t>Pass</w:t>
+            </w:r>
+          </w:p>
+        </w:tc>
+      </w:tr>
+      <w:tr>
+        <w:tc>
+          <w:tcPr>
+            <w:tcW w:w="2254" w:type="dxa"/>
+            <w:shd w:val="clear" w:color="auto" w:fill="auto"/>
+          </w:tcPr>
+          <w:p>
+            <w:pPr>
+              <w:tabs>
+                <w:tab w:val="left" w:pos="2588"/>
+              </w:tabs>
+            </w:pPr>
+            <w:r>
+              <w:t>Credit Badge</w:t>
+            </w:r>
+          </w:p>
+        </w:tc>
+        <w:tc>
+          <w:tcPr>
+            <w:tcW w:w="2254" w:type="dxa"/>
+            <w:shd w:val="clear" w:color="auto" w:fill="auto"/>
+          </w:tcPr>
+          <w:p>
+            <w:pPr>
+              <w:tabs>
+                <w:tab w:val="left" w:pos="2588"/>
+              </w:tabs>
+            </w:pPr>
+            <w:r>
+              <w:t>#E87C87</w:t>
+            </w:r>
+            <w:r>
+              <w:t xml:space="preserve"> (Red)</w:t>
+            </w:r>
+          </w:p>
+        </w:tc>
+        <w:tc>
+          <w:tcPr>
+            <w:tcW w:w="2254" w:type="dxa"/>
+            <w:shd w:val="clear" w:color="auto" w:fill="auto"/>
+          </w:tcPr>
+          <w:p>
+            <w:pPr>
+              <w:tabs>
+                <w:tab w:val="left" w:pos="2588"/>
+              </w:tabs>
+            </w:pPr>
+            <w:r>
+              <w:t>#FFFFFF (White)</w:t>
+            </w:r>
+          </w:p>
+        </w:tc>
+        <w:tc>
+          <w:tcPr>
+            <w:tcW w:w="2254" w:type="dxa"/>
+            <w:shd w:val="clear" w:color="auto" w:fill="auto"/>
+          </w:tcPr>
+          <w:p>
+            <w:pPr>
+              <w:tabs>
+                <w:tab w:val="left" w:pos="2588"/>
+              </w:tabs>
+            </w:pPr>
+            <w:r>
+              <w:t>Fail</w:t>
+            </w:r>
+          </w:p>
+        </w:tc>
+      </w:tr>
+      <w:tr>
+        <w:tc>
+          <w:tcPr>
+            <w:tcW w:w="2254" w:type="dxa"/>
+            <w:shd w:val="clear" w:color="auto" w:fill="auto"/>
+          </w:tcPr>
+          <w:p>
+            <w:pPr>
+              <w:tabs>
+                <w:tab w:val="left" w:pos="2588"/>
+              </w:tabs>
+            </w:pPr>
+            <w:r>
+              <w:t>Credit Badge</w:t>
+            </w:r>
+          </w:p>
+        </w:tc>
+        <w:tc>
+          <w:tcPr>
+            <w:tcW w:w="2254" w:type="dxa"/>
+            <w:shd w:val="clear" w:color="auto" w:fill="auto"/>
+          </w:tcPr>
+          <w:p>
+            <w:pPr>
+              <w:tabs>
+                <w:tab w:val="left" w:pos="2588"/>
+              </w:tabs>
+            </w:pPr>
+            <w:r>
+              <w:t>#900C19 (Red)</w:t>
+            </w:r>
+          </w:p>
+        </w:tc>
+        <w:tc>
+          <w:tcPr>
+            <w:tcW w:w="2254" w:type="dxa"/>
+            <w:shd w:val="clear" w:color="auto" w:fill="auto"/>
+          </w:tcPr>
+          <w:p>
+            <w:pPr>
+              <w:tabs>
+                <w:tab w:val="left" w:pos="2588"/>
+              </w:tabs>
+            </w:pPr>
+            <w:r>
+              <w:t>#FFFFFF (White)</w:t>
+            </w:r>
+          </w:p>
+        </w:tc>
+        <w:tc>
+          <w:tcPr>
+            <w:tcW w:w="2254" w:type="dxa"/>
+            <w:shd w:val="clear" w:color="auto" w:fill="auto"/>
+          </w:tcPr>
+          <w:p>
+            <w:pPr>
+              <w:tabs>
+                <w:tab w:val="left" w:pos="2588"/>
+              </w:tabs>
+            </w:pPr>
+            <w:r>
+              <w:t>pass</w:t>
+            </w:r>
+          </w:p>
+        </w:tc>
+      </w:tr>
+      <w:tr>
+        <w:tc>
+          <w:tcPr>
+            <w:tcW w:w="2254" w:type="dxa"/>
+            <w:shd w:val="clear" w:color="auto" w:fill="auto"/>
+          </w:tcPr>
+          <w:p>
+            <w:pPr>
+              <w:tabs>
+                <w:tab w:val="left" w:pos="2588"/>
+              </w:tabs>
+            </w:pPr>
+            <w:r>
+              <w:t>Item Heading</w:t>
+            </w:r>
+          </w:p>
+        </w:tc>
+        <w:tc>
+          <w:tcPr>
+            <w:tcW w:w="2254" w:type="dxa"/>
+            <w:shd w:val="clear" w:color="auto" w:fill="auto"/>
+          </w:tcPr>
+          <w:p>
+            <w:pPr>
+              <w:tabs>
+                <w:tab w:val="left" w:pos="2588"/>
+              </w:tabs>
+            </w:pPr>
+            <w:r>
+              <w:t>#0000FF (Blue)</w:t>
+            </w:r>
+          </w:p>
+        </w:tc>
+        <w:tc>
+          <w:tcPr>
+            <w:tcW w:w="2254" w:type="dxa"/>
+            <w:shd w:val="clear" w:color="auto" w:fill="auto"/>
+          </w:tcPr>
+          <w:p>
+            <w:pPr>
+              <w:tabs>
+                <w:tab w:val="left" w:pos="2588"/>
+              </w:tabs>
+            </w:pPr>
+            <w:r>
+              <w:t>#FFFFFF (White)</w:t>
+            </w:r>
+          </w:p>
+        </w:tc>
+        <w:tc>
+          <w:tcPr>
+            <w:tcW w:w="2254" w:type="dxa"/>
+            <w:shd w:val="clear" w:color="auto" w:fill="auto"/>
+          </w:tcPr>
+          <w:p>
+            <w:pPr>
+              <w:tabs>
+                <w:tab w:val="left" w:pos="2588"/>
+              </w:tabs>
+            </w:pPr>
+            <w:r>
+              <w:t>Pass</w:t>
+            </w:r>
+          </w:p>
+        </w:tc>
+      </w:tr>
+      <w:tr>
+        <w:tc>
+          <w:tcPr>
+            <w:tcW w:w="2254" w:type="dxa"/>
+            <w:shd w:val="clear" w:color="auto" w:fill="auto"/>
+          </w:tcPr>
+          <w:p>
+            <w:pPr>
+              <w:tabs>
+                <w:tab w:val="left" w:pos="2588"/>
+              </w:tabs>
+            </w:pPr>
+            <w:r>
+              <w:t>Dropdown Button</w:t>
+            </w:r>
+          </w:p>
+        </w:tc>
+        <w:tc>
+          <w:tcPr>
+            <w:tcW w:w="2254" w:type="dxa"/>
+            <w:shd w:val="clear" w:color="auto" w:fill="auto"/>
+          </w:tcPr>
+          <w:p>
+            <w:pPr>
+              <w:tabs>
+                <w:tab w:val="left" w:pos="2588"/>
+              </w:tabs>
+            </w:pPr>
+            <w:r>
+              <w:t>#0D6EFD (Blue)</w:t>
+            </w:r>
+          </w:p>
+        </w:tc>
+        <w:tc>
+          <w:tcPr>
+            <w:tcW w:w="2254" w:type="dxa"/>
+            <w:shd w:val="clear" w:color="auto" w:fill="auto"/>
+          </w:tcPr>
+          <w:p>
+            <w:pPr>
+              <w:tabs>
+                <w:tab w:val="left" w:pos="2588"/>
+              </w:tabs>
+            </w:pPr>
+            <w:r>
+              <w:t>#FFFFFF (White)</w:t>
+            </w:r>
+          </w:p>
+        </w:tc>
+        <w:tc>
+          <w:tcPr>
+            <w:tcW w:w="2254" w:type="dxa"/>
+            <w:shd w:val="clear" w:color="auto" w:fill="auto"/>
+          </w:tcPr>
+          <w:p>
+            <w:pPr>
+              <w:tabs>
+                <w:tab w:val="left" w:pos="2588"/>
+              </w:tabs>
+            </w:pPr>
+            <w:r>
+              <w:t>Fail</w:t>
+            </w:r>
+          </w:p>
+        </w:tc>
+      </w:tr>
+      <w:tr>
+        <w:tc>
+          <w:tcPr>
+            <w:tcW w:w="2254" w:type="dxa"/>
+            <w:shd w:val="clear" w:color="auto" w:fill="auto"/>
+          </w:tcPr>
+          <w:p>
+            <w:pPr>
+              <w:tabs>
+                <w:tab w:val="left" w:pos="2588"/>
+              </w:tabs>
+            </w:pPr>
+            <w:r>
+              <w:t>Dropdown Button</w:t>
+            </w:r>
+          </w:p>
+        </w:tc>
+        <w:tc>
+          <w:tcPr>
+            <w:tcW w:w="2254" w:type="dxa"/>
+            <w:shd w:val="clear" w:color="auto" w:fill="auto"/>
+          </w:tcPr>
+          <w:p>
+            <w:pPr>
+              <w:tabs>
+                <w:tab w:val="left" w:pos="2588"/>
+              </w:tabs>
+            </w:pPr>
+            <w:r>
+              <w:t>#0000FF (Blue)</w:t>
+            </w:r>
+          </w:p>
+        </w:tc>
+        <w:tc>
+          <w:tcPr>
+            <w:tcW w:w="2254" w:type="dxa"/>
+            <w:shd w:val="clear" w:color="auto" w:fill="auto"/>
+          </w:tcPr>
+          <w:p>
+            <w:pPr>
+              <w:tabs>
+                <w:tab w:val="left" w:pos="2588"/>
+              </w:tabs>
+            </w:pPr>
+            <w:r>
+              <w:t>#FFFFFF (White)</w:t>
+            </w:r>
+          </w:p>
+        </w:tc>
+        <w:tc>
+          <w:tcPr>
+            <w:tcW w:w="2254" w:type="dxa"/>
+            <w:shd w:val="clear" w:color="auto" w:fill="auto"/>
+          </w:tcPr>
+          <w:p>
+            <w:pPr>
+              <w:tabs>
+                <w:tab w:val="left" w:pos="2588"/>
+              </w:tabs>
+            </w:pPr>
+            <w:r>
+              <w:t>Pass</w:t>
+            </w:r>
+          </w:p>
+        </w:tc>
+      </w:tr>
+    </w:tbl>
+    <w:p>
+      <w:pPr>
+        <w:pStyle w:val="Heading1"/>
+      </w:pPr>
+      <w:r>
+        <w:br w:type="page"/>
+      </w:r>
+    </w:p>
     <w:bookmarkStart w:id="13" w:name="_Toc99100189" w:displacedByCustomXml="next"/>
     <w:sdt>
       <w:sdtPr>
@@ -14621,7 +16541,7 @@
           <w:rPr>
             <w:noProof/>
           </w:rPr>
-          <w:t>2</w:t>
+          <w:t>12</w:t>
         </w:r>
         <w:r>
           <w:rPr>
@@ -15714,7 +17634,7 @@
 </file>
 
 <file path=customXml/itemProps1.xml><?xml version="1.0" encoding="utf-8"?>
-<ds:datastoreItem xmlns:ds="http://schemas.openxmlformats.org/officeDocument/2006/customXml" ds:itemID="{FE4C61B1-34ED-477D-BE82-762E3EE163EA}">
+<ds:datastoreItem xmlns:ds="http://schemas.openxmlformats.org/officeDocument/2006/customXml" ds:itemID="{E723D7F0-3042-49CF-B150-E365BDD6EF64}">
   <ds:schemaRefs>
     <ds:schemaRef ds:uri="http://schemas.openxmlformats.org/officeDocument/2006/bibliography"/>
   </ds:schemaRefs>

</xml_diff>

<commit_message>
modified SearchItems.html storyboard and testing
</commit_message>
<xml_diff>
--- a/WebsitePlanning.docx
+++ b/WebsitePlanning.docx
@@ -1150,7 +1150,7 @@
           </mc:Choice>
           <mc:Fallback>
             <w:pict>
-              <v:shapetype w14:anchorId="3EC65389" id="_x0000_t34" coordsize="21600,21600" o:spt="34" o:oned="t" adj="10800" path="m,l@0,0@0,21600,21600,21600e" filled="f">
+              <v:shapetype w14:anchorId="733BAD3A" id="_x0000_t34" coordsize="21600,21600" o:spt="34" o:oned="t" adj="10800" path="m,l@0,0@0,21600,21600,21600e" filled="f">
                 <v:stroke joinstyle="miter"/>
                 <v:formulas>
                   <v:f eqn="val #0"/>
@@ -3371,7 +3371,7 @@
           </mc:Choice>
           <mc:Fallback>
             <w:pict>
-              <v:rect w14:anchorId="5EB81F48" id="Rectangle 16" o:spid="_x0000_s1026" style="position:absolute;margin-left:82.95pt;margin-top:96.6pt;width:369.1pt;height:493.95pt;z-index:251631616;visibility:visible;mso-wrap-style:square;mso-wrap-distance-left:9pt;mso-wrap-distance-top:0;mso-wrap-distance-right:9pt;mso-wrap-distance-bottom:0;mso-position-horizontal:absolute;mso-position-horizontal-relative:text;mso-position-vertical:absolute;mso-position-vertical-relative:text;v-text-anchor:middle" o:gfxdata="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" fillcolor="white [3201]" strokecolor="black [3200]" strokeweight="1pt"/>
+              <v:rect w14:anchorId="06E07891" id="Rectangle 16" o:spid="_x0000_s1026" style="position:absolute;margin-left:82.95pt;margin-top:96.6pt;width:369.1pt;height:493.95pt;z-index:251631616;visibility:visible;mso-wrap-style:square;mso-wrap-distance-left:9pt;mso-wrap-distance-top:0;mso-wrap-distance-right:9pt;mso-wrap-distance-bottom:0;mso-position-horizontal:absolute;mso-position-horizontal-relative:text;mso-position-vertical:absolute;mso-position-vertical-relative:text;v-text-anchor:middle" o:gfxdata="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" fillcolor="white [3201]" strokecolor="black [3200]" strokeweight="1pt"/>
             </w:pict>
           </mc:Fallback>
         </mc:AlternateContent>
@@ -3472,7 +3472,7 @@
           </mc:Choice>
           <mc:Fallback>
             <w:pict>
-              <v:rect w14:anchorId="49EDF61F" id="Rectangle 121" o:spid="_x0000_s1026" style="position:absolute;margin-left:122.25pt;margin-top:.65pt;width:300.75pt;height:264pt;z-index:251632640;visibility:visible;mso-wrap-style:square;mso-height-percent:0;mso-wrap-distance-left:9pt;mso-wrap-distance-top:0;mso-wrap-distance-right:9pt;mso-wrap-distance-bottom:0;mso-position-horizontal:absolute;mso-position-horizontal-relative:text;mso-position-vertical:absolute;mso-position-vertical-relative:text;mso-height-percent:0;mso-height-relative:margin;v-text-anchor:middle" o:gfxdata="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" filled="f" strokecolor="#1f4d78 [1604]" strokeweight="1pt"/>
+              <v:rect w14:anchorId="2AB36149" id="Rectangle 121" o:spid="_x0000_s1026" style="position:absolute;margin-left:122.25pt;margin-top:.65pt;width:300.75pt;height:264pt;z-index:251632640;visibility:visible;mso-wrap-style:square;mso-height-percent:0;mso-wrap-distance-left:9pt;mso-wrap-distance-top:0;mso-wrap-distance-right:9pt;mso-wrap-distance-bottom:0;mso-position-horizontal:absolute;mso-position-horizontal-relative:text;mso-position-vertical:absolute;mso-position-vertical-relative:text;mso-height-percent:0;mso-height-relative:margin;v-text-anchor:middle" o:gfxdata="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" filled="f" strokecolor="#1f4d78 [1604]" strokeweight="1pt"/>
             </w:pict>
           </mc:Fallback>
         </mc:AlternateContent>
@@ -3647,7 +3647,7 @@
           </mc:Choice>
           <mc:Fallback>
             <w:pict>
-              <v:shape w14:anchorId="389B97AE" id="Straight Arrow Connector 130" o:spid="_x0000_s1026" type="#_x0000_t32" style="position:absolute;margin-left:39.75pt;margin-top:20.2pt;width:94.5pt;height:3.75pt;z-index:251670528;visibility:visible;mso-wrap-style:square;mso-wrap-distance-left:9pt;mso-wrap-distance-top:0;mso-wrap-distance-right:9pt;mso-wrap-distance-bottom:0;mso-position-horizontal:absolute;mso-position-horizontal-relative:text;mso-position-vertical:absolute;mso-position-vertical-relative:text" o:gfxdata="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" strokecolor="black [3213]" strokeweight=".5pt">
+              <v:shape w14:anchorId="64BD7791" id="Straight Arrow Connector 130" o:spid="_x0000_s1026" type="#_x0000_t32" style="position:absolute;margin-left:39.75pt;margin-top:20.2pt;width:94.5pt;height:3.75pt;z-index:251670528;visibility:visible;mso-wrap-style:square;mso-wrap-distance-left:9pt;mso-wrap-distance-top:0;mso-wrap-distance-right:9pt;mso-wrap-distance-bottom:0;mso-position-horizontal:absolute;mso-position-horizontal-relative:text;mso-position-vertical:absolute;mso-position-vertical-relative:text" o:gfxdata="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" strokecolor="black [3213]" strokeweight=".5pt">
                 <v:stroke endarrow="block" joinstyle="miter"/>
               </v:shape>
             </w:pict>
@@ -4069,7 +4069,7 @@
           </mc:Choice>
           <mc:Fallback>
             <w:pict>
-              <v:rect w14:anchorId="6EDD578B" id="Rectangle 35" o:spid="_x0000_s1026" style="position:absolute;margin-left:82.2pt;margin-top:9.1pt;width:369.1pt;height:493.95pt;z-index:251629568;visibility:visible;mso-wrap-style:square;mso-wrap-distance-left:9pt;mso-wrap-distance-top:0;mso-wrap-distance-right:9pt;mso-wrap-distance-bottom:0;mso-position-horizontal:absolute;mso-position-horizontal-relative:margin;mso-position-vertical:absolute;mso-position-vertical-relative:text;v-text-anchor:middle" o:gfxdata="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" fillcolor="white [3201]" strokecolor="black [3200]" strokeweight="1pt">
+              <v:rect w14:anchorId="63CDECEE" id="Rectangle 35" o:spid="_x0000_s1026" style="position:absolute;margin-left:82.2pt;margin-top:9.1pt;width:369.1pt;height:493.95pt;z-index:251629568;visibility:visible;mso-wrap-style:square;mso-wrap-distance-left:9pt;mso-wrap-distance-top:0;mso-wrap-distance-right:9pt;mso-wrap-distance-bottom:0;mso-position-horizontal:absolute;mso-position-horizontal-relative:margin;mso-position-vertical:absolute;mso-position-vertical-relative:text;v-text-anchor:middle" o:gfxdata="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" fillcolor="white [3201]" strokecolor="black [3200]" strokeweight="1pt">
                 <w10:wrap anchorx="margin"/>
               </v:rect>
             </w:pict>
@@ -4151,7 +4151,7 @@
           </mc:Choice>
           <mc:Fallback>
             <w:pict>
-              <v:rect w14:anchorId="2B48CACF" id="Rectangle 136" o:spid="_x0000_s1026" style="position:absolute;margin-left:108pt;margin-top:2.9pt;width:327pt;height:420.75pt;z-index:251630592;visibility:visible;mso-wrap-style:square;mso-wrap-distance-left:9pt;mso-wrap-distance-top:0;mso-wrap-distance-right:9pt;mso-wrap-distance-bottom:0;mso-position-horizontal:absolute;mso-position-horizontal-relative:text;mso-position-vertical:absolute;mso-position-vertical-relative:text;v-text-anchor:middle" o:gfxdata="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" fillcolor="white [3212]" strokecolor="black [3213]" strokeweight="1pt"/>
+              <v:rect w14:anchorId="45BB5360" id="Rectangle 136" o:spid="_x0000_s1026" style="position:absolute;margin-left:108pt;margin-top:2.9pt;width:327pt;height:420.75pt;z-index:251630592;visibility:visible;mso-wrap-style:square;mso-wrap-distance-left:9pt;mso-wrap-distance-top:0;mso-wrap-distance-right:9pt;mso-wrap-distance-bottom:0;mso-position-horizontal:absolute;mso-position-horizontal-relative:text;mso-position-vertical:absolute;mso-position-vertical-relative:text;v-text-anchor:middle" o:gfxdata="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" fillcolor="white [3212]" strokecolor="black [3213]" strokeweight="1pt"/>
             </w:pict>
           </mc:Fallback>
         </mc:AlternateContent>
@@ -5129,7 +5129,7 @@
           </mc:Choice>
           <mc:Fallback>
             <w:pict>
-              <v:shape w14:anchorId="34431A2A" id="Straight Arrow Connector 139" o:spid="_x0000_s1026" type="#_x0000_t32" style="position:absolute;margin-left:29.25pt;margin-top:5.95pt;width:94.5pt;height:3.75pt;z-index:251673600;visibility:visible;mso-wrap-style:square;mso-wrap-distance-left:9pt;mso-wrap-distance-top:0;mso-wrap-distance-right:9pt;mso-wrap-distance-bottom:0;mso-position-horizontal:absolute;mso-position-horizontal-relative:text;mso-position-vertical:absolute;mso-position-vertical-relative:text" o:gfxdata="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" strokecolor="black [3213]" strokeweight=".5pt">
+              <v:shape w14:anchorId="2E21BFA6" id="Straight Arrow Connector 139" o:spid="_x0000_s1026" type="#_x0000_t32" style="position:absolute;margin-left:29.25pt;margin-top:5.95pt;width:94.5pt;height:3.75pt;z-index:251673600;visibility:visible;mso-wrap-style:square;mso-wrap-distance-left:9pt;mso-wrap-distance-top:0;mso-wrap-distance-right:9pt;mso-wrap-distance-bottom:0;mso-position-horizontal:absolute;mso-position-horizontal-relative:text;mso-position-vertical:absolute;mso-position-vertical-relative:text" o:gfxdata="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" strokecolor="black [3213]" strokeweight=".5pt">
                 <v:stroke endarrow="block" joinstyle="miter"/>
               </v:shape>
             </w:pict>
@@ -5300,7 +5300,7 @@
           </mc:Choice>
           <mc:Fallback>
             <w:pict>
-              <v:shape w14:anchorId="640C1741" id="Straight Arrow Connector 137" o:spid="_x0000_s1026" type="#_x0000_t32" style="position:absolute;margin-left:0;margin-top:0;width:94.5pt;height:3.75pt;z-index:251671552;visibility:visible;mso-wrap-style:square;mso-wrap-distance-left:9pt;mso-wrap-distance-top:0;mso-wrap-distance-right:9pt;mso-wrap-distance-bottom:0;mso-position-horizontal:absolute;mso-position-horizontal-relative:text;mso-position-vertical:absolute;mso-position-vertical-relative:text" o:gfxdata="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" strokecolor="black [3213]" strokeweight=".5pt">
+              <v:shape w14:anchorId="69387DFA" id="Straight Arrow Connector 137" o:spid="_x0000_s1026" type="#_x0000_t32" style="position:absolute;margin-left:0;margin-top:0;width:94.5pt;height:3.75pt;z-index:251671552;visibility:visible;mso-wrap-style:square;mso-wrap-distance-left:9pt;mso-wrap-distance-top:0;mso-wrap-distance-right:9pt;mso-wrap-distance-bottom:0;mso-position-horizontal:absolute;mso-position-horizontal-relative:text;mso-position-vertical:absolute;mso-position-vertical-relative:text" o:gfxdata="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" strokecolor="black [3213]" strokeweight=".5pt">
                 <v:stroke endarrow="block" joinstyle="miter"/>
               </v:shape>
             </w:pict>
@@ -6427,7 +6427,7 @@
           </mc:Choice>
           <mc:Fallback>
             <w:pict>
-              <v:shape w14:anchorId="08C58D3B" id="Straight Arrow Connector 132" o:spid="_x0000_s1026" type="#_x0000_t32" style="position:absolute;margin-left:24.25pt;margin-top:22.25pt;width:94.5pt;height:3.75pt;z-index:251679744;visibility:visible;mso-wrap-style:square;mso-wrap-distance-left:9pt;mso-wrap-distance-top:0;mso-wrap-distance-right:9pt;mso-wrap-distance-bottom:0;mso-position-horizontal:absolute;mso-position-horizontal-relative:text;mso-position-vertical:absolute;mso-position-vertical-relative:text" o:gfxdata="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" strokecolor="black [3213]" strokeweight=".5pt">
+              <v:shape w14:anchorId="34A94830" id="Straight Arrow Connector 132" o:spid="_x0000_s1026" type="#_x0000_t32" style="position:absolute;margin-left:24.25pt;margin-top:22.25pt;width:94.5pt;height:3.75pt;z-index:251679744;visibility:visible;mso-wrap-style:square;mso-wrap-distance-left:9pt;mso-wrap-distance-top:0;mso-wrap-distance-right:9pt;mso-wrap-distance-bottom:0;mso-position-horizontal:absolute;mso-position-horizontal-relative:text;mso-position-vertical:absolute;mso-position-vertical-relative:text" o:gfxdata="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" strokecolor="black [3213]" strokeweight=".5pt">
                 <v:stroke endarrow="block" joinstyle="miter"/>
               </v:shape>
             </w:pict>
@@ -6703,7 +6703,7 @@
           </mc:Choice>
           <mc:Fallback>
             <w:pict>
-              <v:shape w14:anchorId="01307824" id="Straight Arrow Connector 141" o:spid="_x0000_s1026" type="#_x0000_t32" style="position:absolute;margin-left:-5.6pt;margin-top:20.2pt;width:94.5pt;height:3.75pt;z-index:251682816;visibility:visible;mso-wrap-style:square;mso-wrap-distance-left:9pt;mso-wrap-distance-top:0;mso-wrap-distance-right:9pt;mso-wrap-distance-bottom:0;mso-position-horizontal:absolute;mso-position-horizontal-relative:text;mso-position-vertical:absolute;mso-position-vertical-relative:text" o:gfxdata="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" strokecolor="black [3213]" strokeweight=".5pt">
+              <v:shape w14:anchorId="6BA93941" id="Straight Arrow Connector 141" o:spid="_x0000_s1026" type="#_x0000_t32" style="position:absolute;margin-left:-5.6pt;margin-top:20.2pt;width:94.5pt;height:3.75pt;z-index:251682816;visibility:visible;mso-wrap-style:square;mso-wrap-distance-left:9pt;mso-wrap-distance-top:0;mso-wrap-distance-right:9pt;mso-wrap-distance-bottom:0;mso-position-horizontal:absolute;mso-position-horizontal-relative:text;mso-position-vertical:absolute;mso-position-vertical-relative:text" o:gfxdata="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" strokecolor="black [3213]" strokeweight=".5pt">
                 <v:stroke endarrow="block" joinstyle="miter"/>
               </v:shape>
             </w:pict>
@@ -6774,7 +6774,7 @@
           </mc:Choice>
           <mc:Fallback>
             <w:pict>
-              <v:shape w14:anchorId="1B9B9F75" id="Straight Arrow Connector 127" o:spid="_x0000_s1026" type="#_x0000_t32" style="position:absolute;margin-left:57.75pt;margin-top:20.2pt;width:94.5pt;height:3.75pt;z-index:251676672;visibility:visible;mso-wrap-style:square;mso-wrap-distance-left:9pt;mso-wrap-distance-top:0;mso-wrap-distance-right:9pt;mso-wrap-distance-bottom:0;mso-position-horizontal:absolute;mso-position-horizontal-relative:text;mso-position-vertical:absolute;mso-position-vertical-relative:text" o:gfxdata="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" strokecolor="black [3213]" strokeweight=".5pt">
+              <v:shape w14:anchorId="1C3A6CFA" id="Straight Arrow Connector 127" o:spid="_x0000_s1026" type="#_x0000_t32" style="position:absolute;margin-left:57.75pt;margin-top:20.2pt;width:94.5pt;height:3.75pt;z-index:251676672;visibility:visible;mso-wrap-style:square;mso-wrap-distance-left:9pt;mso-wrap-distance-top:0;mso-wrap-distance-right:9pt;mso-wrap-distance-bottom:0;mso-position-horizontal:absolute;mso-position-horizontal-relative:text;mso-position-vertical:absolute;mso-position-vertical-relative:text" o:gfxdata="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" strokecolor="black [3213]" strokeweight=".5pt">
                 <v:stroke endarrow="block" joinstyle="miter"/>
               </v:shape>
             </w:pict>
@@ -7225,7 +7225,7 @@
           </mc:Choice>
           <mc:Fallback>
             <w:pict>
-              <v:rect w14:anchorId="0E919A55" id="Rectangle 54" o:spid="_x0000_s1026" style="position:absolute;margin-left:32.3pt;margin-top:1.9pt;width:417.4pt;height:524.05pt;z-index:251617274;visibility:visible;mso-wrap-style:square;mso-wrap-distance-left:9pt;mso-wrap-distance-top:0;mso-wrap-distance-right:9pt;mso-wrap-distance-bottom:0;mso-position-horizontal:absolute;mso-position-horizontal-relative:text;mso-position-vertical:absolute;mso-position-vertical-relative:text;v-text-anchor:middle" o:gfxdata="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" fillcolor="white [3201]" strokecolor="black [3200]" strokeweight="1pt"/>
+              <v:rect w14:anchorId="28F6CECE" id="Rectangle 54" o:spid="_x0000_s1026" style="position:absolute;margin-left:32.3pt;margin-top:1.9pt;width:417.4pt;height:524.05pt;z-index:251617274;visibility:visible;mso-wrap-style:square;mso-wrap-distance-left:9pt;mso-wrap-distance-top:0;mso-wrap-distance-right:9pt;mso-wrap-distance-bottom:0;mso-position-horizontal:absolute;mso-position-horizontal-relative:text;mso-position-vertical:absolute;mso-position-vertical-relative:text;v-text-anchor:middle" o:gfxdata="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" fillcolor="white [3201]" strokecolor="black [3200]" strokeweight="1pt"/>
             </w:pict>
           </mc:Fallback>
         </mc:AlternateContent>
@@ -7929,7 +7929,7 @@
           </mc:Choice>
           <mc:Fallback>
             <w:pict>
-              <v:rect w14:anchorId="185FDE97" id="Rectangle 147" o:spid="_x0000_s1026" style="position:absolute;margin-left:63.3pt;margin-top:19.3pt;width:357.5pt;height:78.2pt;z-index:251626493;visibility:visible;mso-wrap-style:square;mso-wrap-distance-left:9pt;mso-wrap-distance-top:0;mso-wrap-distance-right:9pt;mso-wrap-distance-bottom:0;mso-position-horizontal:absolute;mso-position-horizontal-relative:text;mso-position-vertical:absolute;mso-position-vertical-relative:text;v-text-anchor:middle" o:gfxdata="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" fillcolor="white [3212]" strokecolor="black [3213]" strokeweight="1pt"/>
+              <v:rect w14:anchorId="4B4405E9" id="Rectangle 147" o:spid="_x0000_s1026" style="position:absolute;margin-left:63.3pt;margin-top:19.3pt;width:357.5pt;height:78.2pt;z-index:251626493;visibility:visible;mso-wrap-style:square;mso-wrap-distance-left:9pt;mso-wrap-distance-top:0;mso-wrap-distance-right:9pt;mso-wrap-distance-bottom:0;mso-position-horizontal:absolute;mso-position-horizontal-relative:text;mso-position-vertical:absolute;mso-position-vertical-relative:text;v-text-anchor:middle" o:gfxdata="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" fillcolor="white [3212]" strokecolor="black [3213]" strokeweight="1pt"/>
             </w:pict>
           </mc:Fallback>
         </mc:AlternateContent>
@@ -8304,7 +8304,7 @@
           </mc:Choice>
           <mc:Fallback>
             <w:pict>
-              <v:shape w14:anchorId="0BE2D4DC" id="Straight Arrow Connector 149" o:spid="_x0000_s1026" type="#_x0000_t32" style="position:absolute;margin-left:1.7pt;margin-top:18.55pt;width:94.5pt;height:3.75pt;z-index:251689984;visibility:visible;mso-wrap-style:square;mso-wrap-distance-left:9pt;mso-wrap-distance-top:0;mso-wrap-distance-right:9pt;mso-wrap-distance-bottom:0;mso-position-horizontal:absolute;mso-position-horizontal-relative:text;mso-position-vertical:absolute;mso-position-vertical-relative:text" o:gfxdata="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" strokecolor="black [3213]" strokeweight=".5pt">
+              <v:shape w14:anchorId="5E20EB16" id="Straight Arrow Connector 149" o:spid="_x0000_s1026" type="#_x0000_t32" style="position:absolute;margin-left:1.7pt;margin-top:18.55pt;width:94.5pt;height:3.75pt;z-index:251689984;visibility:visible;mso-wrap-style:square;mso-wrap-distance-left:9pt;mso-wrap-distance-top:0;mso-wrap-distance-right:9pt;mso-wrap-distance-bottom:0;mso-position-horizontal:absolute;mso-position-horizontal-relative:text;mso-position-vertical:absolute;mso-position-vertical-relative:text" o:gfxdata="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" strokecolor="black [3213]" strokeweight=".5pt">
                 <v:stroke endarrow="block" joinstyle="miter"/>
               </v:shape>
             </w:pict>
@@ -8481,7 +8481,7 @@
           </mc:Choice>
           <mc:Fallback>
             <w:pict>
-              <v:rect w14:anchorId="774213CA" id="Rectangle 148" o:spid="_x0000_s1026" style="position:absolute;margin-left:63.3pt;margin-top:8.65pt;width:357.5pt;height:343.8pt;z-index:251624443;visibility:visible;mso-wrap-style:square;mso-height-percent:0;mso-wrap-distance-left:9pt;mso-wrap-distance-top:0;mso-wrap-distance-right:9pt;mso-wrap-distance-bottom:0;mso-position-horizontal:absolute;mso-position-horizontal-relative:text;mso-position-vertical:absolute;mso-position-vertical-relative:text;mso-height-percent:0;mso-height-relative:margin;v-text-anchor:middle" o:gfxdata="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" fillcolor="white [3212]" strokecolor="black [3213]" strokeweight="1pt"/>
+              <v:rect w14:anchorId="3855A2EB" id="Rectangle 148" o:spid="_x0000_s1026" style="position:absolute;margin-left:63.3pt;margin-top:8.65pt;width:357.5pt;height:343.8pt;z-index:251624443;visibility:visible;mso-wrap-style:square;mso-height-percent:0;mso-wrap-distance-left:9pt;mso-wrap-distance-top:0;mso-wrap-distance-right:9pt;mso-wrap-distance-bottom:0;mso-position-horizontal:absolute;mso-position-horizontal-relative:text;mso-position-vertical:absolute;mso-position-vertical-relative:text;mso-height-percent:0;mso-height-relative:margin;v-text-anchor:middle" o:gfxdata="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" fillcolor="white [3212]" strokecolor="black [3213]" strokeweight="1pt"/>
             </w:pict>
           </mc:Fallback>
         </mc:AlternateContent>
@@ -8655,7 +8655,7 @@
           </mc:Choice>
           <mc:Fallback>
             <w:pict>
-              <v:shape w14:anchorId="4D33AAB6" id="Straight Arrow Connector 151" o:spid="_x0000_s1026" type="#_x0000_t32" style="position:absolute;margin-left:10.55pt;margin-top:13.7pt;width:94.5pt;height:3.75pt;z-index:251693056;visibility:visible;mso-wrap-style:square;mso-wrap-distance-left:9pt;mso-wrap-distance-top:0;mso-wrap-distance-right:9pt;mso-wrap-distance-bottom:0;mso-position-horizontal:absolute;mso-position-horizontal-relative:text;mso-position-vertical:absolute;mso-position-vertical-relative:text" o:gfxdata="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" strokecolor="black [3213]" strokeweight=".5pt">
+              <v:shape w14:anchorId="2935EAD6" id="Straight Arrow Connector 151" o:spid="_x0000_s1026" type="#_x0000_t32" style="position:absolute;margin-left:10.55pt;margin-top:13.7pt;width:94.5pt;height:3.75pt;z-index:251693056;visibility:visible;mso-wrap-style:square;mso-wrap-distance-left:9pt;mso-wrap-distance-top:0;mso-wrap-distance-right:9pt;mso-wrap-distance-bottom:0;mso-position-horizontal:absolute;mso-position-horizontal-relative:text;mso-position-vertical:absolute;mso-position-vertical-relative:text" o:gfxdata="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" strokecolor="black [3213]" strokeweight=".5pt">
                 <v:stroke endarrow="block" joinstyle="miter"/>
               </v:shape>
             </w:pict>
@@ -9306,7 +9306,7 @@
           </mc:Choice>
           <mc:Fallback>
             <w:pict>
-              <v:shape w14:anchorId="6F995349" id="Straight Arrow Connector 153" o:spid="_x0000_s1026" type="#_x0000_t32" style="position:absolute;margin-left:-6.2pt;margin-top:26.2pt;width:53.4pt;height:4.95pt;z-index:251696128;visibility:visible;mso-wrap-style:square;mso-width-percent:0;mso-height-percent:0;mso-wrap-distance-left:9pt;mso-wrap-distance-top:0;mso-wrap-distance-right:9pt;mso-wrap-distance-bottom:0;mso-position-horizontal:absolute;mso-position-horizontal-relative:text;mso-position-vertical:absolute;mso-position-vertical-relative:text;mso-width-percent:0;mso-height-percent:0;mso-width-relative:margin;mso-height-relative:margin" o:gfxdata="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" strokecolor="black [3213]" strokeweight=".5pt">
+              <v:shape w14:anchorId="03F8D6C3" id="Straight Arrow Connector 153" o:spid="_x0000_s1026" type="#_x0000_t32" style="position:absolute;margin-left:-6.2pt;margin-top:26.2pt;width:53.4pt;height:4.95pt;z-index:251696128;visibility:visible;mso-wrap-style:square;mso-width-percent:0;mso-height-percent:0;mso-wrap-distance-left:9pt;mso-wrap-distance-top:0;mso-wrap-distance-right:9pt;mso-wrap-distance-bottom:0;mso-position-horizontal:absolute;mso-position-horizontal-relative:text;mso-position-vertical:absolute;mso-position-vertical-relative:text;mso-width-percent:0;mso-height-percent:0;mso-width-relative:margin;mso-height-relative:margin" o:gfxdata="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" strokecolor="black [3213]" strokeweight=".5pt">
                 <v:stroke endarrow="block" joinstyle="miter"/>
               </v:shape>
             </w:pict>
@@ -9899,7 +9899,7 @@
           </mc:Choice>
           <mc:Fallback>
             <w:pict>
-              <v:rect w14:anchorId="70B19445" id="Rectangle 74" o:spid="_x0000_s1026" style="position:absolute;margin-left:83.15pt;margin-top:20.5pt;width:417.4pt;height:524.05pt;z-index:251588596;visibility:visible;mso-wrap-style:square;mso-wrap-distance-left:9pt;mso-wrap-distance-top:0;mso-wrap-distance-right:9pt;mso-wrap-distance-bottom:0;mso-position-horizontal:absolute;mso-position-horizontal-relative:text;mso-position-vertical:absolute;mso-position-vertical-relative:text;v-text-anchor:middle" o:gfxdata="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" fillcolor="white [3201]" strokecolor="black [3200]" strokeweight="1pt"/>
+              <v:rect w14:anchorId="0DBD4CBB" id="Rectangle 74" o:spid="_x0000_s1026" style="position:absolute;margin-left:83.15pt;margin-top:20.5pt;width:417.4pt;height:524.05pt;z-index:251588596;visibility:visible;mso-wrap-style:square;mso-wrap-distance-left:9pt;mso-wrap-distance-top:0;mso-wrap-distance-right:9pt;mso-wrap-distance-bottom:0;mso-position-horizontal:absolute;mso-position-horizontal-relative:text;mso-position-vertical:absolute;mso-position-vertical-relative:text;v-text-anchor:middle" o:gfxdata="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" fillcolor="white [3201]" strokecolor="black [3200]" strokeweight="1pt"/>
             </w:pict>
           </mc:Fallback>
         </mc:AlternateContent>
@@ -10591,7 +10591,7 @@
           </mc:Choice>
           <mc:Fallback>
             <w:pict>
-              <v:shape w14:anchorId="1A6D9CA7" id="Straight Arrow Connector 160" o:spid="_x0000_s1026" type="#_x0000_t32" style="position:absolute;margin-left:57.65pt;margin-top:43.1pt;width:94.5pt;height:3.75pt;z-index:251703296;visibility:visible;mso-wrap-style:square;mso-wrap-distance-left:9pt;mso-wrap-distance-top:0;mso-wrap-distance-right:9pt;mso-wrap-distance-bottom:0;mso-position-horizontal:absolute;mso-position-horizontal-relative:text;mso-position-vertical:absolute;mso-position-vertical-relative:text" o:gfxdata="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" strokecolor="black [3213]" strokeweight=".5pt">
+              <v:shape w14:anchorId="7CD4171E" id="Straight Arrow Connector 160" o:spid="_x0000_s1026" type="#_x0000_t32" style="position:absolute;margin-left:57.65pt;margin-top:43.1pt;width:94.5pt;height:3.75pt;z-index:251703296;visibility:visible;mso-wrap-style:square;mso-wrap-distance-left:9pt;mso-wrap-distance-top:0;mso-wrap-distance-right:9pt;mso-wrap-distance-bottom:0;mso-position-horizontal:absolute;mso-position-horizontal-relative:text;mso-position-vertical:absolute;mso-position-vertical-relative:text" o:gfxdata="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" strokecolor="black [3213]" strokeweight=".5pt">
                 <v:stroke endarrow="block" joinstyle="miter"/>
               </v:shape>
             </w:pict>
@@ -10761,7 +10761,7 @@
           </mc:Choice>
           <mc:Fallback>
             <w:pict>
-              <v:rect w14:anchorId="18FFFB65" id="Rectangle 155" o:spid="_x0000_s1026" style="position:absolute;margin-left:127.85pt;margin-top:18.15pt;width:357.5pt;height:78.2pt;z-index:251604983;visibility:visible;mso-wrap-style:square;mso-wrap-distance-left:9pt;mso-wrap-distance-top:0;mso-wrap-distance-right:9pt;mso-wrap-distance-bottom:0;mso-position-horizontal:absolute;mso-position-horizontal-relative:text;mso-position-vertical:absolute;mso-position-vertical-relative:text;v-text-anchor:middle" o:gfxdata="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" fillcolor="white [3212]" strokecolor="black [3213]" strokeweight="1pt"/>
+              <v:rect w14:anchorId="315A1044" id="Rectangle 155" o:spid="_x0000_s1026" style="position:absolute;margin-left:127.85pt;margin-top:18.15pt;width:357.5pt;height:78.2pt;z-index:251604983;visibility:visible;mso-wrap-style:square;mso-wrap-distance-left:9pt;mso-wrap-distance-top:0;mso-wrap-distance-right:9pt;mso-wrap-distance-bottom:0;mso-position-horizontal:absolute;mso-position-horizontal-relative:text;mso-position-vertical:absolute;mso-position-vertical-relative:text;v-text-anchor:middle" o:gfxdata="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" fillcolor="white [3212]" strokecolor="black [3213]" strokeweight="1pt"/>
             </w:pict>
           </mc:Fallback>
         </mc:AlternateContent>
@@ -11062,7 +11062,7 @@
           </mc:Choice>
           <mc:Fallback>
             <w:pict>
-              <v:rect w14:anchorId="7FE477B6" id="Rectangle 158" o:spid="_x0000_s1026" style="position:absolute;margin-left:115.45pt;margin-top:19.6pt;width:357.5pt;height:343.8pt;z-index:251595765;visibility:visible;mso-wrap-style:square;mso-height-percent:0;mso-wrap-distance-left:9pt;mso-wrap-distance-top:0;mso-wrap-distance-right:9pt;mso-wrap-distance-bottom:0;mso-position-horizontal:absolute;mso-position-horizontal-relative:text;mso-position-vertical:absolute;mso-position-vertical-relative:text;mso-height-percent:0;mso-height-relative:margin;v-text-anchor:middle" o:gfxdata="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" fillcolor="white [3212]" strokecolor="black [3213]" strokeweight="1pt"/>
+              <v:rect w14:anchorId="3BD4066D" id="Rectangle 158" o:spid="_x0000_s1026" style="position:absolute;margin-left:115.45pt;margin-top:19.6pt;width:357.5pt;height:343.8pt;z-index:251595765;visibility:visible;mso-wrap-style:square;mso-height-percent:0;mso-wrap-distance-left:9pt;mso-wrap-distance-top:0;mso-wrap-distance-right:9pt;mso-wrap-distance-bottom:0;mso-position-horizontal:absolute;mso-position-horizontal-relative:text;mso-position-vertical:absolute;mso-position-vertical-relative:text;mso-height-percent:0;mso-height-relative:margin;v-text-anchor:middle" o:gfxdata="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" fillcolor="white [3212]" strokecolor="black [3213]" strokeweight="1pt"/>
             </w:pict>
           </mc:Fallback>
         </mc:AlternateContent>
@@ -11329,7 +11329,7 @@
           </mc:Choice>
           <mc:Fallback>
             <w:pict>
-              <v:shape w14:anchorId="3B9C9126" id="Straight Arrow Connector 162" o:spid="_x0000_s1026" type="#_x0000_t32" style="position:absolute;margin-left:57.65pt;margin-top:15.25pt;width:94.5pt;height:3.75pt;z-index:251706368;visibility:visible;mso-wrap-style:square;mso-wrap-distance-left:9pt;mso-wrap-distance-top:0;mso-wrap-distance-right:9pt;mso-wrap-distance-bottom:0;mso-position-horizontal:absolute;mso-position-horizontal-relative:text;mso-position-vertical:absolute;mso-position-vertical-relative:text" o:gfxdata="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" strokecolor="black [3213]" strokeweight=".5pt">
+              <v:shape w14:anchorId="542A8471" id="Straight Arrow Connector 162" o:spid="_x0000_s1026" type="#_x0000_t32" style="position:absolute;margin-left:57.65pt;margin-top:15.25pt;width:94.5pt;height:3.75pt;z-index:251706368;visibility:visible;mso-wrap-style:square;mso-wrap-distance-left:9pt;mso-wrap-distance-top:0;mso-wrap-distance-right:9pt;mso-wrap-distance-bottom:0;mso-position-horizontal:absolute;mso-position-horizontal-relative:text;mso-position-vertical:absolute;mso-position-vertical-relative:text" o:gfxdata="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" strokecolor="black [3213]" strokeweight=".5pt">
                 <v:stroke endarrow="block" joinstyle="miter"/>
               </v:shape>
             </w:pict>
@@ -11818,7 +11818,7 @@
           </mc:Choice>
           <mc:Fallback>
             <w:pict>
-              <v:shape w14:anchorId="73D884B9" id="Straight Arrow Connector 164" o:spid="_x0000_s1026" type="#_x0000_t32" style="position:absolute;margin-left:23.6pt;margin-top:12.55pt;width:73.25pt;height:3.75pt;z-index:251709440;visibility:visible;mso-wrap-style:square;mso-width-percent:0;mso-wrap-distance-left:9pt;mso-wrap-distance-top:0;mso-wrap-distance-right:9pt;mso-wrap-distance-bottom:0;mso-position-horizontal:absolute;mso-position-horizontal-relative:text;mso-position-vertical:absolute;mso-position-vertical-relative:text;mso-width-percent:0;mso-width-relative:margin" o:gfxdata="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" strokecolor="black [3213]" strokeweight=".5pt">
+              <v:shape w14:anchorId="17F329C9" id="Straight Arrow Connector 164" o:spid="_x0000_s1026" type="#_x0000_t32" style="position:absolute;margin-left:23.6pt;margin-top:12.55pt;width:73.25pt;height:3.75pt;z-index:251709440;visibility:visible;mso-wrap-style:square;mso-width-percent:0;mso-wrap-distance-left:9pt;mso-wrap-distance-top:0;mso-wrap-distance-right:9pt;mso-wrap-distance-bottom:0;mso-position-horizontal:absolute;mso-position-horizontal-relative:text;mso-position-vertical:absolute;mso-position-vertical-relative:text;mso-width-percent:0;mso-width-relative:margin" o:gfxdata="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" strokecolor="black [3213]" strokeweight=".5pt">
                 <v:stroke endarrow="block" joinstyle="miter"/>
               </v:shape>
             </w:pict>
@@ -12410,8 +12410,6 @@
         </w:rPr>
         <w:t>.</w:t>
       </w:r>
-      <w:bookmarkStart w:id="7" w:name="_GoBack"/>
-      <w:bookmarkEnd w:id="7"/>
     </w:p>
     <w:p>
       <w:pPr>
@@ -12441,6 +12439,42 @@
           <w:sz w:val="32"/>
         </w:rPr>
         <w:t>A heading to let the user know, they are on their own profile page, containing their own items they would like to rent out.</w:t>
+      </w:r>
+    </w:p>
+    <w:p>
+      <w:pPr>
+        <w:rPr>
+          <w:b/>
+          <w:sz w:val="32"/>
+          <w:u w:val="single"/>
+        </w:rPr>
+      </w:pPr>
+      <w:r>
+        <w:rPr>
+          <w:b/>
+          <w:sz w:val="32"/>
+          <w:u w:val="single"/>
+        </w:rPr>
+        <w:t>Credit</w:t>
+      </w:r>
+    </w:p>
+    <w:p>
+      <w:pPr>
+        <w:rPr>
+          <w:sz w:val="32"/>
+        </w:rPr>
+      </w:pPr>
+      <w:r>
+        <w:rPr>
+          <w:sz w:val="32"/>
+        </w:rPr>
+        <w:t>This will show</w:t>
+      </w:r>
+      <w:r>
+        <w:rPr>
+          <w:sz w:val="32"/>
+        </w:rPr>
+        <w:t xml:space="preserve"> how many credits the user has.</w:t>
       </w:r>
     </w:p>
     <w:p>
@@ -12594,21 +12628,20 @@
     <w:p/>
     <w:p/>
     <w:p/>
-    <w:p/>
-    <w:p/>
-    <w:p/>
-    <w:p/>
-    <w:p/>
     <w:p>
       <w:pPr>
         <w:pStyle w:val="Heading1"/>
         <w:jc w:val="center"/>
       </w:pPr>
-      <w:bookmarkStart w:id="8" w:name="_Toc99100184"/>
-      <w:r>
-        <w:t>RentItems.html Storyboard</w:t>
-      </w:r>
-      <w:bookmarkEnd w:id="8"/>
+      <w:bookmarkStart w:id="7" w:name="_Toc99100184"/>
+      <w:r>
+        <w:lastRenderedPageBreak/>
+        <w:t>Search</w:t>
+      </w:r>
+      <w:r>
+        <w:t>Items.html Storyboard</w:t>
+      </w:r>
+      <w:bookmarkEnd w:id="7"/>
     </w:p>
     <w:p/>
     <w:p>
@@ -12620,18 +12653,18 @@
         <mc:AlternateContent>
           <mc:Choice Requires="wpg">
             <w:drawing>
-              <wp:anchor distT="0" distB="0" distL="114300" distR="114300" simplePos="0" relativeHeight="251658240" behindDoc="0" locked="0" layoutInCell="1" allowOverlap="1" wp14:anchorId="0891CC4A" wp14:editId="5C56DC2B">
+              <wp:anchor distT="0" distB="0" distL="114300" distR="114300" simplePos="0" relativeHeight="251573230" behindDoc="0" locked="0" layoutInCell="1" allowOverlap="1">
                 <wp:simplePos x="0" y="0"/>
-                <wp:positionH relativeFrom="margin">
-                  <wp:posOffset>705485</wp:posOffset>
+                <wp:positionH relativeFrom="column">
+                  <wp:posOffset>709448</wp:posOffset>
                 </wp:positionH>
                 <wp:positionV relativeFrom="paragraph">
-                  <wp:posOffset>243840</wp:posOffset>
+                  <wp:posOffset>238234</wp:posOffset>
                 </wp:positionV>
                 <wp:extent cx="5300980" cy="6666865"/>
                 <wp:effectExtent l="0" t="0" r="13970" b="19685"/>
                 <wp:wrapNone/>
-                <wp:docPr id="90" name="Group 90"/>
+                <wp:docPr id="91" name="Group 91"/>
                 <wp:cNvGraphicFramePr/>
                 <a:graphic xmlns:a="http://schemas.openxmlformats.org/drawingml/2006/main">
                   <a:graphicData uri="http://schemas.microsoft.com/office/word/2010/wordprocessingGroup">
@@ -12645,364 +12678,97 @@
                           <a:chExt cx="5301029" cy="6667018"/>
                         </a:xfrm>
                       </wpg:grpSpPr>
-                      <wpg:grpSp>
-                        <wpg:cNvPr id="91" name="Group 91"/>
-                        <wpg:cNvGrpSpPr/>
-                        <wpg:grpSpPr>
-                          <a:xfrm>
-                            <a:off x="0" y="0"/>
-                            <a:ext cx="5301029" cy="6667018"/>
-                            <a:chOff x="0" y="0"/>
-                            <a:chExt cx="5301029" cy="6667018"/>
-                          </a:xfrm>
-                        </wpg:grpSpPr>
-                        <wps:wsp>
-                          <wps:cNvPr id="92" name="Rectangle 92"/>
-                          <wps:cNvSpPr/>
-                          <wps:spPr>
-                            <a:xfrm>
-                              <a:off x="0" y="11575"/>
-                              <a:ext cx="5301029" cy="6655443"/>
-                            </a:xfrm>
-                            <a:prstGeom prst="rect">
-                              <a:avLst/>
-                            </a:prstGeom>
-                          </wps:spPr>
-                          <wps:style>
-                            <a:lnRef idx="2">
-                              <a:schemeClr val="dk1"/>
-                            </a:lnRef>
-                            <a:fillRef idx="1">
-                              <a:schemeClr val="lt1"/>
-                            </a:fillRef>
-                            <a:effectRef idx="0">
-                              <a:schemeClr val="dk1"/>
-                            </a:effectRef>
-                            <a:fontRef idx="minor">
-                              <a:schemeClr val="dk1"/>
-                            </a:fontRef>
-                          </wps:style>
-                          <wps:bodyPr rot="0" spcFirstLastPara="0" vertOverflow="overflow" horzOverflow="overflow" vert="horz" wrap="square" lIns="91440" tIns="45720" rIns="91440" bIns="45720" numCol="1" spcCol="0" rtlCol="0" fromWordArt="0" anchor="ctr" anchorCtr="0" forceAA="0" compatLnSpc="1">
-                            <a:prstTxWarp prst="textNoShape">
-                              <a:avLst/>
-                            </a:prstTxWarp>
-                            <a:noAutofit/>
-                          </wps:bodyPr>
-                        </wps:wsp>
-                        <wps:wsp>
-                          <wps:cNvPr id="93" name="Rectangle 93"/>
-                          <wps:cNvSpPr/>
-                          <wps:spPr>
-                            <a:xfrm>
-                              <a:off x="0" y="11575"/>
-                              <a:ext cx="5301029" cy="532130"/>
-                            </a:xfrm>
-                            <a:prstGeom prst="rect">
-                              <a:avLst/>
-                            </a:prstGeom>
-                          </wps:spPr>
-                          <wps:style>
-                            <a:lnRef idx="2">
-                              <a:schemeClr val="dk1"/>
-                            </a:lnRef>
-                            <a:fillRef idx="1">
-                              <a:schemeClr val="lt1"/>
-                            </a:fillRef>
-                            <a:effectRef idx="0">
-                              <a:schemeClr val="dk1"/>
-                            </a:effectRef>
-                            <a:fontRef idx="minor">
-                              <a:schemeClr val="dk1"/>
-                            </a:fontRef>
-                          </wps:style>
-                          <wps:txbx>
-                            <w:txbxContent>
-                              <w:p>
-                                <w:pPr>
-                                  <w:jc w:val="right"/>
-                                  <w:rPr>
-                                    <w:sz w:val="36"/>
-                                  </w:rPr>
-                                </w:pPr>
-                                <w:r>
-                                  <w:rPr>
-                                    <w:sz w:val="36"/>
-                                  </w:rPr>
-                                  <w:t>Navigation bar</w:t>
-                                </w:r>
-                              </w:p>
-                            </w:txbxContent>
-                          </wps:txbx>
-                          <wps:bodyPr rot="0" spcFirstLastPara="0" vertOverflow="overflow" horzOverflow="overflow" vert="horz" wrap="square" lIns="91440" tIns="45720" rIns="91440" bIns="45720" numCol="1" spcCol="0" rtlCol="0" fromWordArt="0" anchor="ctr" anchorCtr="0" forceAA="0" compatLnSpc="1">
-                            <a:prstTxWarp prst="textNoShape">
-                              <a:avLst/>
-                            </a:prstTxWarp>
-                            <a:noAutofit/>
-                          </wps:bodyPr>
-                        </wps:wsp>
-                        <wps:wsp>
-                          <wps:cNvPr id="94" name="Rectangle 94"/>
-                          <wps:cNvSpPr/>
-                          <wps:spPr>
-                            <a:xfrm>
-                              <a:off x="11575" y="0"/>
-                              <a:ext cx="659757" cy="532130"/>
-                            </a:xfrm>
-                            <a:prstGeom prst="rect">
-                              <a:avLst/>
-                            </a:prstGeom>
-                          </wps:spPr>
-                          <wps:style>
-                            <a:lnRef idx="2">
-                              <a:schemeClr val="dk1"/>
-                            </a:lnRef>
-                            <a:fillRef idx="1">
-                              <a:schemeClr val="lt1"/>
-                            </a:fillRef>
-                            <a:effectRef idx="0">
-                              <a:schemeClr val="dk1"/>
-                            </a:effectRef>
-                            <a:fontRef idx="minor">
-                              <a:schemeClr val="dk1"/>
-                            </a:fontRef>
-                          </wps:style>
-                          <wps:txbx>
-                            <w:txbxContent>
-                              <w:p>
-                                <w:pPr>
-                                  <w:jc w:val="center"/>
-                                  <w:rPr>
-                                    <w:sz w:val="36"/>
-                                  </w:rPr>
-                                </w:pPr>
-                                <w:r>
-                                  <w:rPr>
-                                    <w:sz w:val="36"/>
-                                  </w:rPr>
-                                  <w:t>Logo</w:t>
-                                </w:r>
-                              </w:p>
-                            </w:txbxContent>
-                          </wps:txbx>
-                          <wps:bodyPr rot="0" spcFirstLastPara="0" vertOverflow="overflow" horzOverflow="overflow" vert="horz" wrap="square" lIns="91440" tIns="45720" rIns="91440" bIns="45720" numCol="1" spcCol="0" rtlCol="0" fromWordArt="0" anchor="ctr" anchorCtr="0" forceAA="0" compatLnSpc="1">
-                            <a:prstTxWarp prst="textNoShape">
-                              <a:avLst/>
-                            </a:prstTxWarp>
-                            <a:noAutofit/>
-                          </wps:bodyPr>
-                        </wps:wsp>
-                        <wps:wsp>
-                          <wps:cNvPr id="95" name="Rectangle 95"/>
-                          <wps:cNvSpPr/>
-                          <wps:spPr>
-                            <a:xfrm>
-                              <a:off x="682907" y="11575"/>
-                              <a:ext cx="694481" cy="532130"/>
-                            </a:xfrm>
-                            <a:prstGeom prst="rect">
-                              <a:avLst/>
-                            </a:prstGeom>
-                          </wps:spPr>
-                          <wps:style>
-                            <a:lnRef idx="2">
-                              <a:schemeClr val="dk1"/>
-                            </a:lnRef>
-                            <a:fillRef idx="1">
-                              <a:schemeClr val="lt1"/>
-                            </a:fillRef>
-                            <a:effectRef idx="0">
-                              <a:schemeClr val="dk1"/>
-                            </a:effectRef>
-                            <a:fontRef idx="minor">
-                              <a:schemeClr val="dk1"/>
-                            </a:fontRef>
-                          </wps:style>
-                          <wps:txbx>
-                            <w:txbxContent>
-                              <w:p>
-                                <w:pPr>
-                                  <w:jc w:val="center"/>
-                                  <w:rPr>
-                                    <w:sz w:val="36"/>
-                                  </w:rPr>
-                                </w:pPr>
-                                <w:r>
-                                  <w:rPr>
-                                    <w:sz w:val="36"/>
-                                  </w:rPr>
-                                  <w:t>Link1</w:t>
-                                </w:r>
-                              </w:p>
-                            </w:txbxContent>
-                          </wps:txbx>
-                          <wps:bodyPr rot="0" spcFirstLastPara="0" vertOverflow="overflow" horzOverflow="overflow" vert="horz" wrap="square" lIns="91440" tIns="45720" rIns="91440" bIns="45720" numCol="1" spcCol="0" rtlCol="0" fromWordArt="0" anchor="ctr" anchorCtr="0" forceAA="0" compatLnSpc="1">
-                            <a:prstTxWarp prst="textNoShape">
-                              <a:avLst/>
-                            </a:prstTxWarp>
-                            <a:noAutofit/>
-                          </wps:bodyPr>
-                        </wps:wsp>
-                        <wps:wsp>
-                          <wps:cNvPr id="96" name="Rectangle 96"/>
-                          <wps:cNvSpPr/>
-                          <wps:spPr>
-                            <a:xfrm>
-                              <a:off x="1388962" y="0"/>
-                              <a:ext cx="694481" cy="532435"/>
-                            </a:xfrm>
-                            <a:prstGeom prst="rect">
-                              <a:avLst/>
-                            </a:prstGeom>
-                          </wps:spPr>
-                          <wps:style>
-                            <a:lnRef idx="2">
-                              <a:schemeClr val="dk1"/>
-                            </a:lnRef>
-                            <a:fillRef idx="1">
-                              <a:schemeClr val="lt1"/>
-                            </a:fillRef>
-                            <a:effectRef idx="0">
-                              <a:schemeClr val="dk1"/>
-                            </a:effectRef>
-                            <a:fontRef idx="minor">
-                              <a:schemeClr val="dk1"/>
-                            </a:fontRef>
-                          </wps:style>
-                          <wps:txbx>
-                            <w:txbxContent>
-                              <w:p>
-                                <w:pPr>
-                                  <w:jc w:val="center"/>
-                                  <w:rPr>
-                                    <w:sz w:val="36"/>
-                                  </w:rPr>
-                                </w:pPr>
-                                <w:r>
-                                  <w:rPr>
-                                    <w:sz w:val="36"/>
-                                  </w:rPr>
-                                  <w:t>Link2</w:t>
-                                </w:r>
-                              </w:p>
-                            </w:txbxContent>
-                          </wps:txbx>
-                          <wps:bodyPr rot="0" spcFirstLastPara="0" vertOverflow="overflow" horzOverflow="overflow" vert="horz" wrap="square" lIns="91440" tIns="45720" rIns="91440" bIns="45720" numCol="1" spcCol="0" rtlCol="0" fromWordArt="0" anchor="ctr" anchorCtr="0" forceAA="0" compatLnSpc="1">
-                            <a:prstTxWarp prst="textNoShape">
-                              <a:avLst/>
-                            </a:prstTxWarp>
-                            <a:noAutofit/>
-                          </wps:bodyPr>
-                        </wps:wsp>
-                        <wps:wsp>
-                          <wps:cNvPr id="97" name="Rectangle 97"/>
-                          <wps:cNvSpPr/>
-                          <wps:spPr>
-                            <a:xfrm>
-                              <a:off x="2095018" y="0"/>
-                              <a:ext cx="694481" cy="532435"/>
-                            </a:xfrm>
-                            <a:prstGeom prst="rect">
-                              <a:avLst/>
-                            </a:prstGeom>
-                          </wps:spPr>
-                          <wps:style>
-                            <a:lnRef idx="2">
-                              <a:schemeClr val="dk1"/>
-                            </a:lnRef>
-                            <a:fillRef idx="1">
-                              <a:schemeClr val="lt1"/>
-                            </a:fillRef>
-                            <a:effectRef idx="0">
-                              <a:schemeClr val="dk1"/>
-                            </a:effectRef>
-                            <a:fontRef idx="minor">
-                              <a:schemeClr val="dk1"/>
-                            </a:fontRef>
-                          </wps:style>
-                          <wps:txbx>
-                            <w:txbxContent>
-                              <w:p>
-                                <w:pPr>
-                                  <w:jc w:val="center"/>
-                                  <w:rPr>
-                                    <w:sz w:val="36"/>
-                                  </w:rPr>
-                                </w:pPr>
-                                <w:r>
-                                  <w:rPr>
-                                    <w:sz w:val="36"/>
-                                  </w:rPr>
-                                  <w:t>Link3</w:t>
-                                </w:r>
-                              </w:p>
-                            </w:txbxContent>
-                          </wps:txbx>
-                          <wps:bodyPr rot="0" spcFirstLastPara="0" vertOverflow="overflow" horzOverflow="overflow" vert="horz" wrap="square" lIns="91440" tIns="45720" rIns="91440" bIns="45720" numCol="1" spcCol="0" rtlCol="0" fromWordArt="0" anchor="ctr" anchorCtr="0" forceAA="0" compatLnSpc="1">
-                            <a:prstTxWarp prst="textNoShape">
-                              <a:avLst/>
-                            </a:prstTxWarp>
-                            <a:noAutofit/>
-                          </wps:bodyPr>
-                        </wps:wsp>
-                        <wps:wsp>
-                          <wps:cNvPr id="98" name="Rectangle 98"/>
-                          <wps:cNvSpPr/>
-                          <wps:spPr>
-                            <a:xfrm>
-                              <a:off x="2766350" y="0"/>
-                              <a:ext cx="694481" cy="532435"/>
-                            </a:xfrm>
-                            <a:prstGeom prst="rect">
-                              <a:avLst/>
-                            </a:prstGeom>
-                          </wps:spPr>
-                          <wps:style>
-                            <a:lnRef idx="2">
-                              <a:schemeClr val="dk1"/>
-                            </a:lnRef>
-                            <a:fillRef idx="1">
-                              <a:schemeClr val="lt1"/>
-                            </a:fillRef>
-                            <a:effectRef idx="0">
-                              <a:schemeClr val="dk1"/>
-                            </a:effectRef>
-                            <a:fontRef idx="minor">
-                              <a:schemeClr val="dk1"/>
-                            </a:fontRef>
-                          </wps:style>
-                          <wps:txbx>
-                            <w:txbxContent>
-                              <w:p>
-                                <w:pPr>
-                                  <w:jc w:val="center"/>
-                                  <w:rPr>
-                                    <w:sz w:val="36"/>
-                                  </w:rPr>
-                                </w:pPr>
-                                <w:r>
-                                  <w:rPr>
-                                    <w:sz w:val="36"/>
-                                  </w:rPr>
-                                  <w:t>Link4</w:t>
-                                </w:r>
-                              </w:p>
-                            </w:txbxContent>
-                          </wps:txbx>
-                          <wps:bodyPr rot="0" spcFirstLastPara="0" vertOverflow="overflow" horzOverflow="overflow" vert="horz" wrap="square" lIns="91440" tIns="45720" rIns="91440" bIns="45720" numCol="1" spcCol="0" rtlCol="0" fromWordArt="0" anchor="ctr" anchorCtr="0" forceAA="0" compatLnSpc="1">
-                            <a:prstTxWarp prst="textNoShape">
-                              <a:avLst/>
-                            </a:prstTxWarp>
-                            <a:noAutofit/>
-                          </wps:bodyPr>
-                        </wps:wsp>
-                      </wpg:grpSp>
                       <wps:wsp>
-                        <wps:cNvPr id="99" name="Rectangle 99"/>
+                        <wps:cNvPr id="92" name="Rectangle 92"/>
                         <wps:cNvSpPr/>
                         <wps:spPr>
                           <a:xfrm>
-                            <a:off x="1226916" y="1053296"/>
-                            <a:ext cx="2789499" cy="532435"/>
+                            <a:off x="0" y="11575"/>
+                            <a:ext cx="5301029" cy="6655443"/>
+                          </a:xfrm>
+                          <a:prstGeom prst="rect">
+                            <a:avLst/>
+                          </a:prstGeom>
+                        </wps:spPr>
+                        <wps:style>
+                          <a:lnRef idx="2">
+                            <a:schemeClr val="dk1"/>
+                          </a:lnRef>
+                          <a:fillRef idx="1">
+                            <a:schemeClr val="lt1"/>
+                          </a:fillRef>
+                          <a:effectRef idx="0">
+                            <a:schemeClr val="dk1"/>
+                          </a:effectRef>
+                          <a:fontRef idx="minor">
+                            <a:schemeClr val="dk1"/>
+                          </a:fontRef>
+                        </wps:style>
+                        <wps:bodyPr rot="0" spcFirstLastPara="0" vertOverflow="overflow" horzOverflow="overflow" vert="horz" wrap="square" lIns="91440" tIns="45720" rIns="91440" bIns="45720" numCol="1" spcCol="0" rtlCol="0" fromWordArt="0" anchor="ctr" anchorCtr="0" forceAA="0" compatLnSpc="1">
+                          <a:prstTxWarp prst="textNoShape">
+                            <a:avLst/>
+                          </a:prstTxWarp>
+                          <a:noAutofit/>
+                        </wps:bodyPr>
+                      </wps:wsp>
+                      <wps:wsp>
+                        <wps:cNvPr id="93" name="Rectangle 93"/>
+                        <wps:cNvSpPr/>
+                        <wps:spPr>
+                          <a:xfrm>
+                            <a:off x="0" y="11575"/>
+                            <a:ext cx="5301029" cy="532130"/>
+                          </a:xfrm>
+                          <a:prstGeom prst="rect">
+                            <a:avLst/>
+                          </a:prstGeom>
+                        </wps:spPr>
+                        <wps:style>
+                          <a:lnRef idx="2">
+                            <a:schemeClr val="dk1"/>
+                          </a:lnRef>
+                          <a:fillRef idx="1">
+                            <a:schemeClr val="lt1"/>
+                          </a:fillRef>
+                          <a:effectRef idx="0">
+                            <a:schemeClr val="dk1"/>
+                          </a:effectRef>
+                          <a:fontRef idx="minor">
+                            <a:schemeClr val="dk1"/>
+                          </a:fontRef>
+                        </wps:style>
+                        <wps:txbx>
+                          <w:txbxContent>
+                            <w:p>
+                              <w:pPr>
+                                <w:jc w:val="right"/>
+                                <w:rPr>
+                                  <w:sz w:val="36"/>
+                                </w:rPr>
+                              </w:pPr>
+                              <w:r>
+                                <w:rPr>
+                                  <w:sz w:val="36"/>
+                                </w:rPr>
+                                <w:t>Navigation bar</w:t>
+                              </w:r>
+                            </w:p>
+                          </w:txbxContent>
+                        </wps:txbx>
+                        <wps:bodyPr rot="0" spcFirstLastPara="0" vertOverflow="overflow" horzOverflow="overflow" vert="horz" wrap="square" lIns="91440" tIns="45720" rIns="91440" bIns="45720" numCol="1" spcCol="0" rtlCol="0" fromWordArt="0" anchor="ctr" anchorCtr="0" forceAA="0" compatLnSpc="1">
+                          <a:prstTxWarp prst="textNoShape">
+                            <a:avLst/>
+                          </a:prstTxWarp>
+                          <a:noAutofit/>
+                        </wps:bodyPr>
+                      </wps:wsp>
+                      <wps:wsp>
+                        <wps:cNvPr id="94" name="Rectangle 94"/>
+                        <wps:cNvSpPr/>
+                        <wps:spPr>
+                          <a:xfrm>
+                            <a:off x="11575" y="0"/>
+                            <a:ext cx="659757" cy="532130"/>
                           </a:xfrm>
                           <a:prstGeom prst="rect">
                             <a:avLst/>
@@ -13035,7 +12801,7 @@
                                 <w:rPr>
                                   <w:sz w:val="36"/>
                                 </w:rPr>
-                                <w:t>Heading</w:t>
+                                <w:t>Logo</w:t>
                               </w:r>
                             </w:p>
                           </w:txbxContent>
@@ -13048,12 +12814,12 @@
                         </wps:bodyPr>
                       </wps:wsp>
                       <wps:wsp>
-                        <wps:cNvPr id="100" name="Rectangle 100"/>
+                        <wps:cNvPr id="95" name="Rectangle 95"/>
                         <wps:cNvSpPr/>
                         <wps:spPr>
                           <a:xfrm>
-                            <a:off x="798653" y="1967696"/>
-                            <a:ext cx="1423686" cy="1192193"/>
+                            <a:off x="682907" y="11575"/>
+                            <a:ext cx="694481" cy="532130"/>
                           </a:xfrm>
                           <a:prstGeom prst="rect">
                             <a:avLst/>
@@ -13086,7 +12852,7 @@
                                 <w:rPr>
                                   <w:sz w:val="36"/>
                                 </w:rPr>
-                                <w:t>Item card</w:t>
+                                <w:t>Link1</w:t>
                               </w:r>
                             </w:p>
                           </w:txbxContent>
@@ -13099,12 +12865,12 @@
                         </wps:bodyPr>
                       </wps:wsp>
                       <wps:wsp>
-                        <wps:cNvPr id="101" name="Rectangle 101"/>
+                        <wps:cNvPr id="96" name="Rectangle 96"/>
                         <wps:cNvSpPr/>
                         <wps:spPr>
                           <a:xfrm>
-                            <a:off x="2870521" y="1967696"/>
-                            <a:ext cx="1423686" cy="1192193"/>
+                            <a:off x="1388962" y="0"/>
+                            <a:ext cx="694481" cy="532435"/>
                           </a:xfrm>
                           <a:prstGeom prst="rect">
                             <a:avLst/>
@@ -13137,7 +12903,7 @@
                                 <w:rPr>
                                   <w:sz w:val="36"/>
                                 </w:rPr>
-                                <w:t>Item card</w:t>
+                                <w:t>Link2</w:t>
                               </w:r>
                             </w:p>
                           </w:txbxContent>
@@ -13150,12 +12916,12 @@
                         </wps:bodyPr>
                       </wps:wsp>
                       <wps:wsp>
-                        <wps:cNvPr id="102" name="Rectangle 102"/>
+                        <wps:cNvPr id="97" name="Rectangle 97"/>
                         <wps:cNvSpPr/>
                         <wps:spPr>
                           <a:xfrm>
-                            <a:off x="798653" y="3472405"/>
-                            <a:ext cx="1423686" cy="1192193"/>
+                            <a:off x="2095018" y="0"/>
+                            <a:ext cx="694481" cy="532435"/>
                           </a:xfrm>
                           <a:prstGeom prst="rect">
                             <a:avLst/>
@@ -13188,7 +12954,7 @@
                                 <w:rPr>
                                   <w:sz w:val="36"/>
                                 </w:rPr>
-                                <w:t>Item card</w:t>
+                                <w:t>Link3</w:t>
                               </w:r>
                             </w:p>
                           </w:txbxContent>
@@ -13201,12 +12967,12 @@
                         </wps:bodyPr>
                       </wps:wsp>
                       <wps:wsp>
-                        <wps:cNvPr id="103" name="Rectangle 103"/>
+                        <wps:cNvPr id="98" name="Rectangle 98"/>
                         <wps:cNvSpPr/>
                         <wps:spPr>
                           <a:xfrm>
-                            <a:off x="2870521" y="3483980"/>
-                            <a:ext cx="1423686" cy="1192193"/>
+                            <a:off x="2766350" y="0"/>
+                            <a:ext cx="694481" cy="532435"/>
                           </a:xfrm>
                           <a:prstGeom prst="rect">
                             <a:avLst/>
@@ -13239,211 +13005,7 @@
                                 <w:rPr>
                                   <w:sz w:val="36"/>
                                 </w:rPr>
-                                <w:t>Item card</w:t>
-                              </w:r>
-                            </w:p>
-                          </w:txbxContent>
-                        </wps:txbx>
-                        <wps:bodyPr rot="0" spcFirstLastPara="0" vertOverflow="overflow" horzOverflow="overflow" vert="horz" wrap="square" lIns="91440" tIns="45720" rIns="91440" bIns="45720" numCol="1" spcCol="0" rtlCol="0" fromWordArt="0" anchor="ctr" anchorCtr="0" forceAA="0" compatLnSpc="1">
-                          <a:prstTxWarp prst="textNoShape">
-                            <a:avLst/>
-                          </a:prstTxWarp>
-                          <a:noAutofit/>
-                        </wps:bodyPr>
-                      </wps:wsp>
-                      <wps:wsp>
-                        <wps:cNvPr id="104" name="Rectangle 104"/>
-                        <wps:cNvSpPr/>
-                        <wps:spPr>
-                          <a:xfrm>
-                            <a:off x="798653" y="2801074"/>
-                            <a:ext cx="1250066" cy="358815"/>
-                          </a:xfrm>
-                          <a:prstGeom prst="rect">
-                            <a:avLst/>
-                          </a:prstGeom>
-                        </wps:spPr>
-                        <wps:style>
-                          <a:lnRef idx="2">
-                            <a:schemeClr val="dk1"/>
-                          </a:lnRef>
-                          <a:fillRef idx="1">
-                            <a:schemeClr val="lt1"/>
-                          </a:fillRef>
-                          <a:effectRef idx="0">
-                            <a:schemeClr val="dk1"/>
-                          </a:effectRef>
-                          <a:fontRef idx="minor">
-                            <a:schemeClr val="dk1"/>
-                          </a:fontRef>
-                        </wps:style>
-                        <wps:txbx>
-                          <w:txbxContent>
-                            <w:p>
-                              <w:pPr>
-                                <w:jc w:val="center"/>
-                                <w:rPr>
-                                  <w:sz w:val="36"/>
-                                </w:rPr>
-                              </w:pPr>
-                              <w:r>
-                                <w:rPr>
-                                  <w:sz w:val="36"/>
-                                </w:rPr>
-                                <w:t>Rent Item</w:t>
-                              </w:r>
-                            </w:p>
-                          </w:txbxContent>
-                        </wps:txbx>
-                        <wps:bodyPr rot="0" spcFirstLastPara="0" vertOverflow="overflow" horzOverflow="overflow" vert="horz" wrap="square" lIns="91440" tIns="45720" rIns="91440" bIns="45720" numCol="1" spcCol="0" rtlCol="0" fromWordArt="0" anchor="ctr" anchorCtr="0" forceAA="0" compatLnSpc="1">
-                          <a:prstTxWarp prst="textNoShape">
-                            <a:avLst/>
-                          </a:prstTxWarp>
-                          <a:noAutofit/>
-                        </wps:bodyPr>
-                      </wps:wsp>
-                      <wps:wsp>
-                        <wps:cNvPr id="105" name="Rectangle 105"/>
-                        <wps:cNvSpPr/>
-                        <wps:spPr>
-                          <a:xfrm>
-                            <a:off x="2882096" y="2812648"/>
-                            <a:ext cx="1250066" cy="358815"/>
-                          </a:xfrm>
-                          <a:prstGeom prst="rect">
-                            <a:avLst/>
-                          </a:prstGeom>
-                        </wps:spPr>
-                        <wps:style>
-                          <a:lnRef idx="2">
-                            <a:schemeClr val="dk1"/>
-                          </a:lnRef>
-                          <a:fillRef idx="1">
-                            <a:schemeClr val="lt1"/>
-                          </a:fillRef>
-                          <a:effectRef idx="0">
-                            <a:schemeClr val="dk1"/>
-                          </a:effectRef>
-                          <a:fontRef idx="minor">
-                            <a:schemeClr val="dk1"/>
-                          </a:fontRef>
-                        </wps:style>
-                        <wps:txbx>
-                          <w:txbxContent>
-                            <w:p>
-                              <w:pPr>
-                                <w:jc w:val="center"/>
-                                <w:rPr>
-                                  <w:sz w:val="36"/>
-                                </w:rPr>
-                              </w:pPr>
-                              <w:r>
-                                <w:rPr>
-                                  <w:sz w:val="36"/>
-                                </w:rPr>
-                                <w:t>Rent Item</w:t>
-                              </w:r>
-                            </w:p>
-                          </w:txbxContent>
-                        </wps:txbx>
-                        <wps:bodyPr rot="0" spcFirstLastPara="0" vertOverflow="overflow" horzOverflow="overflow" vert="horz" wrap="square" lIns="91440" tIns="45720" rIns="91440" bIns="45720" numCol="1" spcCol="0" rtlCol="0" fromWordArt="0" anchor="ctr" anchorCtr="0" forceAA="0" compatLnSpc="1">
-                          <a:prstTxWarp prst="textNoShape">
-                            <a:avLst/>
-                          </a:prstTxWarp>
-                          <a:noAutofit/>
-                        </wps:bodyPr>
-                      </wps:wsp>
-                      <wps:wsp>
-                        <wps:cNvPr id="106" name="Rectangle 106"/>
-                        <wps:cNvSpPr/>
-                        <wps:spPr>
-                          <a:xfrm>
-                            <a:off x="798653" y="4305783"/>
-                            <a:ext cx="1250066" cy="358815"/>
-                          </a:xfrm>
-                          <a:prstGeom prst="rect">
-                            <a:avLst/>
-                          </a:prstGeom>
-                        </wps:spPr>
-                        <wps:style>
-                          <a:lnRef idx="2">
-                            <a:schemeClr val="dk1"/>
-                          </a:lnRef>
-                          <a:fillRef idx="1">
-                            <a:schemeClr val="lt1"/>
-                          </a:fillRef>
-                          <a:effectRef idx="0">
-                            <a:schemeClr val="dk1"/>
-                          </a:effectRef>
-                          <a:fontRef idx="minor">
-                            <a:schemeClr val="dk1"/>
-                          </a:fontRef>
-                        </wps:style>
-                        <wps:txbx>
-                          <w:txbxContent>
-                            <w:p>
-                              <w:pPr>
-                                <w:jc w:val="center"/>
-                                <w:rPr>
-                                  <w:sz w:val="36"/>
-                                </w:rPr>
-                              </w:pPr>
-                              <w:r>
-                                <w:rPr>
-                                  <w:sz w:val="36"/>
-                                </w:rPr>
-                                <w:t>Rent Item</w:t>
-                              </w:r>
-                            </w:p>
-                          </w:txbxContent>
-                        </wps:txbx>
-                        <wps:bodyPr rot="0" spcFirstLastPara="0" vertOverflow="overflow" horzOverflow="overflow" vert="horz" wrap="square" lIns="91440" tIns="45720" rIns="91440" bIns="45720" numCol="1" spcCol="0" rtlCol="0" fromWordArt="0" anchor="ctr" anchorCtr="0" forceAA="0" compatLnSpc="1">
-                          <a:prstTxWarp prst="textNoShape">
-                            <a:avLst/>
-                          </a:prstTxWarp>
-                          <a:noAutofit/>
-                        </wps:bodyPr>
-                      </wps:wsp>
-                      <wps:wsp>
-                        <wps:cNvPr id="107" name="Rectangle 107"/>
-                        <wps:cNvSpPr/>
-                        <wps:spPr>
-                          <a:xfrm>
-                            <a:off x="2882096" y="4317357"/>
-                            <a:ext cx="1250066" cy="358815"/>
-                          </a:xfrm>
-                          <a:prstGeom prst="rect">
-                            <a:avLst/>
-                          </a:prstGeom>
-                        </wps:spPr>
-                        <wps:style>
-                          <a:lnRef idx="2">
-                            <a:schemeClr val="dk1"/>
-                          </a:lnRef>
-                          <a:fillRef idx="1">
-                            <a:schemeClr val="lt1"/>
-                          </a:fillRef>
-                          <a:effectRef idx="0">
-                            <a:schemeClr val="dk1"/>
-                          </a:effectRef>
-                          <a:fontRef idx="minor">
-                            <a:schemeClr val="dk1"/>
-                          </a:fontRef>
-                        </wps:style>
-                        <wps:txbx>
-                          <w:txbxContent>
-                            <w:p>
-                              <w:pPr>
-                                <w:jc w:val="center"/>
-                                <w:rPr>
-                                  <w:sz w:val="36"/>
-                                </w:rPr>
-                              </w:pPr>
-                              <w:r>
-                                <w:rPr>
-                                  <w:sz w:val="36"/>
-                                </w:rPr>
-                                <w:t>Rent Item</w:t>
+                                <w:t>Link4</w:t>
                               </w:r>
                             </w:p>
                           </w:txbxContent>
@@ -13463,131 +13025,29 @@
           </mc:Choice>
           <mc:Fallback>
             <w:pict>
-              <v:group w14:anchorId="0891CC4A" id="Group 90" o:spid="_x0000_s1129" style="position:absolute;margin-left:55.55pt;margin-top:19.2pt;width:417.4pt;height:524.95pt;z-index:251658240;mso-position-horizontal-relative:margin" coordsize="53010,66670" o:gfxdata="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">
-                <v:group id="Group 91" o:spid="_x0000_s1130" style="position:absolute;width:53010;height:66670" coordsize="53010,66670" o:gfxdata="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">
-                  <v:rect id="Rectangle 92" o:spid="_x0000_s1131" style="position:absolute;top:115;width:53010;height:66555;visibility:visible;mso-wrap-style:square;v-text-anchor:middle" o:gfxdata="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" fillcolor="white [3201]" strokecolor="black [3200]" strokeweight="1pt"/>
-                  <v:rect id="Rectangle 93" o:spid="_x0000_s1132" style="position:absolute;top:115;width:53010;height:5322;visibility:visible;mso-wrap-style:square;v-text-anchor:middle" o:gfxdata="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" fillcolor="white [3201]" strokecolor="black [3200]" strokeweight="1pt">
-                    <v:textbox>
-                      <w:txbxContent>
-                        <w:p>
-                          <w:pPr>
-                            <w:jc w:val="right"/>
-                            <w:rPr>
-                              <w:sz w:val="36"/>
-                            </w:rPr>
-                          </w:pPr>
-                          <w:r>
-                            <w:rPr>
-                              <w:sz w:val="36"/>
-                            </w:rPr>
-                            <w:t>Navigation bar</w:t>
-                          </w:r>
-                        </w:p>
-                      </w:txbxContent>
-                    </v:textbox>
-                  </v:rect>
-                  <v:rect id="Rectangle 94" o:spid="_x0000_s1133" style="position:absolute;left:115;width:6598;height:5321;visibility:visible;mso-wrap-style:square;v-text-anchor:middle" o:gfxdata="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" fillcolor="white [3201]" strokecolor="black [3200]" strokeweight="1pt">
-                    <v:textbox>
-                      <w:txbxContent>
-                        <w:p>
-                          <w:pPr>
-                            <w:jc w:val="center"/>
-                            <w:rPr>
-                              <w:sz w:val="36"/>
-                            </w:rPr>
-                          </w:pPr>
-                          <w:r>
-                            <w:rPr>
-                              <w:sz w:val="36"/>
-                            </w:rPr>
-                            <w:t>Logo</w:t>
-                          </w:r>
-                        </w:p>
-                      </w:txbxContent>
-                    </v:textbox>
-                  </v:rect>
-                  <v:rect id="Rectangle 95" o:spid="_x0000_s1134" style="position:absolute;left:6829;top:115;width:6944;height:5322;visibility:visible;mso-wrap-style:square;v-text-anchor:middle" o:gfxdata="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" fillcolor="white [3201]" strokecolor="black [3200]" strokeweight="1pt">
-                    <v:textbox>
-                      <w:txbxContent>
-                        <w:p>
-                          <w:pPr>
-                            <w:jc w:val="center"/>
-                            <w:rPr>
-                              <w:sz w:val="36"/>
-                            </w:rPr>
-                          </w:pPr>
-                          <w:r>
-                            <w:rPr>
-                              <w:sz w:val="36"/>
-                            </w:rPr>
-                            <w:t>Link1</w:t>
-                          </w:r>
-                        </w:p>
-                      </w:txbxContent>
-                    </v:textbox>
-                  </v:rect>
-                  <v:rect id="Rectangle 96" o:spid="_x0000_s1135" style="position:absolute;left:13889;width:6945;height:5324;visibility:visible;mso-wrap-style:square;v-text-anchor:middle" o:gfxdata="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" fillcolor="white [3201]" strokecolor="black [3200]" strokeweight="1pt">
-                    <v:textbox>
-                      <w:txbxContent>
-                        <w:p>
-                          <w:pPr>
-                            <w:jc w:val="center"/>
-                            <w:rPr>
-                              <w:sz w:val="36"/>
-                            </w:rPr>
-                          </w:pPr>
-                          <w:r>
-                            <w:rPr>
-                              <w:sz w:val="36"/>
-                            </w:rPr>
-                            <w:t>Link2</w:t>
-                          </w:r>
-                        </w:p>
-                      </w:txbxContent>
-                    </v:textbox>
-                  </v:rect>
-                  <v:rect id="Rectangle 97" o:spid="_x0000_s1136" style="position:absolute;left:20950;width:6944;height:5324;visibility:visible;mso-wrap-style:square;v-text-anchor:middle" o:gfxdata="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" fillcolor="white [3201]" strokecolor="black [3200]" strokeweight="1pt">
-                    <v:textbox>
-                      <w:txbxContent>
-                        <w:p>
-                          <w:pPr>
-                            <w:jc w:val="center"/>
-                            <w:rPr>
-                              <w:sz w:val="36"/>
-                            </w:rPr>
-                          </w:pPr>
-                          <w:r>
-                            <w:rPr>
-                              <w:sz w:val="36"/>
-                            </w:rPr>
-                            <w:t>Link3</w:t>
-                          </w:r>
-                        </w:p>
-                      </w:txbxContent>
-                    </v:textbox>
-                  </v:rect>
-                  <v:rect id="Rectangle 98" o:spid="_x0000_s1137" style="position:absolute;left:27663;width:6945;height:5324;visibility:visible;mso-wrap-style:square;v-text-anchor:middle" o:gfxdata="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" fillcolor="white [3201]" strokecolor="black [3200]" strokeweight="1pt">
-                    <v:textbox>
-                      <w:txbxContent>
-                        <w:p>
-                          <w:pPr>
-                            <w:jc w:val="center"/>
-                            <w:rPr>
-                              <w:sz w:val="36"/>
-                            </w:rPr>
-                          </w:pPr>
-                          <w:r>
-                            <w:rPr>
-                              <w:sz w:val="36"/>
-                            </w:rPr>
-                            <w:t>Link4</w:t>
-                          </w:r>
-                        </w:p>
-                      </w:txbxContent>
-                    </v:textbox>
-                  </v:rect>
-                </v:group>
-                <v:rect id="Rectangle 99" o:spid="_x0000_s1138" style="position:absolute;left:12269;top:10532;width:27895;height:5325;visibility:visible;mso-wrap-style:square;v-text-anchor:middle" o:gfxdata="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" fillcolor="white [3201]" strokecolor="black [3200]" strokeweight="1pt">
+              <v:group id="Group 91" o:spid="_x0000_s1129" style="position:absolute;margin-left:55.85pt;margin-top:18.75pt;width:417.4pt;height:524.95pt;z-index:251573230" coordsize="53010,66670" o:gfxdata="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">
+                <v:rect id="Rectangle 92" o:spid="_x0000_s1130" style="position:absolute;top:115;width:53010;height:66555;visibility:visible;mso-wrap-style:square;v-text-anchor:middle" o:gfxdata="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" fillcolor="white [3201]" strokecolor="black [3200]" strokeweight="1pt"/>
+                <v:rect id="Rectangle 93" o:spid="_x0000_s1131" style="position:absolute;top:115;width:53010;height:5322;visibility:visible;mso-wrap-style:square;v-text-anchor:middle" o:gfxdata="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" fillcolor="white [3201]" strokecolor="black [3200]" strokeweight="1pt">
+                  <v:textbox>
+                    <w:txbxContent>
+                      <w:p>
+                        <w:pPr>
+                          <w:jc w:val="right"/>
+                          <w:rPr>
+                            <w:sz w:val="36"/>
+                          </w:rPr>
+                        </w:pPr>
+                        <w:r>
+                          <w:rPr>
+                            <w:sz w:val="36"/>
+                          </w:rPr>
+                          <w:t>Navigation bar</w:t>
+                        </w:r>
+                      </w:p>
+                    </w:txbxContent>
+                  </v:textbox>
+                </v:rect>
+                <v:rect id="Rectangle 94" o:spid="_x0000_s1132" style="position:absolute;left:115;width:6598;height:5321;visibility:visible;mso-wrap-style:square;v-text-anchor:middle" o:gfxdata="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" fillcolor="white [3201]" strokecolor="black [3200]" strokeweight="1pt">
                   <v:textbox>
                     <w:txbxContent>
                       <w:p>
@@ -13601,13 +13061,13 @@
                           <w:rPr>
                             <w:sz w:val="36"/>
                           </w:rPr>
-                          <w:t>Heading</w:t>
+                          <w:t>Logo</w:t>
                         </w:r>
                       </w:p>
                     </w:txbxContent>
                   </v:textbox>
                 </v:rect>
-                <v:rect id="Rectangle 100" o:spid="_x0000_s1139" style="position:absolute;left:7986;top:19676;width:14237;height:11922;visibility:visible;mso-wrap-style:square;v-text-anchor:middle" o:gfxdata="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" fillcolor="white [3201]" strokecolor="black [3200]" strokeweight="1pt">
+                <v:rect id="Rectangle 95" o:spid="_x0000_s1133" style="position:absolute;left:6829;top:115;width:6944;height:5322;visibility:visible;mso-wrap-style:square;v-text-anchor:middle" o:gfxdata="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" fillcolor="white [3201]" strokecolor="black [3200]" strokeweight="1pt">
                   <v:textbox>
                     <w:txbxContent>
                       <w:p>
@@ -13621,13 +13081,13 @@
                           <w:rPr>
                             <w:sz w:val="36"/>
                           </w:rPr>
-                          <w:t>Item card</w:t>
+                          <w:t>Link1</w:t>
                         </w:r>
                       </w:p>
                     </w:txbxContent>
                   </v:textbox>
                 </v:rect>
-                <v:rect id="Rectangle 101" o:spid="_x0000_s1140" style="position:absolute;left:28705;top:19676;width:14237;height:11922;visibility:visible;mso-wrap-style:square;v-text-anchor:middle" o:gfxdata="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" fillcolor="white [3201]" strokecolor="black [3200]" strokeweight="1pt">
+                <v:rect id="Rectangle 96" o:spid="_x0000_s1134" style="position:absolute;left:13889;width:6945;height:5324;visibility:visible;mso-wrap-style:square;v-text-anchor:middle" o:gfxdata="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" fillcolor="white [3201]" strokecolor="black [3200]" strokeweight="1pt">
                   <v:textbox>
                     <w:txbxContent>
                       <w:p>
@@ -13641,13 +13101,13 @@
                           <w:rPr>
                             <w:sz w:val="36"/>
                           </w:rPr>
-                          <w:t>Item card</w:t>
+                          <w:t>Link2</w:t>
                         </w:r>
                       </w:p>
                     </w:txbxContent>
                   </v:textbox>
                 </v:rect>
-                <v:rect id="Rectangle 102" o:spid="_x0000_s1141" style="position:absolute;left:7986;top:34724;width:14237;height:11921;visibility:visible;mso-wrap-style:square;v-text-anchor:middle" o:gfxdata="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" fillcolor="white [3201]" strokecolor="black [3200]" strokeweight="1pt">
+                <v:rect id="Rectangle 97" o:spid="_x0000_s1135" style="position:absolute;left:20950;width:6944;height:5324;visibility:visible;mso-wrap-style:square;v-text-anchor:middle" o:gfxdata="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" fillcolor="white [3201]" strokecolor="black [3200]" strokeweight="1pt">
                   <v:textbox>
                     <w:txbxContent>
                       <w:p>
@@ -13661,13 +13121,13 @@
                           <w:rPr>
                             <w:sz w:val="36"/>
                           </w:rPr>
-                          <w:t>Item card</w:t>
+                          <w:t>Link3</w:t>
                         </w:r>
                       </w:p>
                     </w:txbxContent>
                   </v:textbox>
                 </v:rect>
-                <v:rect id="Rectangle 103" o:spid="_x0000_s1142" style="position:absolute;left:28705;top:34839;width:14237;height:11922;visibility:visible;mso-wrap-style:square;v-text-anchor:middle" o:gfxdata="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" fillcolor="white [3201]" strokecolor="black [3200]" strokeweight="1pt">
+                <v:rect id="Rectangle 98" o:spid="_x0000_s1136" style="position:absolute;left:27663;width:6945;height:5324;visibility:visible;mso-wrap-style:square;v-text-anchor:middle" o:gfxdata="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" fillcolor="white [3201]" strokecolor="black [3200]" strokeweight="1pt">
                   <v:textbox>
                     <w:txbxContent>
                       <w:p>
@@ -13681,93 +13141,12 @@
                           <w:rPr>
                             <w:sz w:val="36"/>
                           </w:rPr>
-                          <w:t>Item card</w:t>
+                          <w:t>Link4</w:t>
                         </w:r>
                       </w:p>
                     </w:txbxContent>
                   </v:textbox>
                 </v:rect>
-                <v:rect id="Rectangle 104" o:spid="_x0000_s1143" style="position:absolute;left:7986;top:28010;width:12501;height:3588;visibility:visible;mso-wrap-style:square;v-text-anchor:middle" o:gfxdata="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" fillcolor="white [3201]" strokecolor="black [3200]" strokeweight="1pt">
-                  <v:textbox>
-                    <w:txbxContent>
-                      <w:p>
-                        <w:pPr>
-                          <w:jc w:val="center"/>
-                          <w:rPr>
-                            <w:sz w:val="36"/>
-                          </w:rPr>
-                        </w:pPr>
-                        <w:r>
-                          <w:rPr>
-                            <w:sz w:val="36"/>
-                          </w:rPr>
-                          <w:t>Rent Item</w:t>
-                        </w:r>
-                      </w:p>
-                    </w:txbxContent>
-                  </v:textbox>
-                </v:rect>
-                <v:rect id="Rectangle 105" o:spid="_x0000_s1144" style="position:absolute;left:28820;top:28126;width:12501;height:3588;visibility:visible;mso-wrap-style:square;v-text-anchor:middle" o:gfxdata="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" fillcolor="white [3201]" strokecolor="black [3200]" strokeweight="1pt">
-                  <v:textbox>
-                    <w:txbxContent>
-                      <w:p>
-                        <w:pPr>
-                          <w:jc w:val="center"/>
-                          <w:rPr>
-                            <w:sz w:val="36"/>
-                          </w:rPr>
-                        </w:pPr>
-                        <w:r>
-                          <w:rPr>
-                            <w:sz w:val="36"/>
-                          </w:rPr>
-                          <w:t>Rent Item</w:t>
-                        </w:r>
-                      </w:p>
-                    </w:txbxContent>
-                  </v:textbox>
-                </v:rect>
-                <v:rect id="Rectangle 106" o:spid="_x0000_s1145" style="position:absolute;left:7986;top:43057;width:12501;height:3588;visibility:visible;mso-wrap-style:square;v-text-anchor:middle" o:gfxdata="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" fillcolor="white [3201]" strokecolor="black [3200]" strokeweight="1pt">
-                  <v:textbox>
-                    <w:txbxContent>
-                      <w:p>
-                        <w:pPr>
-                          <w:jc w:val="center"/>
-                          <w:rPr>
-                            <w:sz w:val="36"/>
-                          </w:rPr>
-                        </w:pPr>
-                        <w:r>
-                          <w:rPr>
-                            <w:sz w:val="36"/>
-                          </w:rPr>
-                          <w:t>Rent Item</w:t>
-                        </w:r>
-                      </w:p>
-                    </w:txbxContent>
-                  </v:textbox>
-                </v:rect>
-                <v:rect id="Rectangle 107" o:spid="_x0000_s1146" style="position:absolute;left:28820;top:43173;width:12501;height:3588;visibility:visible;mso-wrap-style:square;v-text-anchor:middle" o:gfxdata="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" fillcolor="white [3201]" strokecolor="black [3200]" strokeweight="1pt">
-                  <v:textbox>
-                    <w:txbxContent>
-                      <w:p>
-                        <w:pPr>
-                          <w:jc w:val="center"/>
-                          <w:rPr>
-                            <w:sz w:val="36"/>
-                          </w:rPr>
-                        </w:pPr>
-                        <w:r>
-                          <w:rPr>
-                            <w:sz w:val="36"/>
-                          </w:rPr>
-                          <w:t>Rent Item</w:t>
-                        </w:r>
-                      </w:p>
-                    </w:txbxContent>
-                  </v:textbox>
-                </v:rect>
-                <w10:wrap anchorx="margin"/>
               </v:group>
             </w:pict>
           </mc:Fallback>
@@ -13776,8 +13155,459 @@
     </w:p>
     <w:p/>
     <w:p/>
-    <w:p/>
-    <w:p/>
+    <w:p>
+      <w:r>
+        <mc:AlternateContent>
+          <mc:Choice Requires="wps">
+            <w:drawing>
+              <wp:anchor distT="0" distB="0" distL="114300" distR="114300" simplePos="0" relativeHeight="251719680" behindDoc="0" locked="0" layoutInCell="1" allowOverlap="1" wp14:anchorId="74394ACA" wp14:editId="54F72A0F">
+                <wp:simplePos x="0" y="0"/>
+                <wp:positionH relativeFrom="column">
+                  <wp:posOffset>-331076</wp:posOffset>
+                </wp:positionH>
+                <wp:positionV relativeFrom="paragraph">
+                  <wp:posOffset>322558</wp:posOffset>
+                </wp:positionV>
+                <wp:extent cx="895350" cy="485775"/>
+                <wp:effectExtent l="0" t="0" r="0" b="0"/>
+                <wp:wrapNone/>
+                <wp:docPr id="174" name="Text Box 174"/>
+                <wp:cNvGraphicFramePr/>
+                <a:graphic xmlns:a="http://schemas.openxmlformats.org/drawingml/2006/main">
+                  <a:graphicData uri="http://schemas.microsoft.com/office/word/2010/wordprocessingShape">
+                    <wps:wsp>
+                      <wps:cNvSpPr txBox="1"/>
+                      <wps:spPr>
+                        <a:xfrm>
+                          <a:off x="0" y="0"/>
+                          <a:ext cx="895350" cy="485775"/>
+                        </a:xfrm>
+                        <a:prstGeom prst="rect">
+                          <a:avLst/>
+                        </a:prstGeom>
+                        <a:solidFill>
+                          <a:schemeClr val="lt1"/>
+                        </a:solidFill>
+                        <a:ln w="6350">
+                          <a:solidFill>
+                            <a:prstClr val="black"/>
+                          </a:solidFill>
+                        </a:ln>
+                        <a:effectLst/>
+                      </wps:spPr>
+                      <wps:style>
+                        <a:lnRef idx="0">
+                          <a:schemeClr val="accent1"/>
+                        </a:lnRef>
+                        <a:fillRef idx="0">
+                          <a:schemeClr val="accent1"/>
+                        </a:fillRef>
+                        <a:effectRef idx="0">
+                          <a:schemeClr val="accent1"/>
+                        </a:effectRef>
+                        <a:fontRef idx="minor">
+                          <a:schemeClr val="dk1"/>
+                        </a:fontRef>
+                      </wps:style>
+                      <wps:txbx>
+                        <w:txbxContent>
+                          <w:p>
+                            <w:r>
+                              <w:t>Background White</w:t>
+                            </w:r>
+                          </w:p>
+                        </w:txbxContent>
+                      </wps:txbx>
+                      <wps:bodyPr rot="0" spcFirstLastPara="0" vertOverflow="overflow" horzOverflow="overflow" vert="horz" wrap="square" lIns="91440" tIns="45720" rIns="91440" bIns="45720" numCol="1" spcCol="0" rtlCol="0" fromWordArt="0" anchor="t" anchorCtr="0" forceAA="0" compatLnSpc="1">
+                        <a:prstTxWarp prst="textNoShape">
+                          <a:avLst/>
+                        </a:prstTxWarp>
+                        <a:noAutofit/>
+                      </wps:bodyPr>
+                    </wps:wsp>
+                  </a:graphicData>
+                </a:graphic>
+              </wp:anchor>
+            </w:drawing>
+          </mc:Choice>
+          <mc:Fallback>
+            <w:pict>
+              <v:shape w14:anchorId="74394ACA" id="Text Box 174" o:spid="_x0000_s1137" type="#_x0000_t202" style="position:absolute;margin-left:-26.05pt;margin-top:25.4pt;width:70.5pt;height:38.25pt;z-index:251719680;visibility:visible;mso-wrap-style:square;mso-wrap-distance-left:9pt;mso-wrap-distance-top:0;mso-wrap-distance-right:9pt;mso-wrap-distance-bottom:0;mso-position-horizontal:absolute;mso-position-horizontal-relative:text;mso-position-vertical:absolute;mso-position-vertical-relative:text;v-text-anchor:top" o:gfxdata="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" fillcolor="white [3201]" strokeweight=".5pt">
+                <v:textbox>
+                  <w:txbxContent>
+                    <w:p>
+                      <w:r>
+                        <w:t>Background White</w:t>
+                      </w:r>
+                    </w:p>
+                  </w:txbxContent>
+                </v:textbox>
+              </v:shape>
+            </w:pict>
+          </mc:Fallback>
+        </mc:AlternateContent>
+      </w:r>
+      <w:r>
+        <w:rPr>
+          <w:noProof/>
+          <w:lang w:eastAsia="en-GB"/>
+        </w:rPr>
+        <mc:AlternateContent>
+          <mc:Choice Requires="wps">
+            <w:drawing>
+              <wp:anchor distT="0" distB="0" distL="114300" distR="114300" simplePos="0" relativeHeight="251576305" behindDoc="0" locked="0" layoutInCell="1" allowOverlap="1" wp14:anchorId="3D861EA0" wp14:editId="5D51A4E7">
+                <wp:simplePos x="0" y="0"/>
+                <wp:positionH relativeFrom="column">
+                  <wp:posOffset>1261241</wp:posOffset>
+                </wp:positionH>
+                <wp:positionV relativeFrom="paragraph">
+                  <wp:posOffset>194463</wp:posOffset>
+                </wp:positionV>
+                <wp:extent cx="4540469" cy="993228"/>
+                <wp:effectExtent l="0" t="0" r="12700" b="16510"/>
+                <wp:wrapNone/>
+                <wp:docPr id="170" name="Rectangle 170"/>
+                <wp:cNvGraphicFramePr/>
+                <a:graphic xmlns:a="http://schemas.openxmlformats.org/drawingml/2006/main">
+                  <a:graphicData uri="http://schemas.microsoft.com/office/word/2010/wordprocessingShape">
+                    <wps:wsp>
+                      <wps:cNvSpPr/>
+                      <wps:spPr>
+                        <a:xfrm>
+                          <a:off x="0" y="0"/>
+                          <a:ext cx="4540469" cy="993228"/>
+                        </a:xfrm>
+                        <a:prstGeom prst="rect">
+                          <a:avLst/>
+                        </a:prstGeom>
+                        <a:solidFill>
+                          <a:schemeClr val="bg1"/>
+                        </a:solidFill>
+                        <a:ln>
+                          <a:solidFill>
+                            <a:schemeClr val="tx1"/>
+                          </a:solidFill>
+                        </a:ln>
+                      </wps:spPr>
+                      <wps:style>
+                        <a:lnRef idx="2">
+                          <a:schemeClr val="accent1">
+                            <a:shade val="50000"/>
+                          </a:schemeClr>
+                        </a:lnRef>
+                        <a:fillRef idx="1">
+                          <a:schemeClr val="accent1"/>
+                        </a:fillRef>
+                        <a:effectRef idx="0">
+                          <a:schemeClr val="accent1"/>
+                        </a:effectRef>
+                        <a:fontRef idx="minor">
+                          <a:schemeClr val="lt1"/>
+                        </a:fontRef>
+                      </wps:style>
+                      <wps:bodyPr rot="0" spcFirstLastPara="0" vertOverflow="overflow" horzOverflow="overflow" vert="horz" wrap="square" lIns="91440" tIns="45720" rIns="91440" bIns="45720" numCol="1" spcCol="0" rtlCol="0" fromWordArt="0" anchor="ctr" anchorCtr="0" forceAA="0" compatLnSpc="1">
+                        <a:prstTxWarp prst="textNoShape">
+                          <a:avLst/>
+                        </a:prstTxWarp>
+                        <a:noAutofit/>
+                      </wps:bodyPr>
+                    </wps:wsp>
+                  </a:graphicData>
+                </a:graphic>
+              </wp:anchor>
+            </w:drawing>
+          </mc:Choice>
+          <mc:Fallback>
+            <w:pict>
+              <v:rect w14:anchorId="2297E938" id="Rectangle 170" o:spid="_x0000_s1026" style="position:absolute;margin-left:99.3pt;margin-top:15.3pt;width:357.5pt;height:78.2pt;z-index:251576305;visibility:visible;mso-wrap-style:square;mso-wrap-distance-left:9pt;mso-wrap-distance-top:0;mso-wrap-distance-right:9pt;mso-wrap-distance-bottom:0;mso-position-horizontal:absolute;mso-position-horizontal-relative:text;mso-position-vertical:absolute;mso-position-vertical-relative:text;v-text-anchor:middle" o:gfxdata="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" fillcolor="white [3212]" strokecolor="black [3213]" strokeweight="1pt"/>
+            </w:pict>
+          </mc:Fallback>
+        </mc:AlternateContent>
+      </w:r>
+    </w:p>
+    <w:p>
+      <w:r>
+        <mc:AlternateContent>
+          <mc:Choice Requires="wps">
+            <w:drawing>
+              <wp:anchor distT="0" distB="0" distL="114300" distR="114300" simplePos="0" relativeHeight="251718656" behindDoc="0" locked="0" layoutInCell="1" allowOverlap="1" wp14:anchorId="67B81937" wp14:editId="1CAC4AE8">
+                <wp:simplePos x="0" y="0"/>
+                <wp:positionH relativeFrom="column">
+                  <wp:posOffset>401079</wp:posOffset>
+                </wp:positionH>
+                <wp:positionV relativeFrom="paragraph">
+                  <wp:posOffset>293983</wp:posOffset>
+                </wp:positionV>
+                <wp:extent cx="1200150" cy="47625"/>
+                <wp:effectExtent l="0" t="0" r="0" b="0"/>
+                <wp:wrapNone/>
+                <wp:docPr id="173" name="Straight Arrow Connector 173"/>
+                <wp:cNvGraphicFramePr/>
+                <a:graphic xmlns:a="http://schemas.openxmlformats.org/drawingml/2006/main">
+                  <a:graphicData uri="http://schemas.microsoft.com/office/word/2010/wordprocessingShape">
+                    <wps:wsp>
+                      <wps:cNvCnPr/>
+                      <wps:spPr>
+                        <a:xfrm>
+                          <a:off x="0" y="0"/>
+                          <a:ext cx="1200150" cy="47625"/>
+                        </a:xfrm>
+                        <a:prstGeom prst="straightConnector1">
+                          <a:avLst/>
+                        </a:prstGeom>
+                        <a:ln>
+                          <a:solidFill>
+                            <a:schemeClr val="tx1"/>
+                          </a:solidFill>
+                          <a:tailEnd type="triangle"/>
+                        </a:ln>
+                      </wps:spPr>
+                      <wps:style>
+                        <a:lnRef idx="1">
+                          <a:schemeClr val="accent1"/>
+                        </a:lnRef>
+                        <a:fillRef idx="0">
+                          <a:schemeClr val="accent1"/>
+                        </a:fillRef>
+                        <a:effectRef idx="0">
+                          <a:schemeClr val="accent1"/>
+                        </a:effectRef>
+                        <a:fontRef idx="minor">
+                          <a:schemeClr val="tx1"/>
+                        </a:fontRef>
+                      </wps:style>
+                      <wps:bodyPr/>
+                    </wps:wsp>
+                  </a:graphicData>
+                </a:graphic>
+              </wp:anchor>
+            </w:drawing>
+          </mc:Choice>
+          <mc:Fallback>
+            <w:pict>
+              <v:shape w14:anchorId="4655FDB4" id="Straight Arrow Connector 173" o:spid="_x0000_s1026" type="#_x0000_t32" style="position:absolute;margin-left:31.6pt;margin-top:23.15pt;width:94.5pt;height:3.75pt;z-index:251718656;visibility:visible;mso-wrap-style:square;mso-wrap-distance-left:9pt;mso-wrap-distance-top:0;mso-wrap-distance-right:9pt;mso-wrap-distance-bottom:0;mso-position-horizontal:absolute;mso-position-horizontal-relative:text;mso-position-vertical:absolute;mso-position-vertical-relative:text" o:gfxdata="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" strokecolor="black [3213]" strokeweight=".5pt">
+                <v:stroke endarrow="block" joinstyle="miter"/>
+              </v:shape>
+            </w:pict>
+          </mc:Fallback>
+        </mc:AlternateContent>
+      </w:r>
+      <w:r>
+        <w:rPr>
+          <w:noProof/>
+          <w:lang w:eastAsia="en-GB"/>
+        </w:rPr>
+        <mc:AlternateContent>
+          <mc:Choice Requires="wps">
+            <w:drawing>
+              <wp:anchor distT="0" distB="0" distL="114300" distR="114300" simplePos="0" relativeHeight="251578354" behindDoc="0" locked="0" layoutInCell="1" allowOverlap="1">
+                <wp:simplePos x="0" y="0"/>
+                <wp:positionH relativeFrom="column">
+                  <wp:posOffset>1936353</wp:posOffset>
+                </wp:positionH>
+                <wp:positionV relativeFrom="paragraph">
+                  <wp:posOffset>148506</wp:posOffset>
+                </wp:positionV>
+                <wp:extent cx="2789473" cy="532423"/>
+                <wp:effectExtent l="0" t="0" r="11430" b="20320"/>
+                <wp:wrapNone/>
+                <wp:docPr id="99" name="Rectangle 99"/>
+                <wp:cNvGraphicFramePr/>
+                <a:graphic xmlns:a="http://schemas.openxmlformats.org/drawingml/2006/main">
+                  <a:graphicData uri="http://schemas.microsoft.com/office/word/2010/wordprocessingShape">
+                    <wps:wsp>
+                      <wps:cNvSpPr/>
+                      <wps:spPr>
+                        <a:xfrm>
+                          <a:off x="0" y="0"/>
+                          <a:ext cx="2789473" cy="532423"/>
+                        </a:xfrm>
+                        <a:prstGeom prst="rect">
+                          <a:avLst/>
+                        </a:prstGeom>
+                      </wps:spPr>
+                      <wps:style>
+                        <a:lnRef idx="2">
+                          <a:schemeClr val="dk1"/>
+                        </a:lnRef>
+                        <a:fillRef idx="1">
+                          <a:schemeClr val="lt1"/>
+                        </a:fillRef>
+                        <a:effectRef idx="0">
+                          <a:schemeClr val="dk1"/>
+                        </a:effectRef>
+                        <a:fontRef idx="minor">
+                          <a:schemeClr val="dk1"/>
+                        </a:fontRef>
+                      </wps:style>
+                      <wps:txbx>
+                        <w:txbxContent>
+                          <w:p>
+                            <w:pPr>
+                              <w:jc w:val="center"/>
+                              <w:rPr>
+                                <w:sz w:val="36"/>
+                              </w:rPr>
+                            </w:pPr>
+                            <w:r>
+                              <w:rPr>
+                                <w:sz w:val="36"/>
+                              </w:rPr>
+                              <w:t>Heading</w:t>
+                            </w:r>
+                          </w:p>
+                        </w:txbxContent>
+                      </wps:txbx>
+                      <wps:bodyPr rot="0" spcFirstLastPara="0" vertOverflow="overflow" horzOverflow="overflow" vert="horz" wrap="square" lIns="91440" tIns="45720" rIns="91440" bIns="45720" numCol="1" spcCol="0" rtlCol="0" fromWordArt="0" anchor="ctr" anchorCtr="0" forceAA="0" compatLnSpc="1">
+                        <a:prstTxWarp prst="textNoShape">
+                          <a:avLst/>
+                        </a:prstTxWarp>
+                        <a:noAutofit/>
+                      </wps:bodyPr>
+                    </wps:wsp>
+                  </a:graphicData>
+                </a:graphic>
+              </wp:anchor>
+            </w:drawing>
+          </mc:Choice>
+          <mc:Fallback>
+            <w:pict>
+              <v:rect id="Rectangle 99" o:spid="_x0000_s1138" style="position:absolute;margin-left:152.45pt;margin-top:11.7pt;width:219.65pt;height:41.9pt;z-index:251578354;visibility:visible;mso-wrap-style:square;mso-wrap-distance-left:9pt;mso-wrap-distance-top:0;mso-wrap-distance-right:9pt;mso-wrap-distance-bottom:0;mso-position-horizontal:absolute;mso-position-horizontal-relative:text;mso-position-vertical:absolute;mso-position-vertical-relative:text;v-text-anchor:middle" o:gfxdata="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" fillcolor="white [3201]" strokecolor="black [3200]" strokeweight="1pt">
+                <v:textbox>
+                  <w:txbxContent>
+                    <w:p>
+                      <w:pPr>
+                        <w:jc w:val="center"/>
+                        <w:rPr>
+                          <w:sz w:val="36"/>
+                        </w:rPr>
+                      </w:pPr>
+                      <w:r>
+                        <w:rPr>
+                          <w:sz w:val="36"/>
+                        </w:rPr>
+                        <w:t>Heading</w:t>
+                      </w:r>
+                    </w:p>
+                  </w:txbxContent>
+                </v:textbox>
+              </v:rect>
+            </w:pict>
+          </mc:Fallback>
+        </mc:AlternateContent>
+      </w:r>
+      <w:r>
+        <w:rPr>
+          <w:noProof/>
+          <w:lang w:eastAsia="en-GB"/>
+        </w:rPr>
+        <mc:AlternateContent>
+          <mc:Choice Requires="wps">
+            <w:drawing>
+              <wp:anchor distT="0" distB="0" distL="114300" distR="114300" simplePos="0" relativeHeight="251716608" behindDoc="0" locked="0" layoutInCell="1" allowOverlap="1" wp14:anchorId="6B355E10" wp14:editId="79666CC4">
+                <wp:simplePos x="0" y="0"/>
+                <wp:positionH relativeFrom="margin">
+                  <wp:align>right</wp:align>
+                </wp:positionH>
+                <wp:positionV relativeFrom="paragraph">
+                  <wp:posOffset>241760</wp:posOffset>
+                </wp:positionV>
+                <wp:extent cx="840105" cy="393700"/>
+                <wp:effectExtent l="0" t="0" r="17145" b="25400"/>
+                <wp:wrapNone/>
+                <wp:docPr id="169" name="Rectangle 169"/>
+                <wp:cNvGraphicFramePr/>
+                <a:graphic xmlns:a="http://schemas.openxmlformats.org/drawingml/2006/main">
+                  <a:graphicData uri="http://schemas.microsoft.com/office/word/2010/wordprocessingShape">
+                    <wps:wsp>
+                      <wps:cNvSpPr/>
+                      <wps:spPr>
+                        <a:xfrm>
+                          <a:off x="0" y="0"/>
+                          <a:ext cx="840105" cy="393700"/>
+                        </a:xfrm>
+                        <a:prstGeom prst="rect">
+                          <a:avLst/>
+                        </a:prstGeom>
+                      </wps:spPr>
+                      <wps:style>
+                        <a:lnRef idx="2">
+                          <a:schemeClr val="dk1"/>
+                        </a:lnRef>
+                        <a:fillRef idx="1">
+                          <a:schemeClr val="lt1"/>
+                        </a:fillRef>
+                        <a:effectRef idx="0">
+                          <a:schemeClr val="dk1"/>
+                        </a:effectRef>
+                        <a:fontRef idx="minor">
+                          <a:schemeClr val="dk1"/>
+                        </a:fontRef>
+                      </wps:style>
+                      <wps:txbx>
+                        <w:txbxContent>
+                          <w:p>
+                            <w:pPr>
+                              <w:jc w:val="center"/>
+                              <w:rPr>
+                                <w:sz w:val="36"/>
+                              </w:rPr>
+                            </w:pPr>
+                            <w:r>
+                              <w:rPr>
+                                <w:sz w:val="36"/>
+                              </w:rPr>
+                              <w:t>Credit</w:t>
+                            </w:r>
+                          </w:p>
+                        </w:txbxContent>
+                      </wps:txbx>
+                      <wps:bodyPr rot="0" spcFirstLastPara="0" vertOverflow="overflow" horzOverflow="overflow" vert="horz" wrap="square" lIns="91440" tIns="45720" rIns="91440" bIns="45720" numCol="1" spcCol="0" rtlCol="0" fromWordArt="0" anchor="ctr" anchorCtr="0" forceAA="0" compatLnSpc="1">
+                        <a:prstTxWarp prst="textNoShape">
+                          <a:avLst/>
+                        </a:prstTxWarp>
+                        <a:noAutofit/>
+                      </wps:bodyPr>
+                    </wps:wsp>
+                  </a:graphicData>
+                </a:graphic>
+                <wp14:sizeRelH relativeFrom="margin">
+                  <wp14:pctWidth>0</wp14:pctWidth>
+                </wp14:sizeRelH>
+                <wp14:sizeRelV relativeFrom="margin">
+                  <wp14:pctHeight>0</wp14:pctHeight>
+                </wp14:sizeRelV>
+              </wp:anchor>
+            </w:drawing>
+          </mc:Choice>
+          <mc:Fallback>
+            <w:pict>
+              <v:rect w14:anchorId="6B355E10" id="Rectangle 169" o:spid="_x0000_s1139" style="position:absolute;margin-left:14.95pt;margin-top:19.05pt;width:66.15pt;height:31pt;z-index:251716608;visibility:visible;mso-wrap-style:square;mso-width-percent:0;mso-height-percent:0;mso-wrap-distance-left:9pt;mso-wrap-distance-top:0;mso-wrap-distance-right:9pt;mso-wrap-distance-bottom:0;mso-position-horizontal:right;mso-position-horizontal-relative:margin;mso-position-vertical:absolute;mso-position-vertical-relative:text;mso-width-percent:0;mso-height-percent:0;mso-width-relative:margin;mso-height-relative:margin;v-text-anchor:middle" o:gfxdata="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" fillcolor="white [3201]" strokecolor="black [3200]" strokeweight="1pt">
+                <v:textbox>
+                  <w:txbxContent>
+                    <w:p>
+                      <w:pPr>
+                        <w:jc w:val="center"/>
+                        <w:rPr>
+                          <w:sz w:val="36"/>
+                        </w:rPr>
+                      </w:pPr>
+                      <w:r>
+                        <w:rPr>
+                          <w:sz w:val="36"/>
+                        </w:rPr>
+                        <w:t>Credit</w:t>
+                      </w:r>
+                    </w:p>
+                  </w:txbxContent>
+                </v:textbox>
+                <w10:wrap anchorx="margin"/>
+              </v:rect>
+            </w:pict>
+          </mc:Fallback>
+        </mc:AlternateContent>
+      </w:r>
+    </w:p>
     <w:p/>
     <w:p>
       <w:pPr>
@@ -13790,21 +13620,1366 @@
       </w:r>
     </w:p>
     <w:p/>
+    <w:p>
+      <w:r>
+        <mc:AlternateContent>
+          <mc:Choice Requires="wps">
+            <w:drawing>
+              <wp:anchor distT="0" distB="0" distL="114300" distR="114300" simplePos="0" relativeHeight="251722752" behindDoc="0" locked="0" layoutInCell="1" allowOverlap="1" wp14:anchorId="74394ACA" wp14:editId="54F72A0F">
+                <wp:simplePos x="0" y="0"/>
+                <wp:positionH relativeFrom="column">
+                  <wp:posOffset>-394138</wp:posOffset>
+                </wp:positionH>
+                <wp:positionV relativeFrom="paragraph">
+                  <wp:posOffset>285115</wp:posOffset>
+                </wp:positionV>
+                <wp:extent cx="895350" cy="485775"/>
+                <wp:effectExtent l="0" t="0" r="0" b="0"/>
+                <wp:wrapNone/>
+                <wp:docPr id="176" name="Text Box 176"/>
+                <wp:cNvGraphicFramePr/>
+                <a:graphic xmlns:a="http://schemas.openxmlformats.org/drawingml/2006/main">
+                  <a:graphicData uri="http://schemas.microsoft.com/office/word/2010/wordprocessingShape">
+                    <wps:wsp>
+                      <wps:cNvSpPr txBox="1"/>
+                      <wps:spPr>
+                        <a:xfrm>
+                          <a:off x="0" y="0"/>
+                          <a:ext cx="895350" cy="485775"/>
+                        </a:xfrm>
+                        <a:prstGeom prst="rect">
+                          <a:avLst/>
+                        </a:prstGeom>
+                        <a:solidFill>
+                          <a:schemeClr val="lt1"/>
+                        </a:solidFill>
+                        <a:ln w="6350">
+                          <a:solidFill>
+                            <a:prstClr val="black"/>
+                          </a:solidFill>
+                        </a:ln>
+                        <a:effectLst/>
+                      </wps:spPr>
+                      <wps:style>
+                        <a:lnRef idx="0">
+                          <a:schemeClr val="accent1"/>
+                        </a:lnRef>
+                        <a:fillRef idx="0">
+                          <a:schemeClr val="accent1"/>
+                        </a:fillRef>
+                        <a:effectRef idx="0">
+                          <a:schemeClr val="accent1"/>
+                        </a:effectRef>
+                        <a:fontRef idx="minor">
+                          <a:schemeClr val="dk1"/>
+                        </a:fontRef>
+                      </wps:style>
+                      <wps:txbx>
+                        <w:txbxContent>
+                          <w:p>
+                            <w:r>
+                              <w:t>Background White</w:t>
+                            </w:r>
+                          </w:p>
+                        </w:txbxContent>
+                      </wps:txbx>
+                      <wps:bodyPr rot="0" spcFirstLastPara="0" vertOverflow="overflow" horzOverflow="overflow" vert="horz" wrap="square" lIns="91440" tIns="45720" rIns="91440" bIns="45720" numCol="1" spcCol="0" rtlCol="0" fromWordArt="0" anchor="t" anchorCtr="0" forceAA="0" compatLnSpc="1">
+                        <a:prstTxWarp prst="textNoShape">
+                          <a:avLst/>
+                        </a:prstTxWarp>
+                        <a:noAutofit/>
+                      </wps:bodyPr>
+                    </wps:wsp>
+                  </a:graphicData>
+                </a:graphic>
+              </wp:anchor>
+            </w:drawing>
+          </mc:Choice>
+          <mc:Fallback>
+            <w:pict>
+              <v:shape w14:anchorId="74394ACA" id="Text Box 176" o:spid="_x0000_s1140" type="#_x0000_t202" style="position:absolute;margin-left:-31.05pt;margin-top:22.45pt;width:70.5pt;height:38.25pt;z-index:251722752;visibility:visible;mso-wrap-style:square;mso-wrap-distance-left:9pt;mso-wrap-distance-top:0;mso-wrap-distance-right:9pt;mso-wrap-distance-bottom:0;mso-position-horizontal:absolute;mso-position-horizontal-relative:text;mso-position-vertical:absolute;mso-position-vertical-relative:text;v-text-anchor:top" o:gfxdata="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" fillcolor="white [3201]" strokeweight=".5pt">
+                <v:textbox>
+                  <w:txbxContent>
+                    <w:p>
+                      <w:r>
+                        <w:t>Background White</w:t>
+                      </w:r>
+                    </w:p>
+                  </w:txbxContent>
+                </v:textbox>
+              </v:shape>
+            </w:pict>
+          </mc:Fallback>
+        </mc:AlternateContent>
+      </w:r>
+      <w:r>
+        <w:rPr>
+          <w:noProof/>
+          <w:lang w:eastAsia="en-GB"/>
+        </w:rPr>
+        <mc:AlternateContent>
+          <mc:Choice Requires="wps">
+            <w:drawing>
+              <wp:anchor distT="0" distB="0" distL="114300" distR="114300" simplePos="0" relativeHeight="251574255" behindDoc="0" locked="0" layoutInCell="1" allowOverlap="1" wp14:anchorId="3DA5EFFA" wp14:editId="21F418A6">
+                <wp:simplePos x="0" y="0"/>
+                <wp:positionH relativeFrom="column">
+                  <wp:posOffset>1087821</wp:posOffset>
+                </wp:positionH>
+                <wp:positionV relativeFrom="paragraph">
+                  <wp:posOffset>12525</wp:posOffset>
+                </wp:positionV>
+                <wp:extent cx="4540250" cy="4366282"/>
+                <wp:effectExtent l="0" t="0" r="12700" b="15240"/>
+                <wp:wrapNone/>
+                <wp:docPr id="172" name="Rectangle 172"/>
+                <wp:cNvGraphicFramePr/>
+                <a:graphic xmlns:a="http://schemas.openxmlformats.org/drawingml/2006/main">
+                  <a:graphicData uri="http://schemas.microsoft.com/office/word/2010/wordprocessingShape">
+                    <wps:wsp>
+                      <wps:cNvSpPr/>
+                      <wps:spPr>
+                        <a:xfrm>
+                          <a:off x="0" y="0"/>
+                          <a:ext cx="4540250" cy="4366282"/>
+                        </a:xfrm>
+                        <a:prstGeom prst="rect">
+                          <a:avLst/>
+                        </a:prstGeom>
+                        <a:solidFill>
+                          <a:schemeClr val="bg1"/>
+                        </a:solidFill>
+                        <a:ln>
+                          <a:solidFill>
+                            <a:schemeClr val="tx1"/>
+                          </a:solidFill>
+                        </a:ln>
+                      </wps:spPr>
+                      <wps:style>
+                        <a:lnRef idx="2">
+                          <a:schemeClr val="accent1">
+                            <a:shade val="50000"/>
+                          </a:schemeClr>
+                        </a:lnRef>
+                        <a:fillRef idx="1">
+                          <a:schemeClr val="accent1"/>
+                        </a:fillRef>
+                        <a:effectRef idx="0">
+                          <a:schemeClr val="accent1"/>
+                        </a:effectRef>
+                        <a:fontRef idx="minor">
+                          <a:schemeClr val="lt1"/>
+                        </a:fontRef>
+                      </wps:style>
+                      <wps:bodyPr rot="0" spcFirstLastPara="0" vertOverflow="overflow" horzOverflow="overflow" vert="horz" wrap="square" lIns="91440" tIns="45720" rIns="91440" bIns="45720" numCol="1" spcCol="0" rtlCol="0" fromWordArt="0" anchor="ctr" anchorCtr="0" forceAA="0" compatLnSpc="1">
+                        <a:prstTxWarp prst="textNoShape">
+                          <a:avLst/>
+                        </a:prstTxWarp>
+                        <a:noAutofit/>
+                      </wps:bodyPr>
+                    </wps:wsp>
+                  </a:graphicData>
+                </a:graphic>
+                <wp14:sizeRelV relativeFrom="margin">
+                  <wp14:pctHeight>0</wp14:pctHeight>
+                </wp14:sizeRelV>
+              </wp:anchor>
+            </w:drawing>
+          </mc:Choice>
+          <mc:Fallback>
+            <w:pict>
+              <v:rect w14:anchorId="394F7AAC" id="Rectangle 172" o:spid="_x0000_s1026" style="position:absolute;margin-left:85.65pt;margin-top:1pt;width:357.5pt;height:343.8pt;z-index:251574255;visibility:visible;mso-wrap-style:square;mso-height-percent:0;mso-wrap-distance-left:9pt;mso-wrap-distance-top:0;mso-wrap-distance-right:9pt;mso-wrap-distance-bottom:0;mso-position-horizontal:absolute;mso-position-horizontal-relative:text;mso-position-vertical:absolute;mso-position-vertical-relative:text;mso-height-percent:0;mso-height-relative:margin;v-text-anchor:middle" o:gfxdata="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" fillcolor="white [3212]" strokecolor="black [3213]" strokeweight="1pt"/>
+            </w:pict>
+          </mc:Fallback>
+        </mc:AlternateContent>
+      </w:r>
+    </w:p>
+    <w:p>
+      <w:r>
+        <mc:AlternateContent>
+          <mc:Choice Requires="wps">
+            <w:drawing>
+              <wp:anchor distT="0" distB="0" distL="114300" distR="114300" simplePos="0" relativeHeight="251721728" behindDoc="0" locked="0" layoutInCell="1" allowOverlap="1" wp14:anchorId="67B81937" wp14:editId="1CAC4AE8">
+                <wp:simplePos x="0" y="0"/>
+                <wp:positionH relativeFrom="column">
+                  <wp:posOffset>338017</wp:posOffset>
+                </wp:positionH>
+                <wp:positionV relativeFrom="paragraph">
+                  <wp:posOffset>256540</wp:posOffset>
+                </wp:positionV>
+                <wp:extent cx="1200150" cy="47625"/>
+                <wp:effectExtent l="0" t="0" r="0" b="0"/>
+                <wp:wrapNone/>
+                <wp:docPr id="175" name="Straight Arrow Connector 175"/>
+                <wp:cNvGraphicFramePr/>
+                <a:graphic xmlns:a="http://schemas.openxmlformats.org/drawingml/2006/main">
+                  <a:graphicData uri="http://schemas.microsoft.com/office/word/2010/wordprocessingShape">
+                    <wps:wsp>
+                      <wps:cNvCnPr/>
+                      <wps:spPr>
+                        <a:xfrm>
+                          <a:off x="0" y="0"/>
+                          <a:ext cx="1200150" cy="47625"/>
+                        </a:xfrm>
+                        <a:prstGeom prst="straightConnector1">
+                          <a:avLst/>
+                        </a:prstGeom>
+                        <a:ln>
+                          <a:solidFill>
+                            <a:schemeClr val="tx1"/>
+                          </a:solidFill>
+                          <a:tailEnd type="triangle"/>
+                        </a:ln>
+                      </wps:spPr>
+                      <wps:style>
+                        <a:lnRef idx="1">
+                          <a:schemeClr val="accent1"/>
+                        </a:lnRef>
+                        <a:fillRef idx="0">
+                          <a:schemeClr val="accent1"/>
+                        </a:fillRef>
+                        <a:effectRef idx="0">
+                          <a:schemeClr val="accent1"/>
+                        </a:effectRef>
+                        <a:fontRef idx="minor">
+                          <a:schemeClr val="tx1"/>
+                        </a:fontRef>
+                      </wps:style>
+                      <wps:bodyPr/>
+                    </wps:wsp>
+                  </a:graphicData>
+                </a:graphic>
+              </wp:anchor>
+            </w:drawing>
+          </mc:Choice>
+          <mc:Fallback>
+            <w:pict>
+              <v:shape w14:anchorId="477A6FCF" id="Straight Arrow Connector 175" o:spid="_x0000_s1026" type="#_x0000_t32" style="position:absolute;margin-left:26.6pt;margin-top:20.2pt;width:94.5pt;height:3.75pt;z-index:251721728;visibility:visible;mso-wrap-style:square;mso-wrap-distance-left:9pt;mso-wrap-distance-top:0;mso-wrap-distance-right:9pt;mso-wrap-distance-bottom:0;mso-position-horizontal:absolute;mso-position-horizontal-relative:text;mso-position-vertical:absolute;mso-position-vertical-relative:text" o:gfxdata="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" strokecolor="black [3213]" strokeweight=".5pt">
+                <v:stroke endarrow="block" joinstyle="miter"/>
+              </v:shape>
+            </w:pict>
+          </mc:Fallback>
+        </mc:AlternateContent>
+      </w:r>
+      <w:r>
+        <w:rPr>
+          <w:noProof/>
+          <w:lang w:eastAsia="en-GB"/>
+        </w:rPr>
+        <mc:AlternateContent>
+          <mc:Choice Requires="wps">
+            <w:drawing>
+              <wp:anchor distT="0" distB="0" distL="114300" distR="114300" simplePos="0" relativeHeight="251714560" behindDoc="0" locked="0" layoutInCell="1" allowOverlap="1" wp14:anchorId="6F4BBBE2" wp14:editId="4773AD02">
+                <wp:simplePos x="0" y="0"/>
+                <wp:positionH relativeFrom="margin">
+                  <wp:posOffset>2222938</wp:posOffset>
+                </wp:positionH>
+                <wp:positionV relativeFrom="paragraph">
+                  <wp:posOffset>27590</wp:posOffset>
+                </wp:positionV>
+                <wp:extent cx="1891665" cy="532130"/>
+                <wp:effectExtent l="0" t="0" r="13335" b="20320"/>
+                <wp:wrapNone/>
+                <wp:docPr id="168" name="Rectangle 168"/>
+                <wp:cNvGraphicFramePr/>
+                <a:graphic xmlns:a="http://schemas.openxmlformats.org/drawingml/2006/main">
+                  <a:graphicData uri="http://schemas.microsoft.com/office/word/2010/wordprocessingShape">
+                    <wps:wsp>
+                      <wps:cNvSpPr/>
+                      <wps:spPr>
+                        <a:xfrm>
+                          <a:off x="0" y="0"/>
+                          <a:ext cx="1891665" cy="532130"/>
+                        </a:xfrm>
+                        <a:prstGeom prst="rect">
+                          <a:avLst/>
+                        </a:prstGeom>
+                      </wps:spPr>
+                      <wps:style>
+                        <a:lnRef idx="2">
+                          <a:schemeClr val="dk1"/>
+                        </a:lnRef>
+                        <a:fillRef idx="1">
+                          <a:schemeClr val="lt1"/>
+                        </a:fillRef>
+                        <a:effectRef idx="0">
+                          <a:schemeClr val="dk1"/>
+                        </a:effectRef>
+                        <a:fontRef idx="minor">
+                          <a:schemeClr val="dk1"/>
+                        </a:fontRef>
+                      </wps:style>
+                      <wps:txbx>
+                        <w:txbxContent>
+                          <w:p>
+                            <w:pPr>
+                              <w:jc w:val="center"/>
+                              <w:rPr>
+                                <w:sz w:val="36"/>
+                              </w:rPr>
+                            </w:pPr>
+                            <w:r>
+                              <w:rPr>
+                                <w:sz w:val="36"/>
+                              </w:rPr>
+                              <w:t>Title</w:t>
+                            </w:r>
+                          </w:p>
+                        </w:txbxContent>
+                      </wps:txbx>
+                      <wps:bodyPr rot="0" spcFirstLastPara="0" vertOverflow="overflow" horzOverflow="overflow" vert="horz" wrap="square" lIns="91440" tIns="45720" rIns="91440" bIns="45720" numCol="1" spcCol="0" rtlCol="0" fromWordArt="0" anchor="ctr" anchorCtr="0" forceAA="0" compatLnSpc="1">
+                        <a:prstTxWarp prst="textNoShape">
+                          <a:avLst/>
+                        </a:prstTxWarp>
+                        <a:noAutofit/>
+                      </wps:bodyPr>
+                    </wps:wsp>
+                  </a:graphicData>
+                </a:graphic>
+                <wp14:sizeRelH relativeFrom="margin">
+                  <wp14:pctWidth>0</wp14:pctWidth>
+                </wp14:sizeRelH>
+              </wp:anchor>
+            </w:drawing>
+          </mc:Choice>
+          <mc:Fallback>
+            <w:pict>
+              <v:rect w14:anchorId="6F4BBBE2" id="Rectangle 168" o:spid="_x0000_s1141" style="position:absolute;margin-left:175.05pt;margin-top:2.15pt;width:148.95pt;height:41.9pt;z-index:251714560;visibility:visible;mso-wrap-style:square;mso-width-percent:0;mso-wrap-distance-left:9pt;mso-wrap-distance-top:0;mso-wrap-distance-right:9pt;mso-wrap-distance-bottom:0;mso-position-horizontal:absolute;mso-position-horizontal-relative:margin;mso-position-vertical:absolute;mso-position-vertical-relative:text;mso-width-percent:0;mso-width-relative:margin;v-text-anchor:middle" o:gfxdata="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" fillcolor="white [3201]" strokecolor="black [3200]" strokeweight="1pt">
+                <v:textbox>
+                  <w:txbxContent>
+                    <w:p>
+                      <w:pPr>
+                        <w:jc w:val="center"/>
+                        <w:rPr>
+                          <w:sz w:val="36"/>
+                        </w:rPr>
+                      </w:pPr>
+                      <w:r>
+                        <w:rPr>
+                          <w:sz w:val="36"/>
+                        </w:rPr>
+                        <w:t>Title</w:t>
+                      </w:r>
+                    </w:p>
+                  </w:txbxContent>
+                </v:textbox>
+                <w10:wrap anchorx="margin"/>
+              </v:rect>
+            </w:pict>
+          </mc:Fallback>
+        </mc:AlternateContent>
+      </w:r>
+    </w:p>
+    <w:p/>
+    <w:p>
+      <w:r>
+        <w:rPr>
+          <w:noProof/>
+          <w:lang w:eastAsia="en-GB"/>
+        </w:rPr>
+        <mc:AlternateContent>
+          <mc:Choice Requires="wps">
+            <w:drawing>
+              <wp:anchor distT="0" distB="0" distL="114300" distR="114300" simplePos="0" relativeHeight="251579378" behindDoc="0" locked="0" layoutInCell="1" allowOverlap="1">
+                <wp:simplePos x="0" y="0"/>
+                <wp:positionH relativeFrom="column">
+                  <wp:posOffset>1475944</wp:posOffset>
+                </wp:positionH>
+                <wp:positionV relativeFrom="paragraph">
+                  <wp:posOffset>199022</wp:posOffset>
+                </wp:positionV>
+                <wp:extent cx="1423673" cy="1192166"/>
+                <wp:effectExtent l="0" t="0" r="24130" b="27305"/>
+                <wp:wrapNone/>
+                <wp:docPr id="100" name="Rectangle 100"/>
+                <wp:cNvGraphicFramePr/>
+                <a:graphic xmlns:a="http://schemas.openxmlformats.org/drawingml/2006/main">
+                  <a:graphicData uri="http://schemas.microsoft.com/office/word/2010/wordprocessingShape">
+                    <wps:wsp>
+                      <wps:cNvSpPr/>
+                      <wps:spPr>
+                        <a:xfrm>
+                          <a:off x="0" y="0"/>
+                          <a:ext cx="1423673" cy="1192166"/>
+                        </a:xfrm>
+                        <a:prstGeom prst="rect">
+                          <a:avLst/>
+                        </a:prstGeom>
+                      </wps:spPr>
+                      <wps:style>
+                        <a:lnRef idx="2">
+                          <a:schemeClr val="dk1"/>
+                        </a:lnRef>
+                        <a:fillRef idx="1">
+                          <a:schemeClr val="lt1"/>
+                        </a:fillRef>
+                        <a:effectRef idx="0">
+                          <a:schemeClr val="dk1"/>
+                        </a:effectRef>
+                        <a:fontRef idx="minor">
+                          <a:schemeClr val="dk1"/>
+                        </a:fontRef>
+                      </wps:style>
+                      <wps:txbx>
+                        <w:txbxContent>
+                          <w:p>
+                            <w:pPr>
+                              <w:jc w:val="center"/>
+                              <w:rPr>
+                                <w:sz w:val="36"/>
+                              </w:rPr>
+                            </w:pPr>
+                            <w:r>
+                              <w:rPr>
+                                <w:sz w:val="36"/>
+                              </w:rPr>
+                              <w:t>Item card</w:t>
+                            </w:r>
+                          </w:p>
+                        </w:txbxContent>
+                      </wps:txbx>
+                      <wps:bodyPr rot="0" spcFirstLastPara="0" vertOverflow="overflow" horzOverflow="overflow" vert="horz" wrap="square" lIns="91440" tIns="45720" rIns="91440" bIns="45720" numCol="1" spcCol="0" rtlCol="0" fromWordArt="0" anchor="ctr" anchorCtr="0" forceAA="0" compatLnSpc="1">
+                        <a:prstTxWarp prst="textNoShape">
+                          <a:avLst/>
+                        </a:prstTxWarp>
+                        <a:noAutofit/>
+                      </wps:bodyPr>
+                    </wps:wsp>
+                  </a:graphicData>
+                </a:graphic>
+              </wp:anchor>
+            </w:drawing>
+          </mc:Choice>
+          <mc:Fallback>
+            <w:pict>
+              <v:rect id="Rectangle 100" o:spid="_x0000_s1142" style="position:absolute;margin-left:116.2pt;margin-top:15.65pt;width:112.1pt;height:93.85pt;z-index:251579378;visibility:visible;mso-wrap-style:square;mso-wrap-distance-left:9pt;mso-wrap-distance-top:0;mso-wrap-distance-right:9pt;mso-wrap-distance-bottom:0;mso-position-horizontal:absolute;mso-position-horizontal-relative:text;mso-position-vertical:absolute;mso-position-vertical-relative:text;v-text-anchor:middle" o:gfxdata="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" fillcolor="white [3201]" strokecolor="black [3200]" strokeweight="1pt">
+                <v:textbox>
+                  <w:txbxContent>
+                    <w:p>
+                      <w:pPr>
+                        <w:jc w:val="center"/>
+                        <w:rPr>
+                          <w:sz w:val="36"/>
+                        </w:rPr>
+                      </w:pPr>
+                      <w:r>
+                        <w:rPr>
+                          <w:sz w:val="36"/>
+                        </w:rPr>
+                        <w:t>Item card</w:t>
+                      </w:r>
+                    </w:p>
+                  </w:txbxContent>
+                </v:textbox>
+              </v:rect>
+            </w:pict>
+          </mc:Fallback>
+        </mc:AlternateContent>
+      </w:r>
+      <w:r>
+        <w:rPr>
+          <w:noProof/>
+          <w:lang w:eastAsia="en-GB"/>
+        </w:rPr>
+        <mc:AlternateContent>
+          <mc:Choice Requires="wps">
+            <w:drawing>
+              <wp:anchor distT="0" distB="0" distL="114300" distR="114300" simplePos="0" relativeHeight="251580402" behindDoc="0" locked="0" layoutInCell="1" allowOverlap="1">
+                <wp:simplePos x="0" y="0"/>
+                <wp:positionH relativeFrom="column">
+                  <wp:posOffset>3570123</wp:posOffset>
+                </wp:positionH>
+                <wp:positionV relativeFrom="paragraph">
+                  <wp:posOffset>199022</wp:posOffset>
+                </wp:positionV>
+                <wp:extent cx="1423673" cy="1192166"/>
+                <wp:effectExtent l="0" t="0" r="24130" b="27305"/>
+                <wp:wrapNone/>
+                <wp:docPr id="101" name="Rectangle 101"/>
+                <wp:cNvGraphicFramePr/>
+                <a:graphic xmlns:a="http://schemas.openxmlformats.org/drawingml/2006/main">
+                  <a:graphicData uri="http://schemas.microsoft.com/office/word/2010/wordprocessingShape">
+                    <wps:wsp>
+                      <wps:cNvSpPr/>
+                      <wps:spPr>
+                        <a:xfrm>
+                          <a:off x="0" y="0"/>
+                          <a:ext cx="1423673" cy="1192166"/>
+                        </a:xfrm>
+                        <a:prstGeom prst="rect">
+                          <a:avLst/>
+                        </a:prstGeom>
+                      </wps:spPr>
+                      <wps:style>
+                        <a:lnRef idx="2">
+                          <a:schemeClr val="dk1"/>
+                        </a:lnRef>
+                        <a:fillRef idx="1">
+                          <a:schemeClr val="lt1"/>
+                        </a:fillRef>
+                        <a:effectRef idx="0">
+                          <a:schemeClr val="dk1"/>
+                        </a:effectRef>
+                        <a:fontRef idx="minor">
+                          <a:schemeClr val="dk1"/>
+                        </a:fontRef>
+                      </wps:style>
+                      <wps:txbx>
+                        <w:txbxContent>
+                          <w:p>
+                            <w:pPr>
+                              <w:jc w:val="center"/>
+                              <w:rPr>
+                                <w:sz w:val="36"/>
+                              </w:rPr>
+                            </w:pPr>
+                            <w:r>
+                              <w:rPr>
+                                <w:sz w:val="36"/>
+                              </w:rPr>
+                              <w:t>Item card</w:t>
+                            </w:r>
+                          </w:p>
+                        </w:txbxContent>
+                      </wps:txbx>
+                      <wps:bodyPr rot="0" spcFirstLastPara="0" vertOverflow="overflow" horzOverflow="overflow" vert="horz" wrap="square" lIns="91440" tIns="45720" rIns="91440" bIns="45720" numCol="1" spcCol="0" rtlCol="0" fromWordArt="0" anchor="ctr" anchorCtr="0" forceAA="0" compatLnSpc="1">
+                        <a:prstTxWarp prst="textNoShape">
+                          <a:avLst/>
+                        </a:prstTxWarp>
+                        <a:noAutofit/>
+                      </wps:bodyPr>
+                    </wps:wsp>
+                  </a:graphicData>
+                </a:graphic>
+              </wp:anchor>
+            </w:drawing>
+          </mc:Choice>
+          <mc:Fallback>
+            <w:pict>
+              <v:rect id="Rectangle 101" o:spid="_x0000_s1143" style="position:absolute;margin-left:281.1pt;margin-top:15.65pt;width:112.1pt;height:93.85pt;z-index:251580402;visibility:visible;mso-wrap-style:square;mso-wrap-distance-left:9pt;mso-wrap-distance-top:0;mso-wrap-distance-right:9pt;mso-wrap-distance-bottom:0;mso-position-horizontal:absolute;mso-position-horizontal-relative:text;mso-position-vertical:absolute;mso-position-vertical-relative:text;v-text-anchor:middle" o:gfxdata="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" fillcolor="white [3201]" strokecolor="black [3200]" strokeweight="1pt">
+                <v:textbox>
+                  <w:txbxContent>
+                    <w:p>
+                      <w:pPr>
+                        <w:jc w:val="center"/>
+                        <w:rPr>
+                          <w:sz w:val="36"/>
+                        </w:rPr>
+                      </w:pPr>
+                      <w:r>
+                        <w:rPr>
+                          <w:sz w:val="36"/>
+                        </w:rPr>
+                        <w:t>Item card</w:t>
+                      </w:r>
+                    </w:p>
+                  </w:txbxContent>
+                </v:textbox>
+              </v:rect>
+            </w:pict>
+          </mc:Fallback>
+        </mc:AlternateContent>
+      </w:r>
+    </w:p>
+    <w:p>
+      <w:r>
+        <mc:AlternateContent>
+          <mc:Choice Requires="wps">
+            <w:drawing>
+              <wp:anchor distT="0" distB="0" distL="114300" distR="114300" simplePos="0" relativeHeight="251725824" behindDoc="0" locked="0" layoutInCell="1" allowOverlap="1" wp14:anchorId="74394ACA" wp14:editId="54F72A0F">
+                <wp:simplePos x="0" y="0"/>
+                <wp:positionH relativeFrom="column">
+                  <wp:posOffset>-662152</wp:posOffset>
+                </wp:positionH>
+                <wp:positionV relativeFrom="paragraph">
+                  <wp:posOffset>291640</wp:posOffset>
+                </wp:positionV>
+                <wp:extent cx="895350" cy="485775"/>
+                <wp:effectExtent l="0" t="0" r="19050" b="28575"/>
+                <wp:wrapNone/>
+                <wp:docPr id="178" name="Text Box 178"/>
+                <wp:cNvGraphicFramePr/>
+                <a:graphic xmlns:a="http://schemas.openxmlformats.org/drawingml/2006/main">
+                  <a:graphicData uri="http://schemas.microsoft.com/office/word/2010/wordprocessingShape">
+                    <wps:wsp>
+                      <wps:cNvSpPr txBox="1"/>
+                      <wps:spPr>
+                        <a:xfrm>
+                          <a:off x="0" y="0"/>
+                          <a:ext cx="895350" cy="485775"/>
+                        </a:xfrm>
+                        <a:prstGeom prst="rect">
+                          <a:avLst/>
+                        </a:prstGeom>
+                        <a:solidFill>
+                          <a:schemeClr val="lt1"/>
+                        </a:solidFill>
+                        <a:ln w="6350">
+                          <a:solidFill>
+                            <a:prstClr val="black"/>
+                          </a:solidFill>
+                        </a:ln>
+                        <a:effectLst/>
+                      </wps:spPr>
+                      <wps:style>
+                        <a:lnRef idx="0">
+                          <a:schemeClr val="accent1"/>
+                        </a:lnRef>
+                        <a:fillRef idx="0">
+                          <a:schemeClr val="accent1"/>
+                        </a:fillRef>
+                        <a:effectRef idx="0">
+                          <a:schemeClr val="accent1"/>
+                        </a:effectRef>
+                        <a:fontRef idx="minor">
+                          <a:schemeClr val="dk1"/>
+                        </a:fontRef>
+                      </wps:style>
+                      <wps:txbx>
+                        <w:txbxContent>
+                          <w:p>
+                            <w:r>
+                              <w:t>Background Cork</w:t>
+                            </w:r>
+                          </w:p>
+                        </w:txbxContent>
+                      </wps:txbx>
+                      <wps:bodyPr rot="0" spcFirstLastPara="0" vertOverflow="overflow" horzOverflow="overflow" vert="horz" wrap="square" lIns="91440" tIns="45720" rIns="91440" bIns="45720" numCol="1" spcCol="0" rtlCol="0" fromWordArt="0" anchor="t" anchorCtr="0" forceAA="0" compatLnSpc="1">
+                        <a:prstTxWarp prst="textNoShape">
+                          <a:avLst/>
+                        </a:prstTxWarp>
+                        <a:noAutofit/>
+                      </wps:bodyPr>
+                    </wps:wsp>
+                  </a:graphicData>
+                </a:graphic>
+              </wp:anchor>
+            </w:drawing>
+          </mc:Choice>
+          <mc:Fallback>
+            <w:pict>
+              <v:shape w14:anchorId="74394ACA" id="Text Box 178" o:spid="_x0000_s1144" type="#_x0000_t202" style="position:absolute;margin-left:-52.15pt;margin-top:22.95pt;width:70.5pt;height:38.25pt;z-index:251725824;visibility:visible;mso-wrap-style:square;mso-wrap-distance-left:9pt;mso-wrap-distance-top:0;mso-wrap-distance-right:9pt;mso-wrap-distance-bottom:0;mso-position-horizontal:absolute;mso-position-horizontal-relative:text;mso-position-vertical:absolute;mso-position-vertical-relative:text;v-text-anchor:top" o:gfxdata="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" fillcolor="white [3201]" strokeweight=".5pt">
+                <v:textbox>
+                  <w:txbxContent>
+                    <w:p>
+                      <w:r>
+                        <w:t>Background Cork</w:t>
+                      </w:r>
+                    </w:p>
+                  </w:txbxContent>
+                </v:textbox>
+              </v:shape>
+            </w:pict>
+          </mc:Fallback>
+        </mc:AlternateContent>
+      </w:r>
+    </w:p>
+    <w:p>
+      <w:r>
+        <mc:AlternateContent>
+          <mc:Choice Requires="wps">
+            <w:drawing>
+              <wp:anchor distT="0" distB="0" distL="114300" distR="114300" simplePos="0" relativeHeight="251724800" behindDoc="0" locked="0" layoutInCell="1" allowOverlap="1" wp14:anchorId="67B81937" wp14:editId="1CAC4AE8">
+                <wp:simplePos x="0" y="0"/>
+                <wp:positionH relativeFrom="column">
+                  <wp:posOffset>63062</wp:posOffset>
+                </wp:positionH>
+                <wp:positionV relativeFrom="paragraph">
+                  <wp:posOffset>258138</wp:posOffset>
+                </wp:positionV>
+                <wp:extent cx="819807" cy="45719"/>
+                <wp:effectExtent l="0" t="38100" r="37465" b="88265"/>
+                <wp:wrapNone/>
+                <wp:docPr id="177" name="Straight Arrow Connector 177"/>
+                <wp:cNvGraphicFramePr/>
+                <a:graphic xmlns:a="http://schemas.openxmlformats.org/drawingml/2006/main">
+                  <a:graphicData uri="http://schemas.microsoft.com/office/word/2010/wordprocessingShape">
+                    <wps:wsp>
+                      <wps:cNvCnPr/>
+                      <wps:spPr>
+                        <a:xfrm>
+                          <a:off x="0" y="0"/>
+                          <a:ext cx="819807" cy="45719"/>
+                        </a:xfrm>
+                        <a:prstGeom prst="straightConnector1">
+                          <a:avLst/>
+                        </a:prstGeom>
+                        <a:ln>
+                          <a:solidFill>
+                            <a:schemeClr val="tx1"/>
+                          </a:solidFill>
+                          <a:tailEnd type="triangle"/>
+                        </a:ln>
+                      </wps:spPr>
+                      <wps:style>
+                        <a:lnRef idx="1">
+                          <a:schemeClr val="accent1"/>
+                        </a:lnRef>
+                        <a:fillRef idx="0">
+                          <a:schemeClr val="accent1"/>
+                        </a:fillRef>
+                        <a:effectRef idx="0">
+                          <a:schemeClr val="accent1"/>
+                        </a:effectRef>
+                        <a:fontRef idx="minor">
+                          <a:schemeClr val="tx1"/>
+                        </a:fontRef>
+                      </wps:style>
+                      <wps:bodyPr/>
+                    </wps:wsp>
+                  </a:graphicData>
+                </a:graphic>
+                <wp14:sizeRelH relativeFrom="margin">
+                  <wp14:pctWidth>0</wp14:pctWidth>
+                </wp14:sizeRelH>
+              </wp:anchor>
+            </w:drawing>
+          </mc:Choice>
+          <mc:Fallback>
+            <w:pict>
+              <v:shape w14:anchorId="4451955A" id="Straight Arrow Connector 177" o:spid="_x0000_s1026" type="#_x0000_t32" style="position:absolute;margin-left:4.95pt;margin-top:20.35pt;width:64.55pt;height:3.6pt;z-index:251724800;visibility:visible;mso-wrap-style:square;mso-width-percent:0;mso-wrap-distance-left:9pt;mso-wrap-distance-top:0;mso-wrap-distance-right:9pt;mso-wrap-distance-bottom:0;mso-position-horizontal:absolute;mso-position-horizontal-relative:text;mso-position-vertical:absolute;mso-position-vertical-relative:text;mso-width-percent:0;mso-width-relative:margin" o:gfxdata="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" strokecolor="black [3213]" strokeweight=".5pt">
+                <v:stroke endarrow="block" joinstyle="miter"/>
+              </v:shape>
+            </w:pict>
+          </mc:Fallback>
+        </mc:AlternateContent>
+      </w:r>
+    </w:p>
+    <w:p>
+      <w:r>
+        <w:rPr>
+          <w:noProof/>
+          <w:lang w:eastAsia="en-GB"/>
+        </w:rPr>
+        <mc:AlternateContent>
+          <mc:Choice Requires="wps">
+            <w:drawing>
+              <wp:anchor distT="0" distB="0" distL="114300" distR="114300" simplePos="0" relativeHeight="251583474" behindDoc="0" locked="0" layoutInCell="1" allowOverlap="1">
+                <wp:simplePos x="0" y="0"/>
+                <wp:positionH relativeFrom="column">
+                  <wp:posOffset>1476563</wp:posOffset>
+                </wp:positionH>
+                <wp:positionV relativeFrom="paragraph">
+                  <wp:posOffset>175131</wp:posOffset>
+                </wp:positionV>
+                <wp:extent cx="1250054" cy="358807"/>
+                <wp:effectExtent l="0" t="0" r="26670" b="22225"/>
+                <wp:wrapNone/>
+                <wp:docPr id="104" name="Rectangle 104"/>
+                <wp:cNvGraphicFramePr/>
+                <a:graphic xmlns:a="http://schemas.openxmlformats.org/drawingml/2006/main">
+                  <a:graphicData uri="http://schemas.microsoft.com/office/word/2010/wordprocessingShape">
+                    <wps:wsp>
+                      <wps:cNvSpPr/>
+                      <wps:spPr>
+                        <a:xfrm>
+                          <a:off x="0" y="0"/>
+                          <a:ext cx="1250054" cy="358807"/>
+                        </a:xfrm>
+                        <a:prstGeom prst="rect">
+                          <a:avLst/>
+                        </a:prstGeom>
+                      </wps:spPr>
+                      <wps:style>
+                        <a:lnRef idx="2">
+                          <a:schemeClr val="dk1"/>
+                        </a:lnRef>
+                        <a:fillRef idx="1">
+                          <a:schemeClr val="lt1"/>
+                        </a:fillRef>
+                        <a:effectRef idx="0">
+                          <a:schemeClr val="dk1"/>
+                        </a:effectRef>
+                        <a:fontRef idx="minor">
+                          <a:schemeClr val="dk1"/>
+                        </a:fontRef>
+                      </wps:style>
+                      <wps:txbx>
+                        <w:txbxContent>
+                          <w:p>
+                            <w:pPr>
+                              <w:jc w:val="center"/>
+                              <w:rPr>
+                                <w:sz w:val="36"/>
+                              </w:rPr>
+                            </w:pPr>
+                            <w:r>
+                              <w:rPr>
+                                <w:sz w:val="36"/>
+                              </w:rPr>
+                              <w:t>Rent Item</w:t>
+                            </w:r>
+                          </w:p>
+                        </w:txbxContent>
+                      </wps:txbx>
+                      <wps:bodyPr rot="0" spcFirstLastPara="0" vertOverflow="overflow" horzOverflow="overflow" vert="horz" wrap="square" lIns="91440" tIns="45720" rIns="91440" bIns="45720" numCol="1" spcCol="0" rtlCol="0" fromWordArt="0" anchor="ctr" anchorCtr="0" forceAA="0" compatLnSpc="1">
+                        <a:prstTxWarp prst="textNoShape">
+                          <a:avLst/>
+                        </a:prstTxWarp>
+                        <a:noAutofit/>
+                      </wps:bodyPr>
+                    </wps:wsp>
+                  </a:graphicData>
+                </a:graphic>
+              </wp:anchor>
+            </w:drawing>
+          </mc:Choice>
+          <mc:Fallback>
+            <w:pict>
+              <v:rect id="Rectangle 104" o:spid="_x0000_s1145" style="position:absolute;margin-left:116.25pt;margin-top:13.8pt;width:98.45pt;height:28.25pt;z-index:251583474;visibility:visible;mso-wrap-style:square;mso-wrap-distance-left:9pt;mso-wrap-distance-top:0;mso-wrap-distance-right:9pt;mso-wrap-distance-bottom:0;mso-position-horizontal:absolute;mso-position-horizontal-relative:text;mso-position-vertical:absolute;mso-position-vertical-relative:text;v-text-anchor:middle" o:gfxdata="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" fillcolor="white [3201]" strokecolor="black [3200]" strokeweight="1pt">
+                <v:textbox>
+                  <w:txbxContent>
+                    <w:p>
+                      <w:pPr>
+                        <w:jc w:val="center"/>
+                        <w:rPr>
+                          <w:sz w:val="36"/>
+                        </w:rPr>
+                      </w:pPr>
+                      <w:r>
+                        <w:rPr>
+                          <w:sz w:val="36"/>
+                        </w:rPr>
+                        <w:t>Rent Item</w:t>
+                      </w:r>
+                    </w:p>
+                  </w:txbxContent>
+                </v:textbox>
+              </v:rect>
+            </w:pict>
+          </mc:Fallback>
+        </mc:AlternateContent>
+      </w:r>
+      <w:r>
+        <w:rPr>
+          <w:noProof/>
+          <w:lang w:eastAsia="en-GB"/>
+        </w:rPr>
+        <mc:AlternateContent>
+          <mc:Choice Requires="wps">
+            <w:drawing>
+              <wp:anchor distT="0" distB="0" distL="114300" distR="114300" simplePos="0" relativeHeight="251584498" behindDoc="0" locked="0" layoutInCell="1" allowOverlap="1">
+                <wp:simplePos x="0" y="0"/>
+                <wp:positionH relativeFrom="column">
+                  <wp:posOffset>3570123</wp:posOffset>
+                </wp:positionH>
+                <wp:positionV relativeFrom="paragraph">
+                  <wp:posOffset>175131</wp:posOffset>
+                </wp:positionV>
+                <wp:extent cx="1250054" cy="358807"/>
+                <wp:effectExtent l="0" t="0" r="26670" b="22225"/>
+                <wp:wrapNone/>
+                <wp:docPr id="105" name="Rectangle 105"/>
+                <wp:cNvGraphicFramePr/>
+                <a:graphic xmlns:a="http://schemas.openxmlformats.org/drawingml/2006/main">
+                  <a:graphicData uri="http://schemas.microsoft.com/office/word/2010/wordprocessingShape">
+                    <wps:wsp>
+                      <wps:cNvSpPr/>
+                      <wps:spPr>
+                        <a:xfrm>
+                          <a:off x="0" y="0"/>
+                          <a:ext cx="1250054" cy="358807"/>
+                        </a:xfrm>
+                        <a:prstGeom prst="rect">
+                          <a:avLst/>
+                        </a:prstGeom>
+                      </wps:spPr>
+                      <wps:style>
+                        <a:lnRef idx="2">
+                          <a:schemeClr val="dk1"/>
+                        </a:lnRef>
+                        <a:fillRef idx="1">
+                          <a:schemeClr val="lt1"/>
+                        </a:fillRef>
+                        <a:effectRef idx="0">
+                          <a:schemeClr val="dk1"/>
+                        </a:effectRef>
+                        <a:fontRef idx="minor">
+                          <a:schemeClr val="dk1"/>
+                        </a:fontRef>
+                      </wps:style>
+                      <wps:txbx>
+                        <w:txbxContent>
+                          <w:p>
+                            <w:pPr>
+                              <w:jc w:val="center"/>
+                              <w:rPr>
+                                <w:sz w:val="36"/>
+                              </w:rPr>
+                            </w:pPr>
+                            <w:r>
+                              <w:rPr>
+                                <w:sz w:val="36"/>
+                              </w:rPr>
+                              <w:t>Rent Item</w:t>
+                            </w:r>
+                          </w:p>
+                        </w:txbxContent>
+                      </wps:txbx>
+                      <wps:bodyPr rot="0" spcFirstLastPara="0" vertOverflow="overflow" horzOverflow="overflow" vert="horz" wrap="square" lIns="91440" tIns="45720" rIns="91440" bIns="45720" numCol="1" spcCol="0" rtlCol="0" fromWordArt="0" anchor="ctr" anchorCtr="0" forceAA="0" compatLnSpc="1">
+                        <a:prstTxWarp prst="textNoShape">
+                          <a:avLst/>
+                        </a:prstTxWarp>
+                        <a:noAutofit/>
+                      </wps:bodyPr>
+                    </wps:wsp>
+                  </a:graphicData>
+                </a:graphic>
+              </wp:anchor>
+            </w:drawing>
+          </mc:Choice>
+          <mc:Fallback>
+            <w:pict>
+              <v:rect id="Rectangle 105" o:spid="_x0000_s1146" style="position:absolute;margin-left:281.1pt;margin-top:13.8pt;width:98.45pt;height:28.25pt;z-index:251584498;visibility:visible;mso-wrap-style:square;mso-wrap-distance-left:9pt;mso-wrap-distance-top:0;mso-wrap-distance-right:9pt;mso-wrap-distance-bottom:0;mso-position-horizontal:absolute;mso-position-horizontal-relative:text;mso-position-vertical:absolute;mso-position-vertical-relative:text;v-text-anchor:middle" o:gfxdata="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" fillcolor="white [3201]" strokecolor="black [3200]" strokeweight="1pt">
+                <v:textbox>
+                  <w:txbxContent>
+                    <w:p>
+                      <w:pPr>
+                        <w:jc w:val="center"/>
+                        <w:rPr>
+                          <w:sz w:val="36"/>
+                        </w:rPr>
+                      </w:pPr>
+                      <w:r>
+                        <w:rPr>
+                          <w:sz w:val="36"/>
+                        </w:rPr>
+                        <w:t>Rent Item</w:t>
+                      </w:r>
+                    </w:p>
+                  </w:txbxContent>
+                </v:textbox>
+              </v:rect>
+            </w:pict>
+          </mc:Fallback>
+        </mc:AlternateContent>
+      </w:r>
+    </w:p>
     <w:p/>
     <w:p/>
+    <w:p>
+      <w:bookmarkStart w:id="8" w:name="_GoBack"/>
+      <w:bookmarkEnd w:id="8"/>
+      <w:r>
+        <w:rPr>
+          <w:noProof/>
+          <w:lang w:eastAsia="en-GB"/>
+        </w:rPr>
+        <mc:AlternateContent>
+          <mc:Choice Requires="wps">
+            <w:drawing>
+              <wp:anchor distT="0" distB="0" distL="114300" distR="114300" simplePos="0" relativeHeight="251581426" behindDoc="0" locked="0" layoutInCell="1" allowOverlap="1">
+                <wp:simplePos x="0" y="0"/>
+                <wp:positionH relativeFrom="column">
+                  <wp:posOffset>1476563</wp:posOffset>
+                </wp:positionH>
+                <wp:positionV relativeFrom="paragraph">
+                  <wp:posOffset>58454</wp:posOffset>
+                </wp:positionV>
+                <wp:extent cx="1423673" cy="1192166"/>
+                <wp:effectExtent l="0" t="0" r="24130" b="27305"/>
+                <wp:wrapNone/>
+                <wp:docPr id="102" name="Rectangle 102"/>
+                <wp:cNvGraphicFramePr/>
+                <a:graphic xmlns:a="http://schemas.openxmlformats.org/drawingml/2006/main">
+                  <a:graphicData uri="http://schemas.microsoft.com/office/word/2010/wordprocessingShape">
+                    <wps:wsp>
+                      <wps:cNvSpPr/>
+                      <wps:spPr>
+                        <a:xfrm>
+                          <a:off x="0" y="0"/>
+                          <a:ext cx="1423673" cy="1192166"/>
+                        </a:xfrm>
+                        <a:prstGeom prst="rect">
+                          <a:avLst/>
+                        </a:prstGeom>
+                      </wps:spPr>
+                      <wps:style>
+                        <a:lnRef idx="2">
+                          <a:schemeClr val="dk1"/>
+                        </a:lnRef>
+                        <a:fillRef idx="1">
+                          <a:schemeClr val="lt1"/>
+                        </a:fillRef>
+                        <a:effectRef idx="0">
+                          <a:schemeClr val="dk1"/>
+                        </a:effectRef>
+                        <a:fontRef idx="minor">
+                          <a:schemeClr val="dk1"/>
+                        </a:fontRef>
+                      </wps:style>
+                      <wps:txbx>
+                        <w:txbxContent>
+                          <w:p>
+                            <w:pPr>
+                              <w:jc w:val="center"/>
+                              <w:rPr>
+                                <w:sz w:val="36"/>
+                              </w:rPr>
+                            </w:pPr>
+                            <w:r>
+                              <w:rPr>
+                                <w:sz w:val="36"/>
+                              </w:rPr>
+                              <w:t>Item card</w:t>
+                            </w:r>
+                          </w:p>
+                        </w:txbxContent>
+                      </wps:txbx>
+                      <wps:bodyPr rot="0" spcFirstLastPara="0" vertOverflow="overflow" horzOverflow="overflow" vert="horz" wrap="square" lIns="91440" tIns="45720" rIns="91440" bIns="45720" numCol="1" spcCol="0" rtlCol="0" fromWordArt="0" anchor="ctr" anchorCtr="0" forceAA="0" compatLnSpc="1">
+                        <a:prstTxWarp prst="textNoShape">
+                          <a:avLst/>
+                        </a:prstTxWarp>
+                        <a:noAutofit/>
+                      </wps:bodyPr>
+                    </wps:wsp>
+                  </a:graphicData>
+                </a:graphic>
+              </wp:anchor>
+            </w:drawing>
+          </mc:Choice>
+          <mc:Fallback>
+            <w:pict>
+              <v:rect id="Rectangle 102" o:spid="_x0000_s1147" style="position:absolute;margin-left:116.25pt;margin-top:4.6pt;width:112.1pt;height:93.85pt;z-index:251581426;visibility:visible;mso-wrap-style:square;mso-wrap-distance-left:9pt;mso-wrap-distance-top:0;mso-wrap-distance-right:9pt;mso-wrap-distance-bottom:0;mso-position-horizontal:absolute;mso-position-horizontal-relative:text;mso-position-vertical:absolute;mso-position-vertical-relative:text;v-text-anchor:middle" o:gfxdata="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" fillcolor="white [3201]" strokecolor="black [3200]" strokeweight="1pt">
+                <v:textbox>
+                  <w:txbxContent>
+                    <w:p>
+                      <w:pPr>
+                        <w:jc w:val="center"/>
+                        <w:rPr>
+                          <w:sz w:val="36"/>
+                        </w:rPr>
+                      </w:pPr>
+                      <w:r>
+                        <w:rPr>
+                          <w:sz w:val="36"/>
+                        </w:rPr>
+                        <w:t>Item card</w:t>
+                      </w:r>
+                    </w:p>
+                  </w:txbxContent>
+                </v:textbox>
+              </v:rect>
+            </w:pict>
+          </mc:Fallback>
+        </mc:AlternateContent>
+      </w:r>
+      <w:r>
+        <w:rPr>
+          <w:noProof/>
+          <w:lang w:eastAsia="en-GB"/>
+        </w:rPr>
+        <mc:AlternateContent>
+          <mc:Choice Requires="wps">
+            <w:drawing>
+              <wp:anchor distT="0" distB="0" distL="114300" distR="114300" simplePos="0" relativeHeight="251585522" behindDoc="0" locked="0" layoutInCell="1" allowOverlap="1">
+                <wp:simplePos x="0" y="0"/>
+                <wp:positionH relativeFrom="column">
+                  <wp:posOffset>3532646</wp:posOffset>
+                </wp:positionH>
+                <wp:positionV relativeFrom="paragraph">
+                  <wp:posOffset>58455</wp:posOffset>
+                </wp:positionV>
+                <wp:extent cx="1423673" cy="1192166"/>
+                <wp:effectExtent l="0" t="0" r="24130" b="27305"/>
+                <wp:wrapNone/>
+                <wp:docPr id="103" name="Rectangle 103"/>
+                <wp:cNvGraphicFramePr/>
+                <a:graphic xmlns:a="http://schemas.openxmlformats.org/drawingml/2006/main">
+                  <a:graphicData uri="http://schemas.microsoft.com/office/word/2010/wordprocessingShape">
+                    <wps:wsp>
+                      <wps:cNvSpPr/>
+                      <wps:spPr>
+                        <a:xfrm>
+                          <a:off x="0" y="0"/>
+                          <a:ext cx="1423673" cy="1192166"/>
+                        </a:xfrm>
+                        <a:prstGeom prst="rect">
+                          <a:avLst/>
+                        </a:prstGeom>
+                      </wps:spPr>
+                      <wps:style>
+                        <a:lnRef idx="2">
+                          <a:schemeClr val="dk1"/>
+                        </a:lnRef>
+                        <a:fillRef idx="1">
+                          <a:schemeClr val="lt1"/>
+                        </a:fillRef>
+                        <a:effectRef idx="0">
+                          <a:schemeClr val="dk1"/>
+                        </a:effectRef>
+                        <a:fontRef idx="minor">
+                          <a:schemeClr val="dk1"/>
+                        </a:fontRef>
+                      </wps:style>
+                      <wps:txbx>
+                        <w:txbxContent>
+                          <w:p>
+                            <w:pPr>
+                              <w:jc w:val="center"/>
+                              <w:rPr>
+                                <w:sz w:val="36"/>
+                              </w:rPr>
+                            </w:pPr>
+                            <w:r>
+                              <w:rPr>
+                                <w:sz w:val="36"/>
+                              </w:rPr>
+                              <w:t>Item card</w:t>
+                            </w:r>
+                          </w:p>
+                        </w:txbxContent>
+                      </wps:txbx>
+                      <wps:bodyPr rot="0" spcFirstLastPara="0" vertOverflow="overflow" horzOverflow="overflow" vert="horz" wrap="square" lIns="91440" tIns="45720" rIns="91440" bIns="45720" numCol="1" spcCol="0" rtlCol="0" fromWordArt="0" anchor="ctr" anchorCtr="0" forceAA="0" compatLnSpc="1">
+                        <a:prstTxWarp prst="textNoShape">
+                          <a:avLst/>
+                        </a:prstTxWarp>
+                        <a:noAutofit/>
+                      </wps:bodyPr>
+                    </wps:wsp>
+                  </a:graphicData>
+                </a:graphic>
+              </wp:anchor>
+            </w:drawing>
+          </mc:Choice>
+          <mc:Fallback>
+            <w:pict>
+              <v:rect id="Rectangle 103" o:spid="_x0000_s1148" style="position:absolute;margin-left:278.15pt;margin-top:4.6pt;width:112.1pt;height:93.85pt;z-index:251585522;visibility:visible;mso-wrap-style:square;mso-wrap-distance-left:9pt;mso-wrap-distance-top:0;mso-wrap-distance-right:9pt;mso-wrap-distance-bottom:0;mso-position-horizontal:absolute;mso-position-horizontal-relative:text;mso-position-vertical:absolute;mso-position-vertical-relative:text;v-text-anchor:middle" o:gfxdata="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" fillcolor="white [3201]" strokecolor="black [3200]" strokeweight="1pt">
+                <v:textbox>
+                  <w:txbxContent>
+                    <w:p>
+                      <w:pPr>
+                        <w:jc w:val="center"/>
+                        <w:rPr>
+                          <w:sz w:val="36"/>
+                        </w:rPr>
+                      </w:pPr>
+                      <w:r>
+                        <w:rPr>
+                          <w:sz w:val="36"/>
+                        </w:rPr>
+                        <w:t>Item card</w:t>
+                      </w:r>
+                    </w:p>
+                  </w:txbxContent>
+                </v:textbox>
+              </v:rect>
+            </w:pict>
+          </mc:Fallback>
+        </mc:AlternateContent>
+      </w:r>
+    </w:p>
     <w:p/>
     <w:p/>
-    <w:p/>
-    <w:p/>
-    <w:p/>
-    <w:p/>
-    <w:p/>
-    <w:p/>
-    <w:p/>
-    <w:p/>
-    <w:p/>
-    <w:p/>
-    <w:p/>
+    <w:p>
+      <w:r>
+        <w:rPr>
+          <w:noProof/>
+          <w:lang w:eastAsia="en-GB"/>
+        </w:rPr>
+        <mc:AlternateContent>
+          <mc:Choice Requires="wps">
+            <w:drawing>
+              <wp:anchor distT="0" distB="0" distL="114300" distR="114300" simplePos="0" relativeHeight="251586546" behindDoc="0" locked="0" layoutInCell="1" allowOverlap="1">
+                <wp:simplePos x="0" y="0"/>
+                <wp:positionH relativeFrom="column">
+                  <wp:posOffset>1476563</wp:posOffset>
+                </wp:positionH>
+                <wp:positionV relativeFrom="paragraph">
+                  <wp:posOffset>34563</wp:posOffset>
+                </wp:positionV>
+                <wp:extent cx="1250054" cy="358807"/>
+                <wp:effectExtent l="0" t="0" r="26670" b="22225"/>
+                <wp:wrapNone/>
+                <wp:docPr id="106" name="Rectangle 106"/>
+                <wp:cNvGraphicFramePr/>
+                <a:graphic xmlns:a="http://schemas.openxmlformats.org/drawingml/2006/main">
+                  <a:graphicData uri="http://schemas.microsoft.com/office/word/2010/wordprocessingShape">
+                    <wps:wsp>
+                      <wps:cNvSpPr/>
+                      <wps:spPr>
+                        <a:xfrm>
+                          <a:off x="0" y="0"/>
+                          <a:ext cx="1250054" cy="358807"/>
+                        </a:xfrm>
+                        <a:prstGeom prst="rect">
+                          <a:avLst/>
+                        </a:prstGeom>
+                      </wps:spPr>
+                      <wps:style>
+                        <a:lnRef idx="2">
+                          <a:schemeClr val="dk1"/>
+                        </a:lnRef>
+                        <a:fillRef idx="1">
+                          <a:schemeClr val="lt1"/>
+                        </a:fillRef>
+                        <a:effectRef idx="0">
+                          <a:schemeClr val="dk1"/>
+                        </a:effectRef>
+                        <a:fontRef idx="minor">
+                          <a:schemeClr val="dk1"/>
+                        </a:fontRef>
+                      </wps:style>
+                      <wps:txbx>
+                        <w:txbxContent>
+                          <w:p>
+                            <w:pPr>
+                              <w:jc w:val="center"/>
+                              <w:rPr>
+                                <w:sz w:val="36"/>
+                              </w:rPr>
+                            </w:pPr>
+                            <w:r>
+                              <w:rPr>
+                                <w:sz w:val="36"/>
+                              </w:rPr>
+                              <w:t>Rent Item</w:t>
+                            </w:r>
+                          </w:p>
+                        </w:txbxContent>
+                      </wps:txbx>
+                      <wps:bodyPr rot="0" spcFirstLastPara="0" vertOverflow="overflow" horzOverflow="overflow" vert="horz" wrap="square" lIns="91440" tIns="45720" rIns="91440" bIns="45720" numCol="1" spcCol="0" rtlCol="0" fromWordArt="0" anchor="ctr" anchorCtr="0" forceAA="0" compatLnSpc="1">
+                        <a:prstTxWarp prst="textNoShape">
+                          <a:avLst/>
+                        </a:prstTxWarp>
+                        <a:noAutofit/>
+                      </wps:bodyPr>
+                    </wps:wsp>
+                  </a:graphicData>
+                </a:graphic>
+              </wp:anchor>
+            </w:drawing>
+          </mc:Choice>
+          <mc:Fallback>
+            <w:pict>
+              <v:rect id="Rectangle 106" o:spid="_x0000_s1149" style="position:absolute;margin-left:116.25pt;margin-top:2.7pt;width:98.45pt;height:28.25pt;z-index:251586546;visibility:visible;mso-wrap-style:square;mso-wrap-distance-left:9pt;mso-wrap-distance-top:0;mso-wrap-distance-right:9pt;mso-wrap-distance-bottom:0;mso-position-horizontal:absolute;mso-position-horizontal-relative:text;mso-position-vertical:absolute;mso-position-vertical-relative:text;v-text-anchor:middle" o:gfxdata="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" fillcolor="white [3201]" strokecolor="black [3200]" strokeweight="1pt">
+                <v:textbox>
+                  <w:txbxContent>
+                    <w:p>
+                      <w:pPr>
+                        <w:jc w:val="center"/>
+                        <w:rPr>
+                          <w:sz w:val="36"/>
+                        </w:rPr>
+                      </w:pPr>
+                      <w:r>
+                        <w:rPr>
+                          <w:sz w:val="36"/>
+                        </w:rPr>
+                        <w:t>Rent Item</w:t>
+                      </w:r>
+                    </w:p>
+                  </w:txbxContent>
+                </v:textbox>
+              </v:rect>
+            </w:pict>
+          </mc:Fallback>
+        </mc:AlternateContent>
+      </w:r>
+      <w:r>
+        <w:rPr>
+          <w:noProof/>
+          <w:lang w:eastAsia="en-GB"/>
+        </w:rPr>
+        <mc:AlternateContent>
+          <mc:Choice Requires="wps">
+            <w:drawing>
+              <wp:anchor distT="0" distB="0" distL="114300" distR="114300" simplePos="0" relativeHeight="251586546" behindDoc="0" locked="0" layoutInCell="1" allowOverlap="1">
+                <wp:simplePos x="0" y="0"/>
+                <wp:positionH relativeFrom="column">
+                  <wp:posOffset>3532646</wp:posOffset>
+                </wp:positionH>
+                <wp:positionV relativeFrom="paragraph">
+                  <wp:posOffset>34564</wp:posOffset>
+                </wp:positionV>
+                <wp:extent cx="1250054" cy="358807"/>
+                <wp:effectExtent l="0" t="0" r="26670" b="22225"/>
+                <wp:wrapNone/>
+                <wp:docPr id="107" name="Rectangle 107"/>
+                <wp:cNvGraphicFramePr/>
+                <a:graphic xmlns:a="http://schemas.openxmlformats.org/drawingml/2006/main">
+                  <a:graphicData uri="http://schemas.microsoft.com/office/word/2010/wordprocessingShape">
+                    <wps:wsp>
+                      <wps:cNvSpPr/>
+                      <wps:spPr>
+                        <a:xfrm>
+                          <a:off x="0" y="0"/>
+                          <a:ext cx="1250054" cy="358807"/>
+                        </a:xfrm>
+                        <a:prstGeom prst="rect">
+                          <a:avLst/>
+                        </a:prstGeom>
+                      </wps:spPr>
+                      <wps:style>
+                        <a:lnRef idx="2">
+                          <a:schemeClr val="dk1"/>
+                        </a:lnRef>
+                        <a:fillRef idx="1">
+                          <a:schemeClr val="lt1"/>
+                        </a:fillRef>
+                        <a:effectRef idx="0">
+                          <a:schemeClr val="dk1"/>
+                        </a:effectRef>
+                        <a:fontRef idx="minor">
+                          <a:schemeClr val="dk1"/>
+                        </a:fontRef>
+                      </wps:style>
+                      <wps:txbx>
+                        <w:txbxContent>
+                          <w:p>
+                            <w:pPr>
+                              <w:jc w:val="center"/>
+                              <w:rPr>
+                                <w:sz w:val="36"/>
+                              </w:rPr>
+                            </w:pPr>
+                            <w:r>
+                              <w:rPr>
+                                <w:sz w:val="36"/>
+                              </w:rPr>
+                              <w:t>Rent Item</w:t>
+                            </w:r>
+                          </w:p>
+                        </w:txbxContent>
+                      </wps:txbx>
+                      <wps:bodyPr rot="0" spcFirstLastPara="0" vertOverflow="overflow" horzOverflow="overflow" vert="horz" wrap="square" lIns="91440" tIns="45720" rIns="91440" bIns="45720" numCol="1" spcCol="0" rtlCol="0" fromWordArt="0" anchor="ctr" anchorCtr="0" forceAA="0" compatLnSpc="1">
+                        <a:prstTxWarp prst="textNoShape">
+                          <a:avLst/>
+                        </a:prstTxWarp>
+                        <a:noAutofit/>
+                      </wps:bodyPr>
+                    </wps:wsp>
+                  </a:graphicData>
+                </a:graphic>
+              </wp:anchor>
+            </w:drawing>
+          </mc:Choice>
+          <mc:Fallback>
+            <w:pict>
+              <v:rect id="Rectangle 107" o:spid="_x0000_s1150" style="position:absolute;margin-left:278.15pt;margin-top:2.7pt;width:98.45pt;height:28.25pt;z-index:251586546;visibility:visible;mso-wrap-style:square;mso-wrap-distance-left:9pt;mso-wrap-distance-top:0;mso-wrap-distance-right:9pt;mso-wrap-distance-bottom:0;mso-position-horizontal:absolute;mso-position-horizontal-relative:text;mso-position-vertical:absolute;mso-position-vertical-relative:text;v-text-anchor:middle" o:gfxdata="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" fillcolor="white [3201]" strokecolor="black [3200]" strokeweight="1pt">
+                <v:textbox>
+                  <w:txbxContent>
+                    <w:p>
+                      <w:pPr>
+                        <w:jc w:val="center"/>
+                        <w:rPr>
+                          <w:sz w:val="36"/>
+                        </w:rPr>
+                      </w:pPr>
+                      <w:r>
+                        <w:rPr>
+                          <w:sz w:val="36"/>
+                        </w:rPr>
+                        <w:t>Rent Item</w:t>
+                      </w:r>
+                    </w:p>
+                  </w:txbxContent>
+                </v:textbox>
+              </v:rect>
+            </w:pict>
+          </mc:Fallback>
+        </mc:AlternateContent>
+      </w:r>
+    </w:p>
     <w:p/>
     <w:p/>
     <w:p/>
@@ -13815,14 +14990,6 @@
           <w:tab w:val="left" w:pos="5979"/>
         </w:tabs>
       </w:pPr>
-      <w:r>
-        <w:tab/>
-      </w:r>
-    </w:p>
-    <w:p>
-      <w:r>
-        <w:br w:type="page"/>
-      </w:r>
     </w:p>
     <w:p>
       <w:pPr>
@@ -13832,28 +14999,15 @@
           <w:u w:val="single"/>
         </w:rPr>
       </w:pPr>
-      <w:r>
+    </w:p>
+    <w:p>
+      <w:pPr>
         <w:rPr>
           <w:b/>
           <w:sz w:val="32"/>
           <w:u w:val="single"/>
         </w:rPr>
-        <w:lastRenderedPageBreak/>
-        <w:t>Heading</w:t>
-      </w:r>
-    </w:p>
-    <w:p>
-      <w:pPr>
-        <w:rPr>
-          <w:sz w:val="32"/>
-        </w:rPr>
       </w:pPr>
-      <w:r>
-        <w:rPr>
-          <w:sz w:val="32"/>
-        </w:rPr>
-        <w:t>A heading to let the user know, they are on the explore page, looking at all items that they can rent.</w:t>
-      </w:r>
     </w:p>
     <w:p>
       <w:pPr>
@@ -13869,22 +15023,89 @@
           <w:sz w:val="32"/>
           <w:u w:val="single"/>
         </w:rPr>
-        <w:t>N</w:t>
-      </w:r>
-      <w:r>
+        <w:lastRenderedPageBreak/>
+        <w:t>Heading</w:t>
+      </w:r>
+    </w:p>
+    <w:p>
+      <w:pPr>
+        <w:rPr>
+          <w:sz w:val="32"/>
+        </w:rPr>
+      </w:pPr>
+      <w:r>
+        <w:rPr>
+          <w:sz w:val="32"/>
+        </w:rPr>
+        <w:t>This will just say the words FrackHub</w:t>
+      </w:r>
+      <w:r>
+        <w:rPr>
+          <w:sz w:val="32"/>
+        </w:rPr>
+        <w:t>.</w:t>
+      </w:r>
+    </w:p>
+    <w:p>
+      <w:pPr>
         <w:rPr>
           <w:b/>
           <w:sz w:val="32"/>
           <w:u w:val="single"/>
         </w:rPr>
-        <w:t>avigation Bar and L</w:t>
-      </w:r>
+      </w:pPr>
       <w:r>
         <w:rPr>
           <w:b/>
           <w:sz w:val="32"/>
           <w:u w:val="single"/>
         </w:rPr>
+        <w:t>Title</w:t>
+      </w:r>
+    </w:p>
+    <w:p>
+      <w:pPr>
+        <w:rPr>
+          <w:sz w:val="32"/>
+        </w:rPr>
+      </w:pPr>
+      <w:r>
+        <w:rPr>
+          <w:sz w:val="32"/>
+        </w:rPr>
+        <w:t>A heading to let the user know, they are on their own profile page, containing their own items they would like to rent out.</w:t>
+      </w:r>
+    </w:p>
+    <w:p>
+      <w:pPr>
+        <w:rPr>
+          <w:b/>
+          <w:sz w:val="32"/>
+          <w:u w:val="single"/>
+        </w:rPr>
+      </w:pPr>
+      <w:r>
+        <w:rPr>
+          <w:b/>
+          <w:sz w:val="32"/>
+          <w:u w:val="single"/>
+        </w:rPr>
+        <w:t>N</w:t>
+      </w:r>
+      <w:r>
+        <w:rPr>
+          <w:b/>
+          <w:sz w:val="32"/>
+          <w:u w:val="single"/>
+        </w:rPr>
+        <w:t>avigation Bar and L</w:t>
+      </w:r>
+      <w:r>
+        <w:rPr>
+          <w:b/>
+          <w:sz w:val="32"/>
+          <w:u w:val="single"/>
+        </w:rPr>
         <w:t>inks</w:t>
       </w:r>
     </w:p>
@@ -13899,6 +15120,36 @@
           <w:sz w:val="32"/>
         </w:rPr>
         <w:t>The navigation bar is fixed at the top of the screen so the user can always see it, wherever they are on the page, and provides links to all web pages, MyItems.html, MyItemsRented.html, RentItems.html and UploadItems.html.</w:t>
+      </w:r>
+    </w:p>
+    <w:p>
+      <w:pPr>
+        <w:rPr>
+          <w:b/>
+          <w:sz w:val="32"/>
+          <w:u w:val="single"/>
+        </w:rPr>
+      </w:pPr>
+      <w:r>
+        <w:rPr>
+          <w:b/>
+          <w:sz w:val="32"/>
+          <w:u w:val="single"/>
+        </w:rPr>
+        <w:t>Credit</w:t>
+      </w:r>
+    </w:p>
+    <w:p>
+      <w:pPr>
+        <w:rPr>
+          <w:sz w:val="32"/>
+        </w:rPr>
+      </w:pPr>
+      <w:r>
+        <w:rPr>
+          <w:sz w:val="32"/>
+        </w:rPr>
+        <w:t>This will show how many credits the user has</w:t>
       </w:r>
     </w:p>
     <w:p>
@@ -14084,7 +15335,7 @@
           </mc:Choice>
           <mc:Fallback>
             <w:pict>
-              <v:rect w14:anchorId="0156F011" id="Rectangle 124" o:spid="_x0000_s1147" style="position:absolute;left:0;text-align:left;margin-left:175.9pt;margin-top:134.9pt;width:179.55pt;height:41.9pt;z-index:251660288;visibility:visible;mso-wrap-style:square;mso-wrap-distance-left:9pt;mso-wrap-distance-top:0;mso-wrap-distance-right:9pt;mso-wrap-distance-bottom:0;mso-position-horizontal:absolute;mso-position-horizontal-relative:text;mso-position-vertical:absolute;mso-position-vertical-relative:text;v-text-anchor:middle" o:gfxdata="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" fillcolor="white [3201]" strokecolor="black [3200]" strokeweight="1pt">
+              <v:rect w14:anchorId="0156F011" id="Rectangle 124" o:spid="_x0000_s1151" style="position:absolute;left:0;text-align:left;margin-left:175.9pt;margin-top:134.9pt;width:179.55pt;height:41.9pt;z-index:251660288;visibility:visible;mso-wrap-style:square;mso-wrap-distance-left:9pt;mso-wrap-distance-top:0;mso-wrap-distance-right:9pt;mso-wrap-distance-bottom:0;mso-position-horizontal:absolute;mso-position-horizontal-relative:text;mso-position-vertical:absolute;mso-position-vertical-relative:text;v-text-anchor:middle" o:gfxdata="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" fillcolor="white [3201]" strokecolor="black [3200]" strokeweight="1pt">
                 <v:textbox>
                   <w:txbxContent>
                     <w:p>
@@ -14496,9 +15747,9 @@
           </mc:Choice>
           <mc:Fallback>
             <w:pict>
-              <v:group w14:anchorId="67CA6B6B" id="Group 108" o:spid="_x0000_s1148" style="position:absolute;margin-left:1in;margin-top:.45pt;width:417.4pt;height:524.95pt;z-index:251659264" coordsize="53010,66670" o:gfxdata="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">
-                <v:rect id="Rectangle 109" o:spid="_x0000_s1149" style="position:absolute;top:115;width:53010;height:66555;visibility:visible;mso-wrap-style:square;v-text-anchor:middle" o:gfxdata="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" fillcolor="white [3201]" strokecolor="black [3200]" strokeweight="1pt"/>
-                <v:rect id="Rectangle 110" o:spid="_x0000_s1150" style="position:absolute;top:115;width:53010;height:5322;visibility:visible;mso-wrap-style:square;v-text-anchor:middle" o:gfxdata="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" fillcolor="white [3201]" strokecolor="black [3200]" strokeweight="1pt">
+              <v:group w14:anchorId="67CA6B6B" id="Group 108" o:spid="_x0000_s1152" style="position:absolute;margin-left:1in;margin-top:.45pt;width:417.4pt;height:524.95pt;z-index:251659264" coordsize="53010,66670" o:gfxdata="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">
+                <v:rect id="Rectangle 109" o:spid="_x0000_s1153" style="position:absolute;top:115;width:53010;height:66555;visibility:visible;mso-wrap-style:square;v-text-anchor:middle" o:gfxdata="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" fillcolor="white [3201]" strokecolor="black [3200]" strokeweight="1pt"/>
+                <v:rect id="Rectangle 110" o:spid="_x0000_s1154" style="position:absolute;top:115;width:53010;height:5322;visibility:visible;mso-wrap-style:square;v-text-anchor:middle" o:gfxdata="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" fillcolor="white [3201]" strokecolor="black [3200]" strokeweight="1pt">
                   <v:textbox>
                     <w:txbxContent>
                       <w:p>
@@ -14518,7 +15769,7 @@
                     </w:txbxContent>
                   </v:textbox>
                 </v:rect>
-                <v:rect id="Rectangle 111" o:spid="_x0000_s1151" style="position:absolute;left:115;width:6598;height:5321;visibility:visible;mso-wrap-style:square;v-text-anchor:middle" o:gfxdata="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" fillcolor="white [3201]" strokecolor="black [3200]" strokeweight="1pt">
+                <v:rect id="Rectangle 111" o:spid="_x0000_s1155" style="position:absolute;left:115;width:6598;height:5321;visibility:visible;mso-wrap-style:square;v-text-anchor:middle" o:gfxdata="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" fillcolor="white [3201]" strokecolor="black [3200]" strokeweight="1pt">
                   <v:textbox>
                     <w:txbxContent>
                       <w:p>
@@ -14538,7 +15789,7 @@
                     </w:txbxContent>
                   </v:textbox>
                 </v:rect>
-                <v:rect id="Rectangle 112" o:spid="_x0000_s1152" style="position:absolute;left:6829;top:115;width:6944;height:5322;visibility:visible;mso-wrap-style:square;v-text-anchor:middle" o:gfxdata="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" fillcolor="white [3201]" strokecolor="black [3200]" strokeweight="1pt">
+                <v:rect id="Rectangle 112" o:spid="_x0000_s1156" style="position:absolute;left:6829;top:115;width:6944;height:5322;visibility:visible;mso-wrap-style:square;v-text-anchor:middle" o:gfxdata="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" fillcolor="white [3201]" strokecolor="black [3200]" strokeweight="1pt">
                   <v:textbox>
                     <w:txbxContent>
                       <w:p>
@@ -14558,7 +15809,7 @@
                     </w:txbxContent>
                   </v:textbox>
                 </v:rect>
-                <v:rect id="Rectangle 113" o:spid="_x0000_s1153" style="position:absolute;left:13889;width:6945;height:5324;visibility:visible;mso-wrap-style:square;v-text-anchor:middle" o:gfxdata="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" fillcolor="white [3201]" strokecolor="black [3200]" strokeweight="1pt">
+                <v:rect id="Rectangle 113" o:spid="_x0000_s1157" style="position:absolute;left:13889;width:6945;height:5324;visibility:visible;mso-wrap-style:square;v-text-anchor:middle" o:gfxdata="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" fillcolor="white [3201]" strokecolor="black [3200]" strokeweight="1pt">
                   <v:textbox>
                     <w:txbxContent>
                       <w:p>
@@ -14578,7 +15829,7 @@
                     </w:txbxContent>
                   </v:textbox>
                 </v:rect>
-                <v:rect id="Rectangle 114" o:spid="_x0000_s1154" style="position:absolute;left:20950;width:6944;height:5324;visibility:visible;mso-wrap-style:square;v-text-anchor:middle" o:gfxdata="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" fillcolor="white [3201]" strokecolor="black [3200]" strokeweight="1pt">
+                <v:rect id="Rectangle 114" o:spid="_x0000_s1158" style="position:absolute;left:20950;width:6944;height:5324;visibility:visible;mso-wrap-style:square;v-text-anchor:middle" o:gfxdata="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" fillcolor="white [3201]" strokecolor="black [3200]" strokeweight="1pt">
                   <v:textbox>
                     <w:txbxContent>
                       <w:p>
@@ -14598,7 +15849,7 @@
                     </w:txbxContent>
                   </v:textbox>
                 </v:rect>
-                <v:rect id="Rectangle 115" o:spid="_x0000_s1155" style="position:absolute;left:27663;width:6945;height:5324;visibility:visible;mso-wrap-style:square;v-text-anchor:middle" o:gfxdata="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" fillcolor="white [3201]" strokecolor="black [3200]" strokeweight="1pt">
+                <v:rect id="Rectangle 115" o:spid="_x0000_s1159" style="position:absolute;left:27663;width:6945;height:5324;visibility:visible;mso-wrap-style:square;v-text-anchor:middle" o:gfxdata="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" fillcolor="white [3201]" strokecolor="black [3200]" strokeweight="1pt">
                   <v:textbox>
                     <w:txbxContent>
                       <w:p>
@@ -14712,7 +15963,7 @@
           </mc:Choice>
           <mc:Fallback>
             <w:pict>
-              <v:rect w14:anchorId="0156F011" id="Rectangle 125" o:spid="_x0000_s1156" style="position:absolute;margin-left:168.6pt;margin-top:21.05pt;width:260.65pt;height:41.9pt;z-index:251661312;visibility:visible;mso-wrap-style:square;mso-width-percent:0;mso-wrap-distance-left:9pt;mso-wrap-distance-top:0;mso-wrap-distance-right:9pt;mso-wrap-distance-bottom:0;mso-position-horizontal:absolute;mso-position-horizontal-relative:text;mso-position-vertical:absolute;mso-position-vertical-relative:text;mso-width-percent:0;mso-width-relative:margin;v-text-anchor:middle" o:gfxdata="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" fillcolor="white [3201]" strokecolor="black [3200]" strokeweight="1pt">
+              <v:rect w14:anchorId="0156F011" id="Rectangle 125" o:spid="_x0000_s1160" style="position:absolute;margin-left:168.6pt;margin-top:21.05pt;width:260.65pt;height:41.9pt;z-index:251661312;visibility:visible;mso-wrap-style:square;mso-width-percent:0;mso-wrap-distance-left:9pt;mso-wrap-distance-top:0;mso-wrap-distance-right:9pt;mso-wrap-distance-bottom:0;mso-position-horizontal:absolute;mso-position-horizontal-relative:text;mso-position-vertical:absolute;mso-position-vertical-relative:text;mso-width-percent:0;mso-width-relative:margin;v-text-anchor:middle" o:gfxdata="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" fillcolor="white [3201]" strokecolor="black [3200]" strokeweight="1pt">
                 <v:textbox>
                   <w:txbxContent>
                     <w:p>
@@ -14823,7 +16074,7 @@
           </mc:Choice>
           <mc:Fallback>
             <w:pict>
-              <v:rect w14:anchorId="23659467" id="Rectangle 51" o:spid="_x0000_s1157" style="position:absolute;margin-left:168.6pt;margin-top:9.05pt;width:260.65pt;height:41.9pt;z-index:251663360;visibility:visible;mso-wrap-style:square;mso-width-percent:0;mso-wrap-distance-left:9pt;mso-wrap-distance-top:0;mso-wrap-distance-right:9pt;mso-wrap-distance-bottom:0;mso-position-horizontal:absolute;mso-position-horizontal-relative:text;mso-position-vertical:absolute;mso-position-vertical-relative:text;mso-width-percent:0;mso-width-relative:margin;v-text-anchor:middle" o:gfxdata="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" fillcolor="white [3201]" strokecolor="black [3200]" strokeweight="1pt">
+              <v:rect w14:anchorId="23659467" id="Rectangle 51" o:spid="_x0000_s1161" style="position:absolute;margin-left:168.6pt;margin-top:9.05pt;width:260.65pt;height:41.9pt;z-index:251663360;visibility:visible;mso-wrap-style:square;mso-width-percent:0;mso-wrap-distance-left:9pt;mso-wrap-distance-top:0;mso-wrap-distance-right:9pt;mso-wrap-distance-bottom:0;mso-position-horizontal:absolute;mso-position-horizontal-relative:text;mso-position-vertical:absolute;mso-position-vertical-relative:text;mso-width-percent:0;mso-width-relative:margin;v-text-anchor:middle" o:gfxdata="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" fillcolor="white [3201]" strokecolor="black [3200]" strokeweight="1pt">
                 <v:textbox>
                   <w:txbxContent>
                     <w:p>
@@ -14933,7 +16184,7 @@
           </mc:Choice>
           <mc:Fallback>
             <w:pict>
-              <v:rect w14:anchorId="331CC85E" id="Rectangle 71" o:spid="_x0000_s1158" style="position:absolute;margin-left:169.5pt;margin-top:14.85pt;width:260.65pt;height:41.9pt;z-index:251664384;visibility:visible;mso-wrap-style:square;mso-width-percent:0;mso-wrap-distance-left:9pt;mso-wrap-distance-top:0;mso-wrap-distance-right:9pt;mso-wrap-distance-bottom:0;mso-position-horizontal:absolute;mso-position-horizontal-relative:text;mso-position-vertical:absolute;mso-position-vertical-relative:text;mso-width-percent:0;mso-width-relative:margin;v-text-anchor:middle" o:gfxdata="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" fillcolor="white [3201]" strokecolor="black [3200]" strokeweight="1pt">
+              <v:rect w14:anchorId="331CC85E" id="Rectangle 71" o:spid="_x0000_s1162" style="position:absolute;margin-left:169.5pt;margin-top:14.85pt;width:260.65pt;height:41.9pt;z-index:251664384;visibility:visible;mso-wrap-style:square;mso-width-percent:0;mso-wrap-distance-left:9pt;mso-wrap-distance-top:0;mso-wrap-distance-right:9pt;mso-wrap-distance-bottom:0;mso-position-horizontal:absolute;mso-position-horizontal-relative:text;mso-position-vertical:absolute;mso-position-vertical-relative:text;mso-width-percent:0;mso-width-relative:margin;v-text-anchor:middle" o:gfxdata="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" fillcolor="white [3201]" strokecolor="black [3200]" strokeweight="1pt">
                 <v:textbox>
                   <w:txbxContent>
                     <w:p>
@@ -15044,7 +16295,7 @@
           </mc:Choice>
           <mc:Fallback>
             <w:pict>
-              <v:rect w14:anchorId="3554121A" id="Rectangle 126" o:spid="_x0000_s1159" style="position:absolute;margin-left:166.75pt;margin-top:.55pt;width:260.65pt;height:41.9pt;z-index:251662336;visibility:visible;mso-wrap-style:square;mso-width-percent:0;mso-wrap-distance-left:9pt;mso-wrap-distance-top:0;mso-wrap-distance-right:9pt;mso-wrap-distance-bottom:0;mso-position-horizontal:absolute;mso-position-horizontal-relative:text;mso-position-vertical:absolute;mso-position-vertical-relative:text;mso-width-percent:0;mso-width-relative:margin;v-text-anchor:middle" o:gfxdata="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" fillcolor="white [3201]" strokecolor="black [3200]" strokeweight="1pt">
+              <v:rect w14:anchorId="3554121A" id="Rectangle 126" o:spid="_x0000_s1163" style="position:absolute;margin-left:166.75pt;margin-top:.55pt;width:260.65pt;height:41.9pt;z-index:251662336;visibility:visible;mso-wrap-style:square;mso-width-percent:0;mso-wrap-distance-left:9pt;mso-wrap-distance-top:0;mso-wrap-distance-right:9pt;mso-wrap-distance-bottom:0;mso-position-horizontal:absolute;mso-position-horizontal-relative:text;mso-position-vertical:absolute;mso-position-vertical-relative:text;mso-width-percent:0;mso-width-relative:margin;v-text-anchor:middle" o:gfxdata="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" fillcolor="white [3201]" strokecolor="black [3200]" strokeweight="1pt">
                 <v:textbox>
                   <w:txbxContent>
                     <w:p>
@@ -15158,7 +16409,7 @@
           </mc:Choice>
           <mc:Fallback>
             <w:pict>
-              <v:rect w14:anchorId="6502EDCE" id="Rectangle 116" o:spid="_x0000_s1160" style="position:absolute;margin-left:166.8pt;margin-top:.6pt;width:83.85pt;height:36.45pt;z-index:251665408;visibility:visible;mso-wrap-style:square;mso-width-percent:0;mso-height-percent:0;mso-wrap-distance-left:9pt;mso-wrap-distance-top:0;mso-wrap-distance-right:9pt;mso-wrap-distance-bottom:0;mso-position-horizontal:absolute;mso-position-horizontal-relative:text;mso-position-vertical:absolute;mso-position-vertical-relative:text;mso-width-percent:0;mso-height-percent:0;mso-width-relative:margin;mso-height-relative:margin;v-text-anchor:middle" o:gfxdata="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" fillcolor="white [3201]" strokecolor="black [3200]" strokeweight="1pt">
+              <v:rect w14:anchorId="6502EDCE" id="Rectangle 116" o:spid="_x0000_s1164" style="position:absolute;margin-left:166.8pt;margin-top:.6pt;width:83.85pt;height:36.45pt;z-index:251665408;visibility:visible;mso-wrap-style:square;mso-width-percent:0;mso-height-percent:0;mso-wrap-distance-left:9pt;mso-wrap-distance-top:0;mso-wrap-distance-right:9pt;mso-wrap-distance-bottom:0;mso-position-horizontal:absolute;mso-position-horizontal-relative:text;mso-position-vertical:absolute;mso-position-vertical-relative:text;mso-width-percent:0;mso-height-percent:0;mso-width-relative:margin;mso-height-relative:margin;v-text-anchor:middle" o:gfxdata="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" fillcolor="white [3201]" strokecolor="black [3200]" strokeweight="1pt">
                 <v:textbox>
                   <w:txbxContent>
                     <w:p>
@@ -18734,6 +19985,944 @@
       <w:pPr>
         <w:pStyle w:val="Heading1"/>
         <w:jc w:val="center"/>
+      </w:pPr>
+    </w:p>
+    <w:p>
+      <w:pPr>
+        <w:rPr>
+          <w:rFonts w:asciiTheme="majorHAnsi" w:eastAsiaTheme="majorEastAsia" w:hAnsiTheme="majorHAnsi" w:cstheme="majorBidi"/>
+          <w:color w:val="2E74B5" w:themeColor="accent1" w:themeShade="BF"/>
+          <w:sz w:val="32"/>
+          <w:szCs w:val="32"/>
+        </w:rPr>
+      </w:pPr>
+      <w:r>
+        <w:br w:type="page"/>
+      </w:r>
+    </w:p>
+    <w:p>
+      <w:pPr>
+        <w:pStyle w:val="Heading1"/>
+        <w:jc w:val="center"/>
+      </w:pPr>
+      <w:r>
+        <w:lastRenderedPageBreak/>
+        <w:t>SearchItems.html Testing</w:t>
+      </w:r>
+      <w:r>
+        <w:tab/>
+      </w:r>
+    </w:p>
+    <w:p/>
+    <w:p>
+      <w:pPr>
+        <w:rPr>
+          <w:b/>
+          <w:u w:val="single"/>
+        </w:rPr>
+      </w:pPr>
+      <w:r>
+        <w:rPr>
+          <w:b/>
+          <w:u w:val="single"/>
+        </w:rPr>
+        <w:t>Colour Contrast Test</w:t>
+      </w:r>
+    </w:p>
+    <w:p>
+      <w:r>
+        <w:t>In order to pass, the colour contrast test, it needs to match the Web Content Accessibility Guidelines. I will be testing for the following:</w:t>
+      </w:r>
+    </w:p>
+    <w:p>
+      <w:pPr>
+        <w:pStyle w:val="ListParagraph"/>
+        <w:numPr>
+          <w:ilvl w:val="0"/>
+          <w:numId w:val="1"/>
+        </w:numPr>
+      </w:pPr>
+      <w:r>
+        <w:t>WCAG 2.0 minimum contrast for fonts bellow 18 points</w:t>
+      </w:r>
+    </w:p>
+    <w:p>
+      <w:pPr>
+        <w:pStyle w:val="ListParagraph"/>
+        <w:numPr>
+          <w:ilvl w:val="0"/>
+          <w:numId w:val="1"/>
+        </w:numPr>
+      </w:pPr>
+      <w:r>
+        <w:t>WCAG 2.0 enhanced contrast for fonts bellow 18 points</w:t>
+      </w:r>
+    </w:p>
+    <w:p>
+      <w:pPr>
+        <w:pStyle w:val="ListParagraph"/>
+        <w:numPr>
+          <w:ilvl w:val="0"/>
+          <w:numId w:val="1"/>
+        </w:numPr>
+      </w:pPr>
+      <w:r>
+        <w:t>WCAG 2.0 minimum contrast for fonts over 18 points</w:t>
+      </w:r>
+    </w:p>
+    <w:p>
+      <w:pPr>
+        <w:pStyle w:val="ListParagraph"/>
+        <w:numPr>
+          <w:ilvl w:val="0"/>
+          <w:numId w:val="1"/>
+        </w:numPr>
+      </w:pPr>
+      <w:r>
+        <w:t>WCAG 2.0 enhanced contrast for fonts over 18 points</w:t>
+      </w:r>
+    </w:p>
+    <w:p>
+      <w:pPr>
+        <w:pStyle w:val="ListParagraph"/>
+        <w:numPr>
+          <w:ilvl w:val="0"/>
+          <w:numId w:val="1"/>
+        </w:numPr>
+      </w:pPr>
+      <w:r>
+        <w:t>Test based on brightness and colour difference</w:t>
+      </w:r>
+    </w:p>
+    <w:p>
+      <w:pPr>
+        <w:pStyle w:val="ListParagraph"/>
+        <w:numPr>
+          <w:ilvl w:val="0"/>
+          <w:numId w:val="1"/>
+        </w:numPr>
+      </w:pPr>
+      <w:r>
+        <w:t>If the text is readable for people with colour blindness.</w:t>
+      </w:r>
+    </w:p>
+    <w:p>
+      <w:r>
+        <w:t>A pass indicates none of these tests have failed.</w:t>
+      </w:r>
+    </w:p>
+    <w:tbl>
+      <w:tblPr>
+        <w:tblStyle w:val="TableGrid"/>
+        <w:tblpPr w:leftFromText="180" w:rightFromText="180" w:vertAnchor="text" w:horzAnchor="margin" w:tblpY="289"/>
+        <w:tblW w:w="0" w:type="auto"/>
+        <w:tblLook w:val="04A0" w:firstRow="1" w:lastRow="0" w:firstColumn="1" w:lastColumn="0" w:noHBand="0" w:noVBand="1"/>
+      </w:tblPr>
+      <w:tblGrid>
+        <w:gridCol w:w="2254"/>
+        <w:gridCol w:w="2254"/>
+        <w:gridCol w:w="2254"/>
+        <w:gridCol w:w="2254"/>
+      </w:tblGrid>
+      <w:tr>
+        <w:tc>
+          <w:tcPr>
+            <w:tcW w:w="2254" w:type="dxa"/>
+            <w:shd w:val="clear" w:color="auto" w:fill="BDD6EE" w:themeFill="accent1" w:themeFillTint="66"/>
+          </w:tcPr>
+          <w:p>
+            <w:pPr>
+              <w:tabs>
+                <w:tab w:val="left" w:pos="2588"/>
+              </w:tabs>
+            </w:pPr>
+            <w:r>
+              <w:t>Object</w:t>
+            </w:r>
+          </w:p>
+        </w:tc>
+        <w:tc>
+          <w:tcPr>
+            <w:tcW w:w="2254" w:type="dxa"/>
+            <w:shd w:val="clear" w:color="auto" w:fill="BDD6EE" w:themeFill="accent1" w:themeFillTint="66"/>
+          </w:tcPr>
+          <w:p>
+            <w:pPr>
+              <w:tabs>
+                <w:tab w:val="left" w:pos="2588"/>
+              </w:tabs>
+            </w:pPr>
+            <w:r>
+              <w:t>Background</w:t>
+            </w:r>
+          </w:p>
+        </w:tc>
+        <w:tc>
+          <w:tcPr>
+            <w:tcW w:w="2254" w:type="dxa"/>
+            <w:shd w:val="clear" w:color="auto" w:fill="BDD6EE" w:themeFill="accent1" w:themeFillTint="66"/>
+          </w:tcPr>
+          <w:p>
+            <w:pPr>
+              <w:tabs>
+                <w:tab w:val="left" w:pos="2588"/>
+              </w:tabs>
+            </w:pPr>
+            <w:r>
+              <w:t>Foreground</w:t>
+            </w:r>
+          </w:p>
+        </w:tc>
+        <w:tc>
+          <w:tcPr>
+            <w:tcW w:w="2254" w:type="dxa"/>
+            <w:shd w:val="clear" w:color="auto" w:fill="BDD6EE" w:themeFill="accent1" w:themeFillTint="66"/>
+          </w:tcPr>
+          <w:p>
+            <w:pPr>
+              <w:tabs>
+                <w:tab w:val="left" w:pos="2588"/>
+              </w:tabs>
+            </w:pPr>
+            <w:r>
+              <w:t>Pass/fail</w:t>
+            </w:r>
+          </w:p>
+        </w:tc>
+      </w:tr>
+      <w:tr>
+        <w:tc>
+          <w:tcPr>
+            <w:tcW w:w="2254" w:type="dxa"/>
+            <w:shd w:val="clear" w:color="auto" w:fill="auto"/>
+          </w:tcPr>
+          <w:p>
+            <w:pPr>
+              <w:tabs>
+                <w:tab w:val="left" w:pos="2588"/>
+              </w:tabs>
+            </w:pPr>
+            <w:r>
+              <w:t>Logo</w:t>
+            </w:r>
+          </w:p>
+        </w:tc>
+        <w:tc>
+          <w:tcPr>
+            <w:tcW w:w="2254" w:type="dxa"/>
+            <w:shd w:val="clear" w:color="auto" w:fill="auto"/>
+          </w:tcPr>
+          <w:p>
+            <w:pPr>
+              <w:tabs>
+                <w:tab w:val="left" w:pos="2588"/>
+              </w:tabs>
+            </w:pPr>
+            <w:r>
+              <w:t>#000000 (Black)</w:t>
+            </w:r>
+          </w:p>
+        </w:tc>
+        <w:tc>
+          <w:tcPr>
+            <w:tcW w:w="2254" w:type="dxa"/>
+            <w:shd w:val="clear" w:color="auto" w:fill="auto"/>
+          </w:tcPr>
+          <w:p>
+            <w:pPr>
+              <w:tabs>
+                <w:tab w:val="left" w:pos="2588"/>
+              </w:tabs>
+            </w:pPr>
+            <w:r>
+              <w:t>#FFFFFF (White)</w:t>
+            </w:r>
+          </w:p>
+        </w:tc>
+        <w:tc>
+          <w:tcPr>
+            <w:tcW w:w="2254" w:type="dxa"/>
+            <w:shd w:val="clear" w:color="auto" w:fill="auto"/>
+          </w:tcPr>
+          <w:p>
+            <w:pPr>
+              <w:tabs>
+                <w:tab w:val="left" w:pos="2588"/>
+              </w:tabs>
+            </w:pPr>
+            <w:r>
+              <w:t>Pass</w:t>
+            </w:r>
+          </w:p>
+        </w:tc>
+      </w:tr>
+      <w:tr>
+        <w:tc>
+          <w:tcPr>
+            <w:tcW w:w="2254" w:type="dxa"/>
+            <w:shd w:val="clear" w:color="auto" w:fill="auto"/>
+          </w:tcPr>
+          <w:p>
+            <w:pPr>
+              <w:tabs>
+                <w:tab w:val="left" w:pos="2588"/>
+              </w:tabs>
+            </w:pPr>
+            <w:r>
+              <w:t>Navigation Bar Links</w:t>
+            </w:r>
+          </w:p>
+        </w:tc>
+        <w:tc>
+          <w:tcPr>
+            <w:tcW w:w="2254" w:type="dxa"/>
+            <w:shd w:val="clear" w:color="auto" w:fill="auto"/>
+          </w:tcPr>
+          <w:p>
+            <w:pPr>
+              <w:tabs>
+                <w:tab w:val="left" w:pos="2588"/>
+              </w:tabs>
+            </w:pPr>
+            <w:r>
+              <w:t>#000000 (Black)</w:t>
+            </w:r>
+          </w:p>
+        </w:tc>
+        <w:tc>
+          <w:tcPr>
+            <w:tcW w:w="2254" w:type="dxa"/>
+            <w:shd w:val="clear" w:color="auto" w:fill="auto"/>
+          </w:tcPr>
+          <w:p>
+            <w:pPr>
+              <w:tabs>
+                <w:tab w:val="left" w:pos="2588"/>
+              </w:tabs>
+            </w:pPr>
+            <w:r>
+              <w:t>#FFFFFF (White)</w:t>
+            </w:r>
+          </w:p>
+        </w:tc>
+        <w:tc>
+          <w:tcPr>
+            <w:tcW w:w="2254" w:type="dxa"/>
+            <w:shd w:val="clear" w:color="auto" w:fill="auto"/>
+          </w:tcPr>
+          <w:p>
+            <w:pPr>
+              <w:tabs>
+                <w:tab w:val="left" w:pos="2588"/>
+              </w:tabs>
+            </w:pPr>
+            <w:r>
+              <w:t>Pass</w:t>
+            </w:r>
+          </w:p>
+        </w:tc>
+      </w:tr>
+      <w:tr>
+        <w:tc>
+          <w:tcPr>
+            <w:tcW w:w="2254" w:type="dxa"/>
+            <w:shd w:val="clear" w:color="auto" w:fill="auto"/>
+          </w:tcPr>
+          <w:p>
+            <w:pPr>
+              <w:tabs>
+                <w:tab w:val="left" w:pos="2588"/>
+              </w:tabs>
+            </w:pPr>
+            <w:r>
+              <w:t>Navigation Bar Links When Hovered</w:t>
+            </w:r>
+          </w:p>
+        </w:tc>
+        <w:tc>
+          <w:tcPr>
+            <w:tcW w:w="2254" w:type="dxa"/>
+            <w:shd w:val="clear" w:color="auto" w:fill="auto"/>
+          </w:tcPr>
+          <w:p>
+            <w:pPr>
+              <w:tabs>
+                <w:tab w:val="left" w:pos="2588"/>
+              </w:tabs>
+            </w:pPr>
+            <w:r>
+              <w:t>#000000 (Black)</w:t>
+            </w:r>
+          </w:p>
+        </w:tc>
+        <w:tc>
+          <w:tcPr>
+            <w:tcW w:w="2254" w:type="dxa"/>
+            <w:shd w:val="clear" w:color="auto" w:fill="auto"/>
+          </w:tcPr>
+          <w:p>
+            <w:pPr>
+              <w:tabs>
+                <w:tab w:val="left" w:pos="2588"/>
+              </w:tabs>
+            </w:pPr>
+            <w:r>
+              <w:t>#A8A8A8 (Grey)</w:t>
+            </w:r>
+          </w:p>
+        </w:tc>
+        <w:tc>
+          <w:tcPr>
+            <w:tcW w:w="2254" w:type="dxa"/>
+            <w:shd w:val="clear" w:color="auto" w:fill="auto"/>
+          </w:tcPr>
+          <w:p>
+            <w:pPr>
+              <w:tabs>
+                <w:tab w:val="left" w:pos="2588"/>
+              </w:tabs>
+            </w:pPr>
+            <w:r>
+              <w:t>pass</w:t>
+            </w:r>
+          </w:p>
+        </w:tc>
+      </w:tr>
+      <w:tr>
+        <w:tc>
+          <w:tcPr>
+            <w:tcW w:w="2254" w:type="dxa"/>
+            <w:shd w:val="clear" w:color="auto" w:fill="auto"/>
+          </w:tcPr>
+          <w:p>
+            <w:pPr>
+              <w:tabs>
+                <w:tab w:val="left" w:pos="2588"/>
+              </w:tabs>
+            </w:pPr>
+            <w:r>
+              <w:t>Heading</w:t>
+            </w:r>
+          </w:p>
+        </w:tc>
+        <w:tc>
+          <w:tcPr>
+            <w:tcW w:w="2254" w:type="dxa"/>
+            <w:shd w:val="clear" w:color="auto" w:fill="auto"/>
+          </w:tcPr>
+          <w:p>
+            <w:pPr>
+              <w:tabs>
+                <w:tab w:val="left" w:pos="2588"/>
+              </w:tabs>
+            </w:pPr>
+            <w:r>
+              <w:t>#FFFFFF (White)</w:t>
+            </w:r>
+          </w:p>
+        </w:tc>
+        <w:tc>
+          <w:tcPr>
+            <w:tcW w:w="2254" w:type="dxa"/>
+            <w:shd w:val="clear" w:color="auto" w:fill="auto"/>
+          </w:tcPr>
+          <w:p>
+            <w:pPr>
+              <w:tabs>
+                <w:tab w:val="left" w:pos="2588"/>
+              </w:tabs>
+            </w:pPr>
+            <w:r>
+              <w:t>#25272D (Black)</w:t>
+            </w:r>
+          </w:p>
+        </w:tc>
+        <w:tc>
+          <w:tcPr>
+            <w:tcW w:w="2254" w:type="dxa"/>
+            <w:shd w:val="clear" w:color="auto" w:fill="auto"/>
+          </w:tcPr>
+          <w:p>
+            <w:pPr>
+              <w:tabs>
+                <w:tab w:val="left" w:pos="2588"/>
+              </w:tabs>
+            </w:pPr>
+            <w:r>
+              <w:t>Pass</w:t>
+            </w:r>
+          </w:p>
+        </w:tc>
+      </w:tr>
+      <w:tr>
+        <w:tc>
+          <w:tcPr>
+            <w:tcW w:w="2254" w:type="dxa"/>
+            <w:shd w:val="clear" w:color="auto" w:fill="auto"/>
+          </w:tcPr>
+          <w:p>
+            <w:pPr>
+              <w:tabs>
+                <w:tab w:val="left" w:pos="2588"/>
+              </w:tabs>
+            </w:pPr>
+            <w:r>
+              <w:t>Title</w:t>
+            </w:r>
+          </w:p>
+        </w:tc>
+        <w:tc>
+          <w:tcPr>
+            <w:tcW w:w="2254" w:type="dxa"/>
+            <w:shd w:val="clear" w:color="auto" w:fill="auto"/>
+          </w:tcPr>
+          <w:p>
+            <w:pPr>
+              <w:tabs>
+                <w:tab w:val="left" w:pos="2588"/>
+              </w:tabs>
+            </w:pPr>
+            <w:r>
+              <w:t>#FFFFFF (White)</w:t>
+            </w:r>
+          </w:p>
+        </w:tc>
+        <w:tc>
+          <w:tcPr>
+            <w:tcW w:w="2254" w:type="dxa"/>
+            <w:shd w:val="clear" w:color="auto" w:fill="auto"/>
+          </w:tcPr>
+          <w:p>
+            <w:pPr>
+              <w:tabs>
+                <w:tab w:val="left" w:pos="2588"/>
+              </w:tabs>
+            </w:pPr>
+            <w:r>
+              <w:t>#25272D (Black)</w:t>
+            </w:r>
+          </w:p>
+        </w:tc>
+        <w:tc>
+          <w:tcPr>
+            <w:tcW w:w="2254" w:type="dxa"/>
+            <w:shd w:val="clear" w:color="auto" w:fill="auto"/>
+          </w:tcPr>
+          <w:p>
+            <w:pPr>
+              <w:tabs>
+                <w:tab w:val="left" w:pos="2588"/>
+              </w:tabs>
+            </w:pPr>
+            <w:r>
+              <w:t>Pass</w:t>
+            </w:r>
+          </w:p>
+        </w:tc>
+      </w:tr>
+      <w:tr>
+        <w:tc>
+          <w:tcPr>
+            <w:tcW w:w="2254" w:type="dxa"/>
+            <w:shd w:val="clear" w:color="auto" w:fill="auto"/>
+          </w:tcPr>
+          <w:p>
+            <w:pPr>
+              <w:tabs>
+                <w:tab w:val="left" w:pos="2588"/>
+              </w:tabs>
+            </w:pPr>
+            <w:r>
+              <w:t>Credit Badge</w:t>
+            </w:r>
+          </w:p>
+        </w:tc>
+        <w:tc>
+          <w:tcPr>
+            <w:tcW w:w="2254" w:type="dxa"/>
+            <w:shd w:val="clear" w:color="auto" w:fill="auto"/>
+          </w:tcPr>
+          <w:p>
+            <w:pPr>
+              <w:tabs>
+                <w:tab w:val="left" w:pos="2588"/>
+              </w:tabs>
+            </w:pPr>
+            <w:r>
+              <w:t>#E87C87</w:t>
+            </w:r>
+            <w:r>
+              <w:t xml:space="preserve"> (Red)</w:t>
+            </w:r>
+          </w:p>
+        </w:tc>
+        <w:tc>
+          <w:tcPr>
+            <w:tcW w:w="2254" w:type="dxa"/>
+            <w:shd w:val="clear" w:color="auto" w:fill="auto"/>
+          </w:tcPr>
+          <w:p>
+            <w:pPr>
+              <w:tabs>
+                <w:tab w:val="left" w:pos="2588"/>
+              </w:tabs>
+            </w:pPr>
+            <w:r>
+              <w:t>#FFFFFF (White)</w:t>
+            </w:r>
+          </w:p>
+        </w:tc>
+        <w:tc>
+          <w:tcPr>
+            <w:tcW w:w="2254" w:type="dxa"/>
+            <w:shd w:val="clear" w:color="auto" w:fill="auto"/>
+          </w:tcPr>
+          <w:p>
+            <w:pPr>
+              <w:tabs>
+                <w:tab w:val="left" w:pos="2588"/>
+              </w:tabs>
+            </w:pPr>
+            <w:r>
+              <w:t>Fail</w:t>
+            </w:r>
+          </w:p>
+        </w:tc>
+      </w:tr>
+      <w:tr>
+        <w:tc>
+          <w:tcPr>
+            <w:tcW w:w="2254" w:type="dxa"/>
+            <w:shd w:val="clear" w:color="auto" w:fill="auto"/>
+          </w:tcPr>
+          <w:p>
+            <w:pPr>
+              <w:tabs>
+                <w:tab w:val="left" w:pos="2588"/>
+              </w:tabs>
+            </w:pPr>
+            <w:r>
+              <w:t>Credit Badge</w:t>
+            </w:r>
+          </w:p>
+        </w:tc>
+        <w:tc>
+          <w:tcPr>
+            <w:tcW w:w="2254" w:type="dxa"/>
+            <w:shd w:val="clear" w:color="auto" w:fill="auto"/>
+          </w:tcPr>
+          <w:p>
+            <w:pPr>
+              <w:tabs>
+                <w:tab w:val="left" w:pos="2588"/>
+              </w:tabs>
+            </w:pPr>
+            <w:r>
+              <w:t>#900C19 (Red)</w:t>
+            </w:r>
+          </w:p>
+        </w:tc>
+        <w:tc>
+          <w:tcPr>
+            <w:tcW w:w="2254" w:type="dxa"/>
+            <w:shd w:val="clear" w:color="auto" w:fill="auto"/>
+          </w:tcPr>
+          <w:p>
+            <w:pPr>
+              <w:tabs>
+                <w:tab w:val="left" w:pos="2588"/>
+              </w:tabs>
+            </w:pPr>
+            <w:r>
+              <w:t>#FFFFFF (White)</w:t>
+            </w:r>
+          </w:p>
+        </w:tc>
+        <w:tc>
+          <w:tcPr>
+            <w:tcW w:w="2254" w:type="dxa"/>
+            <w:shd w:val="clear" w:color="auto" w:fill="auto"/>
+          </w:tcPr>
+          <w:p>
+            <w:pPr>
+              <w:tabs>
+                <w:tab w:val="left" w:pos="2588"/>
+              </w:tabs>
+            </w:pPr>
+            <w:r>
+              <w:t>pass</w:t>
+            </w:r>
+          </w:p>
+        </w:tc>
+      </w:tr>
+      <w:tr>
+        <w:tc>
+          <w:tcPr>
+            <w:tcW w:w="2254" w:type="dxa"/>
+            <w:shd w:val="clear" w:color="auto" w:fill="auto"/>
+          </w:tcPr>
+          <w:p>
+            <w:pPr>
+              <w:tabs>
+                <w:tab w:val="left" w:pos="2588"/>
+              </w:tabs>
+            </w:pPr>
+            <w:r>
+              <w:t>Item Heading</w:t>
+            </w:r>
+          </w:p>
+        </w:tc>
+        <w:tc>
+          <w:tcPr>
+            <w:tcW w:w="2254" w:type="dxa"/>
+            <w:shd w:val="clear" w:color="auto" w:fill="auto"/>
+          </w:tcPr>
+          <w:p>
+            <w:pPr>
+              <w:tabs>
+                <w:tab w:val="left" w:pos="2588"/>
+              </w:tabs>
+            </w:pPr>
+            <w:r>
+              <w:t>#0000FF (Blue)</w:t>
+            </w:r>
+          </w:p>
+        </w:tc>
+        <w:tc>
+          <w:tcPr>
+            <w:tcW w:w="2254" w:type="dxa"/>
+            <w:shd w:val="clear" w:color="auto" w:fill="auto"/>
+          </w:tcPr>
+          <w:p>
+            <w:pPr>
+              <w:tabs>
+                <w:tab w:val="left" w:pos="2588"/>
+              </w:tabs>
+            </w:pPr>
+            <w:r>
+              <w:t>#FFFFFF (White)</w:t>
+            </w:r>
+          </w:p>
+        </w:tc>
+        <w:tc>
+          <w:tcPr>
+            <w:tcW w:w="2254" w:type="dxa"/>
+            <w:shd w:val="clear" w:color="auto" w:fill="auto"/>
+          </w:tcPr>
+          <w:p>
+            <w:pPr>
+              <w:tabs>
+                <w:tab w:val="left" w:pos="2588"/>
+              </w:tabs>
+            </w:pPr>
+            <w:r>
+              <w:t>Pass</w:t>
+            </w:r>
+          </w:p>
+        </w:tc>
+      </w:tr>
+      <w:tr>
+        <w:tc>
+          <w:tcPr>
+            <w:tcW w:w="2254" w:type="dxa"/>
+            <w:shd w:val="clear" w:color="auto" w:fill="auto"/>
+          </w:tcPr>
+          <w:p>
+            <w:pPr>
+              <w:tabs>
+                <w:tab w:val="left" w:pos="2588"/>
+              </w:tabs>
+            </w:pPr>
+            <w:r>
+              <w:t>Item Price</w:t>
+            </w:r>
+          </w:p>
+        </w:tc>
+        <w:tc>
+          <w:tcPr>
+            <w:tcW w:w="2254" w:type="dxa"/>
+            <w:shd w:val="clear" w:color="auto" w:fill="auto"/>
+          </w:tcPr>
+          <w:p>
+            <w:pPr>
+              <w:tabs>
+                <w:tab w:val="left" w:pos="2588"/>
+              </w:tabs>
+            </w:pPr>
+            <w:r>
+              <w:t>#0000FF (Blue)</w:t>
+            </w:r>
+          </w:p>
+        </w:tc>
+        <w:tc>
+          <w:tcPr>
+            <w:tcW w:w="2254" w:type="dxa"/>
+            <w:shd w:val="clear" w:color="auto" w:fill="auto"/>
+          </w:tcPr>
+          <w:p>
+            <w:pPr>
+              <w:tabs>
+                <w:tab w:val="left" w:pos="2588"/>
+              </w:tabs>
+            </w:pPr>
+            <w:r>
+              <w:t>#FFFFFF (White)</w:t>
+            </w:r>
+          </w:p>
+        </w:tc>
+        <w:tc>
+          <w:tcPr>
+            <w:tcW w:w="2254" w:type="dxa"/>
+            <w:shd w:val="clear" w:color="auto" w:fill="auto"/>
+          </w:tcPr>
+          <w:p>
+            <w:pPr>
+              <w:tabs>
+                <w:tab w:val="left" w:pos="2588"/>
+              </w:tabs>
+            </w:pPr>
+            <w:r>
+              <w:t>Pass</w:t>
+            </w:r>
+          </w:p>
+        </w:tc>
+      </w:tr>
+      <w:tr>
+        <w:tc>
+          <w:tcPr>
+            <w:tcW w:w="2254" w:type="dxa"/>
+            <w:shd w:val="clear" w:color="auto" w:fill="auto"/>
+          </w:tcPr>
+          <w:p>
+            <w:pPr>
+              <w:tabs>
+                <w:tab w:val="left" w:pos="2588"/>
+              </w:tabs>
+            </w:pPr>
+            <w:r>
+              <w:t>Offer Button</w:t>
+            </w:r>
+          </w:p>
+        </w:tc>
+        <w:tc>
+          <w:tcPr>
+            <w:tcW w:w="2254" w:type="dxa"/>
+            <w:shd w:val="clear" w:color="auto" w:fill="auto"/>
+          </w:tcPr>
+          <w:p>
+            <w:pPr>
+              <w:tabs>
+                <w:tab w:val="left" w:pos="2588"/>
+              </w:tabs>
+            </w:pPr>
+            <w:r>
+              <w:t>#0D6EFD (Blue)</w:t>
+            </w:r>
+          </w:p>
+        </w:tc>
+        <w:tc>
+          <w:tcPr>
+            <w:tcW w:w="2254" w:type="dxa"/>
+            <w:shd w:val="clear" w:color="auto" w:fill="auto"/>
+          </w:tcPr>
+          <w:p>
+            <w:pPr>
+              <w:tabs>
+                <w:tab w:val="left" w:pos="2588"/>
+              </w:tabs>
+            </w:pPr>
+            <w:r>
+              <w:t>#FFFFFF (White)</w:t>
+            </w:r>
+          </w:p>
+        </w:tc>
+        <w:tc>
+          <w:tcPr>
+            <w:tcW w:w="2254" w:type="dxa"/>
+            <w:shd w:val="clear" w:color="auto" w:fill="auto"/>
+          </w:tcPr>
+          <w:p>
+            <w:pPr>
+              <w:tabs>
+                <w:tab w:val="left" w:pos="2588"/>
+              </w:tabs>
+            </w:pPr>
+            <w:r>
+              <w:t>Fail</w:t>
+            </w:r>
+          </w:p>
+        </w:tc>
+      </w:tr>
+      <w:tr>
+        <w:tc>
+          <w:tcPr>
+            <w:tcW w:w="2254" w:type="dxa"/>
+            <w:shd w:val="clear" w:color="auto" w:fill="auto"/>
+          </w:tcPr>
+          <w:p>
+            <w:pPr>
+              <w:tabs>
+                <w:tab w:val="left" w:pos="2588"/>
+              </w:tabs>
+            </w:pPr>
+            <w:r>
+              <w:t>Offer Button</w:t>
+            </w:r>
+          </w:p>
+        </w:tc>
+        <w:tc>
+          <w:tcPr>
+            <w:tcW w:w="2254" w:type="dxa"/>
+            <w:shd w:val="clear" w:color="auto" w:fill="auto"/>
+          </w:tcPr>
+          <w:p>
+            <w:pPr>
+              <w:tabs>
+                <w:tab w:val="left" w:pos="2588"/>
+              </w:tabs>
+            </w:pPr>
+            <w:r>
+              <w:t>#0000FF (Blue)</w:t>
+            </w:r>
+          </w:p>
+        </w:tc>
+        <w:tc>
+          <w:tcPr>
+            <w:tcW w:w="2254" w:type="dxa"/>
+            <w:shd w:val="clear" w:color="auto" w:fill="auto"/>
+          </w:tcPr>
+          <w:p>
+            <w:pPr>
+              <w:tabs>
+                <w:tab w:val="left" w:pos="2588"/>
+              </w:tabs>
+            </w:pPr>
+            <w:r>
+              <w:t>#FFFFFF (White)</w:t>
+            </w:r>
+          </w:p>
+        </w:tc>
+        <w:tc>
+          <w:tcPr>
+            <w:tcW w:w="2254" w:type="dxa"/>
+            <w:shd w:val="clear" w:color="auto" w:fill="auto"/>
+          </w:tcPr>
+          <w:p>
+            <w:pPr>
+              <w:tabs>
+                <w:tab w:val="left" w:pos="2588"/>
+              </w:tabs>
+            </w:pPr>
+            <w:r>
+              <w:t>Pass</w:t>
+            </w:r>
+          </w:p>
+        </w:tc>
+      </w:tr>
+    </w:tbl>
+    <w:p>
+      <w:pPr>
+        <w:pStyle w:val="Heading1"/>
       </w:pPr>
       <w:r>
         <w:br w:type="page"/>
@@ -18953,7 +21142,7 @@
           <w:rPr>
             <w:noProof/>
           </w:rPr>
-          <w:t>15</w:t>
+          <w:t>17</w:t>
         </w:r>
         <w:r>
           <w:rPr>
@@ -20046,7 +22235,7 @@
 </file>
 
 <file path=customXml/itemProps1.xml><?xml version="1.0" encoding="utf-8"?>
-<ds:datastoreItem xmlns:ds="http://schemas.openxmlformats.org/officeDocument/2006/customXml" ds:itemID="{05AA02A3-15EC-455B-B040-C667B3C11950}">
+<ds:datastoreItem xmlns:ds="http://schemas.openxmlformats.org/officeDocument/2006/customXml" ds:itemID="{4122EDEA-C3C3-41F9-A130-BC6EFFAA506A}">
   <ds:schemaRefs>
     <ds:schemaRef ds:uri="http://schemas.openxmlformats.org/officeDocument/2006/bibliography"/>
   </ds:schemaRefs>

</xml_diff>

<commit_message>
modified UploadItems.html storyboard and Testing
</commit_message>
<xml_diff>
--- a/WebsitePlanning.docx
+++ b/WebsitePlanning.docx
@@ -1150,7 +1150,7 @@
           </mc:Choice>
           <mc:Fallback>
             <w:pict>
-              <v:shapetype w14:anchorId="733BAD3A" id="_x0000_t34" coordsize="21600,21600" o:spt="34" o:oned="t" adj="10800" path="m,l@0,0@0,21600,21600,21600e" filled="f">
+              <v:shapetype w14:anchorId="10703A2B" id="_x0000_t34" coordsize="21600,21600" o:spt="34" o:oned="t" adj="10800" path="m,l@0,0@0,21600,21600,21600e" filled="f">
                 <v:stroke joinstyle="miter"/>
                 <v:formulas>
                   <v:f eqn="val #0"/>
@@ -3371,7 +3371,7 @@
           </mc:Choice>
           <mc:Fallback>
             <w:pict>
-              <v:rect w14:anchorId="06E07891" id="Rectangle 16" o:spid="_x0000_s1026" style="position:absolute;margin-left:82.95pt;margin-top:96.6pt;width:369.1pt;height:493.95pt;z-index:251631616;visibility:visible;mso-wrap-style:square;mso-wrap-distance-left:9pt;mso-wrap-distance-top:0;mso-wrap-distance-right:9pt;mso-wrap-distance-bottom:0;mso-position-horizontal:absolute;mso-position-horizontal-relative:text;mso-position-vertical:absolute;mso-position-vertical-relative:text;v-text-anchor:middle" o:gfxdata="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" fillcolor="white [3201]" strokecolor="black [3200]" strokeweight="1pt"/>
+              <v:rect w14:anchorId="495E8E6A" id="Rectangle 16" o:spid="_x0000_s1026" style="position:absolute;margin-left:82.95pt;margin-top:96.6pt;width:369.1pt;height:493.95pt;z-index:251631616;visibility:visible;mso-wrap-style:square;mso-wrap-distance-left:9pt;mso-wrap-distance-top:0;mso-wrap-distance-right:9pt;mso-wrap-distance-bottom:0;mso-position-horizontal:absolute;mso-position-horizontal-relative:text;mso-position-vertical:absolute;mso-position-vertical-relative:text;v-text-anchor:middle" o:gfxdata="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" fillcolor="white [3201]" strokecolor="black [3200]" strokeweight="1pt"/>
             </w:pict>
           </mc:Fallback>
         </mc:AlternateContent>
@@ -3472,7 +3472,7 @@
           </mc:Choice>
           <mc:Fallback>
             <w:pict>
-              <v:rect w14:anchorId="2AB36149" id="Rectangle 121" o:spid="_x0000_s1026" style="position:absolute;margin-left:122.25pt;margin-top:.65pt;width:300.75pt;height:264pt;z-index:251632640;visibility:visible;mso-wrap-style:square;mso-height-percent:0;mso-wrap-distance-left:9pt;mso-wrap-distance-top:0;mso-wrap-distance-right:9pt;mso-wrap-distance-bottom:0;mso-position-horizontal:absolute;mso-position-horizontal-relative:text;mso-position-vertical:absolute;mso-position-vertical-relative:text;mso-height-percent:0;mso-height-relative:margin;v-text-anchor:middle" o:gfxdata="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" filled="f" strokecolor="#1f4d78 [1604]" strokeweight="1pt"/>
+              <v:rect w14:anchorId="0D24CF96" id="Rectangle 121" o:spid="_x0000_s1026" style="position:absolute;margin-left:122.25pt;margin-top:.65pt;width:300.75pt;height:264pt;z-index:251632640;visibility:visible;mso-wrap-style:square;mso-height-percent:0;mso-wrap-distance-left:9pt;mso-wrap-distance-top:0;mso-wrap-distance-right:9pt;mso-wrap-distance-bottom:0;mso-position-horizontal:absolute;mso-position-horizontal-relative:text;mso-position-vertical:absolute;mso-position-vertical-relative:text;mso-height-percent:0;mso-height-relative:margin;v-text-anchor:middle" o:gfxdata="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" filled="f" strokecolor="#1f4d78 [1604]" strokeweight="1pt"/>
             </w:pict>
           </mc:Fallback>
         </mc:AlternateContent>
@@ -3647,7 +3647,7 @@
           </mc:Choice>
           <mc:Fallback>
             <w:pict>
-              <v:shape w14:anchorId="64BD7791" id="Straight Arrow Connector 130" o:spid="_x0000_s1026" type="#_x0000_t32" style="position:absolute;margin-left:39.75pt;margin-top:20.2pt;width:94.5pt;height:3.75pt;z-index:251670528;visibility:visible;mso-wrap-style:square;mso-wrap-distance-left:9pt;mso-wrap-distance-top:0;mso-wrap-distance-right:9pt;mso-wrap-distance-bottom:0;mso-position-horizontal:absolute;mso-position-horizontal-relative:text;mso-position-vertical:absolute;mso-position-vertical-relative:text" o:gfxdata="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" strokecolor="black [3213]" strokeweight=".5pt">
+              <v:shape w14:anchorId="76517713" id="Straight Arrow Connector 130" o:spid="_x0000_s1026" type="#_x0000_t32" style="position:absolute;margin-left:39.75pt;margin-top:20.2pt;width:94.5pt;height:3.75pt;z-index:251670528;visibility:visible;mso-wrap-style:square;mso-wrap-distance-left:9pt;mso-wrap-distance-top:0;mso-wrap-distance-right:9pt;mso-wrap-distance-bottom:0;mso-position-horizontal:absolute;mso-position-horizontal-relative:text;mso-position-vertical:absolute;mso-position-vertical-relative:text" o:gfxdata="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" strokecolor="black [3213]" strokeweight=".5pt">
                 <v:stroke endarrow="block" joinstyle="miter"/>
               </v:shape>
             </w:pict>
@@ -4069,7 +4069,7 @@
           </mc:Choice>
           <mc:Fallback>
             <w:pict>
-              <v:rect w14:anchorId="63CDECEE" id="Rectangle 35" o:spid="_x0000_s1026" style="position:absolute;margin-left:82.2pt;margin-top:9.1pt;width:369.1pt;height:493.95pt;z-index:251629568;visibility:visible;mso-wrap-style:square;mso-wrap-distance-left:9pt;mso-wrap-distance-top:0;mso-wrap-distance-right:9pt;mso-wrap-distance-bottom:0;mso-position-horizontal:absolute;mso-position-horizontal-relative:margin;mso-position-vertical:absolute;mso-position-vertical-relative:text;v-text-anchor:middle" o:gfxdata="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" fillcolor="white [3201]" strokecolor="black [3200]" strokeweight="1pt">
+              <v:rect w14:anchorId="14F659EE" id="Rectangle 35" o:spid="_x0000_s1026" style="position:absolute;margin-left:82.2pt;margin-top:9.1pt;width:369.1pt;height:493.95pt;z-index:251629568;visibility:visible;mso-wrap-style:square;mso-wrap-distance-left:9pt;mso-wrap-distance-top:0;mso-wrap-distance-right:9pt;mso-wrap-distance-bottom:0;mso-position-horizontal:absolute;mso-position-horizontal-relative:margin;mso-position-vertical:absolute;mso-position-vertical-relative:text;v-text-anchor:middle" o:gfxdata="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" fillcolor="white [3201]" strokecolor="black [3200]" strokeweight="1pt">
                 <w10:wrap anchorx="margin"/>
               </v:rect>
             </w:pict>
@@ -4151,7 +4151,7 @@
           </mc:Choice>
           <mc:Fallback>
             <w:pict>
-              <v:rect w14:anchorId="45BB5360" id="Rectangle 136" o:spid="_x0000_s1026" style="position:absolute;margin-left:108pt;margin-top:2.9pt;width:327pt;height:420.75pt;z-index:251630592;visibility:visible;mso-wrap-style:square;mso-wrap-distance-left:9pt;mso-wrap-distance-top:0;mso-wrap-distance-right:9pt;mso-wrap-distance-bottom:0;mso-position-horizontal:absolute;mso-position-horizontal-relative:text;mso-position-vertical:absolute;mso-position-vertical-relative:text;v-text-anchor:middle" o:gfxdata="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" fillcolor="white [3212]" strokecolor="black [3213]" strokeweight="1pt"/>
+              <v:rect w14:anchorId="47BBE531" id="Rectangle 136" o:spid="_x0000_s1026" style="position:absolute;margin-left:108pt;margin-top:2.9pt;width:327pt;height:420.75pt;z-index:251630592;visibility:visible;mso-wrap-style:square;mso-wrap-distance-left:9pt;mso-wrap-distance-top:0;mso-wrap-distance-right:9pt;mso-wrap-distance-bottom:0;mso-position-horizontal:absolute;mso-position-horizontal-relative:text;mso-position-vertical:absolute;mso-position-vertical-relative:text;v-text-anchor:middle" o:gfxdata="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" fillcolor="white [3212]" strokecolor="black [3213]" strokeweight="1pt"/>
             </w:pict>
           </mc:Fallback>
         </mc:AlternateContent>
@@ -5129,7 +5129,7 @@
           </mc:Choice>
           <mc:Fallback>
             <w:pict>
-              <v:shape w14:anchorId="2E21BFA6" id="Straight Arrow Connector 139" o:spid="_x0000_s1026" type="#_x0000_t32" style="position:absolute;margin-left:29.25pt;margin-top:5.95pt;width:94.5pt;height:3.75pt;z-index:251673600;visibility:visible;mso-wrap-style:square;mso-wrap-distance-left:9pt;mso-wrap-distance-top:0;mso-wrap-distance-right:9pt;mso-wrap-distance-bottom:0;mso-position-horizontal:absolute;mso-position-horizontal-relative:text;mso-position-vertical:absolute;mso-position-vertical-relative:text" o:gfxdata="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" strokecolor="black [3213]" strokeweight=".5pt">
+              <v:shape w14:anchorId="41AD60B8" id="Straight Arrow Connector 139" o:spid="_x0000_s1026" type="#_x0000_t32" style="position:absolute;margin-left:29.25pt;margin-top:5.95pt;width:94.5pt;height:3.75pt;z-index:251673600;visibility:visible;mso-wrap-style:square;mso-wrap-distance-left:9pt;mso-wrap-distance-top:0;mso-wrap-distance-right:9pt;mso-wrap-distance-bottom:0;mso-position-horizontal:absolute;mso-position-horizontal-relative:text;mso-position-vertical:absolute;mso-position-vertical-relative:text" o:gfxdata="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" strokecolor="black [3213]" strokeweight=".5pt">
                 <v:stroke endarrow="block" joinstyle="miter"/>
               </v:shape>
             </w:pict>
@@ -5300,7 +5300,7 @@
           </mc:Choice>
           <mc:Fallback>
             <w:pict>
-              <v:shape w14:anchorId="69387DFA" id="Straight Arrow Connector 137" o:spid="_x0000_s1026" type="#_x0000_t32" style="position:absolute;margin-left:0;margin-top:0;width:94.5pt;height:3.75pt;z-index:251671552;visibility:visible;mso-wrap-style:square;mso-wrap-distance-left:9pt;mso-wrap-distance-top:0;mso-wrap-distance-right:9pt;mso-wrap-distance-bottom:0;mso-position-horizontal:absolute;mso-position-horizontal-relative:text;mso-position-vertical:absolute;mso-position-vertical-relative:text" o:gfxdata="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" strokecolor="black [3213]" strokeweight=".5pt">
+              <v:shape w14:anchorId="21C50641" id="Straight Arrow Connector 137" o:spid="_x0000_s1026" type="#_x0000_t32" style="position:absolute;margin-left:0;margin-top:0;width:94.5pt;height:3.75pt;z-index:251671552;visibility:visible;mso-wrap-style:square;mso-wrap-distance-left:9pt;mso-wrap-distance-top:0;mso-wrap-distance-right:9pt;mso-wrap-distance-bottom:0;mso-position-horizontal:absolute;mso-position-horizontal-relative:text;mso-position-vertical:absolute;mso-position-vertical-relative:text" o:gfxdata="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" strokecolor="black [3213]" strokeweight=".5pt">
                 <v:stroke endarrow="block" joinstyle="miter"/>
               </v:shape>
             </w:pict>
@@ -6427,7 +6427,7 @@
           </mc:Choice>
           <mc:Fallback>
             <w:pict>
-              <v:shape w14:anchorId="34A94830" id="Straight Arrow Connector 132" o:spid="_x0000_s1026" type="#_x0000_t32" style="position:absolute;margin-left:24.25pt;margin-top:22.25pt;width:94.5pt;height:3.75pt;z-index:251679744;visibility:visible;mso-wrap-style:square;mso-wrap-distance-left:9pt;mso-wrap-distance-top:0;mso-wrap-distance-right:9pt;mso-wrap-distance-bottom:0;mso-position-horizontal:absolute;mso-position-horizontal-relative:text;mso-position-vertical:absolute;mso-position-vertical-relative:text" o:gfxdata="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" strokecolor="black [3213]" strokeweight=".5pt">
+              <v:shape w14:anchorId="7E6ACD29" id="Straight Arrow Connector 132" o:spid="_x0000_s1026" type="#_x0000_t32" style="position:absolute;margin-left:24.25pt;margin-top:22.25pt;width:94.5pt;height:3.75pt;z-index:251679744;visibility:visible;mso-wrap-style:square;mso-wrap-distance-left:9pt;mso-wrap-distance-top:0;mso-wrap-distance-right:9pt;mso-wrap-distance-bottom:0;mso-position-horizontal:absolute;mso-position-horizontal-relative:text;mso-position-vertical:absolute;mso-position-vertical-relative:text" o:gfxdata="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" strokecolor="black [3213]" strokeweight=".5pt">
                 <v:stroke endarrow="block" joinstyle="miter"/>
               </v:shape>
             </w:pict>
@@ -6703,7 +6703,7 @@
           </mc:Choice>
           <mc:Fallback>
             <w:pict>
-              <v:shape w14:anchorId="6BA93941" id="Straight Arrow Connector 141" o:spid="_x0000_s1026" type="#_x0000_t32" style="position:absolute;margin-left:-5.6pt;margin-top:20.2pt;width:94.5pt;height:3.75pt;z-index:251682816;visibility:visible;mso-wrap-style:square;mso-wrap-distance-left:9pt;mso-wrap-distance-top:0;mso-wrap-distance-right:9pt;mso-wrap-distance-bottom:0;mso-position-horizontal:absolute;mso-position-horizontal-relative:text;mso-position-vertical:absolute;mso-position-vertical-relative:text" o:gfxdata="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" strokecolor="black [3213]" strokeweight=".5pt">
+              <v:shape w14:anchorId="181E29BC" id="Straight Arrow Connector 141" o:spid="_x0000_s1026" type="#_x0000_t32" style="position:absolute;margin-left:-5.6pt;margin-top:20.2pt;width:94.5pt;height:3.75pt;z-index:251682816;visibility:visible;mso-wrap-style:square;mso-wrap-distance-left:9pt;mso-wrap-distance-top:0;mso-wrap-distance-right:9pt;mso-wrap-distance-bottom:0;mso-position-horizontal:absolute;mso-position-horizontal-relative:text;mso-position-vertical:absolute;mso-position-vertical-relative:text" o:gfxdata="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" strokecolor="black [3213]" strokeweight=".5pt">
                 <v:stroke endarrow="block" joinstyle="miter"/>
               </v:shape>
             </w:pict>
@@ -6774,7 +6774,7 @@
           </mc:Choice>
           <mc:Fallback>
             <w:pict>
-              <v:shape w14:anchorId="1C3A6CFA" id="Straight Arrow Connector 127" o:spid="_x0000_s1026" type="#_x0000_t32" style="position:absolute;margin-left:57.75pt;margin-top:20.2pt;width:94.5pt;height:3.75pt;z-index:251676672;visibility:visible;mso-wrap-style:square;mso-wrap-distance-left:9pt;mso-wrap-distance-top:0;mso-wrap-distance-right:9pt;mso-wrap-distance-bottom:0;mso-position-horizontal:absolute;mso-position-horizontal-relative:text;mso-position-vertical:absolute;mso-position-vertical-relative:text" o:gfxdata="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" strokecolor="black [3213]" strokeweight=".5pt">
+              <v:shape w14:anchorId="4DC8FF49" id="Straight Arrow Connector 127" o:spid="_x0000_s1026" type="#_x0000_t32" style="position:absolute;margin-left:57.75pt;margin-top:20.2pt;width:94.5pt;height:3.75pt;z-index:251676672;visibility:visible;mso-wrap-style:square;mso-wrap-distance-left:9pt;mso-wrap-distance-top:0;mso-wrap-distance-right:9pt;mso-wrap-distance-bottom:0;mso-position-horizontal:absolute;mso-position-horizontal-relative:text;mso-position-vertical:absolute;mso-position-vertical-relative:text" o:gfxdata="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" strokecolor="black [3213]" strokeweight=".5pt">
                 <v:stroke endarrow="block" joinstyle="miter"/>
               </v:shape>
             </w:pict>
@@ -7225,7 +7225,7 @@
           </mc:Choice>
           <mc:Fallback>
             <w:pict>
-              <v:rect w14:anchorId="28F6CECE" id="Rectangle 54" o:spid="_x0000_s1026" style="position:absolute;margin-left:32.3pt;margin-top:1.9pt;width:417.4pt;height:524.05pt;z-index:251617274;visibility:visible;mso-wrap-style:square;mso-wrap-distance-left:9pt;mso-wrap-distance-top:0;mso-wrap-distance-right:9pt;mso-wrap-distance-bottom:0;mso-position-horizontal:absolute;mso-position-horizontal-relative:text;mso-position-vertical:absolute;mso-position-vertical-relative:text;v-text-anchor:middle" o:gfxdata="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" fillcolor="white [3201]" strokecolor="black [3200]" strokeweight="1pt"/>
+              <v:rect w14:anchorId="6DF4CFCE" id="Rectangle 54" o:spid="_x0000_s1026" style="position:absolute;margin-left:32.3pt;margin-top:1.9pt;width:417.4pt;height:524.05pt;z-index:251617274;visibility:visible;mso-wrap-style:square;mso-wrap-distance-left:9pt;mso-wrap-distance-top:0;mso-wrap-distance-right:9pt;mso-wrap-distance-bottom:0;mso-position-horizontal:absolute;mso-position-horizontal-relative:text;mso-position-vertical:absolute;mso-position-vertical-relative:text;v-text-anchor:middle" o:gfxdata="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" fillcolor="white [3201]" strokecolor="black [3200]" strokeweight="1pt"/>
             </w:pict>
           </mc:Fallback>
         </mc:AlternateContent>
@@ -7929,7 +7929,7 @@
           </mc:Choice>
           <mc:Fallback>
             <w:pict>
-              <v:rect w14:anchorId="4B4405E9" id="Rectangle 147" o:spid="_x0000_s1026" style="position:absolute;margin-left:63.3pt;margin-top:19.3pt;width:357.5pt;height:78.2pt;z-index:251626493;visibility:visible;mso-wrap-style:square;mso-wrap-distance-left:9pt;mso-wrap-distance-top:0;mso-wrap-distance-right:9pt;mso-wrap-distance-bottom:0;mso-position-horizontal:absolute;mso-position-horizontal-relative:text;mso-position-vertical:absolute;mso-position-vertical-relative:text;v-text-anchor:middle" o:gfxdata="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" fillcolor="white [3212]" strokecolor="black [3213]" strokeweight="1pt"/>
+              <v:rect w14:anchorId="10602FDF" id="Rectangle 147" o:spid="_x0000_s1026" style="position:absolute;margin-left:63.3pt;margin-top:19.3pt;width:357.5pt;height:78.2pt;z-index:251626493;visibility:visible;mso-wrap-style:square;mso-wrap-distance-left:9pt;mso-wrap-distance-top:0;mso-wrap-distance-right:9pt;mso-wrap-distance-bottom:0;mso-position-horizontal:absolute;mso-position-horizontal-relative:text;mso-position-vertical:absolute;mso-position-vertical-relative:text;v-text-anchor:middle" o:gfxdata="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" fillcolor="white [3212]" strokecolor="black [3213]" strokeweight="1pt"/>
             </w:pict>
           </mc:Fallback>
         </mc:AlternateContent>
@@ -8304,7 +8304,7 @@
           </mc:Choice>
           <mc:Fallback>
             <w:pict>
-              <v:shape w14:anchorId="5E20EB16" id="Straight Arrow Connector 149" o:spid="_x0000_s1026" type="#_x0000_t32" style="position:absolute;margin-left:1.7pt;margin-top:18.55pt;width:94.5pt;height:3.75pt;z-index:251689984;visibility:visible;mso-wrap-style:square;mso-wrap-distance-left:9pt;mso-wrap-distance-top:0;mso-wrap-distance-right:9pt;mso-wrap-distance-bottom:0;mso-position-horizontal:absolute;mso-position-horizontal-relative:text;mso-position-vertical:absolute;mso-position-vertical-relative:text" o:gfxdata="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" strokecolor="black [3213]" strokeweight=".5pt">
+              <v:shape w14:anchorId="775E7C58" id="Straight Arrow Connector 149" o:spid="_x0000_s1026" type="#_x0000_t32" style="position:absolute;margin-left:1.7pt;margin-top:18.55pt;width:94.5pt;height:3.75pt;z-index:251689984;visibility:visible;mso-wrap-style:square;mso-wrap-distance-left:9pt;mso-wrap-distance-top:0;mso-wrap-distance-right:9pt;mso-wrap-distance-bottom:0;mso-position-horizontal:absolute;mso-position-horizontal-relative:text;mso-position-vertical:absolute;mso-position-vertical-relative:text" o:gfxdata="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" strokecolor="black [3213]" strokeweight=".5pt">
                 <v:stroke endarrow="block" joinstyle="miter"/>
               </v:shape>
             </w:pict>
@@ -8481,7 +8481,7 @@
           </mc:Choice>
           <mc:Fallback>
             <w:pict>
-              <v:rect w14:anchorId="3855A2EB" id="Rectangle 148" o:spid="_x0000_s1026" style="position:absolute;margin-left:63.3pt;margin-top:8.65pt;width:357.5pt;height:343.8pt;z-index:251624443;visibility:visible;mso-wrap-style:square;mso-height-percent:0;mso-wrap-distance-left:9pt;mso-wrap-distance-top:0;mso-wrap-distance-right:9pt;mso-wrap-distance-bottom:0;mso-position-horizontal:absolute;mso-position-horizontal-relative:text;mso-position-vertical:absolute;mso-position-vertical-relative:text;mso-height-percent:0;mso-height-relative:margin;v-text-anchor:middle" o:gfxdata="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" fillcolor="white [3212]" strokecolor="black [3213]" strokeweight="1pt"/>
+              <v:rect w14:anchorId="7A6EC621" id="Rectangle 148" o:spid="_x0000_s1026" style="position:absolute;margin-left:63.3pt;margin-top:8.65pt;width:357.5pt;height:343.8pt;z-index:251624443;visibility:visible;mso-wrap-style:square;mso-height-percent:0;mso-wrap-distance-left:9pt;mso-wrap-distance-top:0;mso-wrap-distance-right:9pt;mso-wrap-distance-bottom:0;mso-position-horizontal:absolute;mso-position-horizontal-relative:text;mso-position-vertical:absolute;mso-position-vertical-relative:text;mso-height-percent:0;mso-height-relative:margin;v-text-anchor:middle" o:gfxdata="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" fillcolor="white [3212]" strokecolor="black [3213]" strokeweight="1pt"/>
             </w:pict>
           </mc:Fallback>
         </mc:AlternateContent>
@@ -8655,7 +8655,7 @@
           </mc:Choice>
           <mc:Fallback>
             <w:pict>
-              <v:shape w14:anchorId="2935EAD6" id="Straight Arrow Connector 151" o:spid="_x0000_s1026" type="#_x0000_t32" style="position:absolute;margin-left:10.55pt;margin-top:13.7pt;width:94.5pt;height:3.75pt;z-index:251693056;visibility:visible;mso-wrap-style:square;mso-wrap-distance-left:9pt;mso-wrap-distance-top:0;mso-wrap-distance-right:9pt;mso-wrap-distance-bottom:0;mso-position-horizontal:absolute;mso-position-horizontal-relative:text;mso-position-vertical:absolute;mso-position-vertical-relative:text" o:gfxdata="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" strokecolor="black [3213]" strokeweight=".5pt">
+              <v:shape w14:anchorId="24178105" id="Straight Arrow Connector 151" o:spid="_x0000_s1026" type="#_x0000_t32" style="position:absolute;margin-left:10.55pt;margin-top:13.7pt;width:94.5pt;height:3.75pt;z-index:251693056;visibility:visible;mso-wrap-style:square;mso-wrap-distance-left:9pt;mso-wrap-distance-top:0;mso-wrap-distance-right:9pt;mso-wrap-distance-bottom:0;mso-position-horizontal:absolute;mso-position-horizontal-relative:text;mso-position-vertical:absolute;mso-position-vertical-relative:text" o:gfxdata="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" strokecolor="black [3213]" strokeweight=".5pt">
                 <v:stroke endarrow="block" joinstyle="miter"/>
               </v:shape>
             </w:pict>
@@ -9306,7 +9306,7 @@
           </mc:Choice>
           <mc:Fallback>
             <w:pict>
-              <v:shape w14:anchorId="03F8D6C3" id="Straight Arrow Connector 153" o:spid="_x0000_s1026" type="#_x0000_t32" style="position:absolute;margin-left:-6.2pt;margin-top:26.2pt;width:53.4pt;height:4.95pt;z-index:251696128;visibility:visible;mso-wrap-style:square;mso-width-percent:0;mso-height-percent:0;mso-wrap-distance-left:9pt;mso-wrap-distance-top:0;mso-wrap-distance-right:9pt;mso-wrap-distance-bottom:0;mso-position-horizontal:absolute;mso-position-horizontal-relative:text;mso-position-vertical:absolute;mso-position-vertical-relative:text;mso-width-percent:0;mso-height-percent:0;mso-width-relative:margin;mso-height-relative:margin" o:gfxdata="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" strokecolor="black [3213]" strokeweight=".5pt">
+              <v:shape w14:anchorId="4C7A8E34" id="Straight Arrow Connector 153" o:spid="_x0000_s1026" type="#_x0000_t32" style="position:absolute;margin-left:-6.2pt;margin-top:26.2pt;width:53.4pt;height:4.95pt;z-index:251696128;visibility:visible;mso-wrap-style:square;mso-width-percent:0;mso-height-percent:0;mso-wrap-distance-left:9pt;mso-wrap-distance-top:0;mso-wrap-distance-right:9pt;mso-wrap-distance-bottom:0;mso-position-horizontal:absolute;mso-position-horizontal-relative:text;mso-position-vertical:absolute;mso-position-vertical-relative:text;mso-width-percent:0;mso-height-percent:0;mso-width-relative:margin;mso-height-relative:margin" o:gfxdata="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" strokecolor="black [3213]" strokeweight=".5pt">
                 <v:stroke endarrow="block" joinstyle="miter"/>
               </v:shape>
             </w:pict>
@@ -9899,7 +9899,7 @@
           </mc:Choice>
           <mc:Fallback>
             <w:pict>
-              <v:rect w14:anchorId="0DBD4CBB" id="Rectangle 74" o:spid="_x0000_s1026" style="position:absolute;margin-left:83.15pt;margin-top:20.5pt;width:417.4pt;height:524.05pt;z-index:251588596;visibility:visible;mso-wrap-style:square;mso-wrap-distance-left:9pt;mso-wrap-distance-top:0;mso-wrap-distance-right:9pt;mso-wrap-distance-bottom:0;mso-position-horizontal:absolute;mso-position-horizontal-relative:text;mso-position-vertical:absolute;mso-position-vertical-relative:text;v-text-anchor:middle" o:gfxdata="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" fillcolor="white [3201]" strokecolor="black [3200]" strokeweight="1pt"/>
+              <v:rect w14:anchorId="34E6E91B" id="Rectangle 74" o:spid="_x0000_s1026" style="position:absolute;margin-left:83.15pt;margin-top:20.5pt;width:417.4pt;height:524.05pt;z-index:251588596;visibility:visible;mso-wrap-style:square;mso-wrap-distance-left:9pt;mso-wrap-distance-top:0;mso-wrap-distance-right:9pt;mso-wrap-distance-bottom:0;mso-position-horizontal:absolute;mso-position-horizontal-relative:text;mso-position-vertical:absolute;mso-position-vertical-relative:text;v-text-anchor:middle" o:gfxdata="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" fillcolor="white [3201]" strokecolor="black [3200]" strokeweight="1pt"/>
             </w:pict>
           </mc:Fallback>
         </mc:AlternateContent>
@@ -10591,7 +10591,7 @@
           </mc:Choice>
           <mc:Fallback>
             <w:pict>
-              <v:shape w14:anchorId="7CD4171E" id="Straight Arrow Connector 160" o:spid="_x0000_s1026" type="#_x0000_t32" style="position:absolute;margin-left:57.65pt;margin-top:43.1pt;width:94.5pt;height:3.75pt;z-index:251703296;visibility:visible;mso-wrap-style:square;mso-wrap-distance-left:9pt;mso-wrap-distance-top:0;mso-wrap-distance-right:9pt;mso-wrap-distance-bottom:0;mso-position-horizontal:absolute;mso-position-horizontal-relative:text;mso-position-vertical:absolute;mso-position-vertical-relative:text" o:gfxdata="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" strokecolor="black [3213]" strokeweight=".5pt">
+              <v:shape w14:anchorId="2EC8DA7E" id="Straight Arrow Connector 160" o:spid="_x0000_s1026" type="#_x0000_t32" style="position:absolute;margin-left:57.65pt;margin-top:43.1pt;width:94.5pt;height:3.75pt;z-index:251703296;visibility:visible;mso-wrap-style:square;mso-wrap-distance-left:9pt;mso-wrap-distance-top:0;mso-wrap-distance-right:9pt;mso-wrap-distance-bottom:0;mso-position-horizontal:absolute;mso-position-horizontal-relative:text;mso-position-vertical:absolute;mso-position-vertical-relative:text" o:gfxdata="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" strokecolor="black [3213]" strokeweight=".5pt">
                 <v:stroke endarrow="block" joinstyle="miter"/>
               </v:shape>
             </w:pict>
@@ -10761,7 +10761,7 @@
           </mc:Choice>
           <mc:Fallback>
             <w:pict>
-              <v:rect w14:anchorId="315A1044" id="Rectangle 155" o:spid="_x0000_s1026" style="position:absolute;margin-left:127.85pt;margin-top:18.15pt;width:357.5pt;height:78.2pt;z-index:251604983;visibility:visible;mso-wrap-style:square;mso-wrap-distance-left:9pt;mso-wrap-distance-top:0;mso-wrap-distance-right:9pt;mso-wrap-distance-bottom:0;mso-position-horizontal:absolute;mso-position-horizontal-relative:text;mso-position-vertical:absolute;mso-position-vertical-relative:text;v-text-anchor:middle" o:gfxdata="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" fillcolor="white [3212]" strokecolor="black [3213]" strokeweight="1pt"/>
+              <v:rect w14:anchorId="7E620140" id="Rectangle 155" o:spid="_x0000_s1026" style="position:absolute;margin-left:127.85pt;margin-top:18.15pt;width:357.5pt;height:78.2pt;z-index:251604983;visibility:visible;mso-wrap-style:square;mso-wrap-distance-left:9pt;mso-wrap-distance-top:0;mso-wrap-distance-right:9pt;mso-wrap-distance-bottom:0;mso-position-horizontal:absolute;mso-position-horizontal-relative:text;mso-position-vertical:absolute;mso-position-vertical-relative:text;v-text-anchor:middle" o:gfxdata="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" fillcolor="white [3212]" strokecolor="black [3213]" strokeweight="1pt"/>
             </w:pict>
           </mc:Fallback>
         </mc:AlternateContent>
@@ -11062,7 +11062,7 @@
           </mc:Choice>
           <mc:Fallback>
             <w:pict>
-              <v:rect w14:anchorId="3BD4066D" id="Rectangle 158" o:spid="_x0000_s1026" style="position:absolute;margin-left:115.45pt;margin-top:19.6pt;width:357.5pt;height:343.8pt;z-index:251595765;visibility:visible;mso-wrap-style:square;mso-height-percent:0;mso-wrap-distance-left:9pt;mso-wrap-distance-top:0;mso-wrap-distance-right:9pt;mso-wrap-distance-bottom:0;mso-position-horizontal:absolute;mso-position-horizontal-relative:text;mso-position-vertical:absolute;mso-position-vertical-relative:text;mso-height-percent:0;mso-height-relative:margin;v-text-anchor:middle" o:gfxdata="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" fillcolor="white [3212]" strokecolor="black [3213]" strokeweight="1pt"/>
+              <v:rect w14:anchorId="5789F00B" id="Rectangle 158" o:spid="_x0000_s1026" style="position:absolute;margin-left:115.45pt;margin-top:19.6pt;width:357.5pt;height:343.8pt;z-index:251595765;visibility:visible;mso-wrap-style:square;mso-height-percent:0;mso-wrap-distance-left:9pt;mso-wrap-distance-top:0;mso-wrap-distance-right:9pt;mso-wrap-distance-bottom:0;mso-position-horizontal:absolute;mso-position-horizontal-relative:text;mso-position-vertical:absolute;mso-position-vertical-relative:text;mso-height-percent:0;mso-height-relative:margin;v-text-anchor:middle" o:gfxdata="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" fillcolor="white [3212]" strokecolor="black [3213]" strokeweight="1pt"/>
             </w:pict>
           </mc:Fallback>
         </mc:AlternateContent>
@@ -11329,7 +11329,7 @@
           </mc:Choice>
           <mc:Fallback>
             <w:pict>
-              <v:shape w14:anchorId="542A8471" id="Straight Arrow Connector 162" o:spid="_x0000_s1026" type="#_x0000_t32" style="position:absolute;margin-left:57.65pt;margin-top:15.25pt;width:94.5pt;height:3.75pt;z-index:251706368;visibility:visible;mso-wrap-style:square;mso-wrap-distance-left:9pt;mso-wrap-distance-top:0;mso-wrap-distance-right:9pt;mso-wrap-distance-bottom:0;mso-position-horizontal:absolute;mso-position-horizontal-relative:text;mso-position-vertical:absolute;mso-position-vertical-relative:text" o:gfxdata="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" strokecolor="black [3213]" strokeweight=".5pt">
+              <v:shape w14:anchorId="1DE5CB7B" id="Straight Arrow Connector 162" o:spid="_x0000_s1026" type="#_x0000_t32" style="position:absolute;margin-left:57.65pt;margin-top:15.25pt;width:94.5pt;height:3.75pt;z-index:251706368;visibility:visible;mso-wrap-style:square;mso-wrap-distance-left:9pt;mso-wrap-distance-top:0;mso-wrap-distance-right:9pt;mso-wrap-distance-bottom:0;mso-position-horizontal:absolute;mso-position-horizontal-relative:text;mso-position-vertical:absolute;mso-position-vertical-relative:text" o:gfxdata="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" strokecolor="black [3213]" strokeweight=".5pt">
                 <v:stroke endarrow="block" joinstyle="miter"/>
               </v:shape>
             </w:pict>
@@ -11818,7 +11818,7 @@
           </mc:Choice>
           <mc:Fallback>
             <w:pict>
-              <v:shape w14:anchorId="17F329C9" id="Straight Arrow Connector 164" o:spid="_x0000_s1026" type="#_x0000_t32" style="position:absolute;margin-left:23.6pt;margin-top:12.55pt;width:73.25pt;height:3.75pt;z-index:251709440;visibility:visible;mso-wrap-style:square;mso-width-percent:0;mso-wrap-distance-left:9pt;mso-wrap-distance-top:0;mso-wrap-distance-right:9pt;mso-wrap-distance-bottom:0;mso-position-horizontal:absolute;mso-position-horizontal-relative:text;mso-position-vertical:absolute;mso-position-vertical-relative:text;mso-width-percent:0;mso-width-relative:margin" o:gfxdata="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" strokecolor="black [3213]" strokeweight=".5pt">
+              <v:shape w14:anchorId="7704B58F" id="Straight Arrow Connector 164" o:spid="_x0000_s1026" type="#_x0000_t32" style="position:absolute;margin-left:23.6pt;margin-top:12.55pt;width:73.25pt;height:3.75pt;z-index:251709440;visibility:visible;mso-wrap-style:square;mso-width-percent:0;mso-wrap-distance-left:9pt;mso-wrap-distance-top:0;mso-wrap-distance-right:9pt;mso-wrap-distance-bottom:0;mso-position-horizontal:absolute;mso-position-horizontal-relative:text;mso-position-vertical:absolute;mso-position-vertical-relative:text;mso-width-percent:0;mso-width-relative:margin" o:gfxdata="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" strokecolor="black [3213]" strokeweight=".5pt">
                 <v:stroke endarrow="block" joinstyle="miter"/>
               </v:shape>
             </w:pict>
@@ -13319,7 +13319,7 @@
           </mc:Choice>
           <mc:Fallback>
             <w:pict>
-              <v:rect w14:anchorId="2297E938" id="Rectangle 170" o:spid="_x0000_s1026" style="position:absolute;margin-left:99.3pt;margin-top:15.3pt;width:357.5pt;height:78.2pt;z-index:251576305;visibility:visible;mso-wrap-style:square;mso-wrap-distance-left:9pt;mso-wrap-distance-top:0;mso-wrap-distance-right:9pt;mso-wrap-distance-bottom:0;mso-position-horizontal:absolute;mso-position-horizontal-relative:text;mso-position-vertical:absolute;mso-position-vertical-relative:text;v-text-anchor:middle" o:gfxdata="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" fillcolor="white [3212]" strokecolor="black [3213]" strokeweight="1pt"/>
+              <v:rect w14:anchorId="1A7E7D65" id="Rectangle 170" o:spid="_x0000_s1026" style="position:absolute;margin-left:99.3pt;margin-top:15.3pt;width:357.5pt;height:78.2pt;z-index:251576305;visibility:visible;mso-wrap-style:square;mso-wrap-distance-left:9pt;mso-wrap-distance-top:0;mso-wrap-distance-right:9pt;mso-wrap-distance-bottom:0;mso-position-horizontal:absolute;mso-position-horizontal-relative:text;mso-position-vertical:absolute;mso-position-vertical-relative:text;v-text-anchor:middle" o:gfxdata="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" fillcolor="white [3212]" strokecolor="black [3213]" strokeweight="1pt"/>
             </w:pict>
           </mc:Fallback>
         </mc:AlternateContent>
@@ -13385,7 +13385,7 @@
           </mc:Choice>
           <mc:Fallback>
             <w:pict>
-              <v:shape w14:anchorId="4655FDB4" id="Straight Arrow Connector 173" o:spid="_x0000_s1026" type="#_x0000_t32" style="position:absolute;margin-left:31.6pt;margin-top:23.15pt;width:94.5pt;height:3.75pt;z-index:251718656;visibility:visible;mso-wrap-style:square;mso-wrap-distance-left:9pt;mso-wrap-distance-top:0;mso-wrap-distance-right:9pt;mso-wrap-distance-bottom:0;mso-position-horizontal:absolute;mso-position-horizontal-relative:text;mso-position-vertical:absolute;mso-position-vertical-relative:text" o:gfxdata="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" strokecolor="black [3213]" strokeweight=".5pt">
+              <v:shape w14:anchorId="122548C7" id="Straight Arrow Connector 173" o:spid="_x0000_s1026" type="#_x0000_t32" style="position:absolute;margin-left:31.6pt;margin-top:23.15pt;width:94.5pt;height:3.75pt;z-index:251718656;visibility:visible;mso-wrap-style:square;mso-wrap-distance-left:9pt;mso-wrap-distance-top:0;mso-wrap-distance-right:9pt;mso-wrap-distance-bottom:0;mso-position-horizontal:absolute;mso-position-horizontal-relative:text;mso-position-vertical:absolute;mso-position-vertical-relative:text" o:gfxdata="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" strokecolor="black [3213]" strokeweight=".5pt">
                 <v:stroke endarrow="block" joinstyle="miter"/>
               </v:shape>
             </w:pict>
@@ -13787,7 +13787,7 @@
           </mc:Choice>
           <mc:Fallback>
             <w:pict>
-              <v:rect w14:anchorId="394F7AAC" id="Rectangle 172" o:spid="_x0000_s1026" style="position:absolute;margin-left:85.65pt;margin-top:1pt;width:357.5pt;height:343.8pt;z-index:251574255;visibility:visible;mso-wrap-style:square;mso-height-percent:0;mso-wrap-distance-left:9pt;mso-wrap-distance-top:0;mso-wrap-distance-right:9pt;mso-wrap-distance-bottom:0;mso-position-horizontal:absolute;mso-position-horizontal-relative:text;mso-position-vertical:absolute;mso-position-vertical-relative:text;mso-height-percent:0;mso-height-relative:margin;v-text-anchor:middle" o:gfxdata="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" fillcolor="white [3212]" strokecolor="black [3213]" strokeweight="1pt"/>
+              <v:rect w14:anchorId="6D5F4137" id="Rectangle 172" o:spid="_x0000_s1026" style="position:absolute;margin-left:85.65pt;margin-top:1pt;width:357.5pt;height:343.8pt;z-index:251574255;visibility:visible;mso-wrap-style:square;mso-height-percent:0;mso-wrap-distance-left:9pt;mso-wrap-distance-top:0;mso-wrap-distance-right:9pt;mso-wrap-distance-bottom:0;mso-position-horizontal:absolute;mso-position-horizontal-relative:text;mso-position-vertical:absolute;mso-position-vertical-relative:text;mso-height-percent:0;mso-height-relative:margin;v-text-anchor:middle" o:gfxdata="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" fillcolor="white [3212]" strokecolor="black [3213]" strokeweight="1pt"/>
             </w:pict>
           </mc:Fallback>
         </mc:AlternateContent>
@@ -13853,7 +13853,7 @@
           </mc:Choice>
           <mc:Fallback>
             <w:pict>
-              <v:shape w14:anchorId="477A6FCF" id="Straight Arrow Connector 175" o:spid="_x0000_s1026" type="#_x0000_t32" style="position:absolute;margin-left:26.6pt;margin-top:20.2pt;width:94.5pt;height:3.75pt;z-index:251721728;visibility:visible;mso-wrap-style:square;mso-wrap-distance-left:9pt;mso-wrap-distance-top:0;mso-wrap-distance-right:9pt;mso-wrap-distance-bottom:0;mso-position-horizontal:absolute;mso-position-horizontal-relative:text;mso-position-vertical:absolute;mso-position-vertical-relative:text" o:gfxdata="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" strokecolor="black [3213]" strokeweight=".5pt">
+              <v:shape w14:anchorId="611E34B1" id="Straight Arrow Connector 175" o:spid="_x0000_s1026" type="#_x0000_t32" style="position:absolute;margin-left:26.6pt;margin-top:20.2pt;width:94.5pt;height:3.75pt;z-index:251721728;visibility:visible;mso-wrap-style:square;mso-wrap-distance-left:9pt;mso-wrap-distance-top:0;mso-wrap-distance-right:9pt;mso-wrap-distance-bottom:0;mso-position-horizontal:absolute;mso-position-horizontal-relative:text;mso-position-vertical:absolute;mso-position-vertical-relative:text" o:gfxdata="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" strokecolor="black [3213]" strokeweight=".5pt">
                 <v:stroke endarrow="block" joinstyle="miter"/>
               </v:shape>
             </w:pict>
@@ -14336,7 +14336,7 @@
           </mc:Choice>
           <mc:Fallback>
             <w:pict>
-              <v:shape w14:anchorId="4451955A" id="Straight Arrow Connector 177" o:spid="_x0000_s1026" type="#_x0000_t32" style="position:absolute;margin-left:4.95pt;margin-top:20.35pt;width:64.55pt;height:3.6pt;z-index:251724800;visibility:visible;mso-wrap-style:square;mso-width-percent:0;mso-wrap-distance-left:9pt;mso-wrap-distance-top:0;mso-wrap-distance-right:9pt;mso-wrap-distance-bottom:0;mso-position-horizontal:absolute;mso-position-horizontal-relative:text;mso-position-vertical:absolute;mso-position-vertical-relative:text;mso-width-percent:0;mso-width-relative:margin" o:gfxdata="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" strokecolor="black [3213]" strokeweight=".5pt">
+              <v:shape w14:anchorId="029344A7" id="Straight Arrow Connector 177" o:spid="_x0000_s1026" type="#_x0000_t32" style="position:absolute;margin-left:4.95pt;margin-top:20.35pt;width:64.55pt;height:3.6pt;z-index:251724800;visibility:visible;mso-wrap-style:square;mso-width-percent:0;mso-wrap-distance-left:9pt;mso-wrap-distance-top:0;mso-wrap-distance-right:9pt;mso-wrap-distance-bottom:0;mso-position-horizontal:absolute;mso-position-horizontal-relative:text;mso-position-vertical:absolute;mso-position-vertical-relative:text;mso-width-percent:0;mso-width-relative:margin" o:gfxdata="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" strokecolor="black [3213]" strokeweight=".5pt">
                 <v:stroke endarrow="block" joinstyle="miter"/>
               </v:shape>
             </w:pict>
@@ -14557,8 +14557,6 @@
     <w:p/>
     <w:p/>
     <w:p>
-      <w:bookmarkStart w:id="8" w:name="_GoBack"/>
-      <w:bookmarkEnd w:id="8"/>
       <w:r>
         <w:rPr>
           <w:noProof/>
@@ -15253,116 +15251,12 @@
         <w:pStyle w:val="Heading1"/>
         <w:jc w:val="center"/>
       </w:pPr>
-      <w:bookmarkStart w:id="9" w:name="_Toc99100185"/>
-      <w:r>
-        <w:rPr>
-          <w:noProof/>
-          <w:lang w:eastAsia="en-GB"/>
-        </w:rPr>
+      <w:bookmarkStart w:id="8" w:name="_Toc99100185"/>
+      <w:r>
         <w:lastRenderedPageBreak/>
-        <mc:AlternateContent>
-          <mc:Choice Requires="wps">
-            <w:drawing>
-              <wp:anchor distT="0" distB="0" distL="114300" distR="114300" simplePos="0" relativeHeight="251660288" behindDoc="0" locked="0" layoutInCell="1" allowOverlap="1" wp14:anchorId="0156F011" wp14:editId="7F447A23">
-                <wp:simplePos x="0" y="0"/>
-                <wp:positionH relativeFrom="column">
-                  <wp:posOffset>2233913</wp:posOffset>
-                </wp:positionH>
-                <wp:positionV relativeFrom="paragraph">
-                  <wp:posOffset>1712997</wp:posOffset>
-                </wp:positionV>
-                <wp:extent cx="2280213" cy="532435"/>
-                <wp:effectExtent l="0" t="0" r="25400" b="20320"/>
-                <wp:wrapNone/>
-                <wp:docPr id="124" name="Rectangle 124"/>
-                <wp:cNvGraphicFramePr/>
-                <a:graphic xmlns:a="http://schemas.openxmlformats.org/drawingml/2006/main">
-                  <a:graphicData uri="http://schemas.microsoft.com/office/word/2010/wordprocessingShape">
-                    <wps:wsp>
-                      <wps:cNvSpPr/>
-                      <wps:spPr>
-                        <a:xfrm>
-                          <a:off x="0" y="0"/>
-                          <a:ext cx="2280213" cy="532435"/>
-                        </a:xfrm>
-                        <a:prstGeom prst="rect">
-                          <a:avLst/>
-                        </a:prstGeom>
-                      </wps:spPr>
-                      <wps:style>
-                        <a:lnRef idx="2">
-                          <a:schemeClr val="dk1"/>
-                        </a:lnRef>
-                        <a:fillRef idx="1">
-                          <a:schemeClr val="lt1"/>
-                        </a:fillRef>
-                        <a:effectRef idx="0">
-                          <a:schemeClr val="dk1"/>
-                        </a:effectRef>
-                        <a:fontRef idx="minor">
-                          <a:schemeClr val="dk1"/>
-                        </a:fontRef>
-                      </wps:style>
-                      <wps:txbx>
-                        <w:txbxContent>
-                          <w:p>
-                            <w:pPr>
-                              <w:jc w:val="center"/>
-                              <w:rPr>
-                                <w:sz w:val="36"/>
-                              </w:rPr>
-                            </w:pPr>
-                            <w:r>
-                              <w:rPr>
-                                <w:sz w:val="36"/>
-                              </w:rPr>
-                              <w:t>Heading</w:t>
-                            </w:r>
-                          </w:p>
-                        </w:txbxContent>
-                      </wps:txbx>
-                      <wps:bodyPr rot="0" spcFirstLastPara="0" vertOverflow="overflow" horzOverflow="overflow" vert="horz" wrap="square" lIns="91440" tIns="45720" rIns="91440" bIns="45720" numCol="1" spcCol="0" rtlCol="0" fromWordArt="0" anchor="ctr" anchorCtr="0" forceAA="0" compatLnSpc="1">
-                        <a:prstTxWarp prst="textNoShape">
-                          <a:avLst/>
-                        </a:prstTxWarp>
-                        <a:noAutofit/>
-                      </wps:bodyPr>
-                    </wps:wsp>
-                  </a:graphicData>
-                </a:graphic>
-              </wp:anchor>
-            </w:drawing>
-          </mc:Choice>
-          <mc:Fallback>
-            <w:pict>
-              <v:rect w14:anchorId="0156F011" id="Rectangle 124" o:spid="_x0000_s1151" style="position:absolute;left:0;text-align:left;margin-left:175.9pt;margin-top:134.9pt;width:179.55pt;height:41.9pt;z-index:251660288;visibility:visible;mso-wrap-style:square;mso-wrap-distance-left:9pt;mso-wrap-distance-top:0;mso-wrap-distance-right:9pt;mso-wrap-distance-bottom:0;mso-position-horizontal:absolute;mso-position-horizontal-relative:text;mso-position-vertical:absolute;mso-position-vertical-relative:text;v-text-anchor:middle" o:gfxdata="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" fillcolor="white [3201]" strokecolor="black [3200]" strokeweight="1pt">
-                <v:textbox>
-                  <w:txbxContent>
-                    <w:p>
-                      <w:pPr>
-                        <w:jc w:val="center"/>
-                        <w:rPr>
-                          <w:sz w:val="36"/>
-                        </w:rPr>
-                      </w:pPr>
-                      <w:r>
-                        <w:rPr>
-                          <w:sz w:val="36"/>
-                        </w:rPr>
-                        <w:t>Heading</w:t>
-                      </w:r>
-                    </w:p>
-                  </w:txbxContent>
-                </v:textbox>
-              </v:rect>
-            </w:pict>
-          </mc:Fallback>
-        </mc:AlternateContent>
-      </w:r>
-      <w:r>
         <w:t>UploadItems.html</w:t>
       </w:r>
-      <w:bookmarkEnd w:id="9"/>
+      <w:bookmarkEnd w:id="8"/>
     </w:p>
     <w:p/>
     <w:p/>
@@ -15375,7 +15269,7 @@
         <mc:AlternateContent>
           <mc:Choice Requires="wpg">
             <w:drawing>
-              <wp:anchor distT="0" distB="0" distL="114300" distR="114300" simplePos="0" relativeHeight="251659264" behindDoc="0" locked="0" layoutInCell="1" allowOverlap="1" wp14:anchorId="67CA6B6B" wp14:editId="5B87C515">
+              <wp:anchor distT="0" distB="0" distL="114300" distR="114300" simplePos="0" relativeHeight="251569130" behindDoc="0" locked="0" layoutInCell="1" allowOverlap="1" wp14:anchorId="67CA6B6B" wp14:editId="5B87C515">
                 <wp:simplePos x="0" y="0"/>
                 <wp:positionH relativeFrom="column">
                   <wp:posOffset>914199</wp:posOffset>
@@ -15747,9 +15641,9 @@
           </mc:Choice>
           <mc:Fallback>
             <w:pict>
-              <v:group w14:anchorId="67CA6B6B" id="Group 108" o:spid="_x0000_s1152" style="position:absolute;margin-left:1in;margin-top:.45pt;width:417.4pt;height:524.95pt;z-index:251659264" coordsize="53010,66670" o:gfxdata="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">
-                <v:rect id="Rectangle 109" o:spid="_x0000_s1153" style="position:absolute;top:115;width:53010;height:66555;visibility:visible;mso-wrap-style:square;v-text-anchor:middle" o:gfxdata="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" fillcolor="white [3201]" strokecolor="black [3200]" strokeweight="1pt"/>
-                <v:rect id="Rectangle 110" o:spid="_x0000_s1154" style="position:absolute;top:115;width:53010;height:5322;visibility:visible;mso-wrap-style:square;v-text-anchor:middle" o:gfxdata="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" fillcolor="white [3201]" strokecolor="black [3200]" strokeweight="1pt">
+              <v:group w14:anchorId="67CA6B6B" id="Group 108" o:spid="_x0000_s1151" style="position:absolute;margin-left:1in;margin-top:.45pt;width:417.4pt;height:524.95pt;z-index:251569130" coordsize="53010,66670" o:gfxdata="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">
+                <v:rect id="Rectangle 109" o:spid="_x0000_s1152" style="position:absolute;top:115;width:53010;height:66555;visibility:visible;mso-wrap-style:square;v-text-anchor:middle" o:gfxdata="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" fillcolor="white [3201]" strokecolor="black [3200]" strokeweight="1pt"/>
+                <v:rect id="Rectangle 110" o:spid="_x0000_s1153" style="position:absolute;top:115;width:53010;height:5322;visibility:visible;mso-wrap-style:square;v-text-anchor:middle" o:gfxdata="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" fillcolor="white [3201]" strokecolor="black [3200]" strokeweight="1pt">
                   <v:textbox>
                     <w:txbxContent>
                       <w:p>
@@ -15769,7 +15663,7 @@
                     </w:txbxContent>
                   </v:textbox>
                 </v:rect>
-                <v:rect id="Rectangle 111" o:spid="_x0000_s1155" style="position:absolute;left:115;width:6598;height:5321;visibility:visible;mso-wrap-style:square;v-text-anchor:middle" o:gfxdata="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" fillcolor="white [3201]" strokecolor="black [3200]" strokeweight="1pt">
+                <v:rect id="Rectangle 111" o:spid="_x0000_s1154" style="position:absolute;left:115;width:6598;height:5321;visibility:visible;mso-wrap-style:square;v-text-anchor:middle" o:gfxdata="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" fillcolor="white [3201]" strokecolor="black [3200]" strokeweight="1pt">
                   <v:textbox>
                     <w:txbxContent>
                       <w:p>
@@ -15789,7 +15683,7 @@
                     </w:txbxContent>
                   </v:textbox>
                 </v:rect>
-                <v:rect id="Rectangle 112" o:spid="_x0000_s1156" style="position:absolute;left:6829;top:115;width:6944;height:5322;visibility:visible;mso-wrap-style:square;v-text-anchor:middle" o:gfxdata="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" fillcolor="white [3201]" strokecolor="black [3200]" strokeweight="1pt">
+                <v:rect id="Rectangle 112" o:spid="_x0000_s1155" style="position:absolute;left:6829;top:115;width:6944;height:5322;visibility:visible;mso-wrap-style:square;v-text-anchor:middle" o:gfxdata="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" fillcolor="white [3201]" strokecolor="black [3200]" strokeweight="1pt">
                   <v:textbox>
                     <w:txbxContent>
                       <w:p>
@@ -15809,7 +15703,7 @@
                     </w:txbxContent>
                   </v:textbox>
                 </v:rect>
-                <v:rect id="Rectangle 113" o:spid="_x0000_s1157" style="position:absolute;left:13889;width:6945;height:5324;visibility:visible;mso-wrap-style:square;v-text-anchor:middle" o:gfxdata="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" fillcolor="white [3201]" strokecolor="black [3200]" strokeweight="1pt">
+                <v:rect id="Rectangle 113" o:spid="_x0000_s1156" style="position:absolute;left:13889;width:6945;height:5324;visibility:visible;mso-wrap-style:square;v-text-anchor:middle" o:gfxdata="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" fillcolor="white [3201]" strokecolor="black [3200]" strokeweight="1pt">
                   <v:textbox>
                     <w:txbxContent>
                       <w:p>
@@ -15829,7 +15723,7 @@
                     </w:txbxContent>
                   </v:textbox>
                 </v:rect>
-                <v:rect id="Rectangle 114" o:spid="_x0000_s1158" style="position:absolute;left:20950;width:6944;height:5324;visibility:visible;mso-wrap-style:square;v-text-anchor:middle" o:gfxdata="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